<commit_message>
Réalisation partie Signaux du rendu n°2 -> Solution à mettre en oeuvre
- Ajouts éléments dans le fichier Solution à mettre ne oeuvre
- Ajout commentaire sur les classes des signaux
- Ajout de la fonction Ecretage et Offset sur les classes Sinus et Cosinus
</commit_message>
<xml_diff>
--- a/Docs/Rendus/Rendu 2/Solutions à mettre en oeuvre.docx
+++ b/Docs/Rendus/Rendu 2/Solutions à mettre en oeuvre.docx
@@ -79,9 +79,17 @@
           <w:lang w:eastAsia="fr-FR"/>
         </w:rPr>
         <w:drawing>
-          <wp:inline distT="0" distB="0" distL="0" distR="0" wp14:anchorId="0C0C034C" wp14:editId="360A70D0">
-            <wp:extent cx="4600575" cy="2577627"/>
+          <wp:anchor distT="0" distB="0" distL="114300" distR="114300" simplePos="0" relativeHeight="251658752" behindDoc="0" locked="0" layoutInCell="1" allowOverlap="1" wp14:anchorId="3D68C3FE" wp14:editId="7733C049">
+            <wp:simplePos x="0" y="0"/>
+            <wp:positionH relativeFrom="column">
+              <wp:posOffset>1012190</wp:posOffset>
+            </wp:positionH>
+            <wp:positionV relativeFrom="paragraph">
+              <wp:posOffset>99529</wp:posOffset>
+            </wp:positionV>
+            <wp:extent cx="4600575" cy="2577465"/>
             <wp:effectExtent l="0" t="0" r="0" b="0"/>
+            <wp:wrapSquare wrapText="bothSides"/>
             <wp:docPr id="1" name="Image 1"/>
             <wp:cNvGraphicFramePr>
               <a:graphicFrameLocks xmlns:a="http://schemas.openxmlformats.org/drawingml/2006/main" noChangeAspect="1"/>
@@ -94,14 +102,306 @@
                     <pic:cNvPicPr/>
                   </pic:nvPicPr>
                   <pic:blipFill rotWithShape="1">
-                    <a:blip r:embed="rId7"/>
+                    <a:blip r:embed="rId7">
+                      <a:extLst>
+                        <a:ext uri="{28A0092B-C50C-407E-A947-70E740481C1C}">
+                          <a14:useLocalDpi xmlns:a14="http://schemas.microsoft.com/office/drawing/2010/main" val="0"/>
+                        </a:ext>
+                      </a:extLst>
+                    </a:blip>
                     <a:srcRect l="19778" t="15805" r="19597" b="23777"/>
                     <a:stretch/>
                   </pic:blipFill>
                   <pic:spPr bwMode="auto">
                     <a:xfrm>
                       <a:off x="0" y="0"/>
-                      <a:ext cx="4611959" cy="2584005"/>
+                      <a:ext cx="4600575" cy="2577465"/>
+                    </a:xfrm>
+                    <a:prstGeom prst="rect">
+                      <a:avLst/>
+                    </a:prstGeom>
+                    <a:ln>
+                      <a:noFill/>
+                    </a:ln>
+                    <a:extLst>
+                      <a:ext uri="{53640926-AAD7-44D8-BBD7-CCE9431645EC}">
+                        <a14:shadowObscured xmlns:a14="http://schemas.microsoft.com/office/drawing/2010/main"/>
+                      </a:ext>
+                    </a:extLst>
+                  </pic:spPr>
+                </pic:pic>
+              </a:graphicData>
+            </a:graphic>
+            <wp14:sizeRelH relativeFrom="page">
+              <wp14:pctWidth>0</wp14:pctWidth>
+            </wp14:sizeRelH>
+            <wp14:sizeRelV relativeFrom="page">
+              <wp14:pctHeight>0</wp14:pctHeight>
+            </wp14:sizeRelV>
+          </wp:anchor>
+        </w:drawing>
+      </w:r>
+    </w:p>
+    <w:p/>
+    <w:p/>
+    <w:p/>
+    <w:p/>
+    <w:p/>
+    <w:p/>
+    <w:p/>
+    <w:p/>
+    <w:p>
+      <w:pPr>
+        <w:pStyle w:val="Titre3"/>
+      </w:pPr>
+      <w:r>
+        <w:t>Explications des relations de l’IHM</w:t>
+      </w:r>
+    </w:p>
+    <w:p/>
+    <w:p/>
+    <w:p>
+      <w:pPr>
+        <w:pStyle w:val="Titre2"/>
+        <w:jc w:val="both"/>
+      </w:pPr>
+      <w:r>
+        <w:t>Explication mathématique des signaux</w:t>
+      </w:r>
+    </w:p>
+    <w:p>
+      <w:pPr>
+        <w:pStyle w:val="Titre3"/>
+        <w:numPr>
+          <w:ilvl w:val="0"/>
+          <w:numId w:val="17"/>
+        </w:numPr>
+      </w:pPr>
+      <w:r>
+        <w:t>Généralité sur les signaux</w:t>
+      </w:r>
+    </w:p>
+    <w:p>
+      <w:r>
+        <w:t>Dans le projet, cinq classes ont été développées pour la partie « création des signaux ». La classe « </w:t>
+      </w:r>
+      <w:proofErr w:type="spellStart"/>
+      <w:r>
+        <w:t>GBF_Signal</w:t>
+      </w:r>
+      <w:proofErr w:type="spellEnd"/>
+      <w:r>
+        <w:t xml:space="preserve"> » est la classe mère. Elle contient tous les attributs et </w:t>
+      </w:r>
+      <w:r>
+        <w:t>les méthodes liées</w:t>
+      </w:r>
+      <w:r>
+        <w:t xml:space="preserve"> à la création des signaux. Les attributs de cette classe sont les suivants :</w:t>
+      </w:r>
+    </w:p>
+    <w:p>
+      <w:pPr>
+        <w:pStyle w:val="Paragraphedeliste"/>
+        <w:numPr>
+          <w:ilvl w:val="0"/>
+          <w:numId w:val="19"/>
+        </w:numPr>
+      </w:pPr>
+      <w:proofErr w:type="spellStart"/>
+      <w:r>
+        <w:t>M_Frequency</w:t>
+      </w:r>
+      <w:proofErr w:type="spellEnd"/>
+      <w:r>
+        <w:t xml:space="preserve"> : </w:t>
+      </w:r>
+      <w:proofErr w:type="spellStart"/>
+      <w:r>
+        <w:t>Frequence</w:t>
+      </w:r>
+      <w:proofErr w:type="spellEnd"/>
+      <w:r>
+        <w:t xml:space="preserve"> en Hz du signal</w:t>
+      </w:r>
+    </w:p>
+    <w:p>
+      <w:pPr>
+        <w:pStyle w:val="Paragraphedeliste"/>
+        <w:numPr>
+          <w:ilvl w:val="0"/>
+          <w:numId w:val="19"/>
+        </w:numPr>
+      </w:pPr>
+      <w:proofErr w:type="spellStart"/>
+      <w:r>
+        <w:t>M_Offset</w:t>
+      </w:r>
+      <w:proofErr w:type="spellEnd"/>
+      <w:r>
+        <w:t> : Composante continue du signal</w:t>
+      </w:r>
+    </w:p>
+    <w:p>
+      <w:pPr>
+        <w:pStyle w:val="Paragraphedeliste"/>
+        <w:numPr>
+          <w:ilvl w:val="0"/>
+          <w:numId w:val="19"/>
+        </w:numPr>
+      </w:pPr>
+      <w:proofErr w:type="spellStart"/>
+      <w:r>
+        <w:t>M_Amplitude</w:t>
+      </w:r>
+      <w:proofErr w:type="spellEnd"/>
+      <w:r>
+        <w:t xml:space="preserve"> : Amplitude </w:t>
+      </w:r>
+      <w:proofErr w:type="spellStart"/>
+      <w:r>
+        <w:t>crete</w:t>
+      </w:r>
+      <w:proofErr w:type="spellEnd"/>
+      <w:r>
+        <w:t xml:space="preserve"> à </w:t>
+      </w:r>
+      <w:proofErr w:type="spellStart"/>
+      <w:r>
+        <w:t>crete</w:t>
+      </w:r>
+      <w:proofErr w:type="spellEnd"/>
+      <w:r>
+        <w:t xml:space="preserve"> du signal</w:t>
+      </w:r>
+    </w:p>
+    <w:p>
+      <w:pPr>
+        <w:pStyle w:val="Paragraphedeliste"/>
+        <w:numPr>
+          <w:ilvl w:val="0"/>
+          <w:numId w:val="19"/>
+        </w:numPr>
+      </w:pPr>
+      <w:proofErr w:type="spellStart"/>
+      <w:r>
+        <w:t>M_Waveform</w:t>
+      </w:r>
+      <w:proofErr w:type="spellEnd"/>
+      <w:r>
+        <w:t> : Contient les points calculés du signal</w:t>
+      </w:r>
+      <w:r>
+        <w:t> </w:t>
+      </w:r>
+    </w:p>
+    <w:p>
+      <w:pPr>
+        <w:pStyle w:val="Paragraphedeliste"/>
+        <w:numPr>
+          <w:ilvl w:val="0"/>
+          <w:numId w:val="19"/>
+        </w:numPr>
+      </w:pPr>
+      <w:proofErr w:type="spellStart"/>
+      <w:r>
+        <w:t>M_Type</w:t>
+      </w:r>
+      <w:proofErr w:type="spellEnd"/>
+      <w:r>
+        <w:t xml:space="preserve"> : Contient un </w:t>
+      </w:r>
+      <w:proofErr w:type="spellStart"/>
+      <w:r>
+        <w:t>enum</w:t>
+      </w:r>
+      <w:proofErr w:type="spellEnd"/>
+      <w:r>
+        <w:t xml:space="preserve"> relatif au type de signal (1 : Carré, 2 : </w:t>
+      </w:r>
+      <w:proofErr w:type="gramStart"/>
+      <w:r>
+        <w:t>Sinus ,</w:t>
+      </w:r>
+      <w:proofErr w:type="gramEnd"/>
+      <w:r>
+        <w:t xml:space="preserve"> 3 : Cosinus, 4 : triangle)</w:t>
+      </w:r>
+    </w:p>
+    <w:p>
+      <w:r>
+        <w:t xml:space="preserve">Des classes filles héritent des propriétés et des méthodes de la classe mère. Seule la classe carrée dispose d’un attribut supplémentaire </w:t>
+      </w:r>
+      <w:proofErr w:type="spellStart"/>
+      <w:r>
+        <w:t>M_DutyCycle</w:t>
+      </w:r>
+      <w:proofErr w:type="spellEnd"/>
+      <w:r>
+        <w:t xml:space="preserve"> de façon à  agir sur le rapport cyclique de ce signal en particulier.</w:t>
+      </w:r>
+    </w:p>
+    <w:p>
+      <w:r>
+        <w:t xml:space="preserve">Seulement une période est calculée pour chaque signal généré. Le motif sera ensuite répété en fonction du paramètre «  Temps du signal » lors de la génération du fichier </w:t>
+      </w:r>
+      <w:proofErr w:type="spellStart"/>
+      <w:r>
+        <w:t>Wave</w:t>
+      </w:r>
+      <w:proofErr w:type="spellEnd"/>
+      <w:r>
+        <w:t>.</w:t>
+      </w:r>
+    </w:p>
+    <w:p>
+      <w:pPr>
+        <w:pStyle w:val="Titre3"/>
+        <w:numPr>
+          <w:ilvl w:val="0"/>
+          <w:numId w:val="17"/>
+        </w:numPr>
+      </w:pPr>
+      <w:r>
+        <w:lastRenderedPageBreak/>
+        <w:t>Le signal triangle</w:t>
+      </w:r>
+    </w:p>
+    <w:p>
+      <w:r>
+        <w:t>Ci-dessous le code C++ commenté développé pour la fonction triangle.</w:t>
+      </w:r>
+    </w:p>
+    <w:p>
+      <w:r>
+        <w:rPr>
+          <w:noProof/>
+          <w:lang w:eastAsia="fr-FR"/>
+        </w:rPr>
+        <w:drawing>
+          <wp:inline distT="0" distB="0" distL="0" distR="0" wp14:anchorId="608FCE2F" wp14:editId="12A259F9">
+            <wp:extent cx="6877878" cy="3642961"/>
+            <wp:effectExtent l="0" t="0" r="0" b="0"/>
+            <wp:docPr id="6" name="Image 6"/>
+            <wp:cNvGraphicFramePr>
+              <a:graphicFrameLocks xmlns:a="http://schemas.openxmlformats.org/drawingml/2006/main" noChangeAspect="1"/>
+            </wp:cNvGraphicFramePr>
+            <a:graphic xmlns:a="http://schemas.openxmlformats.org/drawingml/2006/main">
+              <a:graphicData uri="http://schemas.openxmlformats.org/drawingml/2006/picture">
+                <pic:pic xmlns:pic="http://schemas.openxmlformats.org/drawingml/2006/picture">
+                  <pic:nvPicPr>
+                    <pic:cNvPr id="1" name=""/>
+                    <pic:cNvPicPr/>
+                  </pic:nvPicPr>
+                  <pic:blipFill rotWithShape="1">
+                    <a:blip r:embed="rId8"/>
+                    <a:srcRect l="15793" t="10642" r="1530" b="11466"/>
+                    <a:stretch/>
+                  </pic:blipFill>
+                  <pic:spPr bwMode="auto">
+                    <a:xfrm>
+                      <a:off x="0" y="0"/>
+                      <a:ext cx="6890156" cy="3649464"/>
                     </a:xfrm>
                     <a:prstGeom prst="rect">
                       <a:avLst/>
@@ -125,20 +425,77 @@
     <w:p>
       <w:pPr>
         <w:pStyle w:val="Titre3"/>
-      </w:pPr>
-      <w:r>
-        <w:t>Explications des relations de l’IHM</w:t>
+        <w:numPr>
+          <w:ilvl w:val="0"/>
+          <w:numId w:val="17"/>
+        </w:numPr>
+      </w:pPr>
+      <w:r>
+        <w:t>Le signal carré</w:t>
       </w:r>
     </w:p>
     <w:p>
-      <w:pPr>
-        <w:pStyle w:val="Titre2"/>
-        <w:jc w:val="both"/>
-      </w:pPr>
-      <w:r>
-        <w:t>Explication mathématique des signaux</w:t>
+      <w:r>
+        <w:t xml:space="preserve">Ci-dessous le code C++ commenté développé pour la fonction </w:t>
+      </w:r>
+      <w:r>
+        <w:t>carré</w:t>
+      </w:r>
+      <w:r>
+        <w:t>.</w:t>
       </w:r>
     </w:p>
+    <w:p>
+      <w:r>
+        <w:rPr>
+          <w:noProof/>
+          <w:lang w:eastAsia="fr-FR"/>
+        </w:rPr>
+        <w:drawing>
+          <wp:inline distT="0" distB="0" distL="0" distR="0" wp14:anchorId="62BCA287" wp14:editId="055980E5">
+            <wp:extent cx="6877685" cy="3505165"/>
+            <wp:effectExtent l="0" t="0" r="0" b="0"/>
+            <wp:docPr id="7" name="Image 7"/>
+            <wp:cNvGraphicFramePr>
+              <a:graphicFrameLocks xmlns:a="http://schemas.openxmlformats.org/drawingml/2006/main" noChangeAspect="1"/>
+            </wp:cNvGraphicFramePr>
+            <a:graphic xmlns:a="http://schemas.openxmlformats.org/drawingml/2006/main">
+              <a:graphicData uri="http://schemas.openxmlformats.org/drawingml/2006/picture">
+                <pic:pic xmlns:pic="http://schemas.openxmlformats.org/drawingml/2006/picture">
+                  <pic:nvPicPr>
+                    <pic:cNvPr id="1" name=""/>
+                    <pic:cNvPicPr/>
+                  </pic:nvPicPr>
+                  <pic:blipFill rotWithShape="1">
+                    <a:blip r:embed="rId9"/>
+                    <a:srcRect l="16098" t="14315" r="2390" b="11794"/>
+                    <a:stretch/>
+                  </pic:blipFill>
+                  <pic:spPr bwMode="auto">
+                    <a:xfrm>
+                      <a:off x="0" y="0"/>
+                      <a:ext cx="6890039" cy="3511461"/>
+                    </a:xfrm>
+                    <a:prstGeom prst="rect">
+                      <a:avLst/>
+                    </a:prstGeom>
+                    <a:ln>
+                      <a:noFill/>
+                    </a:ln>
+                    <a:extLst>
+                      <a:ext uri="{53640926-AAD7-44D8-BBD7-CCE9431645EC}">
+                        <a14:shadowObscured xmlns:a14="http://schemas.microsoft.com/office/drawing/2010/main"/>
+                      </a:ext>
+                    </a:extLst>
+                  </pic:spPr>
+                </pic:pic>
+              </a:graphicData>
+            </a:graphic>
+          </wp:inline>
+        </w:drawing>
+      </w:r>
+    </w:p>
+    <w:p/>
     <w:p>
       <w:pPr>
         <w:pStyle w:val="Titre3"/>
@@ -148,169 +505,92 @@
         </w:numPr>
       </w:pPr>
       <w:r>
-        <w:t>Généralité sur les signaux</w:t>
+        <w:lastRenderedPageBreak/>
+        <w:t>Le signal sinus et cosinus</w:t>
       </w:r>
     </w:p>
     <w:p>
       <w:r>
-        <w:t>Dans le projet, cinq classes ont été développées pour la partie « création des signaux ». La classe « </w:t>
-      </w:r>
-      <w:proofErr w:type="spellStart"/>
-      <w:r>
-        <w:t>GBF_Signal</w:t>
-      </w:r>
-      <w:proofErr w:type="spellEnd"/>
-      <w:r>
-        <w:t xml:space="preserve"> » est la classe mère. Elle contient tous les attributs et </w:t>
-      </w:r>
-      <w:r>
-        <w:t>les méthodes liées</w:t>
-      </w:r>
-      <w:r>
-        <w:t xml:space="preserve"> à la création des signaux. Les attributs de cette classe sont les suivants :</w:t>
+        <w:t xml:space="preserve">Ci-dessous le code C++ commenté développé pour la fonction </w:t>
+      </w:r>
+      <w:r>
+        <w:t>composition du cosinus. La fonction sinus a été développée sur le même modèle en remplaçant simplement le cos par un sinus.</w:t>
       </w:r>
     </w:p>
     <w:p>
-      <w:pPr>
-        <w:pStyle w:val="Paragraphedeliste"/>
+      <w:r>
+        <w:rPr>
+          <w:noProof/>
+          <w:lang w:eastAsia="fr-FR"/>
+        </w:rPr>
+        <w:drawing>
+          <wp:inline distT="0" distB="0" distL="0" distR="0" wp14:anchorId="372B87B4" wp14:editId="6CBB3E9D">
+            <wp:extent cx="7050992" cy="2353586"/>
+            <wp:effectExtent l="0" t="0" r="0" b="0"/>
+            <wp:docPr id="5" name="Image 5"/>
+            <wp:cNvGraphicFramePr>
+              <a:graphicFrameLocks xmlns:a="http://schemas.openxmlformats.org/drawingml/2006/main" noChangeAspect="1"/>
+            </wp:cNvGraphicFramePr>
+            <a:graphic xmlns:a="http://schemas.openxmlformats.org/drawingml/2006/main">
+              <a:graphicData uri="http://schemas.openxmlformats.org/drawingml/2006/picture">
+                <pic:pic xmlns:pic="http://schemas.openxmlformats.org/drawingml/2006/picture">
+                  <pic:nvPicPr>
+                    <pic:cNvPr id="1" name=""/>
+                    <pic:cNvPicPr/>
+                  </pic:nvPicPr>
+                  <pic:blipFill rotWithShape="1">
+                    <a:blip r:embed="rId10"/>
+                    <a:srcRect l="15796" t="24053" r="1773" b="27006"/>
+                    <a:stretch/>
+                  </pic:blipFill>
+                  <pic:spPr bwMode="auto">
+                    <a:xfrm>
+                      <a:off x="0" y="0"/>
+                      <a:ext cx="7072744" cy="2360847"/>
+                    </a:xfrm>
+                    <a:prstGeom prst="rect">
+                      <a:avLst/>
+                    </a:prstGeom>
+                    <a:ln>
+                      <a:noFill/>
+                    </a:ln>
+                    <a:extLst>
+                      <a:ext uri="{53640926-AAD7-44D8-BBD7-CCE9431645EC}">
+                        <a14:shadowObscured xmlns:a14="http://schemas.microsoft.com/office/drawing/2010/main"/>
+                      </a:ext>
+                    </a:extLst>
+                  </pic:spPr>
+                </pic:pic>
+              </a:graphicData>
+            </a:graphic>
+          </wp:inline>
+        </w:drawing>
+      </w:r>
+      <w:bookmarkStart w:id="0" w:name="_GoBack"/>
+      <w:bookmarkEnd w:id="0"/>
+    </w:p>
+    <w:p>
+      <w:pPr>
+        <w:pStyle w:val="Titre2"/>
+        <w:jc w:val="both"/>
+      </w:pPr>
+      <w:r>
+        <w:t>L’exportation du signal généré en fichier WAV</w:t>
+      </w:r>
+    </w:p>
+    <w:p>
+      <w:pPr>
+        <w:pStyle w:val="Titre3"/>
         <w:numPr>
           <w:ilvl w:val="0"/>
-          <w:numId w:val="19"/>
+          <w:numId w:val="18"/>
         </w:numPr>
       </w:pPr>
-      <w:proofErr w:type="spellStart"/>
-      <w:r>
-        <w:t>M_Frequency</w:t>
-      </w:r>
-      <w:proofErr w:type="spellEnd"/>
-      <w:r>
-        <w:t xml:space="preserve"> : </w:t>
-      </w:r>
-      <w:proofErr w:type="spellStart"/>
-      <w:r>
-        <w:t>Frequence</w:t>
-      </w:r>
-      <w:proofErr w:type="spellEnd"/>
-      <w:r>
-        <w:t xml:space="preserve"> en Hz du signal</w:t>
-      </w:r>
-    </w:p>
-    <w:p>
-      <w:pPr>
-        <w:pStyle w:val="Paragraphedeliste"/>
-        <w:numPr>
-          <w:ilvl w:val="0"/>
-          <w:numId w:val="19"/>
-        </w:numPr>
-      </w:pPr>
-      <w:proofErr w:type="spellStart"/>
-      <w:r>
-        <w:t>M_Offset</w:t>
-      </w:r>
-      <w:proofErr w:type="spellEnd"/>
-      <w:r>
-        <w:t> : Composante continue du signal</w:t>
-      </w:r>
-    </w:p>
-    <w:p>
-      <w:pPr>
-        <w:pStyle w:val="Paragraphedeliste"/>
-        <w:numPr>
-          <w:ilvl w:val="0"/>
-          <w:numId w:val="19"/>
-        </w:numPr>
-      </w:pPr>
-      <w:proofErr w:type="spellStart"/>
-      <w:r>
-        <w:t>M_Amplitude</w:t>
-      </w:r>
-      <w:proofErr w:type="spellEnd"/>
-      <w:r>
-        <w:t xml:space="preserve"> : Amplitude </w:t>
-      </w:r>
-      <w:proofErr w:type="spellStart"/>
-      <w:r>
-        <w:t>crete</w:t>
-      </w:r>
-      <w:proofErr w:type="spellEnd"/>
-      <w:r>
-        <w:t xml:space="preserve"> à </w:t>
-      </w:r>
-      <w:proofErr w:type="spellStart"/>
-      <w:r>
-        <w:t>crete</w:t>
-      </w:r>
-      <w:proofErr w:type="spellEnd"/>
-      <w:r>
-        <w:t xml:space="preserve"> du signal</w:t>
-      </w:r>
-    </w:p>
-    <w:p>
-      <w:pPr>
-        <w:pStyle w:val="Paragraphedeliste"/>
-        <w:numPr>
-          <w:ilvl w:val="0"/>
-          <w:numId w:val="19"/>
-        </w:numPr>
-      </w:pPr>
-      <w:proofErr w:type="spellStart"/>
-      <w:r>
-        <w:t>M_Waveform</w:t>
-      </w:r>
-      <w:proofErr w:type="spellEnd"/>
-      <w:r>
-        <w:t> : Contient les points calculés du signal</w:t>
-      </w:r>
-      <w:r>
-        <w:t> </w:t>
-      </w:r>
-    </w:p>
-    <w:p>
-      <w:pPr>
-        <w:pStyle w:val="Paragraphedeliste"/>
-        <w:numPr>
-          <w:ilvl w:val="0"/>
-          <w:numId w:val="19"/>
-        </w:numPr>
-      </w:pPr>
-      <w:proofErr w:type="spellStart"/>
-      <w:r>
-        <w:t>M_Type</w:t>
-      </w:r>
-      <w:proofErr w:type="spellEnd"/>
-      <w:r>
-        <w:t xml:space="preserve"> : Contient un </w:t>
-      </w:r>
-      <w:proofErr w:type="spellStart"/>
-      <w:r>
-        <w:t>enum</w:t>
-      </w:r>
-      <w:proofErr w:type="spellEnd"/>
-      <w:r>
-        <w:t xml:space="preserve"> relatif au type de signal (1 : Carré, 2 : </w:t>
-      </w:r>
-      <w:bookmarkStart w:id="0" w:name="_GoBack"/>
-      <w:bookmarkEnd w:id="0"/>
-      <w:proofErr w:type="gramStart"/>
-      <w:r>
-        <w:t>Sinus ,</w:t>
-      </w:r>
-      <w:proofErr w:type="gramEnd"/>
-      <w:r>
-        <w:t xml:space="preserve"> 3 : Cosinus, 4 : triangle)</w:t>
-      </w:r>
-    </w:p>
-    <w:p>
-      <w:r>
-        <w:t xml:space="preserve">Des classes filles héritent des propriétés et des méthodes de la classe mère. Seule la classe carrée dispose d’un attribut supplémentaire </w:t>
-      </w:r>
-      <w:proofErr w:type="spellStart"/>
-      <w:r>
-        <w:t>M_DutyCycle</w:t>
-      </w:r>
-      <w:proofErr w:type="spellEnd"/>
-      <w:r>
-        <w:t xml:space="preserve"> de façon à  agir sur le rapport cyclique de ce signal en particulier.</w:t>
+      <w:r>
+        <w:t xml:space="preserve">La trame à mettre en </w:t>
+      </w:r>
+      <w:r>
+        <w:t>œuvre</w:t>
       </w:r>
     </w:p>
     <w:p>
@@ -322,70 +602,6 @@
         </w:numPr>
       </w:pPr>
       <w:r>
-        <w:t>Le signal triangle</w:t>
-      </w:r>
-    </w:p>
-    <w:p>
-      <w:pPr>
-        <w:pStyle w:val="Titre3"/>
-        <w:numPr>
-          <w:ilvl w:val="0"/>
-          <w:numId w:val="17"/>
-        </w:numPr>
-      </w:pPr>
-      <w:r>
-        <w:t>Le signal carré</w:t>
-      </w:r>
-    </w:p>
-    <w:p>
-      <w:pPr>
-        <w:pStyle w:val="Titre3"/>
-        <w:numPr>
-          <w:ilvl w:val="0"/>
-          <w:numId w:val="17"/>
-        </w:numPr>
-      </w:pPr>
-      <w:r>
-        <w:t>Le signal sinus et cosinus</w:t>
-      </w:r>
-    </w:p>
-    <w:p/>
-    <w:p>
-      <w:pPr>
-        <w:pStyle w:val="Titre2"/>
-        <w:jc w:val="both"/>
-      </w:pPr>
-      <w:r>
-        <w:lastRenderedPageBreak/>
-        <w:t>L’exportation du signal généré en fichier WAV</w:t>
-      </w:r>
-    </w:p>
-    <w:p>
-      <w:pPr>
-        <w:pStyle w:val="Titre3"/>
-        <w:numPr>
-          <w:ilvl w:val="0"/>
-          <w:numId w:val="18"/>
-        </w:numPr>
-      </w:pPr>
-      <w:r>
-        <w:t xml:space="preserve">La trame à mettre en </w:t>
-      </w:r>
-      <w:proofErr w:type="spellStart"/>
-      <w:r>
-        <w:t>oeuvre</w:t>
-      </w:r>
-      <w:proofErr w:type="spellEnd"/>
-    </w:p>
-    <w:p>
-      <w:pPr>
-        <w:pStyle w:val="Titre3"/>
-        <w:numPr>
-          <w:ilvl w:val="0"/>
-          <w:numId w:val="17"/>
-        </w:numPr>
-      </w:pPr>
-      <w:r>
         <w:t>La solution choisie</w:t>
       </w:r>
     </w:p>
@@ -393,8 +609,8 @@
     <w:p/>
     <w:p/>
     <w:sectPr>
-      <w:headerReference w:type="default" r:id="rId8"/>
-      <w:footerReference w:type="default" r:id="rId9"/>
+      <w:headerReference w:type="default" r:id="rId11"/>
+      <w:footerReference w:type="default" r:id="rId12"/>
       <w:pgSz w:w="11906" w:h="16838"/>
       <w:pgMar w:top="720" w:right="720" w:bottom="720" w:left="720" w:header="708" w:footer="708" w:gutter="0"/>
       <w:cols w:space="708"/>
@@ -463,7 +679,7 @@
                 <v:h position="#0,topLeft" xrange="0,21600"/>
               </v:handles>
             </v:shapetype>
-            <v:shape id="AutoShape 1" o:spid="_x0000_s2049" type="#_x0000_t5" style="position:absolute;margin-left:1356.6pt;margin-top:0;width:167.4pt;height:161.8pt;z-index:251659264;visibility:visible;mso-position-horizontal:right;mso-position-horizontal-relative:page;mso-position-vertical:bottom;mso-position-vertical-relative:page" o:gfxdata="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" adj="21600" fillcolor="#d2eaf1" stroked="f">
+            <v:shape id="AutoShape 1" o:spid="_x0000_s2049" type="#_x0000_t5" style="position:absolute;margin-left:1472.8pt;margin-top:0;width:167.4pt;height:161.8pt;z-index:251659264;visibility:visible;mso-position-horizontal:right;mso-position-horizontal-relative:page;mso-position-vertical:bottom;mso-position-vertical-relative:page" o:gfxdata="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" adj="21600" fillcolor="#d2eaf1" stroked="f">
               <v:textbox style="mso-next-textbox:#AutoShape 1">
                 <w:txbxContent>
                   <w:p>
@@ -496,7 +712,7 @@
                         <w:sz w:val="72"/>
                         <w:szCs w:val="72"/>
                       </w:rPr>
-                      <w:t>2</w:t>
+                      <w:t>3</w:t>
                     </w:r>
                     <w:r>
                       <w:rPr>

</xml_diff>

<commit_message>
Correction amplitdue cos sur rendu n°2
</commit_message>
<xml_diff>
--- a/Docs/Rendus/Rendu 2/Solutions à mettre en oeuvre.docx
+++ b/Docs/Rendus/Rendu 2/Solutions à mettre en oeuvre.docx
@@ -31,16 +31,11 @@
       <w:r>
         <w:t xml:space="preserve"> Créer une application permettant de générer des fichiers </w:t>
       </w:r>
-      <w:proofErr w:type="spellStart"/>
       <w:r>
         <w:t>w</w:t>
       </w:r>
       <w:r>
-        <w:t>ave</w:t>
-      </w:r>
-      <w:proofErr w:type="spellEnd"/>
-      <w:r>
-        <w:t xml:space="preserve"> contena</w:t>
+        <w:t>ave contena</w:t>
       </w:r>
       <w:r>
         <w:t>nt des signaux simples (sinus, c</w:t>
@@ -183,15 +178,7 @@
     </w:p>
     <w:p>
       <w:r>
-        <w:t>Dans le projet, cinq classes ont été développées pour la partie « création des signaux ». La classe « </w:t>
-      </w:r>
-      <w:proofErr w:type="spellStart"/>
-      <w:r>
-        <w:t>GBF_Signal</w:t>
-      </w:r>
-      <w:proofErr w:type="spellEnd"/>
-      <w:r>
-        <w:t xml:space="preserve"> » est la classe mère. Elle contient tous les attributs et </w:t>
+        <w:t xml:space="preserve">Dans le projet, cinq classes ont été développées pour la partie « création des signaux ». La classe « GBF_Signal » est la classe mère. Elle contient tous les attributs et </w:t>
       </w:r>
       <w:r>
         <w:t>les méthodes liées</w:t>
@@ -208,21 +195,8 @@
           <w:numId w:val="19"/>
         </w:numPr>
       </w:pPr>
-      <w:proofErr w:type="spellStart"/>
-      <w:r>
-        <w:t>M_Frequency</w:t>
-      </w:r>
-      <w:proofErr w:type="spellEnd"/>
-      <w:r>
-        <w:t xml:space="preserve"> : </w:t>
-      </w:r>
-      <w:proofErr w:type="spellStart"/>
-      <w:r>
-        <w:t>Frequence</w:t>
-      </w:r>
-      <w:proofErr w:type="spellEnd"/>
-      <w:r>
-        <w:t xml:space="preserve"> en Hz du signal</w:t>
+      <w:r>
+        <w:t>M_Frequency : Frequence en Hz du signal</w:t>
       </w:r>
     </w:p>
     <w:p>
@@ -233,13 +207,8 @@
           <w:numId w:val="19"/>
         </w:numPr>
       </w:pPr>
-      <w:proofErr w:type="spellStart"/>
-      <w:r>
-        <w:t>M_Offset</w:t>
-      </w:r>
-      <w:proofErr w:type="spellEnd"/>
-      <w:r>
-        <w:t> : Composante continue du signal</w:t>
+      <w:r>
+        <w:t>M_Offset : Composante continue du signal</w:t>
       </w:r>
     </w:p>
     <w:p>
@@ -250,29 +219,8 @@
           <w:numId w:val="19"/>
         </w:numPr>
       </w:pPr>
-      <w:proofErr w:type="spellStart"/>
-      <w:r>
-        <w:t>M_Amplitude</w:t>
-      </w:r>
-      <w:proofErr w:type="spellEnd"/>
-      <w:r>
-        <w:t xml:space="preserve"> : Amplitude </w:t>
-      </w:r>
-      <w:proofErr w:type="spellStart"/>
-      <w:r>
-        <w:t>crete</w:t>
-      </w:r>
-      <w:proofErr w:type="spellEnd"/>
-      <w:r>
-        <w:t xml:space="preserve"> à </w:t>
-      </w:r>
-      <w:proofErr w:type="spellStart"/>
-      <w:r>
-        <w:t>crete</w:t>
-      </w:r>
-      <w:proofErr w:type="spellEnd"/>
-      <w:r>
-        <w:t xml:space="preserve"> du signal</w:t>
+      <w:r>
+        <w:t>M_Amplitude : Amplitude crete à crete du signal</w:t>
       </w:r>
     </w:p>
     <w:p>
@@ -283,13 +231,8 @@
           <w:numId w:val="19"/>
         </w:numPr>
       </w:pPr>
-      <w:proofErr w:type="spellStart"/>
-      <w:r>
-        <w:t>M_Waveform</w:t>
-      </w:r>
-      <w:proofErr w:type="spellEnd"/>
-      <w:r>
-        <w:t> : Contient les points calculés du signal</w:t>
+      <w:r>
+        <w:t>M_Waveform : Contient les points calculés du signal</w:t>
       </w:r>
       <w:r>
         <w:t> </w:t>
@@ -303,55 +246,18 @@
           <w:numId w:val="19"/>
         </w:numPr>
       </w:pPr>
-      <w:proofErr w:type="spellStart"/>
-      <w:r>
-        <w:t>M_Type</w:t>
-      </w:r>
-      <w:proofErr w:type="spellEnd"/>
-      <w:r>
-        <w:t xml:space="preserve"> : Contient un </w:t>
-      </w:r>
-      <w:proofErr w:type="spellStart"/>
-      <w:r>
-        <w:t>enum</w:t>
-      </w:r>
-      <w:proofErr w:type="spellEnd"/>
-      <w:r>
-        <w:t xml:space="preserve"> relatif au type de signal (1 : Carré, 2 : </w:t>
-      </w:r>
-      <w:proofErr w:type="gramStart"/>
-      <w:r>
-        <w:t>Sinus ,</w:t>
-      </w:r>
-      <w:proofErr w:type="gramEnd"/>
-      <w:r>
-        <w:t xml:space="preserve"> 3 : Cosinus, 4 : triangle)</w:t>
+      <w:r>
+        <w:t>M_Type : Contient un enum relatif au type de signal (1 : Carré, 2 : Sinus , 3 : Cosinus, 4 : triangle)</w:t>
       </w:r>
     </w:p>
     <w:p>
       <w:r>
-        <w:t xml:space="preserve">Des classes filles héritent des propriétés et des méthodes de la classe mère. Seule la classe carrée dispose d’un attribut supplémentaire </w:t>
-      </w:r>
-      <w:proofErr w:type="spellStart"/>
-      <w:r>
-        <w:t>M_DutyCycle</w:t>
-      </w:r>
-      <w:proofErr w:type="spellEnd"/>
-      <w:r>
-        <w:t xml:space="preserve"> de façon à  agir sur le rapport cyclique de ce signal en particulier.</w:t>
+        <w:t>Des classes filles héritent des propriétés et des méthodes de la classe mère. Seule la classe carrée dispose d’un attribut supplémentaire M_DutyCycle de façon à  agir sur le rapport cyclique de ce signal en particulier.</w:t>
       </w:r>
     </w:p>
     <w:p>
       <w:r>
-        <w:t xml:space="preserve">Seulement une période est calculée pour chaque signal généré. Le motif sera ensuite répété en fonction du paramètre «  Temps du signal » lors de la génération du fichier </w:t>
-      </w:r>
-      <w:proofErr w:type="spellStart"/>
-      <w:r>
-        <w:t>Wave</w:t>
-      </w:r>
-      <w:proofErr w:type="spellEnd"/>
-      <w:r>
-        <w:t>.</w:t>
+        <w:t>Seulement une période est calculée pour chaque signal généré. Le motif sera ensuite répété en fonction du paramètre «  Temps du signal » lors de la génération du fichier Wave.</w:t>
       </w:r>
     </w:p>
     <w:p>
@@ -436,13 +342,7 @@
     </w:p>
     <w:p>
       <w:r>
-        <w:t xml:space="preserve">Ci-dessous le code C++ commenté développé pour la fonction </w:t>
-      </w:r>
-      <w:r>
-        <w:t>carré</w:t>
-      </w:r>
-      <w:r>
-        <w:t>.</w:t>
+        <w:t>Ci-dessous le code C++ commenté développé pour la fonction carré.</w:t>
       </w:r>
     </w:p>
     <w:p>
@@ -511,11 +411,10 @@
     </w:p>
     <w:p>
       <w:r>
-        <w:t xml:space="preserve">Ci-dessous le code C++ commenté développé pour la fonction </w:t>
-      </w:r>
-      <w:r>
-        <w:t>composition du cosinus. La fonction sinus a été développée sur le même modèle en remplaçant simplement le cos par un sinus.</w:t>
-      </w:r>
+        <w:t>Ci-dessous le code C++ commenté développé pour la fonction composition du cosinus. La fonction sinus a été développée sur le même modèle en remplaçant simplement le cos par un sinus.</w:t>
+      </w:r>
+      <w:bookmarkStart w:id="0" w:name="_GoBack"/>
+      <w:bookmarkEnd w:id="0"/>
     </w:p>
     <w:p>
       <w:r>
@@ -524,10 +423,10 @@
           <w:lang w:eastAsia="fr-FR"/>
         </w:rPr>
         <w:drawing>
-          <wp:inline distT="0" distB="0" distL="0" distR="0" wp14:anchorId="372B87B4" wp14:editId="6CBB3E9D">
-            <wp:extent cx="7050992" cy="2353586"/>
+          <wp:inline distT="0" distB="0" distL="0" distR="0" wp14:anchorId="6774ED4D" wp14:editId="28A1EBC2">
+            <wp:extent cx="6963065" cy="2339163"/>
             <wp:effectExtent l="0" t="0" r="0" b="0"/>
-            <wp:docPr id="5" name="Image 5"/>
+            <wp:docPr id="2" name="Image 2"/>
             <wp:cNvGraphicFramePr>
               <a:graphicFrameLocks xmlns:a="http://schemas.openxmlformats.org/drawingml/2006/main" noChangeAspect="1"/>
             </wp:cNvGraphicFramePr>
@@ -540,13 +439,13 @@
                   </pic:nvPicPr>
                   <pic:blipFill rotWithShape="1">
                     <a:blip r:embed="rId10"/>
-                    <a:srcRect l="15796" t="24053" r="1773" b="27006"/>
+                    <a:srcRect l="4001" t="21628" r="14078" b="29422"/>
                     <a:stretch/>
                   </pic:blipFill>
                   <pic:spPr bwMode="auto">
                     <a:xfrm>
                       <a:off x="0" y="0"/>
-                      <a:ext cx="7072744" cy="2360847"/>
+                      <a:ext cx="6976260" cy="2343596"/>
                     </a:xfrm>
                     <a:prstGeom prst="rect">
                       <a:avLst/>
@@ -566,8 +465,6 @@
           </wp:inline>
         </w:drawing>
       </w:r>
-      <w:bookmarkStart w:id="0" w:name="_GoBack"/>
-      <w:bookmarkEnd w:id="0"/>
     </w:p>
     <w:p>
       <w:pPr>
@@ -679,7 +576,7 @@
                 <v:h position="#0,topLeft" xrange="0,21600"/>
               </v:handles>
             </v:shapetype>
-            <v:shape id="AutoShape 1" o:spid="_x0000_s2049" type="#_x0000_t5" style="position:absolute;margin-left:1472.8pt;margin-top:0;width:167.4pt;height:161.8pt;z-index:251659264;visibility:visible;mso-position-horizontal:right;mso-position-horizontal-relative:page;mso-position-vertical:bottom;mso-position-vertical-relative:page" o:gfxdata="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" adj="21600" fillcolor="#d2eaf1" stroked="f">
+            <v:shape id="AutoShape 1" o:spid="_x0000_s2049" type="#_x0000_t5" style="position:absolute;margin-left:1589pt;margin-top:0;width:167.4pt;height:161.8pt;z-index:251659264;visibility:visible;mso-position-horizontal:right;mso-position-horizontal-relative:page;mso-position-vertical:bottom;mso-position-vertical-relative:page" o:gfxdata="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" adj="21600" fillcolor="#d2eaf1" stroked="f">
               <v:textbox style="mso-next-textbox:#AutoShape 1">
                 <w:txbxContent>
                   <w:p>

</xml_diff>

<commit_message>
Modifications Rendu 2/Solutions à mettre en oeuvre.docx
</commit_message>
<xml_diff>
--- a/Docs/Rendus/Rendu 2/Solutions à mettre en oeuvre.docx
+++ b/Docs/Rendus/Rendu 2/Solutions à mettre en oeuvre.docx
@@ -1,6 +1,6 @@
 
 <file path=word/document.xml><?xml version="1.0" encoding="utf-8"?>
-<w:document xmlns:wpc="http://schemas.microsoft.com/office/word/2010/wordprocessingCanvas" xmlns:mc="http://schemas.openxmlformats.org/markup-compatibility/2006" xmlns:o="urn:schemas-microsoft-com:office:office" xmlns:r="http://schemas.openxmlformats.org/officeDocument/2006/relationships" xmlns:m="http://schemas.openxmlformats.org/officeDocument/2006/math" xmlns:v="urn:schemas-microsoft-com:vml" xmlns:wp14="http://schemas.microsoft.com/office/word/2010/wordprocessingDrawing" xmlns:wp="http://schemas.openxmlformats.org/drawingml/2006/wordprocessingDrawing" xmlns:w10="urn:schemas-microsoft-com:office:word" xmlns:w="http://schemas.openxmlformats.org/wordprocessingml/2006/main" xmlns:w14="http://schemas.microsoft.com/office/word/2010/wordml" xmlns:w15="http://schemas.microsoft.com/office/word/2012/wordml" xmlns:wpg="http://schemas.microsoft.com/office/word/2010/wordprocessingGroup" xmlns:wpi="http://schemas.microsoft.com/office/word/2010/wordprocessingInk" xmlns:wne="http://schemas.microsoft.com/office/word/2006/wordml" xmlns:wps="http://schemas.microsoft.com/office/word/2010/wordprocessingShape" mc:Ignorable="w14 w15 wp14">
+<w:document xmlns:ve="http://schemas.openxmlformats.org/markup-compatibility/2006" xmlns:o="urn:schemas-microsoft-com:office:office" xmlns:r="http://schemas.openxmlformats.org/officeDocument/2006/relationships" xmlns:m="http://schemas.openxmlformats.org/officeDocument/2006/math" xmlns:v="urn:schemas-microsoft-com:vml" xmlns:wp="http://schemas.openxmlformats.org/drawingml/2006/wordprocessingDrawing" xmlns:w10="urn:schemas-microsoft-com:office:word" xmlns:w="http://schemas.openxmlformats.org/wordprocessingml/2006/main" xmlns:wne="http://schemas.microsoft.com/office/word/2006/wordml">
   <w:body>
     <w:p>
       <w:pPr>
@@ -74,7 +74,7 @@
           <w:lang w:eastAsia="fr-FR"/>
         </w:rPr>
         <w:drawing>
-          <wp:anchor distT="0" distB="0" distL="114300" distR="114300" simplePos="0" relativeHeight="251658752" behindDoc="0" locked="0" layoutInCell="1" allowOverlap="1" wp14:anchorId="3D68C3FE" wp14:editId="7733C049">
+          <wp:anchor distT="0" distB="0" distL="114300" distR="114300" simplePos="0" relativeHeight="251658752" behindDoc="0" locked="0" layoutInCell="1" allowOverlap="1">
             <wp:simplePos x="0" y="0"/>
             <wp:positionH relativeFrom="column">
               <wp:posOffset>1012190</wp:posOffset>
@@ -100,7 +100,7 @@
                     <a:blip r:embed="rId7">
                       <a:extLst>
                         <a:ext uri="{28A0092B-C50C-407E-A947-70E740481C1C}">
-                          <a14:useLocalDpi xmlns:a14="http://schemas.microsoft.com/office/drawing/2010/main" val="0"/>
+                          <a14:useLocalDpi xmlns:a14="http://schemas.microsoft.com/office/drawing/2010/main" xmlns:wps="http://schemas.microsoft.com/office/word/2010/wordprocessingShape" xmlns:wpi="http://schemas.microsoft.com/office/word/2010/wordprocessingInk" xmlns:wpg="http://schemas.microsoft.com/office/word/2010/wordprocessingGroup" xmlns:w15="http://schemas.microsoft.com/office/word/2012/wordml" xmlns:w14="http://schemas.microsoft.com/office/word/2010/wordml" xmlns:w="http://schemas.openxmlformats.org/wordprocessingml/2006/main" xmlns:w10="urn:schemas-microsoft-com:office:word" xmlns:wp14="http://schemas.microsoft.com/office/word/2010/wordprocessingDrawing" xmlns:v="urn:schemas-microsoft-com:vml" xmlns:o="urn:schemas-microsoft-com:office:office" xmlns:mc="http://schemas.openxmlformats.org/markup-compatibility/2006" xmlns:wpc="http://schemas.microsoft.com/office/word/2010/wordprocessingCanvas" xmlns="" val="0"/>
                         </a:ext>
                       </a:extLst>
                     </a:blip>
@@ -120,19 +120,13 @@
                     </a:ln>
                     <a:extLst>
                       <a:ext uri="{53640926-AAD7-44D8-BBD7-CCE9431645EC}">
-                        <a14:shadowObscured xmlns:a14="http://schemas.microsoft.com/office/drawing/2010/main"/>
+                        <a14:shadowObscured xmlns:a14="http://schemas.microsoft.com/office/drawing/2010/main" xmlns:wps="http://schemas.microsoft.com/office/word/2010/wordprocessingShape" xmlns:wpi="http://schemas.microsoft.com/office/word/2010/wordprocessingInk" xmlns:wpg="http://schemas.microsoft.com/office/word/2010/wordprocessingGroup" xmlns:w15="http://schemas.microsoft.com/office/word/2012/wordml" xmlns:w14="http://schemas.microsoft.com/office/word/2010/wordml" xmlns:w="http://schemas.openxmlformats.org/wordprocessingml/2006/main" xmlns:w10="urn:schemas-microsoft-com:office:word" xmlns:wp14="http://schemas.microsoft.com/office/word/2010/wordprocessingDrawing" xmlns:v="urn:schemas-microsoft-com:vml" xmlns:o="urn:schemas-microsoft-com:office:office" xmlns:mc="http://schemas.openxmlformats.org/markup-compatibility/2006" xmlns:wpc="http://schemas.microsoft.com/office/word/2010/wordprocessingCanvas" xmlns=""/>
                       </a:ext>
                     </a:extLst>
                   </pic:spPr>
                 </pic:pic>
               </a:graphicData>
             </a:graphic>
-            <wp14:sizeRelH relativeFrom="page">
-              <wp14:pctWidth>0</wp14:pctWidth>
-            </wp14:sizeRelH>
-            <wp14:sizeRelV relativeFrom="page">
-              <wp14:pctHeight>0</wp14:pctHeight>
-            </wp14:sizeRelV>
           </wp:anchor>
         </w:drawing>
       </w:r>
@@ -196,7 +190,13 @@
         </w:numPr>
       </w:pPr>
       <w:r>
-        <w:t>M_Frequency : Frequence en Hz du signal</w:t>
+        <w:t xml:space="preserve">M_Frequency : </w:t>
+      </w:r>
+      <w:r>
+        <w:t>Fréquence</w:t>
+      </w:r>
+      <w:r>
+        <w:t xml:space="preserve"> en Hz du signal</w:t>
       </w:r>
     </w:p>
     <w:p>
@@ -220,7 +220,19 @@
         </w:numPr>
       </w:pPr>
       <w:r>
-        <w:t>M_Amplitude : Amplitude crete à crete du signal</w:t>
+        <w:t xml:space="preserve">M_Amplitude : Amplitude </w:t>
+      </w:r>
+      <w:r>
+        <w:t>crête</w:t>
+      </w:r>
+      <w:r>
+        <w:t xml:space="preserve"> à </w:t>
+      </w:r>
+      <w:r>
+        <w:t>crête</w:t>
+      </w:r>
+      <w:r>
+        <w:t xml:space="preserve"> du signal</w:t>
       </w:r>
     </w:p>
     <w:p>
@@ -285,7 +297,7 @@
           <w:lang w:eastAsia="fr-FR"/>
         </w:rPr>
         <w:drawing>
-          <wp:inline distT="0" distB="0" distL="0" distR="0" wp14:anchorId="608FCE2F" wp14:editId="12A259F9">
+          <wp:inline distT="0" distB="0" distL="0" distR="0">
             <wp:extent cx="6877878" cy="3642961"/>
             <wp:effectExtent l="0" t="0" r="0" b="0"/>
             <wp:docPr id="6" name="Image 6"/>
@@ -317,7 +329,7 @@
                     </a:ln>
                     <a:extLst>
                       <a:ext uri="{53640926-AAD7-44D8-BBD7-CCE9431645EC}">
-                        <a14:shadowObscured xmlns:a14="http://schemas.microsoft.com/office/drawing/2010/main"/>
+                        <a14:shadowObscured xmlns:a14="http://schemas.microsoft.com/office/drawing/2010/main" xmlns:wps="http://schemas.microsoft.com/office/word/2010/wordprocessingShape" xmlns:wpi="http://schemas.microsoft.com/office/word/2010/wordprocessingInk" xmlns:wpg="http://schemas.microsoft.com/office/word/2010/wordprocessingGroup" xmlns:w15="http://schemas.microsoft.com/office/word/2012/wordml" xmlns:w14="http://schemas.microsoft.com/office/word/2010/wordml" xmlns:w="http://schemas.openxmlformats.org/wordprocessingml/2006/main" xmlns:w10="urn:schemas-microsoft-com:office:word" xmlns:wp14="http://schemas.microsoft.com/office/word/2010/wordprocessingDrawing" xmlns:v="urn:schemas-microsoft-com:vml" xmlns:o="urn:schemas-microsoft-com:office:office" xmlns:mc="http://schemas.openxmlformats.org/markup-compatibility/2006" xmlns:wpc="http://schemas.microsoft.com/office/word/2010/wordprocessingCanvas" xmlns=""/>
                       </a:ext>
                     </a:extLst>
                   </pic:spPr>
@@ -352,7 +364,7 @@
           <w:lang w:eastAsia="fr-FR"/>
         </w:rPr>
         <w:drawing>
-          <wp:inline distT="0" distB="0" distL="0" distR="0" wp14:anchorId="62BCA287" wp14:editId="055980E5">
+          <wp:inline distT="0" distB="0" distL="0" distR="0">
             <wp:extent cx="6877685" cy="3505165"/>
             <wp:effectExtent l="0" t="0" r="0" b="0"/>
             <wp:docPr id="7" name="Image 7"/>
@@ -384,7 +396,7 @@
                     </a:ln>
                     <a:extLst>
                       <a:ext uri="{53640926-AAD7-44D8-BBD7-CCE9431645EC}">
-                        <a14:shadowObscured xmlns:a14="http://schemas.microsoft.com/office/drawing/2010/main"/>
+                        <a14:shadowObscured xmlns:a14="http://schemas.microsoft.com/office/drawing/2010/main" xmlns:wps="http://schemas.microsoft.com/office/word/2010/wordprocessingShape" xmlns:wpi="http://schemas.microsoft.com/office/word/2010/wordprocessingInk" xmlns:wpg="http://schemas.microsoft.com/office/word/2010/wordprocessingGroup" xmlns:w15="http://schemas.microsoft.com/office/word/2012/wordml" xmlns:w14="http://schemas.microsoft.com/office/word/2010/wordml" xmlns:w="http://schemas.openxmlformats.org/wordprocessingml/2006/main" xmlns:w10="urn:schemas-microsoft-com:office:word" xmlns:wp14="http://schemas.microsoft.com/office/word/2010/wordprocessingDrawing" xmlns:v="urn:schemas-microsoft-com:vml" xmlns:o="urn:schemas-microsoft-com:office:office" xmlns:mc="http://schemas.openxmlformats.org/markup-compatibility/2006" xmlns:wpc="http://schemas.microsoft.com/office/word/2010/wordprocessingCanvas" xmlns=""/>
                       </a:ext>
                     </a:extLst>
                   </pic:spPr>
@@ -423,7 +435,7 @@
           <w:lang w:eastAsia="fr-FR"/>
         </w:rPr>
         <w:drawing>
-          <wp:inline distT="0" distB="0" distL="0" distR="0" wp14:anchorId="6774ED4D" wp14:editId="28A1EBC2">
+          <wp:inline distT="0" distB="0" distL="0" distR="0">
             <wp:extent cx="6963065" cy="2339163"/>
             <wp:effectExtent l="0" t="0" r="0" b="0"/>
             <wp:docPr id="2" name="Image 2"/>
@@ -455,7 +467,7 @@
                     </a:ln>
                     <a:extLst>
                       <a:ext uri="{53640926-AAD7-44D8-BBD7-CCE9431645EC}">
-                        <a14:shadowObscured xmlns:a14="http://schemas.microsoft.com/office/drawing/2010/main"/>
+                        <a14:shadowObscured xmlns:a14="http://schemas.microsoft.com/office/drawing/2010/main" xmlns:wps="http://schemas.microsoft.com/office/word/2010/wordprocessingShape" xmlns:wpi="http://schemas.microsoft.com/office/word/2010/wordprocessingInk" xmlns:wpg="http://schemas.microsoft.com/office/word/2010/wordprocessingGroup" xmlns:w15="http://schemas.microsoft.com/office/word/2012/wordml" xmlns:w14="http://schemas.microsoft.com/office/word/2010/wordml" xmlns:w="http://schemas.openxmlformats.org/wordprocessingml/2006/main" xmlns:w10="urn:schemas-microsoft-com:office:word" xmlns:wp14="http://schemas.microsoft.com/office/word/2010/wordprocessingDrawing" xmlns:v="urn:schemas-microsoft-com:vml" xmlns:o="urn:schemas-microsoft-com:office:office" xmlns:mc="http://schemas.openxmlformats.org/markup-compatibility/2006" xmlns:wpc="http://schemas.microsoft.com/office/word/2010/wordprocessingCanvas" xmlns=""/>
                       </a:ext>
                     </a:extLst>
                   </pic:spPr>
@@ -491,6 +503,182 @@
       </w:r>
     </w:p>
     <w:p>
+      <w:r>
+        <w:t>La génération du signal wave va se faire en plusieurs étapes :</w:t>
+      </w:r>
+    </w:p>
+    <w:p>
+      <w:pPr>
+        <w:pStyle w:val="Paragraphedeliste"/>
+        <w:numPr>
+          <w:ilvl w:val="0"/>
+          <w:numId w:val="21"/>
+        </w:numPr>
+      </w:pPr>
+      <w:r>
+        <w:t>création d'un fichier</w:t>
+      </w:r>
+    </w:p>
+    <w:p>
+      <w:pPr>
+        <w:pStyle w:val="Paragraphedeliste"/>
+        <w:numPr>
+          <w:ilvl w:val="0"/>
+          <w:numId w:val="21"/>
+        </w:numPr>
+      </w:pPr>
+      <w:r>
+        <w:t>remplissage du fichier selon le format wave</w:t>
+      </w:r>
+    </w:p>
+    <w:p>
+      <w:pPr>
+        <w:pStyle w:val="Paragraphedeliste"/>
+        <w:numPr>
+          <w:ilvl w:val="0"/>
+          <w:numId w:val="21"/>
+        </w:numPr>
+      </w:pPr>
+      <w:r>
+        <w:t>sauvegarde du fichier</w:t>
+      </w:r>
+    </w:p>
+    <w:p>
+      <w:pPr>
+        <w:pStyle w:val="Paragraphedeliste"/>
+        <w:numPr>
+          <w:ilvl w:val="0"/>
+          <w:numId w:val="21"/>
+        </w:numPr>
+      </w:pPr>
+      <w:r>
+        <w:t>lancement d'un lecteur audio et écoute du signal</w:t>
+      </w:r>
+    </w:p>
+    <w:p>
+      <w:pPr>
+        <w:pStyle w:val="Paragraphedeliste"/>
+        <w:ind w:left="1440"/>
+      </w:pPr>
+    </w:p>
+    <w:p>
+      <w:pPr>
+        <w:pStyle w:val="Titre4"/>
+      </w:pPr>
+      <w:r>
+        <w:tab/>
+      </w:r>
+      <w:r>
+        <w:t>Remplissage du fichier</w:t>
+      </w:r>
+    </w:p>
+    <w:p>
+      <w:r>
+        <w:t>La format du fichier wave est le suivant :</w:t>
+      </w:r>
+    </w:p>
+    <w:p>
+      <w:r>
+        <w:rPr>
+          <w:noProof/>
+          <w:lang w:eastAsia="fr-FR"/>
+        </w:rPr>
+        <w:drawing>
+          <wp:inline distT="0" distB="0" distL="0" distR="0">
+            <wp:extent cx="6645910" cy="2072747"/>
+            <wp:effectExtent l="19050" t="0" r="2540" b="0"/>
+            <wp:docPr id="5" name="Image 1"/>
+            <wp:cNvGraphicFramePr>
+              <a:graphicFrameLocks xmlns:a="http://schemas.openxmlformats.org/drawingml/2006/main" noChangeAspect="1"/>
+            </wp:cNvGraphicFramePr>
+            <a:graphic xmlns:a="http://schemas.openxmlformats.org/drawingml/2006/main">
+              <a:graphicData uri="http://schemas.openxmlformats.org/drawingml/2006/picture">
+                <pic:pic xmlns:pic="http://schemas.openxmlformats.org/drawingml/2006/picture">
+                  <pic:nvPicPr>
+                    <pic:cNvPr id="0" name="Picture 1"/>
+                    <pic:cNvPicPr>
+                      <a:picLocks noChangeAspect="1" noChangeArrowheads="1"/>
+                    </pic:cNvPicPr>
+                  </pic:nvPicPr>
+                  <pic:blipFill>
+                    <a:blip r:embed="rId11"/>
+                    <a:srcRect/>
+                    <a:stretch>
+                      <a:fillRect/>
+                    </a:stretch>
+                  </pic:blipFill>
+                  <pic:spPr bwMode="auto">
+                    <a:xfrm>
+                      <a:off x="0" y="0"/>
+                      <a:ext cx="6645910" cy="2072747"/>
+                    </a:xfrm>
+                    <a:prstGeom prst="rect">
+                      <a:avLst/>
+                    </a:prstGeom>
+                    <a:noFill/>
+                    <a:ln w="9525">
+                      <a:noFill/>
+                      <a:miter lim="800000"/>
+                      <a:headEnd/>
+                      <a:tailEnd/>
+                    </a:ln>
+                  </pic:spPr>
+                </pic:pic>
+              </a:graphicData>
+            </a:graphic>
+          </wp:inline>
+        </w:drawing>
+      </w:r>
+    </w:p>
+    <w:p>
+      <w:r>
+        <w:t>On retrouve</w:t>
+      </w:r>
+      <w:r>
+        <w:t xml:space="preserve"> trois blocs distincts qui forment l'en-tête de 44 octets :</w:t>
+      </w:r>
+    </w:p>
+    <w:p>
+      <w:pPr>
+        <w:pStyle w:val="Paragraphedeliste"/>
+        <w:numPr>
+          <w:ilvl w:val="0"/>
+          <w:numId w:val="20"/>
+        </w:numPr>
+      </w:pPr>
+      <w:r>
+        <w:t>Un bloc de déclaration sur 12 octets</w:t>
+      </w:r>
+    </w:p>
+    <w:p>
+      <w:pPr>
+        <w:pStyle w:val="Paragraphedeliste"/>
+        <w:numPr>
+          <w:ilvl w:val="0"/>
+          <w:numId w:val="20"/>
+        </w:numPr>
+      </w:pPr>
+      <w:r>
+        <w:t>Un bloc décrivant le format sur 24 octets</w:t>
+      </w:r>
+    </w:p>
+    <w:p>
+      <w:pPr>
+        <w:pStyle w:val="Paragraphedeliste"/>
+        <w:numPr>
+          <w:ilvl w:val="0"/>
+          <w:numId w:val="20"/>
+        </w:numPr>
+      </w:pPr>
+      <w:r>
+        <w:t xml:space="preserve">Un bloc de données </w:t>
+      </w:r>
+      <w:r>
+        <w:t>de 8 octets minimum</w:t>
+      </w:r>
+    </w:p>
+    <w:p/>
+    <w:p>
       <w:pPr>
         <w:pStyle w:val="Titre3"/>
         <w:numPr>
@@ -499,15 +687,239 @@
         </w:numPr>
       </w:pPr>
       <w:r>
+        <w:lastRenderedPageBreak/>
         <w:t>La solution choisie</w:t>
       </w:r>
     </w:p>
+    <w:p>
+      <w:r>
+        <w:t xml:space="preserve">Lors de l'appui sur le bouton "Enregistrer", une méthode Export sera exécutée avec en paramètres  : </w:t>
+      </w:r>
+    </w:p>
+    <w:p>
+      <w:pPr>
+        <w:pStyle w:val="Paragraphedeliste"/>
+        <w:numPr>
+          <w:ilvl w:val="0"/>
+          <w:numId w:val="23"/>
+        </w:numPr>
+      </w:pPr>
+      <w:r>
+        <w:t>adresse du fichier</w:t>
+      </w:r>
+    </w:p>
+    <w:p>
+      <w:pPr>
+        <w:pStyle w:val="Paragraphedeliste"/>
+        <w:numPr>
+          <w:ilvl w:val="0"/>
+          <w:numId w:val="23"/>
+        </w:numPr>
+      </w:pPr>
+      <w:r>
+        <w:t>nom du fichier</w:t>
+      </w:r>
+    </w:p>
+    <w:p>
+      <w:pPr>
+        <w:pStyle w:val="Paragraphedeliste"/>
+        <w:numPr>
+          <w:ilvl w:val="0"/>
+          <w:numId w:val="23"/>
+        </w:numPr>
+      </w:pPr>
+      <w:r>
+        <w:t>objet de type GBF_Signal</w:t>
+      </w:r>
+    </w:p>
+    <w:p>
+      <w:pPr>
+        <w:pStyle w:val="Paragraphedeliste"/>
+        <w:numPr>
+          <w:ilvl w:val="0"/>
+          <w:numId w:val="23"/>
+        </w:numPr>
+      </w:pPr>
+      <w:r>
+        <w:t>durée d'enregistrement</w:t>
+      </w:r>
+    </w:p>
+    <w:p>
+      <w:r>
+        <w:t>Pour générer le signal, nous allons utiliser l'attribut de fréquence de l'objet GBF_Signal pour retrouver sa période et donc calculer le nombre de duplication nécessaire pour atteindre la durée demandée.</w:t>
+      </w:r>
+    </w:p>
+    <w:p>
+      <w:r>
+        <w:t>Une fois calculé nous pourrons renseigné la taille du fichier (Taille -8octets)</w:t>
+      </w:r>
+    </w:p>
+    <w:p>
+      <w:r>
+        <w:t>C</w:t>
+      </w:r>
+      <w:r>
+        <w:t>ertain</w:t>
+      </w:r>
+      <w:r>
+        <w:t xml:space="preserve">s </w:t>
+      </w:r>
+      <w:r>
+        <w:t>champs</w:t>
+      </w:r>
+      <w:r>
+        <w:t xml:space="preserve"> </w:t>
+      </w:r>
+      <w:r>
+        <w:t>de l'en-tête seront f</w:t>
+      </w:r>
+      <w:r>
+        <w:t>ix</w:t>
+      </w:r>
+      <w:r>
+        <w:t>es</w:t>
+      </w:r>
+      <w:r>
+        <w:t xml:space="preserve"> :</w:t>
+      </w:r>
+    </w:p>
+    <w:p>
+      <w:pPr>
+        <w:pStyle w:val="Paragraphedeliste"/>
+        <w:numPr>
+          <w:ilvl w:val="0"/>
+          <w:numId w:val="24"/>
+        </w:numPr>
+      </w:pPr>
+      <w:r>
+        <w:t>Co</w:t>
+      </w:r>
+      <w:r>
+        <w:t>nstante "</w:t>
+      </w:r>
+      <w:r>
+        <w:t>RIFF</w:t>
+      </w:r>
+      <w:r>
+        <w:t>" en héxa</w:t>
+      </w:r>
+    </w:p>
+    <w:p>
+      <w:pPr>
+        <w:pStyle w:val="Paragraphedeliste"/>
+        <w:numPr>
+          <w:ilvl w:val="0"/>
+          <w:numId w:val="24"/>
+        </w:numPr>
+      </w:pPr>
+      <w:r>
+        <w:t>Fo</w:t>
+      </w:r>
+      <w:r>
+        <w:t>rmat</w:t>
+      </w:r>
+      <w:r>
+        <w:t xml:space="preserve"> </w:t>
+      </w:r>
+      <w:r>
+        <w:t>"</w:t>
+      </w:r>
+      <w:r>
+        <w:t>WAVE</w:t>
+      </w:r>
+      <w:r>
+        <w:t>" en héxa</w:t>
+      </w:r>
+    </w:p>
+    <w:p>
+      <w:pPr>
+        <w:pStyle w:val="Paragraphedeliste"/>
+        <w:numPr>
+          <w:ilvl w:val="0"/>
+          <w:numId w:val="24"/>
+        </w:numPr>
+      </w:pPr>
+      <w:r>
+        <w:t>Identifiant "</w:t>
+      </w:r>
+      <w:r>
+        <w:t>fmt</w:t>
+      </w:r>
+      <w:r>
+        <w:t xml:space="preserve"> </w:t>
+      </w:r>
+      <w:r>
+        <w:t>"</w:t>
+      </w:r>
+      <w:r>
+        <w:t xml:space="preserve"> </w:t>
+      </w:r>
+      <w:r>
+        <w:t>en hexa</w:t>
+      </w:r>
+    </w:p>
+    <w:p>
+      <w:pPr>
+        <w:pStyle w:val="Paragraphedeliste"/>
+        <w:numPr>
+          <w:ilvl w:val="0"/>
+          <w:numId w:val="24"/>
+        </w:numPr>
+      </w:pPr>
+      <w:r>
+        <w:t>Fo</w:t>
+      </w:r>
+      <w:r>
+        <w:t>rmat de st</w:t>
+      </w:r>
+      <w:r>
+        <w:t>ockage dans le fichier : 1 pour PCM</w:t>
+      </w:r>
+    </w:p>
+    <w:p>
+      <w:pPr>
+        <w:pStyle w:val="Paragraphedeliste"/>
+        <w:numPr>
+          <w:ilvl w:val="0"/>
+          <w:numId w:val="24"/>
+        </w:numPr>
+      </w:pPr>
+      <w:r>
+        <w:t>Nombre canaux = 2</w:t>
+      </w:r>
+    </w:p>
+    <w:p>
+      <w:pPr>
+        <w:pStyle w:val="Paragraphedeliste"/>
+        <w:numPr>
+          <w:ilvl w:val="0"/>
+          <w:numId w:val="24"/>
+        </w:numPr>
+      </w:pPr>
+      <w:r>
+        <w:t>Format audio = PCM</w:t>
+      </w:r>
+    </w:p>
+    <w:p>
+      <w:pPr>
+        <w:pStyle w:val="Paragraphedeliste"/>
+        <w:numPr>
+          <w:ilvl w:val="0"/>
+          <w:numId w:val="24"/>
+        </w:numPr>
+      </w:pPr>
+      <w:r>
+        <w:t>Constante "data" en héxa</w:t>
+      </w:r>
+    </w:p>
+    <w:p/>
+    <w:p/>
     <w:p/>
     <w:p/>
     <w:p/>
     <w:sectPr>
-      <w:headerReference w:type="default" r:id="rId11"/>
-      <w:footerReference w:type="default" r:id="rId12"/>
+      <w:headerReference w:type="default" r:id="rId12"/>
+      <w:footerReference w:type="default" r:id="rId13"/>
       <w:pgSz w:w="11906" w:h="16838"/>
       <w:pgMar w:top="720" w:right="720" w:bottom="720" w:left="720" w:header="708" w:footer="708" w:gutter="0"/>
       <w:cols w:space="708"/>
@@ -518,8 +930,8 @@
 </file>
 
 <file path=word/endnotes.xml><?xml version="1.0" encoding="utf-8"?>
-<w:endnotes xmlns:wpc="http://schemas.microsoft.com/office/word/2010/wordprocessingCanvas" xmlns:mc="http://schemas.openxmlformats.org/markup-compatibility/2006" xmlns:o="urn:schemas-microsoft-com:office:office" xmlns:r="http://schemas.openxmlformats.org/officeDocument/2006/relationships" xmlns:m="http://schemas.openxmlformats.org/officeDocument/2006/math" xmlns:v="urn:schemas-microsoft-com:vml" xmlns:wp14="http://schemas.microsoft.com/office/word/2010/wordprocessingDrawing" xmlns:wp="http://schemas.openxmlformats.org/drawingml/2006/wordprocessingDrawing" xmlns:w10="urn:schemas-microsoft-com:office:word" xmlns:w="http://schemas.openxmlformats.org/wordprocessingml/2006/main" xmlns:w14="http://schemas.microsoft.com/office/word/2010/wordml" xmlns:w15="http://schemas.microsoft.com/office/word/2012/wordml" xmlns:wpg="http://schemas.microsoft.com/office/word/2010/wordprocessingGroup" xmlns:wpi="http://schemas.microsoft.com/office/word/2010/wordprocessingInk" xmlns:wne="http://schemas.microsoft.com/office/word/2006/wordml" xmlns:wps="http://schemas.microsoft.com/office/word/2010/wordprocessingShape" mc:Ignorable="w14 w15 wp14">
-  <w:endnote w:type="separator" w:id="-1">
+<w:endnotes xmlns:ve="http://schemas.openxmlformats.org/markup-compatibility/2006" xmlns:o="urn:schemas-microsoft-com:office:office" xmlns:r="http://schemas.openxmlformats.org/officeDocument/2006/relationships" xmlns:m="http://schemas.openxmlformats.org/officeDocument/2006/math" xmlns:v="urn:schemas-microsoft-com:vml" xmlns:wp="http://schemas.openxmlformats.org/drawingml/2006/wordprocessingDrawing" xmlns:w10="urn:schemas-microsoft-com:office:word" xmlns:w="http://schemas.openxmlformats.org/wordprocessingml/2006/main" xmlns:wne="http://schemas.microsoft.com/office/word/2006/wordml">
+  <w:endnote w:type="separator" w:id="0">
     <w:p>
       <w:pPr>
         <w:spacing w:after="0" w:line="240" w:lineRule="auto"/>
@@ -529,7 +941,7 @@
       </w:r>
     </w:p>
   </w:endnote>
-  <w:endnote w:type="continuationSeparator" w:id="0">
+  <w:endnote w:type="continuationSeparator" w:id="1">
     <w:p>
       <w:pPr>
         <w:spacing w:after="0" w:line="240" w:lineRule="auto"/>
@@ -543,7 +955,7 @@
 </file>
 
 <file path=word/footer1.xml><?xml version="1.0" encoding="utf-8"?>
-<w:ftr xmlns:wpc="http://schemas.microsoft.com/office/word/2010/wordprocessingCanvas" xmlns:mc="http://schemas.openxmlformats.org/markup-compatibility/2006" xmlns:o="urn:schemas-microsoft-com:office:office" xmlns:r="http://schemas.openxmlformats.org/officeDocument/2006/relationships" xmlns:m="http://schemas.openxmlformats.org/officeDocument/2006/math" xmlns:v="urn:schemas-microsoft-com:vml" xmlns:wp14="http://schemas.microsoft.com/office/word/2010/wordprocessingDrawing" xmlns:wp="http://schemas.openxmlformats.org/drawingml/2006/wordprocessingDrawing" xmlns:w10="urn:schemas-microsoft-com:office:word" xmlns:w="http://schemas.openxmlformats.org/wordprocessingml/2006/main" xmlns:w14="http://schemas.microsoft.com/office/word/2010/wordml" xmlns:w15="http://schemas.microsoft.com/office/word/2012/wordml" xmlns:wpg="http://schemas.microsoft.com/office/word/2010/wordprocessingGroup" xmlns:wpi="http://schemas.microsoft.com/office/word/2010/wordprocessingInk" xmlns:wne="http://schemas.microsoft.com/office/word/2006/wordml" xmlns:wps="http://schemas.microsoft.com/office/word/2010/wordprocessingShape" mc:Ignorable="w14 w15 wp14">
+<w:ftr xmlns:ve="http://schemas.openxmlformats.org/markup-compatibility/2006" xmlns:o="urn:schemas-microsoft-com:office:office" xmlns:r="http://schemas.openxmlformats.org/officeDocument/2006/relationships" xmlns:m="http://schemas.openxmlformats.org/officeDocument/2006/math" xmlns:v="urn:schemas-microsoft-com:vml" xmlns:wp="http://schemas.openxmlformats.org/drawingml/2006/wordprocessingDrawing" xmlns:w10="urn:schemas-microsoft-com:office:word" xmlns:w="http://schemas.openxmlformats.org/wordprocessingml/2006/main" xmlns:wne="http://schemas.microsoft.com/office/word/2006/wordml">
   <w:sdt>
     <w:sdtPr>
       <w:id w:val="-1368752358"/>
@@ -552,7 +964,6 @@
         <w:docPartUnique/>
       </w:docPartObj>
     </w:sdtPr>
-    <w:sdtEndPr/>
     <w:sdtContent>
       <w:p>
         <w:pPr>
@@ -576,7 +987,7 @@
                 <v:h position="#0,topLeft" xrange="0,21600"/>
               </v:handles>
             </v:shapetype>
-            <v:shape id="AutoShape 1" o:spid="_x0000_s2049" type="#_x0000_t5" style="position:absolute;margin-left:1589pt;margin-top:0;width:167.4pt;height:161.8pt;z-index:251659264;visibility:visible;mso-position-horizontal:right;mso-position-horizontal-relative:page;mso-position-vertical:bottom;mso-position-vertical-relative:page" o:gfxdata="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" adj="21600" fillcolor="#d2eaf1" stroked="f">
+            <v:shape id="AutoShape 1" o:spid="_x0000_s2049" type="#_x0000_t5" style="position:absolute;margin-left:1716.4pt;margin-top:0;width:167.4pt;height:161.8pt;z-index:251659264;visibility:visible;mso-position-horizontal:right;mso-position-horizontal-relative:page;mso-position-vertical:bottom;mso-position-vertical-relative:page" o:gfxdata="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" adj="21600" fillcolor="#d2eaf1" stroked="f">
               <v:textbox style="mso-next-textbox:#AutoShape 1">
                 <w:txbxContent>
                   <w:p>
@@ -634,8 +1045,8 @@
 </file>
 
 <file path=word/footnotes.xml><?xml version="1.0" encoding="utf-8"?>
-<w:footnotes xmlns:wpc="http://schemas.microsoft.com/office/word/2010/wordprocessingCanvas" xmlns:mc="http://schemas.openxmlformats.org/markup-compatibility/2006" xmlns:o="urn:schemas-microsoft-com:office:office" xmlns:r="http://schemas.openxmlformats.org/officeDocument/2006/relationships" xmlns:m="http://schemas.openxmlformats.org/officeDocument/2006/math" xmlns:v="urn:schemas-microsoft-com:vml" xmlns:wp14="http://schemas.microsoft.com/office/word/2010/wordprocessingDrawing" xmlns:wp="http://schemas.openxmlformats.org/drawingml/2006/wordprocessingDrawing" xmlns:w10="urn:schemas-microsoft-com:office:word" xmlns:w="http://schemas.openxmlformats.org/wordprocessingml/2006/main" xmlns:w14="http://schemas.microsoft.com/office/word/2010/wordml" xmlns:w15="http://schemas.microsoft.com/office/word/2012/wordml" xmlns:wpg="http://schemas.microsoft.com/office/word/2010/wordprocessingGroup" xmlns:wpi="http://schemas.microsoft.com/office/word/2010/wordprocessingInk" xmlns:wne="http://schemas.microsoft.com/office/word/2006/wordml" xmlns:wps="http://schemas.microsoft.com/office/word/2010/wordprocessingShape" mc:Ignorable="w14 w15 wp14">
-  <w:footnote w:type="separator" w:id="-1">
+<w:footnotes xmlns:ve="http://schemas.openxmlformats.org/markup-compatibility/2006" xmlns:o="urn:schemas-microsoft-com:office:office" xmlns:r="http://schemas.openxmlformats.org/officeDocument/2006/relationships" xmlns:m="http://schemas.openxmlformats.org/officeDocument/2006/math" xmlns:v="urn:schemas-microsoft-com:vml" xmlns:wp="http://schemas.openxmlformats.org/drawingml/2006/wordprocessingDrawing" xmlns:w10="urn:schemas-microsoft-com:office:word" xmlns:w="http://schemas.openxmlformats.org/wordprocessingml/2006/main" xmlns:wne="http://schemas.microsoft.com/office/word/2006/wordml">
+  <w:footnote w:type="separator" w:id="0">
     <w:p>
       <w:pPr>
         <w:spacing w:after="0" w:line="240" w:lineRule="auto"/>
@@ -645,7 +1056,7 @@
       </w:r>
     </w:p>
   </w:footnote>
-  <w:footnote w:type="continuationSeparator" w:id="0">
+  <w:footnote w:type="continuationSeparator" w:id="1">
     <w:p>
       <w:pPr>
         <w:spacing w:after="0" w:line="240" w:lineRule="auto"/>
@@ -659,7 +1070,7 @@
 </file>
 
 <file path=word/header1.xml><?xml version="1.0" encoding="utf-8"?>
-<w:hdr xmlns:wpc="http://schemas.microsoft.com/office/word/2010/wordprocessingCanvas" xmlns:mc="http://schemas.openxmlformats.org/markup-compatibility/2006" xmlns:o="urn:schemas-microsoft-com:office:office" xmlns:r="http://schemas.openxmlformats.org/officeDocument/2006/relationships" xmlns:m="http://schemas.openxmlformats.org/officeDocument/2006/math" xmlns:v="urn:schemas-microsoft-com:vml" xmlns:wp14="http://schemas.microsoft.com/office/word/2010/wordprocessingDrawing" xmlns:wp="http://schemas.openxmlformats.org/drawingml/2006/wordprocessingDrawing" xmlns:w10="urn:schemas-microsoft-com:office:word" xmlns:w="http://schemas.openxmlformats.org/wordprocessingml/2006/main" xmlns:w14="http://schemas.microsoft.com/office/word/2010/wordml" xmlns:w15="http://schemas.microsoft.com/office/word/2012/wordml" xmlns:wpg="http://schemas.microsoft.com/office/word/2010/wordprocessingGroup" xmlns:wpi="http://schemas.microsoft.com/office/word/2010/wordprocessingInk" xmlns:wne="http://schemas.microsoft.com/office/word/2006/wordml" xmlns:wps="http://schemas.microsoft.com/office/word/2010/wordprocessingShape" mc:Ignorable="w14 w15 wp14">
+<w:hdr xmlns:ve="http://schemas.openxmlformats.org/markup-compatibility/2006" xmlns:o="urn:schemas-microsoft-com:office:office" xmlns:r="http://schemas.openxmlformats.org/officeDocument/2006/relationships" xmlns:m="http://schemas.openxmlformats.org/officeDocument/2006/math" xmlns:v="urn:schemas-microsoft-com:vml" xmlns:wp="http://schemas.openxmlformats.org/drawingml/2006/wordprocessingDrawing" xmlns:w10="urn:schemas-microsoft-com:office:word" xmlns:w="http://schemas.openxmlformats.org/wordprocessingml/2006/main" xmlns:wne="http://schemas.microsoft.com/office/word/2006/wordml">
   <w:p>
     <w:pPr>
       <w:pStyle w:val="En-tte"/>
@@ -741,8 +1152,121 @@
 </file>
 
 <file path=word/numbering.xml><?xml version="1.0" encoding="utf-8"?>
-<w:numbering xmlns:wpc="http://schemas.microsoft.com/office/word/2010/wordprocessingCanvas" xmlns:mc="http://schemas.openxmlformats.org/markup-compatibility/2006" xmlns:o="urn:schemas-microsoft-com:office:office" xmlns:r="http://schemas.openxmlformats.org/officeDocument/2006/relationships" xmlns:m="http://schemas.openxmlformats.org/officeDocument/2006/math" xmlns:v="urn:schemas-microsoft-com:vml" xmlns:wp14="http://schemas.microsoft.com/office/word/2010/wordprocessingDrawing" xmlns:wp="http://schemas.openxmlformats.org/drawingml/2006/wordprocessingDrawing" xmlns:w10="urn:schemas-microsoft-com:office:word" xmlns:w="http://schemas.openxmlformats.org/wordprocessingml/2006/main" xmlns:w14="http://schemas.microsoft.com/office/word/2010/wordml" xmlns:w15="http://schemas.microsoft.com/office/word/2012/wordml" xmlns:wpg="http://schemas.microsoft.com/office/word/2010/wordprocessingGroup" xmlns:wpi="http://schemas.microsoft.com/office/word/2010/wordprocessingInk" xmlns:wne="http://schemas.microsoft.com/office/word/2006/wordml" xmlns:wps="http://schemas.microsoft.com/office/word/2010/wordprocessingShape" mc:Ignorable="w14 w15 wp14">
+<w:numbering xmlns:ve="http://schemas.openxmlformats.org/markup-compatibility/2006" xmlns:o="urn:schemas-microsoft-com:office:office" xmlns:r="http://schemas.openxmlformats.org/officeDocument/2006/relationships" xmlns:m="http://schemas.openxmlformats.org/officeDocument/2006/math" xmlns:v="urn:schemas-microsoft-com:vml" xmlns:wp="http://schemas.openxmlformats.org/drawingml/2006/wordprocessingDrawing" xmlns:w10="urn:schemas-microsoft-com:office:word" xmlns:w="http://schemas.openxmlformats.org/wordprocessingml/2006/main" xmlns:wne="http://schemas.microsoft.com/office/word/2006/wordml">
   <w:abstractNum w:abstractNumId="0">
+    <w:nsid w:val="022A3408"/>
+    <w:multiLevelType w:val="hybridMultilevel"/>
+    <w:tmpl w:val="A27CE0FA"/>
+    <w:lvl w:ilvl="0" w:tplc="040C000B">
+      <w:start w:val="1"/>
+      <w:numFmt w:val="bullet"/>
+      <w:lvlText w:val=""/>
+      <w:lvlJc w:val="left"/>
+      <w:pPr>
+        <w:ind w:left="720" w:hanging="360"/>
+      </w:pPr>
+      <w:rPr>
+        <w:rFonts w:ascii="Wingdings" w:hAnsi="Wingdings" w:hint="default"/>
+      </w:rPr>
+    </w:lvl>
+    <w:lvl w:ilvl="1" w:tplc="040C0003">
+      <w:start w:val="1"/>
+      <w:numFmt w:val="bullet"/>
+      <w:lvlText w:val="o"/>
+      <w:lvlJc w:val="left"/>
+      <w:pPr>
+        <w:ind w:left="1440" w:hanging="360"/>
+      </w:pPr>
+      <w:rPr>
+        <w:rFonts w:ascii="Courier New" w:hAnsi="Courier New" w:cs="Courier New" w:hint="default"/>
+      </w:rPr>
+    </w:lvl>
+    <w:lvl w:ilvl="2" w:tplc="040C0005" w:tentative="1">
+      <w:start w:val="1"/>
+      <w:numFmt w:val="bullet"/>
+      <w:lvlText w:val=""/>
+      <w:lvlJc w:val="left"/>
+      <w:pPr>
+        <w:ind w:left="2160" w:hanging="360"/>
+      </w:pPr>
+      <w:rPr>
+        <w:rFonts w:ascii="Wingdings" w:hAnsi="Wingdings" w:hint="default"/>
+      </w:rPr>
+    </w:lvl>
+    <w:lvl w:ilvl="3" w:tplc="040C0001" w:tentative="1">
+      <w:start w:val="1"/>
+      <w:numFmt w:val="bullet"/>
+      <w:lvlText w:val=""/>
+      <w:lvlJc w:val="left"/>
+      <w:pPr>
+        <w:ind w:left="2880" w:hanging="360"/>
+      </w:pPr>
+      <w:rPr>
+        <w:rFonts w:ascii="Symbol" w:hAnsi="Symbol" w:hint="default"/>
+      </w:rPr>
+    </w:lvl>
+    <w:lvl w:ilvl="4" w:tplc="040C0003" w:tentative="1">
+      <w:start w:val="1"/>
+      <w:numFmt w:val="bullet"/>
+      <w:lvlText w:val="o"/>
+      <w:lvlJc w:val="left"/>
+      <w:pPr>
+        <w:ind w:left="3600" w:hanging="360"/>
+      </w:pPr>
+      <w:rPr>
+        <w:rFonts w:ascii="Courier New" w:hAnsi="Courier New" w:cs="Courier New" w:hint="default"/>
+      </w:rPr>
+    </w:lvl>
+    <w:lvl w:ilvl="5" w:tplc="040C0005" w:tentative="1">
+      <w:start w:val="1"/>
+      <w:numFmt w:val="bullet"/>
+      <w:lvlText w:val=""/>
+      <w:lvlJc w:val="left"/>
+      <w:pPr>
+        <w:ind w:left="4320" w:hanging="360"/>
+      </w:pPr>
+      <w:rPr>
+        <w:rFonts w:ascii="Wingdings" w:hAnsi="Wingdings" w:hint="default"/>
+      </w:rPr>
+    </w:lvl>
+    <w:lvl w:ilvl="6" w:tplc="040C0001" w:tentative="1">
+      <w:start w:val="1"/>
+      <w:numFmt w:val="bullet"/>
+      <w:lvlText w:val=""/>
+      <w:lvlJc w:val="left"/>
+      <w:pPr>
+        <w:ind w:left="5040" w:hanging="360"/>
+      </w:pPr>
+      <w:rPr>
+        <w:rFonts w:ascii="Symbol" w:hAnsi="Symbol" w:hint="default"/>
+      </w:rPr>
+    </w:lvl>
+    <w:lvl w:ilvl="7" w:tplc="040C0003" w:tentative="1">
+      <w:start w:val="1"/>
+      <w:numFmt w:val="bullet"/>
+      <w:lvlText w:val="o"/>
+      <w:lvlJc w:val="left"/>
+      <w:pPr>
+        <w:ind w:left="5760" w:hanging="360"/>
+      </w:pPr>
+      <w:rPr>
+        <w:rFonts w:ascii="Courier New" w:hAnsi="Courier New" w:cs="Courier New" w:hint="default"/>
+      </w:rPr>
+    </w:lvl>
+    <w:lvl w:ilvl="8" w:tplc="040C0005" w:tentative="1">
+      <w:start w:val="1"/>
+      <w:numFmt w:val="bullet"/>
+      <w:lvlText w:val=""/>
+      <w:lvlJc w:val="left"/>
+      <w:pPr>
+        <w:ind w:left="6480" w:hanging="360"/>
+      </w:pPr>
+      <w:rPr>
+        <w:rFonts w:ascii="Wingdings" w:hAnsi="Wingdings" w:hint="default"/>
+      </w:rPr>
+    </w:lvl>
+  </w:abstractNum>
+  <w:abstractNum w:abstractNumId="1">
     <w:nsid w:val="0BE56FC0"/>
     <w:multiLevelType w:val="hybridMultilevel"/>
     <w:tmpl w:val="E9529994"/>
@@ -855,7 +1379,7 @@
       </w:rPr>
     </w:lvl>
   </w:abstractNum>
-  <w:abstractNum w:abstractNumId="1">
+  <w:abstractNum w:abstractNumId="2">
     <w:nsid w:val="0DEF3181"/>
     <w:multiLevelType w:val="hybridMultilevel"/>
     <w:tmpl w:val="9F4C9668"/>
@@ -968,7 +1492,119 @@
       </w:rPr>
     </w:lvl>
   </w:abstractNum>
-  <w:abstractNum w:abstractNumId="2">
+  <w:abstractNum w:abstractNumId="3">
+    <w:nsid w:val="27005CB0"/>
+    <w:multiLevelType w:val="hybridMultilevel"/>
+    <w:tmpl w:val="987AED7C"/>
+    <w:lvl w:ilvl="0" w:tplc="9D92674E">
+      <w:numFmt w:val="bullet"/>
+      <w:lvlText w:val="-"/>
+      <w:lvlJc w:val="left"/>
+      <w:pPr>
+        <w:ind w:left="720" w:hanging="360"/>
+      </w:pPr>
+      <w:rPr>
+        <w:rFonts w:ascii="Calibri" w:eastAsiaTheme="minorHAnsi" w:hAnsi="Calibri" w:cstheme="minorBidi" w:hint="default"/>
+      </w:rPr>
+    </w:lvl>
+    <w:lvl w:ilvl="1" w:tplc="040C0003">
+      <w:start w:val="1"/>
+      <w:numFmt w:val="bullet"/>
+      <w:lvlText w:val="o"/>
+      <w:lvlJc w:val="left"/>
+      <w:pPr>
+        <w:ind w:left="1440" w:hanging="360"/>
+      </w:pPr>
+      <w:rPr>
+        <w:rFonts w:ascii="Courier New" w:hAnsi="Courier New" w:cs="Courier New" w:hint="default"/>
+      </w:rPr>
+    </w:lvl>
+    <w:lvl w:ilvl="2" w:tplc="040C0005" w:tentative="1">
+      <w:start w:val="1"/>
+      <w:numFmt w:val="bullet"/>
+      <w:lvlText w:val=""/>
+      <w:lvlJc w:val="left"/>
+      <w:pPr>
+        <w:ind w:left="2160" w:hanging="360"/>
+      </w:pPr>
+      <w:rPr>
+        <w:rFonts w:ascii="Wingdings" w:hAnsi="Wingdings" w:hint="default"/>
+      </w:rPr>
+    </w:lvl>
+    <w:lvl w:ilvl="3" w:tplc="040C0001" w:tentative="1">
+      <w:start w:val="1"/>
+      <w:numFmt w:val="bullet"/>
+      <w:lvlText w:val=""/>
+      <w:lvlJc w:val="left"/>
+      <w:pPr>
+        <w:ind w:left="2880" w:hanging="360"/>
+      </w:pPr>
+      <w:rPr>
+        <w:rFonts w:ascii="Symbol" w:hAnsi="Symbol" w:hint="default"/>
+      </w:rPr>
+    </w:lvl>
+    <w:lvl w:ilvl="4" w:tplc="040C0003" w:tentative="1">
+      <w:start w:val="1"/>
+      <w:numFmt w:val="bullet"/>
+      <w:lvlText w:val="o"/>
+      <w:lvlJc w:val="left"/>
+      <w:pPr>
+        <w:ind w:left="3600" w:hanging="360"/>
+      </w:pPr>
+      <w:rPr>
+        <w:rFonts w:ascii="Courier New" w:hAnsi="Courier New" w:cs="Courier New" w:hint="default"/>
+      </w:rPr>
+    </w:lvl>
+    <w:lvl w:ilvl="5" w:tplc="040C0005" w:tentative="1">
+      <w:start w:val="1"/>
+      <w:numFmt w:val="bullet"/>
+      <w:lvlText w:val=""/>
+      <w:lvlJc w:val="left"/>
+      <w:pPr>
+        <w:ind w:left="4320" w:hanging="360"/>
+      </w:pPr>
+      <w:rPr>
+        <w:rFonts w:ascii="Wingdings" w:hAnsi="Wingdings" w:hint="default"/>
+      </w:rPr>
+    </w:lvl>
+    <w:lvl w:ilvl="6" w:tplc="040C0001" w:tentative="1">
+      <w:start w:val="1"/>
+      <w:numFmt w:val="bullet"/>
+      <w:lvlText w:val=""/>
+      <w:lvlJc w:val="left"/>
+      <w:pPr>
+        <w:ind w:left="5040" w:hanging="360"/>
+      </w:pPr>
+      <w:rPr>
+        <w:rFonts w:ascii="Symbol" w:hAnsi="Symbol" w:hint="default"/>
+      </w:rPr>
+    </w:lvl>
+    <w:lvl w:ilvl="7" w:tplc="040C0003" w:tentative="1">
+      <w:start w:val="1"/>
+      <w:numFmt w:val="bullet"/>
+      <w:lvlText w:val="o"/>
+      <w:lvlJc w:val="left"/>
+      <w:pPr>
+        <w:ind w:left="5760" w:hanging="360"/>
+      </w:pPr>
+      <w:rPr>
+        <w:rFonts w:ascii="Courier New" w:hAnsi="Courier New" w:cs="Courier New" w:hint="default"/>
+      </w:rPr>
+    </w:lvl>
+    <w:lvl w:ilvl="8" w:tplc="040C0005" w:tentative="1">
+      <w:start w:val="1"/>
+      <w:numFmt w:val="bullet"/>
+      <w:lvlText w:val=""/>
+      <w:lvlJc w:val="left"/>
+      <w:pPr>
+        <w:ind w:left="6480" w:hanging="360"/>
+      </w:pPr>
+      <w:rPr>
+        <w:rFonts w:ascii="Wingdings" w:hAnsi="Wingdings" w:hint="default"/>
+      </w:rPr>
+    </w:lvl>
+  </w:abstractNum>
+  <w:abstractNum w:abstractNumId="4">
     <w:nsid w:val="2B5D438A"/>
     <w:multiLevelType w:val="hybridMultilevel"/>
     <w:tmpl w:val="89946F30"/>
@@ -1082,7 +1718,231 @@
       </w:rPr>
     </w:lvl>
   </w:abstractNum>
-  <w:abstractNum w:abstractNumId="3">
+  <w:abstractNum w:abstractNumId="5">
+    <w:nsid w:val="3CAA78D5"/>
+    <w:multiLevelType w:val="hybridMultilevel"/>
+    <w:tmpl w:val="B8E49EB0"/>
+    <w:lvl w:ilvl="0" w:tplc="9D92674E">
+      <w:numFmt w:val="bullet"/>
+      <w:lvlText w:val="-"/>
+      <w:lvlJc w:val="left"/>
+      <w:pPr>
+        <w:ind w:left="720" w:hanging="360"/>
+      </w:pPr>
+      <w:rPr>
+        <w:rFonts w:ascii="Calibri" w:eastAsiaTheme="minorHAnsi" w:hAnsi="Calibri" w:cstheme="minorBidi" w:hint="default"/>
+      </w:rPr>
+    </w:lvl>
+    <w:lvl w:ilvl="1" w:tplc="040C0003" w:tentative="1">
+      <w:start w:val="1"/>
+      <w:numFmt w:val="bullet"/>
+      <w:lvlText w:val="o"/>
+      <w:lvlJc w:val="left"/>
+      <w:pPr>
+        <w:ind w:left="1440" w:hanging="360"/>
+      </w:pPr>
+      <w:rPr>
+        <w:rFonts w:ascii="Courier New" w:hAnsi="Courier New" w:cs="Courier New" w:hint="default"/>
+      </w:rPr>
+    </w:lvl>
+    <w:lvl w:ilvl="2" w:tplc="040C0005" w:tentative="1">
+      <w:start w:val="1"/>
+      <w:numFmt w:val="bullet"/>
+      <w:lvlText w:val=""/>
+      <w:lvlJc w:val="left"/>
+      <w:pPr>
+        <w:ind w:left="2160" w:hanging="360"/>
+      </w:pPr>
+      <w:rPr>
+        <w:rFonts w:ascii="Wingdings" w:hAnsi="Wingdings" w:hint="default"/>
+      </w:rPr>
+    </w:lvl>
+    <w:lvl w:ilvl="3" w:tplc="040C0001" w:tentative="1">
+      <w:start w:val="1"/>
+      <w:numFmt w:val="bullet"/>
+      <w:lvlText w:val=""/>
+      <w:lvlJc w:val="left"/>
+      <w:pPr>
+        <w:ind w:left="2880" w:hanging="360"/>
+      </w:pPr>
+      <w:rPr>
+        <w:rFonts w:ascii="Symbol" w:hAnsi="Symbol" w:hint="default"/>
+      </w:rPr>
+    </w:lvl>
+    <w:lvl w:ilvl="4" w:tplc="040C0003" w:tentative="1">
+      <w:start w:val="1"/>
+      <w:numFmt w:val="bullet"/>
+      <w:lvlText w:val="o"/>
+      <w:lvlJc w:val="left"/>
+      <w:pPr>
+        <w:ind w:left="3600" w:hanging="360"/>
+      </w:pPr>
+      <w:rPr>
+        <w:rFonts w:ascii="Courier New" w:hAnsi="Courier New" w:cs="Courier New" w:hint="default"/>
+      </w:rPr>
+    </w:lvl>
+    <w:lvl w:ilvl="5" w:tplc="040C0005" w:tentative="1">
+      <w:start w:val="1"/>
+      <w:numFmt w:val="bullet"/>
+      <w:lvlText w:val=""/>
+      <w:lvlJc w:val="left"/>
+      <w:pPr>
+        <w:ind w:left="4320" w:hanging="360"/>
+      </w:pPr>
+      <w:rPr>
+        <w:rFonts w:ascii="Wingdings" w:hAnsi="Wingdings" w:hint="default"/>
+      </w:rPr>
+    </w:lvl>
+    <w:lvl w:ilvl="6" w:tplc="040C0001" w:tentative="1">
+      <w:start w:val="1"/>
+      <w:numFmt w:val="bullet"/>
+      <w:lvlText w:val=""/>
+      <w:lvlJc w:val="left"/>
+      <w:pPr>
+        <w:ind w:left="5040" w:hanging="360"/>
+      </w:pPr>
+      <w:rPr>
+        <w:rFonts w:ascii="Symbol" w:hAnsi="Symbol" w:hint="default"/>
+      </w:rPr>
+    </w:lvl>
+    <w:lvl w:ilvl="7" w:tplc="040C0003" w:tentative="1">
+      <w:start w:val="1"/>
+      <w:numFmt w:val="bullet"/>
+      <w:lvlText w:val="o"/>
+      <w:lvlJc w:val="left"/>
+      <w:pPr>
+        <w:ind w:left="5760" w:hanging="360"/>
+      </w:pPr>
+      <w:rPr>
+        <w:rFonts w:ascii="Courier New" w:hAnsi="Courier New" w:cs="Courier New" w:hint="default"/>
+      </w:rPr>
+    </w:lvl>
+    <w:lvl w:ilvl="8" w:tplc="040C0005" w:tentative="1">
+      <w:start w:val="1"/>
+      <w:numFmt w:val="bullet"/>
+      <w:lvlText w:val=""/>
+      <w:lvlJc w:val="left"/>
+      <w:pPr>
+        <w:ind w:left="6480" w:hanging="360"/>
+      </w:pPr>
+      <w:rPr>
+        <w:rFonts w:ascii="Wingdings" w:hAnsi="Wingdings" w:hint="default"/>
+      </w:rPr>
+    </w:lvl>
+  </w:abstractNum>
+  <w:abstractNum w:abstractNumId="6">
+    <w:nsid w:val="3E8A7414"/>
+    <w:multiLevelType w:val="hybridMultilevel"/>
+    <w:tmpl w:val="D6C027EC"/>
+    <w:lvl w:ilvl="0" w:tplc="9D92674E">
+      <w:numFmt w:val="bullet"/>
+      <w:lvlText w:val="-"/>
+      <w:lvlJc w:val="left"/>
+      <w:pPr>
+        <w:ind w:left="720" w:hanging="360"/>
+      </w:pPr>
+      <w:rPr>
+        <w:rFonts w:ascii="Calibri" w:eastAsiaTheme="minorHAnsi" w:hAnsi="Calibri" w:cstheme="minorBidi" w:hint="default"/>
+      </w:rPr>
+    </w:lvl>
+    <w:lvl w:ilvl="1" w:tplc="040C0003" w:tentative="1">
+      <w:start w:val="1"/>
+      <w:numFmt w:val="bullet"/>
+      <w:lvlText w:val="o"/>
+      <w:lvlJc w:val="left"/>
+      <w:pPr>
+        <w:ind w:left="1440" w:hanging="360"/>
+      </w:pPr>
+      <w:rPr>
+        <w:rFonts w:ascii="Courier New" w:hAnsi="Courier New" w:cs="Courier New" w:hint="default"/>
+      </w:rPr>
+    </w:lvl>
+    <w:lvl w:ilvl="2" w:tplc="040C0005" w:tentative="1">
+      <w:start w:val="1"/>
+      <w:numFmt w:val="bullet"/>
+      <w:lvlText w:val=""/>
+      <w:lvlJc w:val="left"/>
+      <w:pPr>
+        <w:ind w:left="2160" w:hanging="360"/>
+      </w:pPr>
+      <w:rPr>
+        <w:rFonts w:ascii="Wingdings" w:hAnsi="Wingdings" w:hint="default"/>
+      </w:rPr>
+    </w:lvl>
+    <w:lvl w:ilvl="3" w:tplc="040C0001" w:tentative="1">
+      <w:start w:val="1"/>
+      <w:numFmt w:val="bullet"/>
+      <w:lvlText w:val=""/>
+      <w:lvlJc w:val="left"/>
+      <w:pPr>
+        <w:ind w:left="2880" w:hanging="360"/>
+      </w:pPr>
+      <w:rPr>
+        <w:rFonts w:ascii="Symbol" w:hAnsi="Symbol" w:hint="default"/>
+      </w:rPr>
+    </w:lvl>
+    <w:lvl w:ilvl="4" w:tplc="040C0003" w:tentative="1">
+      <w:start w:val="1"/>
+      <w:numFmt w:val="bullet"/>
+      <w:lvlText w:val="o"/>
+      <w:lvlJc w:val="left"/>
+      <w:pPr>
+        <w:ind w:left="3600" w:hanging="360"/>
+      </w:pPr>
+      <w:rPr>
+        <w:rFonts w:ascii="Courier New" w:hAnsi="Courier New" w:cs="Courier New" w:hint="default"/>
+      </w:rPr>
+    </w:lvl>
+    <w:lvl w:ilvl="5" w:tplc="040C0005" w:tentative="1">
+      <w:start w:val="1"/>
+      <w:numFmt w:val="bullet"/>
+      <w:lvlText w:val=""/>
+      <w:lvlJc w:val="left"/>
+      <w:pPr>
+        <w:ind w:left="4320" w:hanging="360"/>
+      </w:pPr>
+      <w:rPr>
+        <w:rFonts w:ascii="Wingdings" w:hAnsi="Wingdings" w:hint="default"/>
+      </w:rPr>
+    </w:lvl>
+    <w:lvl w:ilvl="6" w:tplc="040C0001" w:tentative="1">
+      <w:start w:val="1"/>
+      <w:numFmt w:val="bullet"/>
+      <w:lvlText w:val=""/>
+      <w:lvlJc w:val="left"/>
+      <w:pPr>
+        <w:ind w:left="5040" w:hanging="360"/>
+      </w:pPr>
+      <w:rPr>
+        <w:rFonts w:ascii="Symbol" w:hAnsi="Symbol" w:hint="default"/>
+      </w:rPr>
+    </w:lvl>
+    <w:lvl w:ilvl="7" w:tplc="040C0003" w:tentative="1">
+      <w:start w:val="1"/>
+      <w:numFmt w:val="bullet"/>
+      <w:lvlText w:val="o"/>
+      <w:lvlJc w:val="left"/>
+      <w:pPr>
+        <w:ind w:left="5760" w:hanging="360"/>
+      </w:pPr>
+      <w:rPr>
+        <w:rFonts w:ascii="Courier New" w:hAnsi="Courier New" w:cs="Courier New" w:hint="default"/>
+      </w:rPr>
+    </w:lvl>
+    <w:lvl w:ilvl="8" w:tplc="040C0005" w:tentative="1">
+      <w:start w:val="1"/>
+      <w:numFmt w:val="bullet"/>
+      <w:lvlText w:val=""/>
+      <w:lvlJc w:val="left"/>
+      <w:pPr>
+        <w:ind w:left="6480" w:hanging="360"/>
+      </w:pPr>
+      <w:rPr>
+        <w:rFonts w:ascii="Wingdings" w:hAnsi="Wingdings" w:hint="default"/>
+      </w:rPr>
+    </w:lvl>
+  </w:abstractNum>
+  <w:abstractNum w:abstractNumId="7">
     <w:nsid w:val="499636C7"/>
     <w:multiLevelType w:val="hybridMultilevel"/>
     <w:tmpl w:val="A61E4F12"/>
@@ -1194,7 +2054,7 @@
       </w:rPr>
     </w:lvl>
   </w:abstractNum>
-  <w:abstractNum w:abstractNumId="4">
+  <w:abstractNum w:abstractNumId="8">
     <w:nsid w:val="4A131116"/>
     <w:multiLevelType w:val="hybridMultilevel"/>
     <w:tmpl w:val="442A77A6"/>
@@ -1307,7 +2167,7 @@
       </w:rPr>
     </w:lvl>
   </w:abstractNum>
-  <w:abstractNum w:abstractNumId="5">
+  <w:abstractNum w:abstractNumId="9">
     <w:nsid w:val="5FDD61AE"/>
     <w:multiLevelType w:val="hybridMultilevel"/>
     <w:tmpl w:val="4A00480A"/>
@@ -1420,7 +2280,7 @@
       </w:rPr>
     </w:lvl>
   </w:abstractNum>
-  <w:abstractNum w:abstractNumId="6">
+  <w:abstractNum w:abstractNumId="10">
     <w:nsid w:val="64142A15"/>
     <w:multiLevelType w:val="hybridMultilevel"/>
     <w:tmpl w:val="F95CCD08"/>
@@ -1532,7 +2392,119 @@
       </w:rPr>
     </w:lvl>
   </w:abstractNum>
-  <w:abstractNum w:abstractNumId="7">
+  <w:abstractNum w:abstractNumId="11">
+    <w:nsid w:val="64607B78"/>
+    <w:multiLevelType w:val="hybridMultilevel"/>
+    <w:tmpl w:val="DCE28B9A"/>
+    <w:lvl w:ilvl="0" w:tplc="9D92674E">
+      <w:numFmt w:val="bullet"/>
+      <w:lvlText w:val="-"/>
+      <w:lvlJc w:val="left"/>
+      <w:pPr>
+        <w:ind w:left="720" w:hanging="360"/>
+      </w:pPr>
+      <w:rPr>
+        <w:rFonts w:ascii="Calibri" w:eastAsiaTheme="minorHAnsi" w:hAnsi="Calibri" w:cstheme="minorBidi" w:hint="default"/>
+      </w:rPr>
+    </w:lvl>
+    <w:lvl w:ilvl="1" w:tplc="040C0003" w:tentative="1">
+      <w:start w:val="1"/>
+      <w:numFmt w:val="bullet"/>
+      <w:lvlText w:val="o"/>
+      <w:lvlJc w:val="left"/>
+      <w:pPr>
+        <w:ind w:left="1440" w:hanging="360"/>
+      </w:pPr>
+      <w:rPr>
+        <w:rFonts w:ascii="Courier New" w:hAnsi="Courier New" w:cs="Courier New" w:hint="default"/>
+      </w:rPr>
+    </w:lvl>
+    <w:lvl w:ilvl="2" w:tplc="040C0005" w:tentative="1">
+      <w:start w:val="1"/>
+      <w:numFmt w:val="bullet"/>
+      <w:lvlText w:val=""/>
+      <w:lvlJc w:val="left"/>
+      <w:pPr>
+        <w:ind w:left="2160" w:hanging="360"/>
+      </w:pPr>
+      <w:rPr>
+        <w:rFonts w:ascii="Wingdings" w:hAnsi="Wingdings" w:hint="default"/>
+      </w:rPr>
+    </w:lvl>
+    <w:lvl w:ilvl="3" w:tplc="040C0001" w:tentative="1">
+      <w:start w:val="1"/>
+      <w:numFmt w:val="bullet"/>
+      <w:lvlText w:val=""/>
+      <w:lvlJc w:val="left"/>
+      <w:pPr>
+        <w:ind w:left="2880" w:hanging="360"/>
+      </w:pPr>
+      <w:rPr>
+        <w:rFonts w:ascii="Symbol" w:hAnsi="Symbol" w:hint="default"/>
+      </w:rPr>
+    </w:lvl>
+    <w:lvl w:ilvl="4" w:tplc="040C0003" w:tentative="1">
+      <w:start w:val="1"/>
+      <w:numFmt w:val="bullet"/>
+      <w:lvlText w:val="o"/>
+      <w:lvlJc w:val="left"/>
+      <w:pPr>
+        <w:ind w:left="3600" w:hanging="360"/>
+      </w:pPr>
+      <w:rPr>
+        <w:rFonts w:ascii="Courier New" w:hAnsi="Courier New" w:cs="Courier New" w:hint="default"/>
+      </w:rPr>
+    </w:lvl>
+    <w:lvl w:ilvl="5" w:tplc="040C0005" w:tentative="1">
+      <w:start w:val="1"/>
+      <w:numFmt w:val="bullet"/>
+      <w:lvlText w:val=""/>
+      <w:lvlJc w:val="left"/>
+      <w:pPr>
+        <w:ind w:left="4320" w:hanging="360"/>
+      </w:pPr>
+      <w:rPr>
+        <w:rFonts w:ascii="Wingdings" w:hAnsi="Wingdings" w:hint="default"/>
+      </w:rPr>
+    </w:lvl>
+    <w:lvl w:ilvl="6" w:tplc="040C0001" w:tentative="1">
+      <w:start w:val="1"/>
+      <w:numFmt w:val="bullet"/>
+      <w:lvlText w:val=""/>
+      <w:lvlJc w:val="left"/>
+      <w:pPr>
+        <w:ind w:left="5040" w:hanging="360"/>
+      </w:pPr>
+      <w:rPr>
+        <w:rFonts w:ascii="Symbol" w:hAnsi="Symbol" w:hint="default"/>
+      </w:rPr>
+    </w:lvl>
+    <w:lvl w:ilvl="7" w:tplc="040C0003" w:tentative="1">
+      <w:start w:val="1"/>
+      <w:numFmt w:val="bullet"/>
+      <w:lvlText w:val="o"/>
+      <w:lvlJc w:val="left"/>
+      <w:pPr>
+        <w:ind w:left="5760" w:hanging="360"/>
+      </w:pPr>
+      <w:rPr>
+        <w:rFonts w:ascii="Courier New" w:hAnsi="Courier New" w:cs="Courier New" w:hint="default"/>
+      </w:rPr>
+    </w:lvl>
+    <w:lvl w:ilvl="8" w:tplc="040C0005" w:tentative="1">
+      <w:start w:val="1"/>
+      <w:numFmt w:val="bullet"/>
+      <w:lvlText w:val=""/>
+      <w:lvlJc w:val="left"/>
+      <w:pPr>
+        <w:ind w:left="6480" w:hanging="360"/>
+      </w:pPr>
+      <w:rPr>
+        <w:rFonts w:ascii="Wingdings" w:hAnsi="Wingdings" w:hint="default"/>
+      </w:rPr>
+    </w:lvl>
+  </w:abstractNum>
+  <w:abstractNum w:abstractNumId="12">
     <w:nsid w:val="77AC5012"/>
     <w:multiLevelType w:val="hybridMultilevel"/>
     <w:tmpl w:val="6704A230"/>
@@ -1645,7 +2617,7 @@
       </w:rPr>
     </w:lvl>
   </w:abstractNum>
-  <w:abstractNum w:abstractNumId="8">
+  <w:abstractNum w:abstractNumId="13">
     <w:nsid w:val="7BDF76F8"/>
     <w:multiLevelType w:val="hybridMultilevel"/>
     <w:tmpl w:val="9C60796A"/>
@@ -1733,73 +2705,88 @@
     </w:lvl>
   </w:abstractNum>
   <w:num w:numId="1">
-    <w:abstractNumId w:val="0"/>
+    <w:abstractNumId w:val="1"/>
   </w:num>
   <w:num w:numId="2">
-    <w:abstractNumId w:val="1"/>
+    <w:abstractNumId w:val="2"/>
   </w:num>
   <w:num w:numId="3">
-    <w:abstractNumId w:val="7"/>
+    <w:abstractNumId w:val="12"/>
   </w:num>
   <w:num w:numId="4">
-    <w:abstractNumId w:val="2"/>
+    <w:abstractNumId w:val="4"/>
   </w:num>
   <w:num w:numId="5">
-    <w:abstractNumId w:val="2"/>
+    <w:abstractNumId w:val="4"/>
   </w:num>
   <w:num w:numId="6">
-    <w:abstractNumId w:val="6"/>
+    <w:abstractNumId w:val="10"/>
   </w:num>
   <w:num w:numId="7">
+    <w:abstractNumId w:val="8"/>
+  </w:num>
+  <w:num w:numId="8">
     <w:abstractNumId w:val="4"/>
   </w:num>
-  <w:num w:numId="8">
-    <w:abstractNumId w:val="2"/>
-  </w:num>
   <w:num w:numId="9">
-    <w:abstractNumId w:val="2"/>
+    <w:abstractNumId w:val="4"/>
   </w:num>
   <w:num w:numId="10">
-    <w:abstractNumId w:val="2"/>
+    <w:abstractNumId w:val="4"/>
   </w:num>
   <w:num w:numId="11">
-    <w:abstractNumId w:val="5"/>
+    <w:abstractNumId w:val="9"/>
   </w:num>
   <w:num w:numId="12">
-    <w:abstractNumId w:val="2"/>
+    <w:abstractNumId w:val="4"/>
   </w:num>
   <w:num w:numId="13">
-    <w:abstractNumId w:val="2"/>
+    <w:abstractNumId w:val="4"/>
   </w:num>
   <w:num w:numId="14">
-    <w:abstractNumId w:val="2"/>
+    <w:abstractNumId w:val="4"/>
   </w:num>
   <w:num w:numId="15">
-    <w:abstractNumId w:val="2"/>
+    <w:abstractNumId w:val="4"/>
   </w:num>
   <w:num w:numId="16">
-    <w:abstractNumId w:val="8"/>
+    <w:abstractNumId w:val="13"/>
   </w:num>
   <w:num w:numId="17">
-    <w:abstractNumId w:val="8"/>
+    <w:abstractNumId w:val="13"/>
     <w:lvlOverride w:ilvl="0">
       <w:startOverride w:val="1"/>
     </w:lvlOverride>
   </w:num>
   <w:num w:numId="18">
-    <w:abstractNumId w:val="8"/>
+    <w:abstractNumId w:val="13"/>
     <w:lvlOverride w:ilvl="0">
       <w:startOverride w:val="1"/>
     </w:lvlOverride>
   </w:num>
   <w:num w:numId="19">
+    <w:abstractNumId w:val="7"/>
+  </w:num>
+  <w:num w:numId="20">
     <w:abstractNumId w:val="3"/>
+  </w:num>
+  <w:num w:numId="21">
+    <w:abstractNumId w:val="5"/>
+  </w:num>
+  <w:num w:numId="22">
+    <w:abstractNumId w:val="0"/>
+  </w:num>
+  <w:num w:numId="23">
+    <w:abstractNumId w:val="11"/>
+  </w:num>
+  <w:num w:numId="24">
+    <w:abstractNumId w:val="6"/>
   </w:num>
 </w:numbering>
 </file>
 
 <file path=word/styles.xml><?xml version="1.0" encoding="utf-8"?>
-<w:styles xmlns:mc="http://schemas.openxmlformats.org/markup-compatibility/2006" xmlns:r="http://schemas.openxmlformats.org/officeDocument/2006/relationships" xmlns:w="http://schemas.openxmlformats.org/wordprocessingml/2006/main" xmlns:w14="http://schemas.microsoft.com/office/word/2010/wordml" xmlns:w15="http://schemas.microsoft.com/office/word/2012/wordml" mc:Ignorable="w14 w15">
+<w:styles xmlns:r="http://schemas.openxmlformats.org/officeDocument/2006/relationships" xmlns:w="http://schemas.openxmlformats.org/wordprocessingml/2006/main">
   <w:docDefaults>
     <w:rPrDefault>
       <w:rPr>
@@ -1815,378 +2802,144 @@
       </w:pPr>
     </w:pPrDefault>
   </w:docDefaults>
-  <w:latentStyles w:defLockedState="0" w:defUIPriority="99" w:defSemiHidden="0" w:defUnhideWhenUsed="0" w:defQFormat="0" w:count="371">
-    <w:lsdException w:name="Normal" w:uiPriority="0" w:qFormat="1"/>
-    <w:lsdException w:name="heading 1" w:uiPriority="9" w:qFormat="1"/>
-    <w:lsdException w:name="heading 2" w:semiHidden="1" w:uiPriority="9" w:unhideWhenUsed="1" w:qFormat="1"/>
-    <w:lsdException w:name="heading 3" w:semiHidden="1" w:uiPriority="9" w:unhideWhenUsed="1" w:qFormat="1"/>
-    <w:lsdException w:name="heading 4" w:semiHidden="1" w:uiPriority="9" w:unhideWhenUsed="1" w:qFormat="1"/>
-    <w:lsdException w:name="heading 5" w:semiHidden="1" w:uiPriority="9" w:unhideWhenUsed="1" w:qFormat="1"/>
-    <w:lsdException w:name="heading 6" w:semiHidden="1" w:uiPriority="9" w:unhideWhenUsed="1" w:qFormat="1"/>
-    <w:lsdException w:name="heading 7" w:semiHidden="1" w:uiPriority="9" w:unhideWhenUsed="1" w:qFormat="1"/>
-    <w:lsdException w:name="heading 8" w:semiHidden="1" w:uiPriority="9" w:unhideWhenUsed="1" w:qFormat="1"/>
-    <w:lsdException w:name="heading 9" w:semiHidden="1" w:uiPriority="9" w:unhideWhenUsed="1" w:qFormat="1"/>
-    <w:lsdException w:name="index 1" w:semiHidden="1" w:unhideWhenUsed="1"/>
-    <w:lsdException w:name="index 2" w:semiHidden="1" w:unhideWhenUsed="1"/>
-    <w:lsdException w:name="index 3" w:semiHidden="1" w:unhideWhenUsed="1"/>
-    <w:lsdException w:name="index 4" w:semiHidden="1" w:unhideWhenUsed="1"/>
-    <w:lsdException w:name="index 5" w:semiHidden="1" w:unhideWhenUsed="1"/>
-    <w:lsdException w:name="index 6" w:semiHidden="1" w:unhideWhenUsed="1"/>
-    <w:lsdException w:name="index 7" w:semiHidden="1" w:unhideWhenUsed="1"/>
-    <w:lsdException w:name="index 8" w:semiHidden="1" w:unhideWhenUsed="1"/>
-    <w:lsdException w:name="index 9" w:semiHidden="1" w:unhideWhenUsed="1"/>
-    <w:lsdException w:name="toc 1" w:semiHidden="1" w:uiPriority="39" w:unhideWhenUsed="1"/>
-    <w:lsdException w:name="toc 2" w:semiHidden="1" w:uiPriority="39" w:unhideWhenUsed="1"/>
-    <w:lsdException w:name="toc 3" w:semiHidden="1" w:uiPriority="39" w:unhideWhenUsed="1"/>
-    <w:lsdException w:name="toc 4" w:semiHidden="1" w:uiPriority="39" w:unhideWhenUsed="1"/>
-    <w:lsdException w:name="toc 5" w:semiHidden="1" w:uiPriority="39" w:unhideWhenUsed="1"/>
-    <w:lsdException w:name="toc 6" w:semiHidden="1" w:uiPriority="39" w:unhideWhenUsed="1"/>
-    <w:lsdException w:name="toc 7" w:semiHidden="1" w:uiPriority="39" w:unhideWhenUsed="1"/>
-    <w:lsdException w:name="toc 8" w:semiHidden="1" w:uiPriority="39" w:unhideWhenUsed="1"/>
-    <w:lsdException w:name="toc 9" w:semiHidden="1" w:uiPriority="39" w:unhideWhenUsed="1"/>
-    <w:lsdException w:name="Normal Indent" w:semiHidden="1" w:unhideWhenUsed="1"/>
-    <w:lsdException w:name="footnote text" w:semiHidden="1" w:unhideWhenUsed="1"/>
-    <w:lsdException w:name="annotation text" w:semiHidden="1" w:unhideWhenUsed="1"/>
-    <w:lsdException w:name="header" w:semiHidden="1" w:unhideWhenUsed="1"/>
-    <w:lsdException w:name="footer" w:semiHidden="1" w:unhideWhenUsed="1"/>
-    <w:lsdException w:name="index heading" w:semiHidden="1" w:unhideWhenUsed="1"/>
-    <w:lsdException w:name="caption" w:semiHidden="1" w:uiPriority="35" w:unhideWhenUsed="1" w:qFormat="1"/>
-    <w:lsdException w:name="table of figures" w:semiHidden="1" w:unhideWhenUsed="1"/>
-    <w:lsdException w:name="envelope address" w:semiHidden="1" w:unhideWhenUsed="1"/>
-    <w:lsdException w:name="envelope return" w:semiHidden="1" w:unhideWhenUsed="1"/>
-    <w:lsdException w:name="footnote reference" w:semiHidden="1" w:unhideWhenUsed="1"/>
-    <w:lsdException w:name="annotation reference" w:semiHidden="1" w:unhideWhenUsed="1"/>
-    <w:lsdException w:name="line number" w:semiHidden="1" w:unhideWhenUsed="1"/>
-    <w:lsdException w:name="page number" w:semiHidden="1" w:unhideWhenUsed="1"/>
-    <w:lsdException w:name="endnote reference" w:semiHidden="1" w:unhideWhenUsed="1"/>
-    <w:lsdException w:name="endnote text" w:semiHidden="1" w:unhideWhenUsed="1"/>
-    <w:lsdException w:name="table of authorities" w:semiHidden="1" w:unhideWhenUsed="1"/>
-    <w:lsdException w:name="macro" w:semiHidden="1" w:unhideWhenUsed="1"/>
-    <w:lsdException w:name="toa heading" w:semiHidden="1" w:unhideWhenUsed="1"/>
-    <w:lsdException w:name="List" w:semiHidden="1" w:unhideWhenUsed="1"/>
-    <w:lsdException w:name="List Bullet" w:semiHidden="1" w:unhideWhenUsed="1"/>
-    <w:lsdException w:name="List Number" w:semiHidden="1" w:unhideWhenUsed="1"/>
-    <w:lsdException w:name="List 2" w:semiHidden="1" w:unhideWhenUsed="1"/>
-    <w:lsdException w:name="List 3" w:semiHidden="1" w:unhideWhenUsed="1"/>
-    <w:lsdException w:name="List 4" w:semiHidden="1" w:unhideWhenUsed="1"/>
-    <w:lsdException w:name="List 5" w:semiHidden="1" w:unhideWhenUsed="1"/>
-    <w:lsdException w:name="List Bullet 2" w:semiHidden="1" w:unhideWhenUsed="1"/>
-    <w:lsdException w:name="List Bullet 3" w:semiHidden="1" w:unhideWhenUsed="1"/>
-    <w:lsdException w:name="List Bullet 4" w:semiHidden="1" w:unhideWhenUsed="1"/>
-    <w:lsdException w:name="List Bullet 5" w:semiHidden="1" w:unhideWhenUsed="1"/>
-    <w:lsdException w:name="List Number 2" w:semiHidden="1" w:unhideWhenUsed="1"/>
-    <w:lsdException w:name="List Number 3" w:semiHidden="1" w:unhideWhenUsed="1"/>
-    <w:lsdException w:name="List Number 4" w:semiHidden="1" w:unhideWhenUsed="1"/>
-    <w:lsdException w:name="List Number 5" w:semiHidden="1" w:unhideWhenUsed="1"/>
-    <w:lsdException w:name="Title" w:uiPriority="10" w:qFormat="1"/>
-    <w:lsdException w:name="Closing" w:semiHidden="1" w:unhideWhenUsed="1"/>
-    <w:lsdException w:name="Signature" w:semiHidden="1" w:unhideWhenUsed="1"/>
-    <w:lsdException w:name="Default Paragraph Font" w:semiHidden="1" w:uiPriority="1" w:unhideWhenUsed="1"/>
-    <w:lsdException w:name="Body Text" w:semiHidden="1" w:unhideWhenUsed="1"/>
-    <w:lsdException w:name="Body Text Indent" w:semiHidden="1" w:unhideWhenUsed="1"/>
-    <w:lsdException w:name="List Continue" w:semiHidden="1" w:unhideWhenUsed="1"/>
-    <w:lsdException w:name="List Continue 2" w:semiHidden="1" w:unhideWhenUsed="1"/>
-    <w:lsdException w:name="List Continue 3" w:semiHidden="1" w:unhideWhenUsed="1"/>
-    <w:lsdException w:name="List Continue 4" w:semiHidden="1" w:unhideWhenUsed="1"/>
-    <w:lsdException w:name="List Continue 5" w:semiHidden="1" w:unhideWhenUsed="1"/>
-    <w:lsdException w:name="Message Header" w:semiHidden="1" w:unhideWhenUsed="1"/>
-    <w:lsdException w:name="Subtitle" w:uiPriority="11" w:qFormat="1"/>
-    <w:lsdException w:name="Salutation" w:semiHidden="1" w:unhideWhenUsed="1"/>
-    <w:lsdException w:name="Date" w:semiHidden="1" w:unhideWhenUsed="1"/>
-    <w:lsdException w:name="Body Text First Indent" w:semiHidden="1" w:unhideWhenUsed="1"/>
-    <w:lsdException w:name="Body Text First Indent 2" w:semiHidden="1" w:unhideWhenUsed="1"/>
-    <w:lsdException w:name="Note Heading" w:semiHidden="1" w:unhideWhenUsed="1"/>
-    <w:lsdException w:name="Body Text 2" w:semiHidden="1" w:unhideWhenUsed="1"/>
-    <w:lsdException w:name="Body Text 3" w:semiHidden="1" w:unhideWhenUsed="1"/>
-    <w:lsdException w:name="Body Text Indent 2" w:semiHidden="1" w:unhideWhenUsed="1"/>
-    <w:lsdException w:name="Body Text Indent 3" w:semiHidden="1" w:unhideWhenUsed="1"/>
-    <w:lsdException w:name="Block Text" w:semiHidden="1" w:unhideWhenUsed="1"/>
-    <w:lsdException w:name="Hyperlink" w:semiHidden="1" w:unhideWhenUsed="1"/>
-    <w:lsdException w:name="FollowedHyperlink" w:semiHidden="1" w:unhideWhenUsed="1"/>
-    <w:lsdException w:name="Strong" w:uiPriority="22" w:qFormat="1"/>
-    <w:lsdException w:name="Emphasis" w:uiPriority="20" w:qFormat="1"/>
-    <w:lsdException w:name="Document Map" w:semiHidden="1" w:unhideWhenUsed="1"/>
-    <w:lsdException w:name="Plain Text" w:semiHidden="1" w:unhideWhenUsed="1"/>
-    <w:lsdException w:name="E-mail Signature" w:semiHidden="1" w:unhideWhenUsed="1"/>
-    <w:lsdException w:name="HTML Top of Form" w:semiHidden="1" w:unhideWhenUsed="1"/>
-    <w:lsdException w:name="HTML Bottom of Form" w:semiHidden="1" w:unhideWhenUsed="1"/>
-    <w:lsdException w:name="Normal (Web)" w:semiHidden="1" w:unhideWhenUsed="1"/>
-    <w:lsdException w:name="HTML Acronym" w:semiHidden="1" w:unhideWhenUsed="1"/>
-    <w:lsdException w:name="HTML Address" w:semiHidden="1" w:unhideWhenUsed="1"/>
-    <w:lsdException w:name="HTML Cite" w:semiHidden="1" w:unhideWhenUsed="1"/>
-    <w:lsdException w:name="HTML Code" w:semiHidden="1" w:unhideWhenUsed="1"/>
-    <w:lsdException w:name="HTML Definition" w:semiHidden="1" w:unhideWhenUsed="1"/>
-    <w:lsdException w:name="HTML Keyboard" w:semiHidden="1" w:unhideWhenUsed="1"/>
-    <w:lsdException w:name="HTML Preformatted" w:semiHidden="1" w:unhideWhenUsed="1"/>
-    <w:lsdException w:name="HTML Sample" w:semiHidden="1" w:unhideWhenUsed="1"/>
-    <w:lsdException w:name="HTML Typewriter" w:semiHidden="1" w:unhideWhenUsed="1"/>
-    <w:lsdException w:name="HTML Variable" w:semiHidden="1" w:unhideWhenUsed="1"/>
-    <w:lsdException w:name="Normal Table" w:semiHidden="1" w:unhideWhenUsed="1"/>
-    <w:lsdException w:name="annotation subject" w:semiHidden="1" w:unhideWhenUsed="1"/>
-    <w:lsdException w:name="No List" w:semiHidden="1" w:unhideWhenUsed="1"/>
-    <w:lsdException w:name="Outline List 1" w:semiHidden="1" w:unhideWhenUsed="1"/>
-    <w:lsdException w:name="Outline List 2" w:semiHidden="1" w:unhideWhenUsed="1"/>
-    <w:lsdException w:name="Outline List 3" w:semiHidden="1" w:unhideWhenUsed="1"/>
-    <w:lsdException w:name="Table Simple 1" w:semiHidden="1" w:unhideWhenUsed="1"/>
-    <w:lsdException w:name="Table Simple 2" w:semiHidden="1" w:unhideWhenUsed="1"/>
-    <w:lsdException w:name="Table Simple 3" w:semiHidden="1" w:unhideWhenUsed="1"/>
-    <w:lsdException w:name="Table Classic 1" w:semiHidden="1" w:unhideWhenUsed="1"/>
-    <w:lsdException w:name="Table Classic 2" w:semiHidden="1" w:unhideWhenUsed="1"/>
-    <w:lsdException w:name="Table Classic 3" w:semiHidden="1" w:unhideWhenUsed="1"/>
-    <w:lsdException w:name="Table Classic 4" w:semiHidden="1" w:unhideWhenUsed="1"/>
-    <w:lsdException w:name="Table Colorful 1" w:semiHidden="1" w:unhideWhenUsed="1"/>
-    <w:lsdException w:name="Table Colorful 2" w:semiHidden="1" w:unhideWhenUsed="1"/>
-    <w:lsdException w:name="Table Colorful 3" w:semiHidden="1" w:unhideWhenUsed="1"/>
-    <w:lsdException w:name="Table Columns 1" w:semiHidden="1" w:unhideWhenUsed="1"/>
-    <w:lsdException w:name="Table Columns 2" w:semiHidden="1" w:unhideWhenUsed="1"/>
-    <w:lsdException w:name="Table Columns 3" w:semiHidden="1" w:unhideWhenUsed="1"/>
-    <w:lsdException w:name="Table Columns 4" w:semiHidden="1" w:unhideWhenUsed="1"/>
-    <w:lsdException w:name="Table Columns 5" w:semiHidden="1" w:unhideWhenUsed="1"/>
-    <w:lsdException w:name="Table Grid 1" w:semiHidden="1" w:unhideWhenUsed="1"/>
-    <w:lsdException w:name="Table Grid 2" w:semiHidden="1" w:unhideWhenUsed="1"/>
-    <w:lsdException w:name="Table Grid 3" w:semiHidden="1" w:unhideWhenUsed="1"/>
-    <w:lsdException w:name="Table Grid 4" w:semiHidden="1" w:unhideWhenUsed="1"/>
-    <w:lsdException w:name="Table Grid 5" w:semiHidden="1" w:unhideWhenUsed="1"/>
-    <w:lsdException w:name="Table Grid 6" w:semiHidden="1" w:unhideWhenUsed="1"/>
-    <w:lsdException w:name="Table Grid 7" w:semiHidden="1" w:unhideWhenUsed="1"/>
-    <w:lsdException w:name="Table Grid 8" w:semiHidden="1" w:unhideWhenUsed="1"/>
-    <w:lsdException w:name="Table List 1" w:semiHidden="1" w:unhideWhenUsed="1"/>
-    <w:lsdException w:name="Table List 2" w:semiHidden="1" w:unhideWhenUsed="1"/>
-    <w:lsdException w:name="Table List 3" w:semiHidden="1" w:unhideWhenUsed="1"/>
-    <w:lsdException w:name="Table List 4" w:semiHidden="1" w:unhideWhenUsed="1"/>
-    <w:lsdException w:name="Table List 5" w:semiHidden="1" w:unhideWhenUsed="1"/>
-    <w:lsdException w:name="Table List 6" w:semiHidden="1" w:unhideWhenUsed="1"/>
-    <w:lsdException w:name="Table List 7" w:semiHidden="1" w:unhideWhenUsed="1"/>
-    <w:lsdException w:name="Table List 8" w:semiHidden="1" w:unhideWhenUsed="1"/>
-    <w:lsdException w:name="Table 3D effects 1" w:semiHidden="1" w:unhideWhenUsed="1"/>
-    <w:lsdException w:name="Table 3D effects 2" w:semiHidden="1" w:unhideWhenUsed="1"/>
-    <w:lsdException w:name="Table 3D effects 3" w:semiHidden="1" w:unhideWhenUsed="1"/>
-    <w:lsdException w:name="Table Contemporary" w:semiHidden="1" w:unhideWhenUsed="1"/>
-    <w:lsdException w:name="Table Elegant" w:semiHidden="1" w:unhideWhenUsed="1"/>
-    <w:lsdException w:name="Table Professional" w:semiHidden="1" w:unhideWhenUsed="1"/>
-    <w:lsdException w:name="Table Subtle 1" w:semiHidden="1" w:unhideWhenUsed="1"/>
-    <w:lsdException w:name="Table Subtle 2" w:semiHidden="1" w:unhideWhenUsed="1"/>
-    <w:lsdException w:name="Table Web 1" w:semiHidden="1" w:unhideWhenUsed="1"/>
-    <w:lsdException w:name="Table Web 2" w:semiHidden="1" w:unhideWhenUsed="1"/>
-    <w:lsdException w:name="Table Web 3" w:semiHidden="1" w:unhideWhenUsed="1"/>
-    <w:lsdException w:name="Balloon Text" w:semiHidden="1" w:unhideWhenUsed="1"/>
-    <w:lsdException w:name="Table Grid" w:uiPriority="59"/>
-    <w:lsdException w:name="Table Theme" w:semiHidden="1" w:unhideWhenUsed="1"/>
-    <w:lsdException w:name="Placeholder Text" w:semiHidden="1"/>
-    <w:lsdException w:name="No Spacing" w:uiPriority="1" w:qFormat="1"/>
-    <w:lsdException w:name="Light Shading" w:uiPriority="60"/>
-    <w:lsdException w:name="Light List" w:uiPriority="61"/>
-    <w:lsdException w:name="Light Grid" w:uiPriority="62"/>
-    <w:lsdException w:name="Medium Shading 1" w:uiPriority="63"/>
-    <w:lsdException w:name="Medium Shading 2" w:uiPriority="64"/>
-    <w:lsdException w:name="Medium List 1" w:uiPriority="65"/>
-    <w:lsdException w:name="Medium List 2" w:uiPriority="66"/>
-    <w:lsdException w:name="Medium Grid 1" w:uiPriority="67"/>
-    <w:lsdException w:name="Medium Grid 2" w:uiPriority="68"/>
-    <w:lsdException w:name="Medium Grid 3" w:uiPriority="69"/>
-    <w:lsdException w:name="Dark List" w:uiPriority="70"/>
-    <w:lsdException w:name="Colorful Shading" w:uiPriority="71"/>
-    <w:lsdException w:name="Colorful List" w:uiPriority="72"/>
-    <w:lsdException w:name="Colorful Grid" w:uiPriority="73"/>
-    <w:lsdException w:name="Light Shading Accent 1" w:uiPriority="60"/>
-    <w:lsdException w:name="Light List Accent 1" w:uiPriority="61"/>
-    <w:lsdException w:name="Light Grid Accent 1" w:uiPriority="62"/>
-    <w:lsdException w:name="Medium Shading 1 Accent 1" w:uiPriority="63"/>
-    <w:lsdException w:name="Medium Shading 2 Accent 1" w:uiPriority="64"/>
-    <w:lsdException w:name="Medium List 1 Accent 1" w:uiPriority="65"/>
-    <w:lsdException w:name="Revision" w:semiHidden="1"/>
-    <w:lsdException w:name="List Paragraph" w:uiPriority="34" w:qFormat="1"/>
-    <w:lsdException w:name="Quote" w:uiPriority="29" w:qFormat="1"/>
-    <w:lsdException w:name="Intense Quote" w:uiPriority="30" w:qFormat="1"/>
-    <w:lsdException w:name="Medium List 2 Accent 1" w:uiPriority="66"/>
-    <w:lsdException w:name="Medium Grid 1 Accent 1" w:uiPriority="67"/>
-    <w:lsdException w:name="Medium Grid 2 Accent 1" w:uiPriority="68"/>
-    <w:lsdException w:name="Medium Grid 3 Accent 1" w:uiPriority="69"/>
-    <w:lsdException w:name="Dark List Accent 1" w:uiPriority="70"/>
-    <w:lsdException w:name="Colorful Shading Accent 1" w:uiPriority="71"/>
-    <w:lsdException w:name="Colorful List Accent 1" w:uiPriority="72"/>
-    <w:lsdException w:name="Colorful Grid Accent 1" w:uiPriority="73"/>
-    <w:lsdException w:name="Light Shading Accent 2" w:uiPriority="60"/>
-    <w:lsdException w:name="Light List Accent 2" w:uiPriority="61"/>
-    <w:lsdException w:name="Light Grid Accent 2" w:uiPriority="62"/>
-    <w:lsdException w:name="Medium Shading 1 Accent 2" w:uiPriority="63"/>
-    <w:lsdException w:name="Medium Shading 2 Accent 2" w:uiPriority="64"/>
-    <w:lsdException w:name="Medium List 1 Accent 2" w:uiPriority="65"/>
-    <w:lsdException w:name="Medium List 2 Accent 2" w:uiPriority="66"/>
-    <w:lsdException w:name="Medium Grid 1 Accent 2" w:uiPriority="67"/>
-    <w:lsdException w:name="Medium Grid 2 Accent 2" w:uiPriority="68"/>
-    <w:lsdException w:name="Medium Grid 3 Accent 2" w:uiPriority="69"/>
-    <w:lsdException w:name="Dark List Accent 2" w:uiPriority="70"/>
-    <w:lsdException w:name="Colorful Shading Accent 2" w:uiPriority="71"/>
-    <w:lsdException w:name="Colorful List Accent 2" w:uiPriority="72"/>
-    <w:lsdException w:name="Colorful Grid Accent 2" w:uiPriority="73"/>
-    <w:lsdException w:name="Light Shading Accent 3" w:uiPriority="60"/>
-    <w:lsdException w:name="Light List Accent 3" w:uiPriority="61"/>
-    <w:lsdException w:name="Light Grid Accent 3" w:uiPriority="62"/>
-    <w:lsdException w:name="Medium Shading 1 Accent 3" w:uiPriority="63"/>
-    <w:lsdException w:name="Medium Shading 2 Accent 3" w:uiPriority="64"/>
-    <w:lsdException w:name="Medium List 1 Accent 3" w:uiPriority="65"/>
-    <w:lsdException w:name="Medium List 2 Accent 3" w:uiPriority="66"/>
-    <w:lsdException w:name="Medium Grid 1 Accent 3" w:uiPriority="67"/>
-    <w:lsdException w:name="Medium Grid 2 Accent 3" w:uiPriority="68"/>
-    <w:lsdException w:name="Medium Grid 3 Accent 3" w:uiPriority="69"/>
-    <w:lsdException w:name="Dark List Accent 3" w:uiPriority="70"/>
-    <w:lsdException w:name="Colorful Shading Accent 3" w:uiPriority="71"/>
-    <w:lsdException w:name="Colorful List Accent 3" w:uiPriority="72"/>
-    <w:lsdException w:name="Colorful Grid Accent 3" w:uiPriority="73"/>
-    <w:lsdException w:name="Light Shading Accent 4" w:uiPriority="60"/>
-    <w:lsdException w:name="Light List Accent 4" w:uiPriority="61"/>
-    <w:lsdException w:name="Light Grid Accent 4" w:uiPriority="62"/>
-    <w:lsdException w:name="Medium Shading 1 Accent 4" w:uiPriority="63"/>
-    <w:lsdException w:name="Medium Shading 2 Accent 4" w:uiPriority="64"/>
-    <w:lsdException w:name="Medium List 1 Accent 4" w:uiPriority="65"/>
-    <w:lsdException w:name="Medium List 2 Accent 4" w:uiPriority="66"/>
-    <w:lsdException w:name="Medium Grid 1 Accent 4" w:uiPriority="67"/>
-    <w:lsdException w:name="Medium Grid 2 Accent 4" w:uiPriority="68"/>
-    <w:lsdException w:name="Medium Grid 3 Accent 4" w:uiPriority="69"/>
-    <w:lsdException w:name="Dark List Accent 4" w:uiPriority="70"/>
-    <w:lsdException w:name="Colorful Shading Accent 4" w:uiPriority="71"/>
-    <w:lsdException w:name="Colorful List Accent 4" w:uiPriority="72"/>
-    <w:lsdException w:name="Colorful Grid Accent 4" w:uiPriority="73"/>
-    <w:lsdException w:name="Light Shading Accent 5" w:uiPriority="60"/>
-    <w:lsdException w:name="Light List Accent 5" w:uiPriority="61"/>
-    <w:lsdException w:name="Light Grid Accent 5" w:uiPriority="62"/>
-    <w:lsdException w:name="Medium Shading 1 Accent 5" w:uiPriority="63"/>
-    <w:lsdException w:name="Medium Shading 2 Accent 5" w:uiPriority="64"/>
-    <w:lsdException w:name="Medium List 1 Accent 5" w:uiPriority="65"/>
-    <w:lsdException w:name="Medium List 2 Accent 5" w:uiPriority="66"/>
-    <w:lsdException w:name="Medium Grid 1 Accent 5" w:uiPriority="67"/>
-    <w:lsdException w:name="Medium Grid 2 Accent 5" w:uiPriority="68"/>
-    <w:lsdException w:name="Medium Grid 3 Accent 5" w:uiPriority="69"/>
-    <w:lsdException w:name="Dark List Accent 5" w:uiPriority="70"/>
-    <w:lsdException w:name="Colorful Shading Accent 5" w:uiPriority="71"/>
-    <w:lsdException w:name="Colorful List Accent 5" w:uiPriority="72"/>
-    <w:lsdException w:name="Colorful Grid Accent 5" w:uiPriority="73"/>
-    <w:lsdException w:name="Light Shading Accent 6" w:uiPriority="60"/>
-    <w:lsdException w:name="Light List Accent 6" w:uiPriority="61"/>
-    <w:lsdException w:name="Light Grid Accent 6" w:uiPriority="62"/>
-    <w:lsdException w:name="Medium Shading 1 Accent 6" w:uiPriority="63"/>
-    <w:lsdException w:name="Medium Shading 2 Accent 6" w:uiPriority="64"/>
-    <w:lsdException w:name="Medium List 1 Accent 6" w:uiPriority="65"/>
-    <w:lsdException w:name="Medium List 2 Accent 6" w:uiPriority="66"/>
-    <w:lsdException w:name="Medium Grid 1 Accent 6" w:uiPriority="67"/>
-    <w:lsdException w:name="Medium Grid 2 Accent 6" w:uiPriority="68"/>
-    <w:lsdException w:name="Medium Grid 3 Accent 6" w:uiPriority="69"/>
-    <w:lsdException w:name="Dark List Accent 6" w:uiPriority="70"/>
-    <w:lsdException w:name="Colorful Shading Accent 6" w:uiPriority="71"/>
-    <w:lsdException w:name="Colorful List Accent 6" w:uiPriority="72"/>
-    <w:lsdException w:name="Colorful Grid Accent 6" w:uiPriority="73"/>
-    <w:lsdException w:name="Subtle Emphasis" w:uiPriority="19" w:qFormat="1"/>
-    <w:lsdException w:name="Intense Emphasis" w:uiPriority="21" w:qFormat="1"/>
-    <w:lsdException w:name="Subtle Reference" w:uiPriority="31" w:qFormat="1"/>
-    <w:lsdException w:name="Intense Reference" w:uiPriority="32" w:qFormat="1"/>
-    <w:lsdException w:name="Book Title" w:uiPriority="33" w:qFormat="1"/>
-    <w:lsdException w:name="Bibliography" w:semiHidden="1" w:uiPriority="37" w:unhideWhenUsed="1"/>
-    <w:lsdException w:name="TOC Heading" w:semiHidden="1" w:uiPriority="39" w:unhideWhenUsed="1" w:qFormat="1"/>
-    <w:lsdException w:name="Plain Table 1" w:uiPriority="41"/>
-    <w:lsdException w:name="Plain Table 2" w:uiPriority="42"/>
-    <w:lsdException w:name="Plain Table 3" w:uiPriority="43"/>
-    <w:lsdException w:name="Plain Table 4" w:uiPriority="44"/>
-    <w:lsdException w:name="Plain Table 5" w:uiPriority="45"/>
-    <w:lsdException w:name="Grid Table Light" w:uiPriority="40"/>
-    <w:lsdException w:name="Grid Table 1 Light" w:uiPriority="46"/>
-    <w:lsdException w:name="Grid Table 2" w:uiPriority="47"/>
-    <w:lsdException w:name="Grid Table 3" w:uiPriority="48"/>
-    <w:lsdException w:name="Grid Table 4" w:uiPriority="49"/>
-    <w:lsdException w:name="Grid Table 5 Dark" w:uiPriority="50"/>
-    <w:lsdException w:name="Grid Table 6 Colorful" w:uiPriority="51"/>
-    <w:lsdException w:name="Grid Table 7 Colorful" w:uiPriority="52"/>
-    <w:lsdException w:name="Grid Table 1 Light Accent 1" w:uiPriority="46"/>
-    <w:lsdException w:name="Grid Table 2 Accent 1" w:uiPriority="47"/>
-    <w:lsdException w:name="Grid Table 3 Accent 1" w:uiPriority="48"/>
-    <w:lsdException w:name="Grid Table 4 Accent 1" w:uiPriority="49"/>
-    <w:lsdException w:name="Grid Table 5 Dark Accent 1" w:uiPriority="50"/>
-    <w:lsdException w:name="Grid Table 6 Colorful Accent 1" w:uiPriority="51"/>
-    <w:lsdException w:name="Grid Table 7 Colorful Accent 1" w:uiPriority="52"/>
-    <w:lsdException w:name="Grid Table 1 Light Accent 2" w:uiPriority="46"/>
-    <w:lsdException w:name="Grid Table 2 Accent 2" w:uiPriority="47"/>
-    <w:lsdException w:name="Grid Table 3 Accent 2" w:uiPriority="48"/>
-    <w:lsdException w:name="Grid Table 4 Accent 2" w:uiPriority="49"/>
-    <w:lsdException w:name="Grid Table 5 Dark Accent 2" w:uiPriority="50"/>
-    <w:lsdException w:name="Grid Table 6 Colorful Accent 2" w:uiPriority="51"/>
-    <w:lsdException w:name="Grid Table 7 Colorful Accent 2" w:uiPriority="52"/>
-    <w:lsdException w:name="Grid Table 1 Light Accent 3" w:uiPriority="46"/>
-    <w:lsdException w:name="Grid Table 2 Accent 3" w:uiPriority="47"/>
-    <w:lsdException w:name="Grid Table 3 Accent 3" w:uiPriority="48"/>
-    <w:lsdException w:name="Grid Table 4 Accent 3" w:uiPriority="49"/>
-    <w:lsdException w:name="Grid Table 5 Dark Accent 3" w:uiPriority="50"/>
-    <w:lsdException w:name="Grid Table 6 Colorful Accent 3" w:uiPriority="51"/>
-    <w:lsdException w:name="Grid Table 7 Colorful Accent 3" w:uiPriority="52"/>
-    <w:lsdException w:name="Grid Table 1 Light Accent 4" w:uiPriority="46"/>
-    <w:lsdException w:name="Grid Table 2 Accent 4" w:uiPriority="47"/>
-    <w:lsdException w:name="Grid Table 3 Accent 4" w:uiPriority="48"/>
-    <w:lsdException w:name="Grid Table 4 Accent 4" w:uiPriority="49"/>
-    <w:lsdException w:name="Grid Table 5 Dark Accent 4" w:uiPriority="50"/>
-    <w:lsdException w:name="Grid Table 6 Colorful Accent 4" w:uiPriority="51"/>
-    <w:lsdException w:name="Grid Table 7 Colorful Accent 4" w:uiPriority="52"/>
-    <w:lsdException w:name="Grid Table 1 Light Accent 5" w:uiPriority="46"/>
-    <w:lsdException w:name="Grid Table 2 Accent 5" w:uiPriority="47"/>
-    <w:lsdException w:name="Grid Table 3 Accent 5" w:uiPriority="48"/>
-    <w:lsdException w:name="Grid Table 4 Accent 5" w:uiPriority="49"/>
-    <w:lsdException w:name="Grid Table 5 Dark Accent 5" w:uiPriority="50"/>
-    <w:lsdException w:name="Grid Table 6 Colorful Accent 5" w:uiPriority="51"/>
-    <w:lsdException w:name="Grid Table 7 Colorful Accent 5" w:uiPriority="52"/>
-    <w:lsdException w:name="Grid Table 1 Light Accent 6" w:uiPriority="46"/>
-    <w:lsdException w:name="Grid Table 2 Accent 6" w:uiPriority="47"/>
-    <w:lsdException w:name="Grid Table 3 Accent 6" w:uiPriority="48"/>
-    <w:lsdException w:name="Grid Table 4 Accent 6" w:uiPriority="49"/>
-    <w:lsdException w:name="Grid Table 5 Dark Accent 6" w:uiPriority="50"/>
-    <w:lsdException w:name="Grid Table 6 Colorful Accent 6" w:uiPriority="51"/>
-    <w:lsdException w:name="Grid Table 7 Colorful Accent 6" w:uiPriority="52"/>
-    <w:lsdException w:name="List Table 1 Light" w:uiPriority="46"/>
-    <w:lsdException w:name="List Table 2" w:uiPriority="47"/>
-    <w:lsdException w:name="List Table 3" w:uiPriority="48"/>
-    <w:lsdException w:name="List Table 4" w:uiPriority="49"/>
-    <w:lsdException w:name="List Table 5 Dark" w:uiPriority="50"/>
-    <w:lsdException w:name="List Table 6 Colorful" w:uiPriority="51"/>
-    <w:lsdException w:name="List Table 7 Colorful" w:uiPriority="52"/>
-    <w:lsdException w:name="List Table 1 Light Accent 1" w:uiPriority="46"/>
-    <w:lsdException w:name="List Table 2 Accent 1" w:uiPriority="47"/>
-    <w:lsdException w:name="List Table 3 Accent 1" w:uiPriority="48"/>
-    <w:lsdException w:name="List Table 4 Accent 1" w:uiPriority="49"/>
-    <w:lsdException w:name="List Table 5 Dark Accent 1" w:uiPriority="50"/>
-    <w:lsdException w:name="List Table 6 Colorful Accent 1" w:uiPriority="51"/>
-    <w:lsdException w:name="List Table 7 Colorful Accent 1" w:uiPriority="52"/>
-    <w:lsdException w:name="List Table 1 Light Accent 2" w:uiPriority="46"/>
-    <w:lsdException w:name="List Table 2 Accent 2" w:uiPriority="47"/>
-    <w:lsdException w:name="List Table 3 Accent 2" w:uiPriority="48"/>
-    <w:lsdException w:name="List Table 4 Accent 2" w:uiPriority="49"/>
-    <w:lsdException w:name="List Table 5 Dark Accent 2" w:uiPriority="50"/>
-    <w:lsdException w:name="List Table 6 Colorful Accent 2" w:uiPriority="51"/>
-    <w:lsdException w:name="List Table 7 Colorful Accent 2" w:uiPriority="52"/>
-    <w:lsdException w:name="List Table 1 Light Accent 3" w:uiPriority="46"/>
-    <w:lsdException w:name="List Table 2 Accent 3" w:uiPriority="47"/>
-    <w:lsdException w:name="List Table 3 Accent 3" w:uiPriority="48"/>
-    <w:lsdException w:name="List Table 4 Accent 3" w:uiPriority="49"/>
-    <w:lsdException w:name="List Table 5 Dark Accent 3" w:uiPriority="50"/>
-    <w:lsdException w:name="List Table 6 Colorful Accent 3" w:uiPriority="51"/>
-    <w:lsdException w:name="List Table 7 Colorful Accent 3" w:uiPriority="52"/>
-    <w:lsdException w:name="List Table 1 Light Accent 4" w:uiPriority="46"/>
-    <w:lsdException w:name="List Table 2 Accent 4" w:uiPriority="47"/>
-    <w:lsdException w:name="List Table 3 Accent 4" w:uiPriority="48"/>
-    <w:lsdException w:name="List Table 4 Accent 4" w:uiPriority="49"/>
-    <w:lsdException w:name="List Table 5 Dark Accent 4" w:uiPriority="50"/>
-    <w:lsdException w:name="List Table 6 Colorful Accent 4" w:uiPriority="51"/>
-    <w:lsdException w:name="List Table 7 Colorful Accent 4" w:uiPriority="52"/>
-    <w:lsdException w:name="List Table 1 Light Accent 5" w:uiPriority="46"/>
-    <w:lsdException w:name="List Table 2 Accent 5" w:uiPriority="47"/>
-    <w:lsdException w:name="List Table 3 Accent 5" w:uiPriority="48"/>
-    <w:lsdException w:name="List Table 4 Accent 5" w:uiPriority="49"/>
-    <w:lsdException w:name="List Table 5 Dark Accent 5" w:uiPriority="50"/>
-    <w:lsdException w:name="List Table 6 Colorful Accent 5" w:uiPriority="51"/>
-    <w:lsdException w:name="List Table 7 Colorful Accent 5" w:uiPriority="52"/>
-    <w:lsdException w:name="List Table 1 Light Accent 6" w:uiPriority="46"/>
-    <w:lsdException w:name="List Table 2 Accent 6" w:uiPriority="47"/>
-    <w:lsdException w:name="List Table 3 Accent 6" w:uiPriority="48"/>
-    <w:lsdException w:name="List Table 4 Accent 6" w:uiPriority="49"/>
-    <w:lsdException w:name="List Table 5 Dark Accent 6" w:uiPriority="50"/>
-    <w:lsdException w:name="List Table 6 Colorful Accent 6" w:uiPriority="51"/>
-    <w:lsdException w:name="List Table 7 Colorful Accent 6" w:uiPriority="52"/>
+  <w:latentStyles w:defLockedState="0" w:defUIPriority="99" w:defSemiHidden="1" w:defUnhideWhenUsed="1" w:defQFormat="0" w:count="267">
+    <w:lsdException w:name="Normal" w:semiHidden="0" w:uiPriority="0" w:unhideWhenUsed="0" w:qFormat="1"/>
+    <w:lsdException w:name="heading 1" w:semiHidden="0" w:uiPriority="9" w:unhideWhenUsed="0" w:qFormat="1"/>
+    <w:lsdException w:name="heading 2" w:uiPriority="9" w:qFormat="1"/>
+    <w:lsdException w:name="heading 3" w:uiPriority="9" w:qFormat="1"/>
+    <w:lsdException w:name="heading 4" w:uiPriority="9" w:qFormat="1"/>
+    <w:lsdException w:name="heading 5" w:uiPriority="9" w:qFormat="1"/>
+    <w:lsdException w:name="heading 6" w:uiPriority="9" w:qFormat="1"/>
+    <w:lsdException w:name="heading 7" w:uiPriority="9" w:qFormat="1"/>
+    <w:lsdException w:name="heading 8" w:uiPriority="9" w:qFormat="1"/>
+    <w:lsdException w:name="heading 9" w:uiPriority="9" w:qFormat="1"/>
+    <w:lsdException w:name="toc 1" w:uiPriority="39"/>
+    <w:lsdException w:name="toc 2" w:uiPriority="39"/>
+    <w:lsdException w:name="toc 3" w:uiPriority="39"/>
+    <w:lsdException w:name="toc 4" w:uiPriority="39"/>
+    <w:lsdException w:name="toc 5" w:uiPriority="39"/>
+    <w:lsdException w:name="toc 6" w:uiPriority="39"/>
+    <w:lsdException w:name="toc 7" w:uiPriority="39"/>
+    <w:lsdException w:name="toc 8" w:uiPriority="39"/>
+    <w:lsdException w:name="toc 9" w:uiPriority="39"/>
+    <w:lsdException w:name="caption" w:uiPriority="35" w:qFormat="1"/>
+    <w:lsdException w:name="Title" w:semiHidden="0" w:uiPriority="10" w:unhideWhenUsed="0" w:qFormat="1"/>
+    <w:lsdException w:name="Default Paragraph Font" w:uiPriority="1"/>
+    <w:lsdException w:name="Subtitle" w:semiHidden="0" w:uiPriority="11" w:unhideWhenUsed="0" w:qFormat="1"/>
+    <w:lsdException w:name="Strong" w:semiHidden="0" w:uiPriority="22" w:unhideWhenUsed="0" w:qFormat="1"/>
+    <w:lsdException w:name="Emphasis" w:semiHidden="0" w:uiPriority="20" w:unhideWhenUsed="0" w:qFormat="1"/>
+    <w:lsdException w:name="Table Grid" w:semiHidden="0" w:uiPriority="59" w:unhideWhenUsed="0"/>
+    <w:lsdException w:name="Placeholder Text" w:unhideWhenUsed="0"/>
+    <w:lsdException w:name="No Spacing" w:semiHidden="0" w:uiPriority="1" w:unhideWhenUsed="0" w:qFormat="1"/>
+    <w:lsdException w:name="Light Shading" w:semiHidden="0" w:uiPriority="60" w:unhideWhenUsed="0"/>
+    <w:lsdException w:name="Light List" w:semiHidden="0" w:uiPriority="61" w:unhideWhenUsed="0"/>
+    <w:lsdException w:name="Light Grid" w:semiHidden="0" w:uiPriority="62" w:unhideWhenUsed="0"/>
+    <w:lsdException w:name="Medium Shading 1" w:semiHidden="0" w:uiPriority="63" w:unhideWhenUsed="0"/>
+    <w:lsdException w:name="Medium Shading 2" w:semiHidden="0" w:uiPriority="64" w:unhideWhenUsed="0"/>
+    <w:lsdException w:name="Medium List 1" w:semiHidden="0" w:uiPriority="65" w:unhideWhenUsed="0"/>
+    <w:lsdException w:name="Medium List 2" w:semiHidden="0" w:uiPriority="66" w:unhideWhenUsed="0"/>
+    <w:lsdException w:name="Medium Grid 1" w:semiHidden="0" w:uiPriority="67" w:unhideWhenUsed="0"/>
+    <w:lsdException w:name="Medium Grid 2" w:semiHidden="0" w:uiPriority="68" w:unhideWhenUsed="0"/>
+    <w:lsdException w:name="Medium Grid 3" w:semiHidden="0" w:uiPriority="69" w:unhideWhenUsed="0"/>
+    <w:lsdException w:name="Dark List" w:semiHidden="0" w:uiPriority="70" w:unhideWhenUsed="0"/>
+    <w:lsdException w:name="Colorful Shading" w:semiHidden="0" w:uiPriority="71" w:unhideWhenUsed="0"/>
+    <w:lsdException w:name="Colorful List" w:semiHidden="0" w:uiPriority="72" w:unhideWhenUsed="0"/>
+    <w:lsdException w:name="Colorful Grid" w:semiHidden="0" w:uiPriority="73" w:unhideWhenUsed="0"/>
+    <w:lsdException w:name="Light Shading Accent 1" w:semiHidden="0" w:uiPriority="60" w:unhideWhenUsed="0"/>
+    <w:lsdException w:name="Light List Accent 1" w:semiHidden="0" w:uiPriority="61" w:unhideWhenUsed="0"/>
+    <w:lsdException w:name="Light Grid Accent 1" w:semiHidden="0" w:uiPriority="62" w:unhideWhenUsed="0"/>
+    <w:lsdException w:name="Medium Shading 1 Accent 1" w:semiHidden="0" w:uiPriority="63" w:unhideWhenUsed="0"/>
+    <w:lsdException w:name="Medium Shading 2 Accent 1" w:semiHidden="0" w:uiPriority="64" w:unhideWhenUsed="0"/>
+    <w:lsdException w:name="Medium List 1 Accent 1" w:semiHidden="0" w:uiPriority="65" w:unhideWhenUsed="0"/>
+    <w:lsdException w:name="Revision" w:unhideWhenUsed="0"/>
+    <w:lsdException w:name="List Paragraph" w:semiHidden="0" w:uiPriority="34" w:unhideWhenUsed="0" w:qFormat="1"/>
+    <w:lsdException w:name="Quote" w:semiHidden="0" w:uiPriority="29" w:unhideWhenUsed="0" w:qFormat="1"/>
+    <w:lsdException w:name="Intense Quote" w:semiHidden="0" w:uiPriority="30" w:unhideWhenUsed="0" w:qFormat="1"/>
+    <w:lsdException w:name="Medium List 2 Accent 1" w:semiHidden="0" w:uiPriority="66" w:unhideWhenUsed="0"/>
+    <w:lsdException w:name="Medium Grid 1 Accent 1" w:semiHidden="0" w:uiPriority="67" w:unhideWhenUsed="0"/>
+    <w:lsdException w:name="Medium Grid 2 Accent 1" w:semiHidden="0" w:uiPriority="68" w:unhideWhenUsed="0"/>
+    <w:lsdException w:name="Medium Grid 3 Accent 1" w:semiHidden="0" w:uiPriority="69" w:unhideWhenUsed="0"/>
+    <w:lsdException w:name="Dark List Accent 1" w:semiHidden="0" w:uiPriority="70" w:unhideWhenUsed="0"/>
+    <w:lsdException w:name="Colorful Shading Accent 1" w:semiHidden="0" w:uiPriority="71" w:unhideWhenUsed="0"/>
+    <w:lsdException w:name="Colorful List Accent 1" w:semiHidden="0" w:uiPriority="72" w:unhideWhenUsed="0"/>
+    <w:lsdException w:name="Colorful Grid Accent 1" w:semiHidden="0" w:uiPriority="73" w:unhideWhenUsed="0"/>
+    <w:lsdException w:name="Light Shading Accent 2" w:semiHidden="0" w:uiPriority="60" w:unhideWhenUsed="0"/>
+    <w:lsdException w:name="Light List Accent 2" w:semiHidden="0" w:uiPriority="61" w:unhideWhenUsed="0"/>
+    <w:lsdException w:name="Light Grid Accent 2" w:semiHidden="0" w:uiPriority="62" w:unhideWhenUsed="0"/>
+    <w:lsdException w:name="Medium Shading 1 Accent 2" w:semiHidden="0" w:uiPriority="63" w:unhideWhenUsed="0"/>
+    <w:lsdException w:name="Medium Shading 2 Accent 2" w:semiHidden="0" w:uiPriority="64" w:unhideWhenUsed="0"/>
+    <w:lsdException w:name="Medium List 1 Accent 2" w:semiHidden="0" w:uiPriority="65" w:unhideWhenUsed="0"/>
+    <w:lsdException w:name="Medium List 2 Accent 2" w:semiHidden="0" w:uiPriority="66" w:unhideWhenUsed="0"/>
+    <w:lsdException w:name="Medium Grid 1 Accent 2" w:semiHidden="0" w:uiPriority="67" w:unhideWhenUsed="0"/>
+    <w:lsdException w:name="Medium Grid 2 Accent 2" w:semiHidden="0" w:uiPriority="68" w:unhideWhenUsed="0"/>
+    <w:lsdException w:name="Medium Grid 3 Accent 2" w:semiHidden="0" w:uiPriority="69" w:unhideWhenUsed="0"/>
+    <w:lsdException w:name="Dark List Accent 2" w:semiHidden="0" w:uiPriority="70" w:unhideWhenUsed="0"/>
+    <w:lsdException w:name="Colorful Shading Accent 2" w:semiHidden="0" w:uiPriority="71" w:unhideWhenUsed="0"/>
+    <w:lsdException w:name="Colorful List Accent 2" w:semiHidden="0" w:uiPriority="72" w:unhideWhenUsed="0"/>
+    <w:lsdException w:name="Colorful Grid Accent 2" w:semiHidden="0" w:uiPriority="73" w:unhideWhenUsed="0"/>
+    <w:lsdException w:name="Light Shading Accent 3" w:semiHidden="0" w:uiPriority="60" w:unhideWhenUsed="0"/>
+    <w:lsdException w:name="Light List Accent 3" w:semiHidden="0" w:uiPriority="61" w:unhideWhenUsed="0"/>
+    <w:lsdException w:name="Light Grid Accent 3" w:semiHidden="0" w:uiPriority="62" w:unhideWhenUsed="0"/>
+    <w:lsdException w:name="Medium Shading 1 Accent 3" w:semiHidden="0" w:uiPriority="63" w:unhideWhenUsed="0"/>
+    <w:lsdException w:name="Medium Shading 2 Accent 3" w:semiHidden="0" w:uiPriority="64" w:unhideWhenUsed="0"/>
+    <w:lsdException w:name="Medium List 1 Accent 3" w:semiHidden="0" w:uiPriority="65" w:unhideWhenUsed="0"/>
+    <w:lsdException w:name="Medium List 2 Accent 3" w:semiHidden="0" w:uiPriority="66" w:unhideWhenUsed="0"/>
+    <w:lsdException w:name="Medium Grid 1 Accent 3" w:semiHidden="0" w:uiPriority="67" w:unhideWhenUsed="0"/>
+    <w:lsdException w:name="Medium Grid 2 Accent 3" w:semiHidden="0" w:uiPriority="68" w:unhideWhenUsed="0"/>
+    <w:lsdException w:name="Medium Grid 3 Accent 3" w:semiHidden="0" w:uiPriority="69" w:unhideWhenUsed="0"/>
+    <w:lsdException w:name="Dark List Accent 3" w:semiHidden="0" w:uiPriority="70" w:unhideWhenUsed="0"/>
+    <w:lsdException w:name="Colorful Shading Accent 3" w:semiHidden="0" w:uiPriority="71" w:unhideWhenUsed="0"/>
+    <w:lsdException w:name="Colorful List Accent 3" w:semiHidden="0" w:uiPriority="72" w:unhideWhenUsed="0"/>
+    <w:lsdException w:name="Colorful Grid Accent 3" w:semiHidden="0" w:uiPriority="73" w:unhideWhenUsed="0"/>
+    <w:lsdException w:name="Light Shading Accent 4" w:semiHidden="0" w:uiPriority="60" w:unhideWhenUsed="0"/>
+    <w:lsdException w:name="Light List Accent 4" w:semiHidden="0" w:uiPriority="61" w:unhideWhenUsed="0"/>
+    <w:lsdException w:name="Light Grid Accent 4" w:semiHidden="0" w:uiPriority="62" w:unhideWhenUsed="0"/>
+    <w:lsdException w:name="Medium Shading 1 Accent 4" w:semiHidden="0" w:uiPriority="63" w:unhideWhenUsed="0"/>
+    <w:lsdException w:name="Medium Shading 2 Accent 4" w:semiHidden="0" w:uiPriority="64" w:unhideWhenUsed="0"/>
+    <w:lsdException w:name="Medium List 1 Accent 4" w:semiHidden="0" w:uiPriority="65" w:unhideWhenUsed="0"/>
+    <w:lsdException w:name="Medium List 2 Accent 4" w:semiHidden="0" w:uiPriority="66" w:unhideWhenUsed="0"/>
+    <w:lsdException w:name="Medium Grid 1 Accent 4" w:semiHidden="0" w:uiPriority="67" w:unhideWhenUsed="0"/>
+    <w:lsdException w:name="Medium Grid 2 Accent 4" w:semiHidden="0" w:uiPriority="68" w:unhideWhenUsed="0"/>
+    <w:lsdException w:name="Medium Grid 3 Accent 4" w:semiHidden="0" w:uiPriority="69" w:unhideWhenUsed="0"/>
+    <w:lsdException w:name="Dark List Accent 4" w:semiHidden="0" w:uiPriority="70" w:unhideWhenUsed="0"/>
+    <w:lsdException w:name="Colorful Shading Accent 4" w:semiHidden="0" w:uiPriority="71" w:unhideWhenUsed="0"/>
+    <w:lsdException w:name="Colorful List Accent 4" w:semiHidden="0" w:uiPriority="72" w:unhideWhenUsed="0"/>
+    <w:lsdException w:name="Colorful Grid Accent 4" w:semiHidden="0" w:uiPriority="73" w:unhideWhenUsed="0"/>
+    <w:lsdException w:name="Light Shading Accent 5" w:semiHidden="0" w:uiPriority="60" w:unhideWhenUsed="0"/>
+    <w:lsdException w:name="Light List Accent 5" w:semiHidden="0" w:uiPriority="61" w:unhideWhenUsed="0"/>
+    <w:lsdException w:name="Light Grid Accent 5" w:semiHidden="0" w:uiPriority="62" w:unhideWhenUsed="0"/>
+    <w:lsdException w:name="Medium Shading 1 Accent 5" w:semiHidden="0" w:uiPriority="63" w:unhideWhenUsed="0"/>
+    <w:lsdException w:name="Medium Shading 2 Accent 5" w:semiHidden="0" w:uiPriority="64" w:unhideWhenUsed="0"/>
+    <w:lsdException w:name="Medium List 1 Accent 5" w:semiHidden="0" w:uiPriority="65" w:unhideWhenUsed="0"/>
+    <w:lsdException w:name="Medium List 2 Accent 5" w:semiHidden="0" w:uiPriority="66" w:unhideWhenUsed="0"/>
+    <w:lsdException w:name="Medium Grid 1 Accent 5" w:semiHidden="0" w:uiPriority="67" w:unhideWhenUsed="0"/>
+    <w:lsdException w:name="Medium Grid 2 Accent 5" w:semiHidden="0" w:uiPriority="68" w:unhideWhenUsed="0"/>
+    <w:lsdException w:name="Medium Grid 3 Accent 5" w:semiHidden="0" w:uiPriority="69" w:unhideWhenUsed="0"/>
+    <w:lsdException w:name="Dark List Accent 5" w:semiHidden="0" w:uiPriority="70" w:unhideWhenUsed="0"/>
+    <w:lsdException w:name="Colorful Shading Accent 5" w:semiHidden="0" w:uiPriority="71" w:unhideWhenUsed="0"/>
+    <w:lsdException w:name="Colorful List Accent 5" w:semiHidden="0" w:uiPriority="72" w:unhideWhenUsed="0"/>
+    <w:lsdException w:name="Colorful Grid Accent 5" w:semiHidden="0" w:uiPriority="73" w:unhideWhenUsed="0"/>
+    <w:lsdException w:name="Light Shading Accent 6" w:semiHidden="0" w:uiPriority="60" w:unhideWhenUsed="0"/>
+    <w:lsdException w:name="Light List Accent 6" w:semiHidden="0" w:uiPriority="61" w:unhideWhenUsed="0"/>
+    <w:lsdException w:name="Light Grid Accent 6" w:semiHidden="0" w:uiPriority="62" w:unhideWhenUsed="0"/>
+    <w:lsdException w:name="Medium Shading 1 Accent 6" w:semiHidden="0" w:uiPriority="63" w:unhideWhenUsed="0"/>
+    <w:lsdException w:name="Medium Shading 2 Accent 6" w:semiHidden="0" w:uiPriority="64" w:unhideWhenUsed="0"/>
+    <w:lsdException w:name="Medium List 1 Accent 6" w:semiHidden="0" w:uiPriority="65" w:unhideWhenUsed="0"/>
+    <w:lsdException w:name="Medium List 2 Accent 6" w:semiHidden="0" w:uiPriority="66" w:unhideWhenUsed="0"/>
+    <w:lsdException w:name="Medium Grid 1 Accent 6" w:semiHidden="0" w:uiPriority="67" w:unhideWhenUsed="0"/>
+    <w:lsdException w:name="Medium Grid 2 Accent 6" w:semiHidden="0" w:uiPriority="68" w:unhideWhenUsed="0"/>
+    <w:lsdException w:name="Medium Grid 3 Accent 6" w:semiHidden="0" w:uiPriority="69" w:unhideWhenUsed="0"/>
+    <w:lsdException w:name="Dark List Accent 6" w:semiHidden="0" w:uiPriority="70" w:unhideWhenUsed="0"/>
+    <w:lsdException w:name="Colorful Shading Accent 6" w:semiHidden="0" w:uiPriority="71" w:unhideWhenUsed="0"/>
+    <w:lsdException w:name="Colorful List Accent 6" w:semiHidden="0" w:uiPriority="72" w:unhideWhenUsed="0"/>
+    <w:lsdException w:name="Colorful Grid Accent 6" w:semiHidden="0" w:uiPriority="73" w:unhideWhenUsed="0"/>
+    <w:lsdException w:name="Subtle Emphasis" w:semiHidden="0" w:uiPriority="19" w:unhideWhenUsed="0" w:qFormat="1"/>
+    <w:lsdException w:name="Intense Emphasis" w:semiHidden="0" w:uiPriority="21" w:unhideWhenUsed="0" w:qFormat="1"/>
+    <w:lsdException w:name="Subtle Reference" w:semiHidden="0" w:uiPriority="31" w:unhideWhenUsed="0" w:qFormat="1"/>
+    <w:lsdException w:name="Intense Reference" w:semiHidden="0" w:uiPriority="32" w:unhideWhenUsed="0" w:qFormat="1"/>
+    <w:lsdException w:name="Book Title" w:semiHidden="0" w:uiPriority="33" w:unhideWhenUsed="0" w:qFormat="1"/>
+    <w:lsdException w:name="Bibliography" w:uiPriority="37"/>
+    <w:lsdException w:name="TOC Heading" w:uiPriority="39" w:qFormat="1"/>
   </w:latentStyles>
   <w:style w:type="paragraph" w:default="1" w:styleId="Normal">
     <w:name w:val="Normal"/>
@@ -2264,6 +3017,30 @@
       <w:szCs w:val="24"/>
     </w:rPr>
   </w:style>
+  <w:style w:type="paragraph" w:styleId="Titre4">
+    <w:name w:val="heading 4"/>
+    <w:basedOn w:val="Normal"/>
+    <w:next w:val="Normal"/>
+    <w:link w:val="Titre4Car"/>
+    <w:uiPriority w:val="9"/>
+    <w:unhideWhenUsed/>
+    <w:qFormat/>
+    <w:rsid w:val="00496E03"/>
+    <w:pPr>
+      <w:keepNext/>
+      <w:keepLines/>
+      <w:spacing w:before="200" w:after="0"/>
+      <w:outlineLvl w:val="3"/>
+    </w:pPr>
+    <w:rPr>
+      <w:rFonts w:asciiTheme="majorHAnsi" w:eastAsiaTheme="majorEastAsia" w:hAnsiTheme="majorHAnsi" w:cstheme="majorBidi"/>
+      <w:b/>
+      <w:bCs/>
+      <w:i/>
+      <w:iCs/>
+      <w:color w:val="4F81BD" w:themeColor="accent1"/>
+    </w:rPr>
+  </w:style>
   <w:style w:type="character" w:default="1" w:styleId="Policepardfaut">
     <w:name w:val="Default Paragraph Font"/>
     <w:uiPriority w:val="1"/>
@@ -2275,6 +3052,7 @@
     <w:uiPriority w:val="99"/>
     <w:semiHidden/>
     <w:unhideWhenUsed/>
+    <w:qFormat/>
     <w:tblPr>
       <w:tblInd w:w="0" w:type="dxa"/>
       <w:tblCellMar>
@@ -2697,7 +3475,7 @@
       <w:spacing w:after="0" w:line="240" w:lineRule="auto"/>
     </w:pPr>
   </w:style>
-  <w:style w:type="table" w:styleId="Trameclaire-Accent1">
+  <w:style w:type="table" w:customStyle="1" w:styleId="Trameclaire-Accent1">
     <w:name w:val="Light Shading Accent 1"/>
     <w:basedOn w:val="TableauNormal"/>
     <w:uiPriority w:val="60"/>
@@ -2952,6 +3730,21 @@
       <w:color w:val="243F60" w:themeColor="accent1" w:themeShade="7F"/>
       <w:sz w:val="24"/>
       <w:szCs w:val="24"/>
+    </w:rPr>
+  </w:style>
+  <w:style w:type="character" w:customStyle="1" w:styleId="Titre4Car">
+    <w:name w:val="Titre 4 Car"/>
+    <w:basedOn w:val="Policepardfaut"/>
+    <w:link w:val="Titre4"/>
+    <w:uiPriority w:val="9"/>
+    <w:rsid w:val="00496E03"/>
+    <w:rPr>
+      <w:rFonts w:asciiTheme="majorHAnsi" w:eastAsiaTheme="majorEastAsia" w:hAnsiTheme="majorHAnsi" w:cstheme="majorBidi"/>
+      <w:b/>
+      <w:bCs/>
+      <w:i/>
+      <w:iCs/>
+      <w:color w:val="4F81BD" w:themeColor="accent1"/>
     </w:rPr>
   </w:style>
 </w:styles>

</xml_diff>

<commit_message>
Rnedus 2 mis à jour pour export
</commit_message>
<xml_diff>
--- a/Docs/Rendus/Rendu 2/Solutions à mettre en oeuvre.docx
+++ b/Docs/Rendus/Rendu 2/Solutions à mettre en oeuvre.docx
@@ -97,7 +97,7 @@
                     <pic:cNvPicPr/>
                   </pic:nvPicPr>
                   <pic:blipFill rotWithShape="1">
-                    <a:blip r:embed="rId7">
+                    <a:blip r:embed="rId8">
                       <a:extLst>
                         <a:ext uri="{28A0092B-C50C-407E-A947-70E740481C1C}">
                           <a14:useLocalDpi xmlns:a14="http://schemas.microsoft.com/office/drawing/2010/main" xmlns:wps="http://schemas.microsoft.com/office/word/2010/wordprocessingShape" xmlns:wpi="http://schemas.microsoft.com/office/word/2010/wordprocessingInk" xmlns:wpg="http://schemas.microsoft.com/office/word/2010/wordprocessingGroup" xmlns:w15="http://schemas.microsoft.com/office/word/2012/wordml" xmlns:w14="http://schemas.microsoft.com/office/word/2010/wordml" xmlns:w="http://schemas.openxmlformats.org/wordprocessingml/2006/main" xmlns:w10="urn:schemas-microsoft-com:office:word" xmlns:wp14="http://schemas.microsoft.com/office/word/2010/wordprocessingDrawing" xmlns:v="urn:schemas-microsoft-com:vml" xmlns:o="urn:schemas-microsoft-com:office:office" xmlns:mc="http://schemas.openxmlformats.org/markup-compatibility/2006" xmlns:wpc="http://schemas.microsoft.com/office/word/2010/wordprocessingCanvas" xmlns="" val="0"/>
@@ -312,7 +312,7 @@
                     <pic:cNvPicPr/>
                   </pic:nvPicPr>
                   <pic:blipFill rotWithShape="1">
-                    <a:blip r:embed="rId8"/>
+                    <a:blip r:embed="rId9"/>
                     <a:srcRect l="15793" t="10642" r="1530" b="11466"/>
                     <a:stretch/>
                   </pic:blipFill>
@@ -379,7 +379,7 @@
                     <pic:cNvPicPr/>
                   </pic:nvPicPr>
                   <pic:blipFill rotWithShape="1">
-                    <a:blip r:embed="rId9"/>
+                    <a:blip r:embed="rId10"/>
                     <a:srcRect l="16098" t="14315" r="2390" b="11794"/>
                     <a:stretch/>
                   </pic:blipFill>
@@ -436,8 +436,8 @@
         </w:rPr>
         <w:drawing>
           <wp:inline distT="0" distB="0" distL="0" distR="0">
-            <wp:extent cx="6963065" cy="2339163"/>
-            <wp:effectExtent l="0" t="0" r="0" b="0"/>
+            <wp:extent cx="6958659" cy="2560320"/>
+            <wp:effectExtent l="19050" t="0" r="0" b="0"/>
             <wp:docPr id="2" name="Image 2"/>
             <wp:cNvGraphicFramePr>
               <a:graphicFrameLocks xmlns:a="http://schemas.openxmlformats.org/drawingml/2006/main" noChangeAspect="1"/>
@@ -450,14 +450,14 @@
                     <pic:cNvPicPr/>
                   </pic:nvPicPr>
                   <pic:blipFill rotWithShape="1">
-                    <a:blip r:embed="rId10"/>
+                    <a:blip r:embed="rId11"/>
                     <a:srcRect l="4001" t="21628" r="14078" b="29422"/>
                     <a:stretch/>
                   </pic:blipFill>
                   <pic:spPr bwMode="auto">
                     <a:xfrm>
                       <a:off x="0" y="0"/>
-                      <a:ext cx="6976260" cy="2343596"/>
+                      <a:ext cx="6976260" cy="2566796"/>
                     </a:xfrm>
                     <a:prstGeom prst="rect">
                       <a:avLst/>
@@ -502,70 +502,22 @@
         <w:t>œuvre</w:t>
       </w:r>
     </w:p>
-    <w:p>
-      <w:r>
-        <w:t xml:space="preserve">La génération du signal </w:t>
-      </w:r>
-      <w:r>
-        <w:t>W</w:t>
-      </w:r>
-      <w:r>
-        <w:t xml:space="preserve">ave </w:t>
-      </w:r>
-      <w:r>
-        <w:t>se fait en deux étapes</w:t>
-      </w:r>
-      <w:r>
-        <w:t xml:space="preserve"> :</w:t>
-      </w:r>
-    </w:p>
-    <w:p>
-      <w:pPr>
-        <w:pStyle w:val="Paragraphedeliste"/>
-        <w:numPr>
-          <w:ilvl w:val="0"/>
-          <w:numId w:val="21"/>
-        </w:numPr>
-      </w:pPr>
-      <w:r>
-        <w:t>création d'un fichier</w:t>
-      </w:r>
-    </w:p>
-    <w:p>
-      <w:pPr>
-        <w:pStyle w:val="Paragraphedeliste"/>
-        <w:numPr>
-          <w:ilvl w:val="0"/>
-          <w:numId w:val="21"/>
-        </w:numPr>
-      </w:pPr>
-      <w:r>
-        <w:t xml:space="preserve">remplissage du fichier selon le format </w:t>
-      </w:r>
-      <w:r>
-        <w:t>W</w:t>
-      </w:r>
-      <w:r>
-        <w:t>ave</w:t>
-      </w:r>
-    </w:p>
-    <w:p>
-      <w:pPr>
-        <w:pStyle w:val="Paragraphedeliste"/>
-      </w:pPr>
-    </w:p>
-    <w:p>
-      <w:pPr>
-        <w:pStyle w:val="Titre4"/>
-      </w:pPr>
-      <w:r>
-        <w:tab/>
-      </w:r>
-      <w:r>
-        <w:t>Format</w:t>
+    <w:p/>
+    <w:p>
+      <w:r>
+        <w:t xml:space="preserve">Le </w:t>
+      </w:r>
+      <w:r>
+        <w:t>remplissage</w:t>
       </w:r>
       <w:r>
         <w:t xml:space="preserve"> du fichier</w:t>
+      </w:r>
+      <w:r>
+        <w:t xml:space="preserve"> </w:t>
+      </w:r>
+      <w:r>
+        <w:t>respecte le format standard Wave :</w:t>
       </w:r>
     </w:p>
     <w:p>
@@ -592,7 +544,7 @@
                     </pic:cNvPicPr>
                   </pic:nvPicPr>
                   <pic:blipFill>
-                    <a:blip r:embed="rId11"/>
+                    <a:blip r:embed="rId12"/>
                     <a:srcRect/>
                     <a:stretch>
                       <a:fillRect/>
@@ -662,13 +614,23 @@
         </w:numPr>
       </w:pPr>
       <w:r>
-        <w:t xml:space="preserve">Un bloc de données </w:t>
-      </w:r>
-      <w:r>
-        <w:t>de 8 octets minimum</w:t>
+        <w:t>Un bloc de données</w:t>
       </w:r>
     </w:p>
     <w:p/>
+    <w:p>
+      <w:pPr>
+        <w:rPr>
+          <w:rFonts w:asciiTheme="majorHAnsi" w:eastAsiaTheme="majorEastAsia" w:hAnsiTheme="majorHAnsi" w:cstheme="majorBidi"/>
+          <w:color w:val="243F60" w:themeColor="accent1" w:themeShade="7F"/>
+          <w:sz w:val="24"/>
+          <w:szCs w:val="24"/>
+        </w:rPr>
+      </w:pPr>
+      <w:r>
+        <w:br w:type="page"/>
+      </w:r>
+    </w:p>
     <w:p>
       <w:pPr>
         <w:pStyle w:val="Titre3"/>
@@ -682,6 +644,7 @@
         <w:t>La solution choisie</w:t>
       </w:r>
     </w:p>
+    <w:p/>
     <w:p>
       <w:r>
         <w:t xml:space="preserve">Lors de l'appui sur le bouton "Enregistrer", </w:t>
@@ -699,10 +662,40 @@
         <w:t>Export</w:t>
       </w:r>
       <w:r>
-        <w:t>" de la classe GBF_Generator  sera exécutée. Cette méthode recevra en paramètres :</w:t>
+        <w:t xml:space="preserve">" de la classe </w:t>
+      </w:r>
+      <w:r>
+        <w:t>"</w:t>
+      </w:r>
+      <w:r>
+        <w:t>GBF_Generator</w:t>
+      </w:r>
+      <w:r>
+        <w:t>"</w:t>
+      </w:r>
+      <w:r>
+        <w:t xml:space="preserve"> sera exécutée. Cette méthode </w:t>
+      </w:r>
+      <w:r>
+        <w:t xml:space="preserve">utilisera des attributs de la classe </w:t>
+      </w:r>
+      <w:r>
+        <w:t>"</w:t>
+      </w:r>
+      <w:r>
+        <w:t>GBF_Generator</w:t>
+      </w:r>
+      <w:r>
+        <w:t>"</w:t>
+      </w:r>
+      <w:r>
+        <w:t xml:space="preserve"> mis à jour par l'IHM</w:t>
       </w:r>
       <w:r>
         <w:t xml:space="preserve"> </w:t>
+      </w:r>
+      <w:r>
+        <w:t>:</w:t>
       </w:r>
     </w:p>
     <w:p>
@@ -710,14 +703,17 @@
         <w:pStyle w:val="Paragraphedeliste"/>
         <w:numPr>
           <w:ilvl w:val="0"/>
-          <w:numId w:val="23"/>
+          <w:numId w:val="19"/>
         </w:numPr>
       </w:pPr>
       <w:r>
-        <w:t>un string contenant l'</w:t>
-      </w:r>
-      <w:r>
-        <w:t>adresse du fichier</w:t>
+        <w:t xml:space="preserve">M_Name : </w:t>
+      </w:r>
+      <w:r>
+        <w:t>N</w:t>
+      </w:r>
+      <w:r>
+        <w:t>om du fichier</w:t>
       </w:r>
     </w:p>
     <w:p>
@@ -725,14 +721,17 @@
         <w:pStyle w:val="Paragraphedeliste"/>
         <w:numPr>
           <w:ilvl w:val="0"/>
-          <w:numId w:val="23"/>
+          <w:numId w:val="19"/>
         </w:numPr>
       </w:pPr>
       <w:r>
-        <w:t xml:space="preserve">un string contenant le </w:t>
-      </w:r>
-      <w:r>
-        <w:t>nom du fichier</w:t>
+        <w:t xml:space="preserve">M_Directory : </w:t>
+      </w:r>
+      <w:r>
+        <w:t>R</w:t>
+      </w:r>
+      <w:r>
+        <w:t>épertoire de création du fichier</w:t>
       </w:r>
     </w:p>
     <w:p>
@@ -740,20 +739,22 @@
         <w:pStyle w:val="Paragraphedeliste"/>
         <w:numPr>
           <w:ilvl w:val="0"/>
-          <w:numId w:val="23"/>
+          <w:numId w:val="19"/>
         </w:numPr>
       </w:pPr>
       <w:r>
-        <w:t xml:space="preserve">un </w:t>
-      </w:r>
-      <w:r>
-        <w:t xml:space="preserve">objet </w:t>
-      </w:r>
-      <w:r>
-        <w:t>de type GBF_Signal</w:t>
-      </w:r>
-      <w:r>
-        <w:t xml:space="preserve"> passé en référence</w:t>
+        <w:t xml:space="preserve">M_Time : </w:t>
+      </w:r>
+      <w:r>
+        <w:t>D</w:t>
+      </w:r>
+      <w:r>
+        <w:t>urée du signal à créer</w:t>
+      </w:r>
+    </w:p>
+    <w:p>
+      <w:r>
+        <w:t>Les caractéristiques suivantes du signal seront accessibles par l'intermédiaire de la classe  "GBF_Signal " :</w:t>
       </w:r>
     </w:p>
     <w:p>
@@ -761,45 +762,49 @@
         <w:pStyle w:val="Paragraphedeliste"/>
         <w:numPr>
           <w:ilvl w:val="0"/>
-          <w:numId w:val="23"/>
+          <w:numId w:val="19"/>
         </w:numPr>
       </w:pPr>
       <w:r>
-        <w:t xml:space="preserve">un double pour la </w:t>
-      </w:r>
-      <w:r>
-        <w:t>durée d'enregistrement</w:t>
-      </w:r>
-    </w:p>
-    <w:p>
-      <w:r>
-        <w:t>Nous utiliserons</w:t>
-      </w:r>
-      <w:r>
-        <w:t xml:space="preserve"> utiliser l'attribut de fréquence de l'objet GBF_Signal pour retrouver sa période et donc calculer le nombre de duplication nécessaire pour atteindre la durée</w:t>
-      </w:r>
-      <w:r>
-        <w:t xml:space="preserve"> d'enregistrement</w:t>
-      </w:r>
-      <w:r>
-        <w:t xml:space="preserve"> demandée.</w:t>
-      </w:r>
-      <w:r>
-        <w:t xml:space="preserve"> Les points  du signal qui sont stockés dans un le vector m_WaveForm, seront elles mises en forme dans la zone réservé du fichier Wave.</w:t>
-      </w:r>
-    </w:p>
-    <w:p>
-      <w:r>
-        <w:t xml:space="preserve">Une fois </w:t>
-      </w:r>
-      <w:r>
-        <w:t xml:space="preserve">les données du signal copiées, </w:t>
-      </w:r>
-      <w:r>
-        <w:t>nous pourrons renseigné la taille du fichier (Taille -8octets)</w:t>
-      </w:r>
-      <w:r>
-        <w:t xml:space="preserve">. </w:t>
+        <w:t>M_Frequency : Fréquence en Hz du signal</w:t>
+      </w:r>
+    </w:p>
+    <w:p>
+      <w:pPr>
+        <w:pStyle w:val="Paragraphedeliste"/>
+        <w:numPr>
+          <w:ilvl w:val="0"/>
+          <w:numId w:val="19"/>
+        </w:numPr>
+      </w:pPr>
+      <w:r>
+        <w:t>M_Waveform : Contient les points calculés du signal </w:t>
+      </w:r>
+    </w:p>
+    <w:p>
+      <w:r>
+        <w:t xml:space="preserve">M_Frequency  nous permettra de calculer la période, et donc calculer le nombre de duplication nécessaire </w:t>
+      </w:r>
+      <w:r>
+        <w:t xml:space="preserve">de M_Waveform </w:t>
+      </w:r>
+      <w:r>
+        <w:t>pour atteindre la durée d'enregistrement demandée.</w:t>
+      </w:r>
+      <w:r>
+        <w:t xml:space="preserve"> Le nombre de période nécessaire sera arrondie à l'entier </w:t>
+      </w:r>
+      <w:r>
+        <w:t>inférieur</w:t>
+      </w:r>
+      <w:r>
+        <w:t xml:space="preserve"> pour simplifier le code.</w:t>
+      </w:r>
+      <w:r>
+        <w:t xml:space="preserve"> </w:t>
+      </w:r>
+      <w:r>
+        <w:t xml:space="preserve">Lorsque les données du signal seront copiées, nous pourrons calculer la taille exacte du fichier et renseigner le champ correspondant dans l'entête.  </w:t>
       </w:r>
     </w:p>
     <w:p>
@@ -937,6 +942,9 @@
       </w:pPr>
       <w:r>
         <w:t>Nombre canaux = 2</w:t>
+      </w:r>
+      <w:r>
+        <w:t xml:space="preserve"> (stéréo) </w:t>
       </w:r>
     </w:p>
     <w:p>
@@ -975,8 +983,8 @@
     <w:p/>
     <w:p/>
     <w:sectPr>
-      <w:headerReference w:type="default" r:id="rId12"/>
-      <w:footerReference w:type="default" r:id="rId13"/>
+      <w:headerReference w:type="default" r:id="rId13"/>
+      <w:footerReference w:type="default" r:id="rId14"/>
       <w:pgSz w:w="11906" w:h="16838"/>
       <w:pgMar w:top="720" w:right="720" w:bottom="720" w:left="720" w:header="708" w:footer="708" w:gutter="0"/>
       <w:cols w:space="708"/>
@@ -1044,7 +1052,7 @@
                 <v:h position="#0,topLeft" xrange="0,21600"/>
               </v:handles>
             </v:shapetype>
-            <v:shape id="AutoShape 1" o:spid="_x0000_s2049" type="#_x0000_t5" style="position:absolute;margin-left:1971.2pt;margin-top:0;width:167.4pt;height:161.8pt;z-index:251659264;visibility:visible;mso-position-horizontal:right;mso-position-horizontal-relative:page;mso-position-vertical:bottom;mso-position-vertical-relative:page" o:gfxdata="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" adj="21600" fillcolor="#d2eaf1" stroked="f">
+            <v:shape id="AutoShape 1" o:spid="_x0000_s2049" type="#_x0000_t5" style="position:absolute;margin-left:2226pt;margin-top:0;width:167.4pt;height:161.8pt;z-index:251659264;visibility:visible;mso-position-horizontal:right;mso-position-horizontal-relative:page;mso-position-vertical:bottom;mso-position-vertical-relative:page" o:gfxdata="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" adj="21600" fillcolor="#d2eaf1" stroked="f">
               <v:textbox style="mso-next-textbox:#AutoShape 1">
                 <w:txbxContent>
                   <w:p>
@@ -4088,4 +4096,16 @@
   <a:objectDefaults/>
   <a:extraClrSchemeLst/>
 </a:theme>
+</file>
+
+<file path=customXml/item1.xml><?xml version="1.0" encoding="utf-8"?>
+<b:Sources xmlns:b="http://schemas.openxmlformats.org/officeDocument/2006/bibliography" xmlns="http://schemas.openxmlformats.org/officeDocument/2006/bibliography" SelectedStyle="\APA.XSL" StyleName="APA"/>
+</file>
+
+<file path=customXml/itemProps1.xml><?xml version="1.0" encoding="utf-8"?>
+<ds:datastoreItem xmlns:ds="http://schemas.openxmlformats.org/officeDocument/2006/customXml" ds:itemID="{2714D66E-75BE-4755-8FBD-FF68B75E6262}">
+  <ds:schemaRefs>
+    <ds:schemaRef ds:uri="http://schemas.openxmlformats.org/officeDocument/2006/bibliography"/>
+  </ds:schemaRefs>
+</ds:datastoreItem>
 </file>
</xml_diff>

<commit_message>
Ajout de Thomas au Rendu 2/Solutions à mettre en oeuvre.docx
</commit_message>
<xml_diff>
--- a/Docs/Rendus/Rendu 2/Solutions à mettre en oeuvre.docx
+++ b/Docs/Rendus/Rendu 2/Solutions à mettre en oeuvre.docx
@@ -1,6 +1,6 @@
 
 <file path=word/document.xml><?xml version="1.0" encoding="utf-8"?>
-<w:document xmlns:wpc="http://schemas.microsoft.com/office/word/2010/wordprocessingCanvas" xmlns:mc="http://schemas.openxmlformats.org/markup-compatibility/2006" xmlns:o="urn:schemas-microsoft-com:office:office" xmlns:r="http://schemas.openxmlformats.org/officeDocument/2006/relationships" xmlns:m="http://schemas.openxmlformats.org/officeDocument/2006/math" xmlns:v="urn:schemas-microsoft-com:vml" xmlns:wp14="http://schemas.microsoft.com/office/word/2010/wordprocessingDrawing" xmlns:wp="http://schemas.openxmlformats.org/drawingml/2006/wordprocessingDrawing" xmlns:w10="urn:schemas-microsoft-com:office:word" xmlns:w="http://schemas.openxmlformats.org/wordprocessingml/2006/main" xmlns:w14="http://schemas.microsoft.com/office/word/2010/wordml" xmlns:w15="http://schemas.microsoft.com/office/word/2012/wordml" xmlns:wpg="http://schemas.microsoft.com/office/word/2010/wordprocessingGroup" xmlns:wpi="http://schemas.microsoft.com/office/word/2010/wordprocessingInk" xmlns:wne="http://schemas.microsoft.com/office/word/2006/wordml" xmlns:wps="http://schemas.microsoft.com/office/word/2010/wordprocessingShape" mc:Ignorable="w14 w15 wp14">
+<w:document xmlns:ve="http://schemas.openxmlformats.org/markup-compatibility/2006" xmlns:o="urn:schemas-microsoft-com:office:office" xmlns:r="http://schemas.openxmlformats.org/officeDocument/2006/relationships" xmlns:m="http://schemas.openxmlformats.org/officeDocument/2006/math" xmlns:v="urn:schemas-microsoft-com:vml" xmlns:wp="http://schemas.openxmlformats.org/drawingml/2006/wordprocessingDrawing" xmlns:w10="urn:schemas-microsoft-com:office:word" xmlns:w="http://schemas.openxmlformats.org/wordprocessingml/2006/main" xmlns:wne="http://schemas.microsoft.com/office/word/2006/wordml">
   <w:body>
     <w:p>
       <w:pPr>
@@ -74,7 +74,7 @@
           <w:lang w:eastAsia="fr-FR"/>
         </w:rPr>
         <w:drawing>
-          <wp:anchor distT="0" distB="0" distL="114300" distR="114300" simplePos="0" relativeHeight="251658752" behindDoc="0" locked="0" layoutInCell="1" allowOverlap="1" wp14:anchorId="3D68C3FE" wp14:editId="7733C049">
+          <wp:anchor distT="0" distB="0" distL="114300" distR="114300" simplePos="0" relativeHeight="251658752" behindDoc="0" locked="0" layoutInCell="1" allowOverlap="1">
             <wp:simplePos x="0" y="0"/>
             <wp:positionH relativeFrom="column">
               <wp:posOffset>1012190</wp:posOffset>
@@ -97,10 +97,10 @@
                     <pic:cNvPicPr/>
                   </pic:nvPicPr>
                   <pic:blipFill rotWithShape="1">
-                    <a:blip r:embed="rId7">
+                    <a:blip r:embed="rId8">
                       <a:extLst>
                         <a:ext uri="{28A0092B-C50C-407E-A947-70E740481C1C}">
-                          <a14:useLocalDpi xmlns:a14="http://schemas.microsoft.com/office/drawing/2010/main" val="0"/>
+                          <a14:useLocalDpi xmlns:a14="http://schemas.microsoft.com/office/drawing/2010/main" xmlns:wps="http://schemas.microsoft.com/office/word/2010/wordprocessingShape" xmlns:wpi="http://schemas.microsoft.com/office/word/2010/wordprocessingInk" xmlns:wpg="http://schemas.microsoft.com/office/word/2010/wordprocessingGroup" xmlns:w15="http://schemas.microsoft.com/office/word/2012/wordml" xmlns:w14="http://schemas.microsoft.com/office/word/2010/wordml" xmlns:w="http://schemas.openxmlformats.org/wordprocessingml/2006/main" xmlns:w10="urn:schemas-microsoft-com:office:word" xmlns:wp14="http://schemas.microsoft.com/office/word/2010/wordprocessingDrawing" xmlns:v="urn:schemas-microsoft-com:vml" xmlns:o="urn:schemas-microsoft-com:office:office" xmlns:mc="http://schemas.openxmlformats.org/markup-compatibility/2006" xmlns:wpc="http://schemas.microsoft.com/office/word/2010/wordprocessingCanvas" xmlns="" val="0"/>
                         </a:ext>
                       </a:extLst>
                     </a:blip>
@@ -120,19 +120,13 @@
                     </a:ln>
                     <a:extLst>
                       <a:ext uri="{53640926-AAD7-44D8-BBD7-CCE9431645EC}">
-                        <a14:shadowObscured xmlns:a14="http://schemas.microsoft.com/office/drawing/2010/main"/>
+                        <a14:shadowObscured xmlns:a14="http://schemas.microsoft.com/office/drawing/2010/main" xmlns:wps="http://schemas.microsoft.com/office/word/2010/wordprocessingShape" xmlns:wpi="http://schemas.microsoft.com/office/word/2010/wordprocessingInk" xmlns:wpg="http://schemas.microsoft.com/office/word/2010/wordprocessingGroup" xmlns:w15="http://schemas.microsoft.com/office/word/2012/wordml" xmlns:w14="http://schemas.microsoft.com/office/word/2010/wordml" xmlns:w="http://schemas.openxmlformats.org/wordprocessingml/2006/main" xmlns:w10="urn:schemas-microsoft-com:office:word" xmlns:wp14="http://schemas.microsoft.com/office/word/2010/wordprocessingDrawing" xmlns:v="urn:schemas-microsoft-com:vml" xmlns:o="urn:schemas-microsoft-com:office:office" xmlns:mc="http://schemas.openxmlformats.org/markup-compatibility/2006" xmlns:wpc="http://schemas.microsoft.com/office/word/2010/wordprocessingCanvas" xmlns=""/>
                       </a:ext>
                     </a:extLst>
                   </pic:spPr>
                 </pic:pic>
               </a:graphicData>
             </a:graphic>
-            <wp14:sizeRelH relativeFrom="page">
-              <wp14:pctWidth>0</wp14:pctWidth>
-            </wp14:sizeRelH>
-            <wp14:sizeRelV relativeFrom="page">
-              <wp14:pctHeight>0</wp14:pctHeight>
-            </wp14:sizeRelV>
           </wp:anchor>
         </w:drawing>
       </w:r>
@@ -196,7 +190,13 @@
         </w:numPr>
       </w:pPr>
       <w:r>
-        <w:t>M_Frequency : Frequence en Hz du signal</w:t>
+        <w:t xml:space="preserve">M_Frequency : </w:t>
+      </w:r>
+      <w:r>
+        <w:t>Fréquence</w:t>
+      </w:r>
+      <w:r>
+        <w:t xml:space="preserve"> en Hz du signal</w:t>
       </w:r>
     </w:p>
     <w:p>
@@ -220,7 +220,19 @@
         </w:numPr>
       </w:pPr>
       <w:r>
-        <w:t>M_Amplitude : Amplitude crete à crete du signal</w:t>
+        <w:t xml:space="preserve">M_Amplitude : Amplitude </w:t>
+      </w:r>
+      <w:r>
+        <w:t>crête</w:t>
+      </w:r>
+      <w:r>
+        <w:t xml:space="preserve"> à </w:t>
+      </w:r>
+      <w:r>
+        <w:t>crête</w:t>
+      </w:r>
+      <w:r>
+        <w:t xml:space="preserve"> du signal</w:t>
       </w:r>
     </w:p>
     <w:p>
@@ -285,7 +297,7 @@
           <w:lang w:eastAsia="fr-FR"/>
         </w:rPr>
         <w:drawing>
-          <wp:inline distT="0" distB="0" distL="0" distR="0" wp14:anchorId="608FCE2F" wp14:editId="12A259F9">
+          <wp:inline distT="0" distB="0" distL="0" distR="0">
             <wp:extent cx="6877878" cy="3642961"/>
             <wp:effectExtent l="0" t="0" r="0" b="0"/>
             <wp:docPr id="6" name="Image 6"/>
@@ -300,7 +312,7 @@
                     <pic:cNvPicPr/>
                   </pic:nvPicPr>
                   <pic:blipFill rotWithShape="1">
-                    <a:blip r:embed="rId8"/>
+                    <a:blip r:embed="rId9"/>
                     <a:srcRect l="15793" t="10642" r="1530" b="11466"/>
                     <a:stretch/>
                   </pic:blipFill>
@@ -317,7 +329,7 @@
                     </a:ln>
                     <a:extLst>
                       <a:ext uri="{53640926-AAD7-44D8-BBD7-CCE9431645EC}">
-                        <a14:shadowObscured xmlns:a14="http://schemas.microsoft.com/office/drawing/2010/main"/>
+                        <a14:shadowObscured xmlns:a14="http://schemas.microsoft.com/office/drawing/2010/main" xmlns:wps="http://schemas.microsoft.com/office/word/2010/wordprocessingShape" xmlns:wpi="http://schemas.microsoft.com/office/word/2010/wordprocessingInk" xmlns:wpg="http://schemas.microsoft.com/office/word/2010/wordprocessingGroup" xmlns:w15="http://schemas.microsoft.com/office/word/2012/wordml" xmlns:w14="http://schemas.microsoft.com/office/word/2010/wordml" xmlns:w="http://schemas.openxmlformats.org/wordprocessingml/2006/main" xmlns:w10="urn:schemas-microsoft-com:office:word" xmlns:wp14="http://schemas.microsoft.com/office/word/2010/wordprocessingDrawing" xmlns:v="urn:schemas-microsoft-com:vml" xmlns:o="urn:schemas-microsoft-com:office:office" xmlns:mc="http://schemas.openxmlformats.org/markup-compatibility/2006" xmlns:wpc="http://schemas.microsoft.com/office/word/2010/wordprocessingCanvas" xmlns=""/>
                       </a:ext>
                     </a:extLst>
                   </pic:spPr>
@@ -352,7 +364,7 @@
           <w:lang w:eastAsia="fr-FR"/>
         </w:rPr>
         <w:drawing>
-          <wp:inline distT="0" distB="0" distL="0" distR="0" wp14:anchorId="62BCA287" wp14:editId="055980E5">
+          <wp:inline distT="0" distB="0" distL="0" distR="0">
             <wp:extent cx="6877685" cy="3505165"/>
             <wp:effectExtent l="0" t="0" r="0" b="0"/>
             <wp:docPr id="7" name="Image 7"/>
@@ -367,7 +379,7 @@
                     <pic:cNvPicPr/>
                   </pic:nvPicPr>
                   <pic:blipFill rotWithShape="1">
-                    <a:blip r:embed="rId9"/>
+                    <a:blip r:embed="rId10"/>
                     <a:srcRect l="16098" t="14315" r="2390" b="11794"/>
                     <a:stretch/>
                   </pic:blipFill>
@@ -384,7 +396,7 @@
                     </a:ln>
                     <a:extLst>
                       <a:ext uri="{53640926-AAD7-44D8-BBD7-CCE9431645EC}">
-                        <a14:shadowObscured xmlns:a14="http://schemas.microsoft.com/office/drawing/2010/main"/>
+                        <a14:shadowObscured xmlns:a14="http://schemas.microsoft.com/office/drawing/2010/main" xmlns:wps="http://schemas.microsoft.com/office/word/2010/wordprocessingShape" xmlns:wpi="http://schemas.microsoft.com/office/word/2010/wordprocessingInk" xmlns:wpg="http://schemas.microsoft.com/office/word/2010/wordprocessingGroup" xmlns:w15="http://schemas.microsoft.com/office/word/2012/wordml" xmlns:w14="http://schemas.microsoft.com/office/word/2010/wordml" xmlns:w="http://schemas.openxmlformats.org/wordprocessingml/2006/main" xmlns:w10="urn:schemas-microsoft-com:office:word" xmlns:wp14="http://schemas.microsoft.com/office/word/2010/wordprocessingDrawing" xmlns:v="urn:schemas-microsoft-com:vml" xmlns:o="urn:schemas-microsoft-com:office:office" xmlns:mc="http://schemas.openxmlformats.org/markup-compatibility/2006" xmlns:wpc="http://schemas.microsoft.com/office/word/2010/wordprocessingCanvas" xmlns=""/>
                       </a:ext>
                     </a:extLst>
                   </pic:spPr>
@@ -423,9 +435,9 @@
           <w:lang w:eastAsia="fr-FR"/>
         </w:rPr>
         <w:drawing>
-          <wp:inline distT="0" distB="0" distL="0" distR="0" wp14:anchorId="6774ED4D" wp14:editId="28A1EBC2">
-            <wp:extent cx="6963065" cy="2339163"/>
-            <wp:effectExtent l="0" t="0" r="0" b="0"/>
+          <wp:inline distT="0" distB="0" distL="0" distR="0">
+            <wp:extent cx="6958659" cy="2560320"/>
+            <wp:effectExtent l="19050" t="0" r="0" b="0"/>
             <wp:docPr id="2" name="Image 2"/>
             <wp:cNvGraphicFramePr>
               <a:graphicFrameLocks xmlns:a="http://schemas.openxmlformats.org/drawingml/2006/main" noChangeAspect="1"/>
@@ -438,14 +450,14 @@
                     <pic:cNvPicPr/>
                   </pic:nvPicPr>
                   <pic:blipFill rotWithShape="1">
-                    <a:blip r:embed="rId10"/>
+                    <a:blip r:embed="rId11"/>
                     <a:srcRect l="4001" t="21628" r="14078" b="29422"/>
                     <a:stretch/>
                   </pic:blipFill>
                   <pic:spPr bwMode="auto">
                     <a:xfrm>
                       <a:off x="0" y="0"/>
-                      <a:ext cx="6976260" cy="2343596"/>
+                      <a:ext cx="6976260" cy="2566796"/>
                     </a:xfrm>
                     <a:prstGeom prst="rect">
                       <a:avLst/>
@@ -455,7 +467,7 @@
                     </a:ln>
                     <a:extLst>
                       <a:ext uri="{53640926-AAD7-44D8-BBD7-CCE9431645EC}">
-                        <a14:shadowObscured xmlns:a14="http://schemas.microsoft.com/office/drawing/2010/main"/>
+                        <a14:shadowObscured xmlns:a14="http://schemas.microsoft.com/office/drawing/2010/main" xmlns:wps="http://schemas.microsoft.com/office/word/2010/wordprocessingShape" xmlns:wpi="http://schemas.microsoft.com/office/word/2010/wordprocessingInk" xmlns:wpg="http://schemas.microsoft.com/office/word/2010/wordprocessingGroup" xmlns:w15="http://schemas.microsoft.com/office/word/2012/wordml" xmlns:w14="http://schemas.microsoft.com/office/word/2010/wordml" xmlns:w="http://schemas.openxmlformats.org/wordprocessingml/2006/main" xmlns:w10="urn:schemas-microsoft-com:office:word" xmlns:wp14="http://schemas.microsoft.com/office/word/2010/wordprocessingDrawing" xmlns:v="urn:schemas-microsoft-com:vml" xmlns:o="urn:schemas-microsoft-com:office:office" xmlns:mc="http://schemas.openxmlformats.org/markup-compatibility/2006" xmlns:wpc="http://schemas.microsoft.com/office/word/2010/wordprocessingCanvas" xmlns=""/>
                       </a:ext>
                     </a:extLst>
                   </pic:spPr>
@@ -490,6 +502,135 @@
         <w:t>œuvre</w:t>
       </w:r>
     </w:p>
+    <w:p/>
+    <w:p>
+      <w:r>
+        <w:t xml:space="preserve">Le </w:t>
+      </w:r>
+      <w:r>
+        <w:t>remplissage</w:t>
+      </w:r>
+      <w:r>
+        <w:t xml:space="preserve"> du fichier</w:t>
+      </w:r>
+      <w:r>
+        <w:t xml:space="preserve"> </w:t>
+      </w:r>
+      <w:r>
+        <w:t>respecte le format standard Wave :</w:t>
+      </w:r>
+    </w:p>
+    <w:p>
+      <w:r>
+        <w:rPr>
+          <w:noProof/>
+          <w:lang w:eastAsia="fr-FR"/>
+        </w:rPr>
+        <w:drawing>
+          <wp:inline distT="0" distB="0" distL="0" distR="0">
+            <wp:extent cx="6645024" cy="2530549"/>
+            <wp:effectExtent l="19050" t="0" r="3426" b="0"/>
+            <wp:docPr id="5" name="Image 1"/>
+            <wp:cNvGraphicFramePr>
+              <a:graphicFrameLocks xmlns:a="http://schemas.openxmlformats.org/drawingml/2006/main" noChangeAspect="1"/>
+            </wp:cNvGraphicFramePr>
+            <a:graphic xmlns:a="http://schemas.openxmlformats.org/drawingml/2006/main">
+              <a:graphicData uri="http://schemas.openxmlformats.org/drawingml/2006/picture">
+                <pic:pic xmlns:pic="http://schemas.openxmlformats.org/drawingml/2006/picture">
+                  <pic:nvPicPr>
+                    <pic:cNvPr id="0" name="Picture 1"/>
+                    <pic:cNvPicPr>
+                      <a:picLocks noChangeAspect="1" noChangeArrowheads="1"/>
+                    </pic:cNvPicPr>
+                  </pic:nvPicPr>
+                  <pic:blipFill>
+                    <a:blip r:embed="rId12"/>
+                    <a:srcRect/>
+                    <a:stretch>
+                      <a:fillRect/>
+                    </a:stretch>
+                  </pic:blipFill>
+                  <pic:spPr bwMode="auto">
+                    <a:xfrm>
+                      <a:off x="0" y="0"/>
+                      <a:ext cx="6645910" cy="2530886"/>
+                    </a:xfrm>
+                    <a:prstGeom prst="rect">
+                      <a:avLst/>
+                    </a:prstGeom>
+                    <a:noFill/>
+                    <a:ln w="9525">
+                      <a:noFill/>
+                      <a:miter lim="800000"/>
+                      <a:headEnd/>
+                      <a:tailEnd/>
+                    </a:ln>
+                  </pic:spPr>
+                </pic:pic>
+              </a:graphicData>
+            </a:graphic>
+          </wp:inline>
+        </w:drawing>
+      </w:r>
+    </w:p>
+    <w:p>
+      <w:r>
+        <w:t>On retrouve</w:t>
+      </w:r>
+      <w:r>
+        <w:t xml:space="preserve"> trois blocs distincts qui forment l'en-tête de 44 octets :</w:t>
+      </w:r>
+    </w:p>
+    <w:p>
+      <w:pPr>
+        <w:pStyle w:val="Paragraphedeliste"/>
+        <w:numPr>
+          <w:ilvl w:val="0"/>
+          <w:numId w:val="20"/>
+        </w:numPr>
+      </w:pPr>
+      <w:r>
+        <w:t>Un bloc de déclaration sur 12 octets</w:t>
+      </w:r>
+    </w:p>
+    <w:p>
+      <w:pPr>
+        <w:pStyle w:val="Paragraphedeliste"/>
+        <w:numPr>
+          <w:ilvl w:val="0"/>
+          <w:numId w:val="20"/>
+        </w:numPr>
+      </w:pPr>
+      <w:r>
+        <w:t>Un bloc décrivant le format sur 24 octets</w:t>
+      </w:r>
+    </w:p>
+    <w:p>
+      <w:pPr>
+        <w:pStyle w:val="Paragraphedeliste"/>
+        <w:numPr>
+          <w:ilvl w:val="0"/>
+          <w:numId w:val="20"/>
+        </w:numPr>
+      </w:pPr>
+      <w:r>
+        <w:t>Un bloc de données</w:t>
+      </w:r>
+    </w:p>
+    <w:p/>
+    <w:p>
+      <w:pPr>
+        <w:rPr>
+          <w:rFonts w:asciiTheme="majorHAnsi" w:eastAsiaTheme="majorEastAsia" w:hAnsiTheme="majorHAnsi" w:cstheme="majorBidi"/>
+          <w:color w:val="243F60" w:themeColor="accent1" w:themeShade="7F"/>
+          <w:sz w:val="24"/>
+          <w:szCs w:val="24"/>
+        </w:rPr>
+      </w:pPr>
+      <w:r>
+        <w:br w:type="page"/>
+      </w:r>
+    </w:p>
     <w:p>
       <w:pPr>
         <w:pStyle w:val="Titre3"/>
@@ -499,15 +640,351 @@
         </w:numPr>
       </w:pPr>
       <w:r>
+        <w:lastRenderedPageBreak/>
         <w:t>La solution choisie</w:t>
       </w:r>
     </w:p>
+    <w:p/>
+    <w:p>
+      <w:r>
+        <w:t xml:space="preserve">Lors de l'appui sur le bouton "Enregistrer", </w:t>
+      </w:r>
+      <w:r>
+        <w:t>la</w:t>
+      </w:r>
+      <w:r>
+        <w:t xml:space="preserve"> méthode </w:t>
+      </w:r>
+      <w:r>
+        <w:t>"</w:t>
+      </w:r>
+      <w:r>
+        <w:t>Export</w:t>
+      </w:r>
+      <w:r>
+        <w:t xml:space="preserve">" de la classe </w:t>
+      </w:r>
+      <w:r>
+        <w:t>"</w:t>
+      </w:r>
+      <w:r>
+        <w:t>GBF_Generator</w:t>
+      </w:r>
+      <w:r>
+        <w:t>"</w:t>
+      </w:r>
+      <w:r>
+        <w:t xml:space="preserve"> sera exécutée. Cette méthode </w:t>
+      </w:r>
+      <w:r>
+        <w:t xml:space="preserve">utilisera des attributs de la classe </w:t>
+      </w:r>
+      <w:r>
+        <w:t>"</w:t>
+      </w:r>
+      <w:r>
+        <w:t>GBF_Generator</w:t>
+      </w:r>
+      <w:r>
+        <w:t>"</w:t>
+      </w:r>
+      <w:r>
+        <w:t xml:space="preserve"> mis à jour par l'IHM</w:t>
+      </w:r>
+      <w:r>
+        <w:t xml:space="preserve"> </w:t>
+      </w:r>
+      <w:r>
+        <w:t>:</w:t>
+      </w:r>
+    </w:p>
+    <w:p>
+      <w:pPr>
+        <w:pStyle w:val="Paragraphedeliste"/>
+        <w:numPr>
+          <w:ilvl w:val="0"/>
+          <w:numId w:val="19"/>
+        </w:numPr>
+      </w:pPr>
+      <w:r>
+        <w:t xml:space="preserve">M_Name : </w:t>
+      </w:r>
+      <w:r>
+        <w:t>N</w:t>
+      </w:r>
+      <w:r>
+        <w:t>om du fichier</w:t>
+      </w:r>
+    </w:p>
+    <w:p>
+      <w:pPr>
+        <w:pStyle w:val="Paragraphedeliste"/>
+        <w:numPr>
+          <w:ilvl w:val="0"/>
+          <w:numId w:val="19"/>
+        </w:numPr>
+      </w:pPr>
+      <w:r>
+        <w:t xml:space="preserve">M_Directory : </w:t>
+      </w:r>
+      <w:r>
+        <w:t>R</w:t>
+      </w:r>
+      <w:r>
+        <w:t>épertoire de création du fichier</w:t>
+      </w:r>
+    </w:p>
+    <w:p>
+      <w:pPr>
+        <w:pStyle w:val="Paragraphedeliste"/>
+        <w:numPr>
+          <w:ilvl w:val="0"/>
+          <w:numId w:val="19"/>
+        </w:numPr>
+      </w:pPr>
+      <w:r>
+        <w:t xml:space="preserve">M_Time : </w:t>
+      </w:r>
+      <w:r>
+        <w:t>D</w:t>
+      </w:r>
+      <w:r>
+        <w:t>urée du signal à créer</w:t>
+      </w:r>
+    </w:p>
+    <w:p>
+      <w:r>
+        <w:t>Les caractéristiques suivantes du signal seront accessibles par l'intermédiaire de la classe  "GBF_Signal " :</w:t>
+      </w:r>
+    </w:p>
+    <w:p>
+      <w:pPr>
+        <w:pStyle w:val="Paragraphedeliste"/>
+        <w:numPr>
+          <w:ilvl w:val="0"/>
+          <w:numId w:val="19"/>
+        </w:numPr>
+      </w:pPr>
+      <w:r>
+        <w:t>M_Frequency : Fréquence en Hz du signal</w:t>
+      </w:r>
+    </w:p>
+    <w:p>
+      <w:pPr>
+        <w:pStyle w:val="Paragraphedeliste"/>
+        <w:numPr>
+          <w:ilvl w:val="0"/>
+          <w:numId w:val="19"/>
+        </w:numPr>
+      </w:pPr>
+      <w:r>
+        <w:t>M_Waveform : Contient les points calculés du signal </w:t>
+      </w:r>
+    </w:p>
+    <w:p>
+      <w:r>
+        <w:t xml:space="preserve">M_Frequency  nous permettra de calculer la période, et donc calculer le nombre de duplication nécessaire </w:t>
+      </w:r>
+      <w:r>
+        <w:t xml:space="preserve">de M_Waveform </w:t>
+      </w:r>
+      <w:r>
+        <w:t>pour atteindre la durée d'enregistrement demandée.</w:t>
+      </w:r>
+      <w:r>
+        <w:t xml:space="preserve"> Le nombre de période nécessaire sera arrondie à l'entier </w:t>
+      </w:r>
+      <w:r>
+        <w:t>inférieur</w:t>
+      </w:r>
+      <w:r>
+        <w:t xml:space="preserve"> pour simplifier le code.</w:t>
+      </w:r>
+      <w:r>
+        <w:t xml:space="preserve"> </w:t>
+      </w:r>
+      <w:r>
+        <w:t xml:space="preserve">Lorsque les données du signal seront copiées, nous pourrons calculer la taille exacte du fichier et renseigner le champ correspondant dans l'entête.  </w:t>
+      </w:r>
+    </w:p>
+    <w:p>
+      <w:r>
+        <w:t>A noté que c</w:t>
+      </w:r>
+      <w:r>
+        <w:t>ertain</w:t>
+      </w:r>
+      <w:r>
+        <w:t xml:space="preserve">s </w:t>
+      </w:r>
+      <w:r>
+        <w:t>champs</w:t>
+      </w:r>
+      <w:r>
+        <w:t xml:space="preserve"> </w:t>
+      </w:r>
+      <w:r>
+        <w:t>de l'en-tête seront f</w:t>
+      </w:r>
+      <w:r>
+        <w:t>ix</w:t>
+      </w:r>
+      <w:r>
+        <w:t>é</w:t>
+      </w:r>
+      <w:r>
+        <w:t>s</w:t>
+      </w:r>
+      <w:r>
+        <w:t xml:space="preserve"> :</w:t>
+      </w:r>
+    </w:p>
+    <w:p>
+      <w:pPr>
+        <w:pStyle w:val="Paragraphedeliste"/>
+        <w:numPr>
+          <w:ilvl w:val="0"/>
+          <w:numId w:val="24"/>
+        </w:numPr>
+      </w:pPr>
+      <w:r>
+        <w:t>Co</w:t>
+      </w:r>
+      <w:r>
+        <w:t>nstante "</w:t>
+      </w:r>
+      <w:r>
+        <w:t>RIFF</w:t>
+      </w:r>
+      <w:r>
+        <w:t>" en héxa</w:t>
+      </w:r>
+    </w:p>
+    <w:p>
+      <w:pPr>
+        <w:pStyle w:val="Paragraphedeliste"/>
+        <w:numPr>
+          <w:ilvl w:val="0"/>
+          <w:numId w:val="24"/>
+        </w:numPr>
+      </w:pPr>
+      <w:r>
+        <w:t>Fo</w:t>
+      </w:r>
+      <w:r>
+        <w:t>rmat</w:t>
+      </w:r>
+      <w:r>
+        <w:t xml:space="preserve"> </w:t>
+      </w:r>
+      <w:r>
+        <w:t>"</w:t>
+      </w:r>
+      <w:r>
+        <w:t>WAVE</w:t>
+      </w:r>
+      <w:r>
+        <w:t>" en héxa</w:t>
+      </w:r>
+    </w:p>
+    <w:p>
+      <w:pPr>
+        <w:pStyle w:val="Paragraphedeliste"/>
+        <w:numPr>
+          <w:ilvl w:val="0"/>
+          <w:numId w:val="24"/>
+        </w:numPr>
+      </w:pPr>
+      <w:r>
+        <w:t>Identifiant "</w:t>
+      </w:r>
+      <w:r>
+        <w:t>fmt</w:t>
+      </w:r>
+      <w:r>
+        <w:t xml:space="preserve"> </w:t>
+      </w:r>
+      <w:r>
+        <w:t>"</w:t>
+      </w:r>
+      <w:r>
+        <w:t xml:space="preserve"> </w:t>
+      </w:r>
+      <w:r>
+        <w:t>en hexa</w:t>
+      </w:r>
+    </w:p>
+    <w:p>
+      <w:pPr>
+        <w:pStyle w:val="Paragraphedeliste"/>
+        <w:numPr>
+          <w:ilvl w:val="0"/>
+          <w:numId w:val="24"/>
+        </w:numPr>
+      </w:pPr>
+      <w:r>
+        <w:t>Fo</w:t>
+      </w:r>
+      <w:r>
+        <w:t>rmat de st</w:t>
+      </w:r>
+      <w:r>
+        <w:t>ockage dans le fichier : 1 pour PCM</w:t>
+      </w:r>
+    </w:p>
+    <w:p>
+      <w:pPr>
+        <w:pStyle w:val="Paragraphedeliste"/>
+        <w:numPr>
+          <w:ilvl w:val="0"/>
+          <w:numId w:val="24"/>
+        </w:numPr>
+      </w:pPr>
+      <w:r>
+        <w:t>Nombre canaux = 2</w:t>
+      </w:r>
+      <w:r>
+        <w:t xml:space="preserve"> (stéréo) </w:t>
+      </w:r>
+    </w:p>
+    <w:p>
+      <w:pPr>
+        <w:pStyle w:val="Paragraphedeliste"/>
+        <w:numPr>
+          <w:ilvl w:val="0"/>
+          <w:numId w:val="24"/>
+        </w:numPr>
+      </w:pPr>
+      <w:r>
+        <w:t xml:space="preserve">Format audio = </w:t>
+      </w:r>
+      <w:r>
+        <w:t xml:space="preserve">1 pour </w:t>
+      </w:r>
+      <w:r>
+        <w:t>PCM</w:t>
+      </w:r>
+    </w:p>
+    <w:p>
+      <w:pPr>
+        <w:pStyle w:val="Paragraphedeliste"/>
+        <w:numPr>
+          <w:ilvl w:val="0"/>
+          <w:numId w:val="24"/>
+        </w:numPr>
+      </w:pPr>
+      <w:r>
+        <w:t>Constante "data" en héxa</w:t>
+      </w:r>
+    </w:p>
+    <w:p/>
+    <w:p/>
     <w:p/>
     <w:p/>
     <w:p/>
     <w:sectPr>
-      <w:headerReference w:type="default" r:id="rId11"/>
-      <w:footerReference w:type="default" r:id="rId12"/>
+      <w:headerReference w:type="default" r:id="rId13"/>
+      <w:footerReference w:type="default" r:id="rId14"/>
       <w:pgSz w:w="11906" w:h="16838"/>
       <w:pgMar w:top="720" w:right="720" w:bottom="720" w:left="720" w:header="708" w:footer="708" w:gutter="0"/>
       <w:cols w:space="708"/>
@@ -518,8 +995,8 @@
 </file>
 
 <file path=word/endnotes.xml><?xml version="1.0" encoding="utf-8"?>
-<w:endnotes xmlns:wpc="http://schemas.microsoft.com/office/word/2010/wordprocessingCanvas" xmlns:mc="http://schemas.openxmlformats.org/markup-compatibility/2006" xmlns:o="urn:schemas-microsoft-com:office:office" xmlns:r="http://schemas.openxmlformats.org/officeDocument/2006/relationships" xmlns:m="http://schemas.openxmlformats.org/officeDocument/2006/math" xmlns:v="urn:schemas-microsoft-com:vml" xmlns:wp14="http://schemas.microsoft.com/office/word/2010/wordprocessingDrawing" xmlns:wp="http://schemas.openxmlformats.org/drawingml/2006/wordprocessingDrawing" xmlns:w10="urn:schemas-microsoft-com:office:word" xmlns:w="http://schemas.openxmlformats.org/wordprocessingml/2006/main" xmlns:w14="http://schemas.microsoft.com/office/word/2010/wordml" xmlns:w15="http://schemas.microsoft.com/office/word/2012/wordml" xmlns:wpg="http://schemas.microsoft.com/office/word/2010/wordprocessingGroup" xmlns:wpi="http://schemas.microsoft.com/office/word/2010/wordprocessingInk" xmlns:wne="http://schemas.microsoft.com/office/word/2006/wordml" xmlns:wps="http://schemas.microsoft.com/office/word/2010/wordprocessingShape" mc:Ignorable="w14 w15 wp14">
-  <w:endnote w:type="separator" w:id="-1">
+<w:endnotes xmlns:ve="http://schemas.openxmlformats.org/markup-compatibility/2006" xmlns:o="urn:schemas-microsoft-com:office:office" xmlns:r="http://schemas.openxmlformats.org/officeDocument/2006/relationships" xmlns:m="http://schemas.openxmlformats.org/officeDocument/2006/math" xmlns:v="urn:schemas-microsoft-com:vml" xmlns:wp="http://schemas.openxmlformats.org/drawingml/2006/wordprocessingDrawing" xmlns:w10="urn:schemas-microsoft-com:office:word" xmlns:w="http://schemas.openxmlformats.org/wordprocessingml/2006/main" xmlns:wne="http://schemas.microsoft.com/office/word/2006/wordml">
+  <w:endnote w:type="separator" w:id="0">
     <w:p>
       <w:pPr>
         <w:spacing w:after="0" w:line="240" w:lineRule="auto"/>
@@ -529,7 +1006,7 @@
       </w:r>
     </w:p>
   </w:endnote>
-  <w:endnote w:type="continuationSeparator" w:id="0">
+  <w:endnote w:type="continuationSeparator" w:id="1">
     <w:p>
       <w:pPr>
         <w:spacing w:after="0" w:line="240" w:lineRule="auto"/>
@@ -543,7 +1020,7 @@
 </file>
 
 <file path=word/footer1.xml><?xml version="1.0" encoding="utf-8"?>
-<w:ftr xmlns:wpc="http://schemas.microsoft.com/office/word/2010/wordprocessingCanvas" xmlns:mc="http://schemas.openxmlformats.org/markup-compatibility/2006" xmlns:o="urn:schemas-microsoft-com:office:office" xmlns:r="http://schemas.openxmlformats.org/officeDocument/2006/relationships" xmlns:m="http://schemas.openxmlformats.org/officeDocument/2006/math" xmlns:v="urn:schemas-microsoft-com:vml" xmlns:wp14="http://schemas.microsoft.com/office/word/2010/wordprocessingDrawing" xmlns:wp="http://schemas.openxmlformats.org/drawingml/2006/wordprocessingDrawing" xmlns:w10="urn:schemas-microsoft-com:office:word" xmlns:w="http://schemas.openxmlformats.org/wordprocessingml/2006/main" xmlns:w14="http://schemas.microsoft.com/office/word/2010/wordml" xmlns:w15="http://schemas.microsoft.com/office/word/2012/wordml" xmlns:wpg="http://schemas.microsoft.com/office/word/2010/wordprocessingGroup" xmlns:wpi="http://schemas.microsoft.com/office/word/2010/wordprocessingInk" xmlns:wne="http://schemas.microsoft.com/office/word/2006/wordml" xmlns:wps="http://schemas.microsoft.com/office/word/2010/wordprocessingShape" mc:Ignorable="w14 w15 wp14">
+<w:ftr xmlns:ve="http://schemas.openxmlformats.org/markup-compatibility/2006" xmlns:o="urn:schemas-microsoft-com:office:office" xmlns:r="http://schemas.openxmlformats.org/officeDocument/2006/relationships" xmlns:m="http://schemas.openxmlformats.org/officeDocument/2006/math" xmlns:v="urn:schemas-microsoft-com:vml" xmlns:wp="http://schemas.openxmlformats.org/drawingml/2006/wordprocessingDrawing" xmlns:w10="urn:schemas-microsoft-com:office:word" xmlns:w="http://schemas.openxmlformats.org/wordprocessingml/2006/main" xmlns:wne="http://schemas.microsoft.com/office/word/2006/wordml">
   <w:sdt>
     <w:sdtPr>
       <w:id w:val="-1368752358"/>
@@ -552,7 +1029,6 @@
         <w:docPartUnique/>
       </w:docPartObj>
     </w:sdtPr>
-    <w:sdtEndPr/>
     <w:sdtContent>
       <w:p>
         <w:pPr>
@@ -576,7 +1052,7 @@
                 <v:h position="#0,topLeft" xrange="0,21600"/>
               </v:handles>
             </v:shapetype>
-            <v:shape id="AutoShape 1" o:spid="_x0000_s2049" type="#_x0000_t5" style="position:absolute;margin-left:1589pt;margin-top:0;width:167.4pt;height:161.8pt;z-index:251659264;visibility:visible;mso-position-horizontal:right;mso-position-horizontal-relative:page;mso-position-vertical:bottom;mso-position-vertical-relative:page" o:gfxdata="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" adj="21600" fillcolor="#d2eaf1" stroked="f">
+            <v:shape id="AutoShape 1" o:spid="_x0000_s2049" type="#_x0000_t5" style="position:absolute;margin-left:2226pt;margin-top:0;width:167.4pt;height:161.8pt;z-index:251659264;visibility:visible;mso-position-horizontal:right;mso-position-horizontal-relative:page;mso-position-vertical:bottom;mso-position-vertical-relative:page" o:gfxdata="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" adj="21600" fillcolor="#d2eaf1" stroked="f">
               <v:textbox style="mso-next-textbox:#AutoShape 1">
                 <w:txbxContent>
                   <w:p>
@@ -609,7 +1085,7 @@
                         <w:sz w:val="72"/>
                         <w:szCs w:val="72"/>
                       </w:rPr>
-                      <w:t>3</w:t>
+                      <w:t>2</w:t>
                     </w:r>
                     <w:r>
                       <w:rPr>
@@ -634,8 +1110,8 @@
 </file>
 
 <file path=word/footnotes.xml><?xml version="1.0" encoding="utf-8"?>
-<w:footnotes xmlns:wpc="http://schemas.microsoft.com/office/word/2010/wordprocessingCanvas" xmlns:mc="http://schemas.openxmlformats.org/markup-compatibility/2006" xmlns:o="urn:schemas-microsoft-com:office:office" xmlns:r="http://schemas.openxmlformats.org/officeDocument/2006/relationships" xmlns:m="http://schemas.openxmlformats.org/officeDocument/2006/math" xmlns:v="urn:schemas-microsoft-com:vml" xmlns:wp14="http://schemas.microsoft.com/office/word/2010/wordprocessingDrawing" xmlns:wp="http://schemas.openxmlformats.org/drawingml/2006/wordprocessingDrawing" xmlns:w10="urn:schemas-microsoft-com:office:word" xmlns:w="http://schemas.openxmlformats.org/wordprocessingml/2006/main" xmlns:w14="http://schemas.microsoft.com/office/word/2010/wordml" xmlns:w15="http://schemas.microsoft.com/office/word/2012/wordml" xmlns:wpg="http://schemas.microsoft.com/office/word/2010/wordprocessingGroup" xmlns:wpi="http://schemas.microsoft.com/office/word/2010/wordprocessingInk" xmlns:wne="http://schemas.microsoft.com/office/word/2006/wordml" xmlns:wps="http://schemas.microsoft.com/office/word/2010/wordprocessingShape" mc:Ignorable="w14 w15 wp14">
-  <w:footnote w:type="separator" w:id="-1">
+<w:footnotes xmlns:ve="http://schemas.openxmlformats.org/markup-compatibility/2006" xmlns:o="urn:schemas-microsoft-com:office:office" xmlns:r="http://schemas.openxmlformats.org/officeDocument/2006/relationships" xmlns:m="http://schemas.openxmlformats.org/officeDocument/2006/math" xmlns:v="urn:schemas-microsoft-com:vml" xmlns:wp="http://schemas.openxmlformats.org/drawingml/2006/wordprocessingDrawing" xmlns:w10="urn:schemas-microsoft-com:office:word" xmlns:w="http://schemas.openxmlformats.org/wordprocessingml/2006/main" xmlns:wne="http://schemas.microsoft.com/office/word/2006/wordml">
+  <w:footnote w:type="separator" w:id="0">
     <w:p>
       <w:pPr>
         <w:spacing w:after="0" w:line="240" w:lineRule="auto"/>
@@ -645,7 +1121,7 @@
       </w:r>
     </w:p>
   </w:footnote>
-  <w:footnote w:type="continuationSeparator" w:id="0">
+  <w:footnote w:type="continuationSeparator" w:id="1">
     <w:p>
       <w:pPr>
         <w:spacing w:after="0" w:line="240" w:lineRule="auto"/>
@@ -659,7 +1135,7 @@
 </file>
 
 <file path=word/header1.xml><?xml version="1.0" encoding="utf-8"?>
-<w:hdr xmlns:wpc="http://schemas.microsoft.com/office/word/2010/wordprocessingCanvas" xmlns:mc="http://schemas.openxmlformats.org/markup-compatibility/2006" xmlns:o="urn:schemas-microsoft-com:office:office" xmlns:r="http://schemas.openxmlformats.org/officeDocument/2006/relationships" xmlns:m="http://schemas.openxmlformats.org/officeDocument/2006/math" xmlns:v="urn:schemas-microsoft-com:vml" xmlns:wp14="http://schemas.microsoft.com/office/word/2010/wordprocessingDrawing" xmlns:wp="http://schemas.openxmlformats.org/drawingml/2006/wordprocessingDrawing" xmlns:w10="urn:schemas-microsoft-com:office:word" xmlns:w="http://schemas.openxmlformats.org/wordprocessingml/2006/main" xmlns:w14="http://schemas.microsoft.com/office/word/2010/wordml" xmlns:w15="http://schemas.microsoft.com/office/word/2012/wordml" xmlns:wpg="http://schemas.microsoft.com/office/word/2010/wordprocessingGroup" xmlns:wpi="http://schemas.microsoft.com/office/word/2010/wordprocessingInk" xmlns:wne="http://schemas.microsoft.com/office/word/2006/wordml" xmlns:wps="http://schemas.microsoft.com/office/word/2010/wordprocessingShape" mc:Ignorable="w14 w15 wp14">
+<w:hdr xmlns:ve="http://schemas.openxmlformats.org/markup-compatibility/2006" xmlns:o="urn:schemas-microsoft-com:office:office" xmlns:r="http://schemas.openxmlformats.org/officeDocument/2006/relationships" xmlns:m="http://schemas.openxmlformats.org/officeDocument/2006/math" xmlns:v="urn:schemas-microsoft-com:vml" xmlns:wp="http://schemas.openxmlformats.org/drawingml/2006/wordprocessingDrawing" xmlns:w10="urn:schemas-microsoft-com:office:word" xmlns:w="http://schemas.openxmlformats.org/wordprocessingml/2006/main" xmlns:wne="http://schemas.microsoft.com/office/word/2006/wordml">
   <w:p>
     <w:pPr>
       <w:pStyle w:val="En-tte"/>
@@ -741,8 +1217,121 @@
 </file>
 
 <file path=word/numbering.xml><?xml version="1.0" encoding="utf-8"?>
-<w:numbering xmlns:wpc="http://schemas.microsoft.com/office/word/2010/wordprocessingCanvas" xmlns:mc="http://schemas.openxmlformats.org/markup-compatibility/2006" xmlns:o="urn:schemas-microsoft-com:office:office" xmlns:r="http://schemas.openxmlformats.org/officeDocument/2006/relationships" xmlns:m="http://schemas.openxmlformats.org/officeDocument/2006/math" xmlns:v="urn:schemas-microsoft-com:vml" xmlns:wp14="http://schemas.microsoft.com/office/word/2010/wordprocessingDrawing" xmlns:wp="http://schemas.openxmlformats.org/drawingml/2006/wordprocessingDrawing" xmlns:w10="urn:schemas-microsoft-com:office:word" xmlns:w="http://schemas.openxmlformats.org/wordprocessingml/2006/main" xmlns:w14="http://schemas.microsoft.com/office/word/2010/wordml" xmlns:w15="http://schemas.microsoft.com/office/word/2012/wordml" xmlns:wpg="http://schemas.microsoft.com/office/word/2010/wordprocessingGroup" xmlns:wpi="http://schemas.microsoft.com/office/word/2010/wordprocessingInk" xmlns:wne="http://schemas.microsoft.com/office/word/2006/wordml" xmlns:wps="http://schemas.microsoft.com/office/word/2010/wordprocessingShape" mc:Ignorable="w14 w15 wp14">
+<w:numbering xmlns:ve="http://schemas.openxmlformats.org/markup-compatibility/2006" xmlns:o="urn:schemas-microsoft-com:office:office" xmlns:r="http://schemas.openxmlformats.org/officeDocument/2006/relationships" xmlns:m="http://schemas.openxmlformats.org/officeDocument/2006/math" xmlns:v="urn:schemas-microsoft-com:vml" xmlns:wp="http://schemas.openxmlformats.org/drawingml/2006/wordprocessingDrawing" xmlns:w10="urn:schemas-microsoft-com:office:word" xmlns:w="http://schemas.openxmlformats.org/wordprocessingml/2006/main" xmlns:wne="http://schemas.microsoft.com/office/word/2006/wordml">
   <w:abstractNum w:abstractNumId="0">
+    <w:nsid w:val="022A3408"/>
+    <w:multiLevelType w:val="hybridMultilevel"/>
+    <w:tmpl w:val="A27CE0FA"/>
+    <w:lvl w:ilvl="0" w:tplc="040C000B">
+      <w:start w:val="1"/>
+      <w:numFmt w:val="bullet"/>
+      <w:lvlText w:val=""/>
+      <w:lvlJc w:val="left"/>
+      <w:pPr>
+        <w:ind w:left="720" w:hanging="360"/>
+      </w:pPr>
+      <w:rPr>
+        <w:rFonts w:ascii="Wingdings" w:hAnsi="Wingdings" w:hint="default"/>
+      </w:rPr>
+    </w:lvl>
+    <w:lvl w:ilvl="1" w:tplc="040C0003">
+      <w:start w:val="1"/>
+      <w:numFmt w:val="bullet"/>
+      <w:lvlText w:val="o"/>
+      <w:lvlJc w:val="left"/>
+      <w:pPr>
+        <w:ind w:left="1440" w:hanging="360"/>
+      </w:pPr>
+      <w:rPr>
+        <w:rFonts w:ascii="Courier New" w:hAnsi="Courier New" w:cs="Courier New" w:hint="default"/>
+      </w:rPr>
+    </w:lvl>
+    <w:lvl w:ilvl="2" w:tplc="040C0005" w:tentative="1">
+      <w:start w:val="1"/>
+      <w:numFmt w:val="bullet"/>
+      <w:lvlText w:val=""/>
+      <w:lvlJc w:val="left"/>
+      <w:pPr>
+        <w:ind w:left="2160" w:hanging="360"/>
+      </w:pPr>
+      <w:rPr>
+        <w:rFonts w:ascii="Wingdings" w:hAnsi="Wingdings" w:hint="default"/>
+      </w:rPr>
+    </w:lvl>
+    <w:lvl w:ilvl="3" w:tplc="040C0001" w:tentative="1">
+      <w:start w:val="1"/>
+      <w:numFmt w:val="bullet"/>
+      <w:lvlText w:val=""/>
+      <w:lvlJc w:val="left"/>
+      <w:pPr>
+        <w:ind w:left="2880" w:hanging="360"/>
+      </w:pPr>
+      <w:rPr>
+        <w:rFonts w:ascii="Symbol" w:hAnsi="Symbol" w:hint="default"/>
+      </w:rPr>
+    </w:lvl>
+    <w:lvl w:ilvl="4" w:tplc="040C0003" w:tentative="1">
+      <w:start w:val="1"/>
+      <w:numFmt w:val="bullet"/>
+      <w:lvlText w:val="o"/>
+      <w:lvlJc w:val="left"/>
+      <w:pPr>
+        <w:ind w:left="3600" w:hanging="360"/>
+      </w:pPr>
+      <w:rPr>
+        <w:rFonts w:ascii="Courier New" w:hAnsi="Courier New" w:cs="Courier New" w:hint="default"/>
+      </w:rPr>
+    </w:lvl>
+    <w:lvl w:ilvl="5" w:tplc="040C0005" w:tentative="1">
+      <w:start w:val="1"/>
+      <w:numFmt w:val="bullet"/>
+      <w:lvlText w:val=""/>
+      <w:lvlJc w:val="left"/>
+      <w:pPr>
+        <w:ind w:left="4320" w:hanging="360"/>
+      </w:pPr>
+      <w:rPr>
+        <w:rFonts w:ascii="Wingdings" w:hAnsi="Wingdings" w:hint="default"/>
+      </w:rPr>
+    </w:lvl>
+    <w:lvl w:ilvl="6" w:tplc="040C0001" w:tentative="1">
+      <w:start w:val="1"/>
+      <w:numFmt w:val="bullet"/>
+      <w:lvlText w:val=""/>
+      <w:lvlJc w:val="left"/>
+      <w:pPr>
+        <w:ind w:left="5040" w:hanging="360"/>
+      </w:pPr>
+      <w:rPr>
+        <w:rFonts w:ascii="Symbol" w:hAnsi="Symbol" w:hint="default"/>
+      </w:rPr>
+    </w:lvl>
+    <w:lvl w:ilvl="7" w:tplc="040C0003" w:tentative="1">
+      <w:start w:val="1"/>
+      <w:numFmt w:val="bullet"/>
+      <w:lvlText w:val="o"/>
+      <w:lvlJc w:val="left"/>
+      <w:pPr>
+        <w:ind w:left="5760" w:hanging="360"/>
+      </w:pPr>
+      <w:rPr>
+        <w:rFonts w:ascii="Courier New" w:hAnsi="Courier New" w:cs="Courier New" w:hint="default"/>
+      </w:rPr>
+    </w:lvl>
+    <w:lvl w:ilvl="8" w:tplc="040C0005" w:tentative="1">
+      <w:start w:val="1"/>
+      <w:numFmt w:val="bullet"/>
+      <w:lvlText w:val=""/>
+      <w:lvlJc w:val="left"/>
+      <w:pPr>
+        <w:ind w:left="6480" w:hanging="360"/>
+      </w:pPr>
+      <w:rPr>
+        <w:rFonts w:ascii="Wingdings" w:hAnsi="Wingdings" w:hint="default"/>
+      </w:rPr>
+    </w:lvl>
+  </w:abstractNum>
+  <w:abstractNum w:abstractNumId="1">
     <w:nsid w:val="0BE56FC0"/>
     <w:multiLevelType w:val="hybridMultilevel"/>
     <w:tmpl w:val="E9529994"/>
@@ -855,7 +1444,7 @@
       </w:rPr>
     </w:lvl>
   </w:abstractNum>
-  <w:abstractNum w:abstractNumId="1">
+  <w:abstractNum w:abstractNumId="2">
     <w:nsid w:val="0DEF3181"/>
     <w:multiLevelType w:val="hybridMultilevel"/>
     <w:tmpl w:val="9F4C9668"/>
@@ -968,7 +1557,119 @@
       </w:rPr>
     </w:lvl>
   </w:abstractNum>
-  <w:abstractNum w:abstractNumId="2">
+  <w:abstractNum w:abstractNumId="3">
+    <w:nsid w:val="27005CB0"/>
+    <w:multiLevelType w:val="hybridMultilevel"/>
+    <w:tmpl w:val="987AED7C"/>
+    <w:lvl w:ilvl="0" w:tplc="9D92674E">
+      <w:numFmt w:val="bullet"/>
+      <w:lvlText w:val="-"/>
+      <w:lvlJc w:val="left"/>
+      <w:pPr>
+        <w:ind w:left="720" w:hanging="360"/>
+      </w:pPr>
+      <w:rPr>
+        <w:rFonts w:ascii="Calibri" w:eastAsiaTheme="minorHAnsi" w:hAnsi="Calibri" w:cstheme="minorBidi" w:hint="default"/>
+      </w:rPr>
+    </w:lvl>
+    <w:lvl w:ilvl="1" w:tplc="040C0003">
+      <w:start w:val="1"/>
+      <w:numFmt w:val="bullet"/>
+      <w:lvlText w:val="o"/>
+      <w:lvlJc w:val="left"/>
+      <w:pPr>
+        <w:ind w:left="1440" w:hanging="360"/>
+      </w:pPr>
+      <w:rPr>
+        <w:rFonts w:ascii="Courier New" w:hAnsi="Courier New" w:cs="Courier New" w:hint="default"/>
+      </w:rPr>
+    </w:lvl>
+    <w:lvl w:ilvl="2" w:tplc="040C0005" w:tentative="1">
+      <w:start w:val="1"/>
+      <w:numFmt w:val="bullet"/>
+      <w:lvlText w:val=""/>
+      <w:lvlJc w:val="left"/>
+      <w:pPr>
+        <w:ind w:left="2160" w:hanging="360"/>
+      </w:pPr>
+      <w:rPr>
+        <w:rFonts w:ascii="Wingdings" w:hAnsi="Wingdings" w:hint="default"/>
+      </w:rPr>
+    </w:lvl>
+    <w:lvl w:ilvl="3" w:tplc="040C0001" w:tentative="1">
+      <w:start w:val="1"/>
+      <w:numFmt w:val="bullet"/>
+      <w:lvlText w:val=""/>
+      <w:lvlJc w:val="left"/>
+      <w:pPr>
+        <w:ind w:left="2880" w:hanging="360"/>
+      </w:pPr>
+      <w:rPr>
+        <w:rFonts w:ascii="Symbol" w:hAnsi="Symbol" w:hint="default"/>
+      </w:rPr>
+    </w:lvl>
+    <w:lvl w:ilvl="4" w:tplc="040C0003" w:tentative="1">
+      <w:start w:val="1"/>
+      <w:numFmt w:val="bullet"/>
+      <w:lvlText w:val="o"/>
+      <w:lvlJc w:val="left"/>
+      <w:pPr>
+        <w:ind w:left="3600" w:hanging="360"/>
+      </w:pPr>
+      <w:rPr>
+        <w:rFonts w:ascii="Courier New" w:hAnsi="Courier New" w:cs="Courier New" w:hint="default"/>
+      </w:rPr>
+    </w:lvl>
+    <w:lvl w:ilvl="5" w:tplc="040C0005" w:tentative="1">
+      <w:start w:val="1"/>
+      <w:numFmt w:val="bullet"/>
+      <w:lvlText w:val=""/>
+      <w:lvlJc w:val="left"/>
+      <w:pPr>
+        <w:ind w:left="4320" w:hanging="360"/>
+      </w:pPr>
+      <w:rPr>
+        <w:rFonts w:ascii="Wingdings" w:hAnsi="Wingdings" w:hint="default"/>
+      </w:rPr>
+    </w:lvl>
+    <w:lvl w:ilvl="6" w:tplc="040C0001" w:tentative="1">
+      <w:start w:val="1"/>
+      <w:numFmt w:val="bullet"/>
+      <w:lvlText w:val=""/>
+      <w:lvlJc w:val="left"/>
+      <w:pPr>
+        <w:ind w:left="5040" w:hanging="360"/>
+      </w:pPr>
+      <w:rPr>
+        <w:rFonts w:ascii="Symbol" w:hAnsi="Symbol" w:hint="default"/>
+      </w:rPr>
+    </w:lvl>
+    <w:lvl w:ilvl="7" w:tplc="040C0003" w:tentative="1">
+      <w:start w:val="1"/>
+      <w:numFmt w:val="bullet"/>
+      <w:lvlText w:val="o"/>
+      <w:lvlJc w:val="left"/>
+      <w:pPr>
+        <w:ind w:left="5760" w:hanging="360"/>
+      </w:pPr>
+      <w:rPr>
+        <w:rFonts w:ascii="Courier New" w:hAnsi="Courier New" w:cs="Courier New" w:hint="default"/>
+      </w:rPr>
+    </w:lvl>
+    <w:lvl w:ilvl="8" w:tplc="040C0005" w:tentative="1">
+      <w:start w:val="1"/>
+      <w:numFmt w:val="bullet"/>
+      <w:lvlText w:val=""/>
+      <w:lvlJc w:val="left"/>
+      <w:pPr>
+        <w:ind w:left="6480" w:hanging="360"/>
+      </w:pPr>
+      <w:rPr>
+        <w:rFonts w:ascii="Wingdings" w:hAnsi="Wingdings" w:hint="default"/>
+      </w:rPr>
+    </w:lvl>
+  </w:abstractNum>
+  <w:abstractNum w:abstractNumId="4">
     <w:nsid w:val="2B5D438A"/>
     <w:multiLevelType w:val="hybridMultilevel"/>
     <w:tmpl w:val="89946F30"/>
@@ -1082,7 +1783,231 @@
       </w:rPr>
     </w:lvl>
   </w:abstractNum>
-  <w:abstractNum w:abstractNumId="3">
+  <w:abstractNum w:abstractNumId="5">
+    <w:nsid w:val="3CAA78D5"/>
+    <w:multiLevelType w:val="hybridMultilevel"/>
+    <w:tmpl w:val="B8E49EB0"/>
+    <w:lvl w:ilvl="0" w:tplc="9D92674E">
+      <w:numFmt w:val="bullet"/>
+      <w:lvlText w:val="-"/>
+      <w:lvlJc w:val="left"/>
+      <w:pPr>
+        <w:ind w:left="720" w:hanging="360"/>
+      </w:pPr>
+      <w:rPr>
+        <w:rFonts w:ascii="Calibri" w:eastAsiaTheme="minorHAnsi" w:hAnsi="Calibri" w:cstheme="minorBidi" w:hint="default"/>
+      </w:rPr>
+    </w:lvl>
+    <w:lvl w:ilvl="1" w:tplc="040C0003" w:tentative="1">
+      <w:start w:val="1"/>
+      <w:numFmt w:val="bullet"/>
+      <w:lvlText w:val="o"/>
+      <w:lvlJc w:val="left"/>
+      <w:pPr>
+        <w:ind w:left="1440" w:hanging="360"/>
+      </w:pPr>
+      <w:rPr>
+        <w:rFonts w:ascii="Courier New" w:hAnsi="Courier New" w:cs="Courier New" w:hint="default"/>
+      </w:rPr>
+    </w:lvl>
+    <w:lvl w:ilvl="2" w:tplc="040C0005" w:tentative="1">
+      <w:start w:val="1"/>
+      <w:numFmt w:val="bullet"/>
+      <w:lvlText w:val=""/>
+      <w:lvlJc w:val="left"/>
+      <w:pPr>
+        <w:ind w:left="2160" w:hanging="360"/>
+      </w:pPr>
+      <w:rPr>
+        <w:rFonts w:ascii="Wingdings" w:hAnsi="Wingdings" w:hint="default"/>
+      </w:rPr>
+    </w:lvl>
+    <w:lvl w:ilvl="3" w:tplc="040C0001" w:tentative="1">
+      <w:start w:val="1"/>
+      <w:numFmt w:val="bullet"/>
+      <w:lvlText w:val=""/>
+      <w:lvlJc w:val="left"/>
+      <w:pPr>
+        <w:ind w:left="2880" w:hanging="360"/>
+      </w:pPr>
+      <w:rPr>
+        <w:rFonts w:ascii="Symbol" w:hAnsi="Symbol" w:hint="default"/>
+      </w:rPr>
+    </w:lvl>
+    <w:lvl w:ilvl="4" w:tplc="040C0003" w:tentative="1">
+      <w:start w:val="1"/>
+      <w:numFmt w:val="bullet"/>
+      <w:lvlText w:val="o"/>
+      <w:lvlJc w:val="left"/>
+      <w:pPr>
+        <w:ind w:left="3600" w:hanging="360"/>
+      </w:pPr>
+      <w:rPr>
+        <w:rFonts w:ascii="Courier New" w:hAnsi="Courier New" w:cs="Courier New" w:hint="default"/>
+      </w:rPr>
+    </w:lvl>
+    <w:lvl w:ilvl="5" w:tplc="040C0005" w:tentative="1">
+      <w:start w:val="1"/>
+      <w:numFmt w:val="bullet"/>
+      <w:lvlText w:val=""/>
+      <w:lvlJc w:val="left"/>
+      <w:pPr>
+        <w:ind w:left="4320" w:hanging="360"/>
+      </w:pPr>
+      <w:rPr>
+        <w:rFonts w:ascii="Wingdings" w:hAnsi="Wingdings" w:hint="default"/>
+      </w:rPr>
+    </w:lvl>
+    <w:lvl w:ilvl="6" w:tplc="040C0001" w:tentative="1">
+      <w:start w:val="1"/>
+      <w:numFmt w:val="bullet"/>
+      <w:lvlText w:val=""/>
+      <w:lvlJc w:val="left"/>
+      <w:pPr>
+        <w:ind w:left="5040" w:hanging="360"/>
+      </w:pPr>
+      <w:rPr>
+        <w:rFonts w:ascii="Symbol" w:hAnsi="Symbol" w:hint="default"/>
+      </w:rPr>
+    </w:lvl>
+    <w:lvl w:ilvl="7" w:tplc="040C0003" w:tentative="1">
+      <w:start w:val="1"/>
+      <w:numFmt w:val="bullet"/>
+      <w:lvlText w:val="o"/>
+      <w:lvlJc w:val="left"/>
+      <w:pPr>
+        <w:ind w:left="5760" w:hanging="360"/>
+      </w:pPr>
+      <w:rPr>
+        <w:rFonts w:ascii="Courier New" w:hAnsi="Courier New" w:cs="Courier New" w:hint="default"/>
+      </w:rPr>
+    </w:lvl>
+    <w:lvl w:ilvl="8" w:tplc="040C0005" w:tentative="1">
+      <w:start w:val="1"/>
+      <w:numFmt w:val="bullet"/>
+      <w:lvlText w:val=""/>
+      <w:lvlJc w:val="left"/>
+      <w:pPr>
+        <w:ind w:left="6480" w:hanging="360"/>
+      </w:pPr>
+      <w:rPr>
+        <w:rFonts w:ascii="Wingdings" w:hAnsi="Wingdings" w:hint="default"/>
+      </w:rPr>
+    </w:lvl>
+  </w:abstractNum>
+  <w:abstractNum w:abstractNumId="6">
+    <w:nsid w:val="3E8A7414"/>
+    <w:multiLevelType w:val="hybridMultilevel"/>
+    <w:tmpl w:val="D6C027EC"/>
+    <w:lvl w:ilvl="0" w:tplc="9D92674E">
+      <w:numFmt w:val="bullet"/>
+      <w:lvlText w:val="-"/>
+      <w:lvlJc w:val="left"/>
+      <w:pPr>
+        <w:ind w:left="720" w:hanging="360"/>
+      </w:pPr>
+      <w:rPr>
+        <w:rFonts w:ascii="Calibri" w:eastAsiaTheme="minorHAnsi" w:hAnsi="Calibri" w:cstheme="minorBidi" w:hint="default"/>
+      </w:rPr>
+    </w:lvl>
+    <w:lvl w:ilvl="1" w:tplc="040C0003" w:tentative="1">
+      <w:start w:val="1"/>
+      <w:numFmt w:val="bullet"/>
+      <w:lvlText w:val="o"/>
+      <w:lvlJc w:val="left"/>
+      <w:pPr>
+        <w:ind w:left="1440" w:hanging="360"/>
+      </w:pPr>
+      <w:rPr>
+        <w:rFonts w:ascii="Courier New" w:hAnsi="Courier New" w:cs="Courier New" w:hint="default"/>
+      </w:rPr>
+    </w:lvl>
+    <w:lvl w:ilvl="2" w:tplc="040C0005" w:tentative="1">
+      <w:start w:val="1"/>
+      <w:numFmt w:val="bullet"/>
+      <w:lvlText w:val=""/>
+      <w:lvlJc w:val="left"/>
+      <w:pPr>
+        <w:ind w:left="2160" w:hanging="360"/>
+      </w:pPr>
+      <w:rPr>
+        <w:rFonts w:ascii="Wingdings" w:hAnsi="Wingdings" w:hint="default"/>
+      </w:rPr>
+    </w:lvl>
+    <w:lvl w:ilvl="3" w:tplc="040C0001" w:tentative="1">
+      <w:start w:val="1"/>
+      <w:numFmt w:val="bullet"/>
+      <w:lvlText w:val=""/>
+      <w:lvlJc w:val="left"/>
+      <w:pPr>
+        <w:ind w:left="2880" w:hanging="360"/>
+      </w:pPr>
+      <w:rPr>
+        <w:rFonts w:ascii="Symbol" w:hAnsi="Symbol" w:hint="default"/>
+      </w:rPr>
+    </w:lvl>
+    <w:lvl w:ilvl="4" w:tplc="040C0003" w:tentative="1">
+      <w:start w:val="1"/>
+      <w:numFmt w:val="bullet"/>
+      <w:lvlText w:val="o"/>
+      <w:lvlJc w:val="left"/>
+      <w:pPr>
+        <w:ind w:left="3600" w:hanging="360"/>
+      </w:pPr>
+      <w:rPr>
+        <w:rFonts w:ascii="Courier New" w:hAnsi="Courier New" w:cs="Courier New" w:hint="default"/>
+      </w:rPr>
+    </w:lvl>
+    <w:lvl w:ilvl="5" w:tplc="040C0005" w:tentative="1">
+      <w:start w:val="1"/>
+      <w:numFmt w:val="bullet"/>
+      <w:lvlText w:val=""/>
+      <w:lvlJc w:val="left"/>
+      <w:pPr>
+        <w:ind w:left="4320" w:hanging="360"/>
+      </w:pPr>
+      <w:rPr>
+        <w:rFonts w:ascii="Wingdings" w:hAnsi="Wingdings" w:hint="default"/>
+      </w:rPr>
+    </w:lvl>
+    <w:lvl w:ilvl="6" w:tplc="040C0001" w:tentative="1">
+      <w:start w:val="1"/>
+      <w:numFmt w:val="bullet"/>
+      <w:lvlText w:val=""/>
+      <w:lvlJc w:val="left"/>
+      <w:pPr>
+        <w:ind w:left="5040" w:hanging="360"/>
+      </w:pPr>
+      <w:rPr>
+        <w:rFonts w:ascii="Symbol" w:hAnsi="Symbol" w:hint="default"/>
+      </w:rPr>
+    </w:lvl>
+    <w:lvl w:ilvl="7" w:tplc="040C0003" w:tentative="1">
+      <w:start w:val="1"/>
+      <w:numFmt w:val="bullet"/>
+      <w:lvlText w:val="o"/>
+      <w:lvlJc w:val="left"/>
+      <w:pPr>
+        <w:ind w:left="5760" w:hanging="360"/>
+      </w:pPr>
+      <w:rPr>
+        <w:rFonts w:ascii="Courier New" w:hAnsi="Courier New" w:cs="Courier New" w:hint="default"/>
+      </w:rPr>
+    </w:lvl>
+    <w:lvl w:ilvl="8" w:tplc="040C0005" w:tentative="1">
+      <w:start w:val="1"/>
+      <w:numFmt w:val="bullet"/>
+      <w:lvlText w:val=""/>
+      <w:lvlJc w:val="left"/>
+      <w:pPr>
+        <w:ind w:left="6480" w:hanging="360"/>
+      </w:pPr>
+      <w:rPr>
+        <w:rFonts w:ascii="Wingdings" w:hAnsi="Wingdings" w:hint="default"/>
+      </w:rPr>
+    </w:lvl>
+  </w:abstractNum>
+  <w:abstractNum w:abstractNumId="7">
     <w:nsid w:val="499636C7"/>
     <w:multiLevelType w:val="hybridMultilevel"/>
     <w:tmpl w:val="A61E4F12"/>
@@ -1194,7 +2119,7 @@
       </w:rPr>
     </w:lvl>
   </w:abstractNum>
-  <w:abstractNum w:abstractNumId="4">
+  <w:abstractNum w:abstractNumId="8">
     <w:nsid w:val="4A131116"/>
     <w:multiLevelType w:val="hybridMultilevel"/>
     <w:tmpl w:val="442A77A6"/>
@@ -1307,7 +2232,7 @@
       </w:rPr>
     </w:lvl>
   </w:abstractNum>
-  <w:abstractNum w:abstractNumId="5">
+  <w:abstractNum w:abstractNumId="9">
     <w:nsid w:val="5FDD61AE"/>
     <w:multiLevelType w:val="hybridMultilevel"/>
     <w:tmpl w:val="4A00480A"/>
@@ -1420,7 +2345,7 @@
       </w:rPr>
     </w:lvl>
   </w:abstractNum>
-  <w:abstractNum w:abstractNumId="6">
+  <w:abstractNum w:abstractNumId="10">
     <w:nsid w:val="64142A15"/>
     <w:multiLevelType w:val="hybridMultilevel"/>
     <w:tmpl w:val="F95CCD08"/>
@@ -1532,7 +2457,119 @@
       </w:rPr>
     </w:lvl>
   </w:abstractNum>
-  <w:abstractNum w:abstractNumId="7">
+  <w:abstractNum w:abstractNumId="11">
+    <w:nsid w:val="64607B78"/>
+    <w:multiLevelType w:val="hybridMultilevel"/>
+    <w:tmpl w:val="DCE28B9A"/>
+    <w:lvl w:ilvl="0" w:tplc="9D92674E">
+      <w:numFmt w:val="bullet"/>
+      <w:lvlText w:val="-"/>
+      <w:lvlJc w:val="left"/>
+      <w:pPr>
+        <w:ind w:left="720" w:hanging="360"/>
+      </w:pPr>
+      <w:rPr>
+        <w:rFonts w:ascii="Calibri" w:eastAsiaTheme="minorHAnsi" w:hAnsi="Calibri" w:cstheme="minorBidi" w:hint="default"/>
+      </w:rPr>
+    </w:lvl>
+    <w:lvl w:ilvl="1" w:tplc="040C0003" w:tentative="1">
+      <w:start w:val="1"/>
+      <w:numFmt w:val="bullet"/>
+      <w:lvlText w:val="o"/>
+      <w:lvlJc w:val="left"/>
+      <w:pPr>
+        <w:ind w:left="1440" w:hanging="360"/>
+      </w:pPr>
+      <w:rPr>
+        <w:rFonts w:ascii="Courier New" w:hAnsi="Courier New" w:cs="Courier New" w:hint="default"/>
+      </w:rPr>
+    </w:lvl>
+    <w:lvl w:ilvl="2" w:tplc="040C0005" w:tentative="1">
+      <w:start w:val="1"/>
+      <w:numFmt w:val="bullet"/>
+      <w:lvlText w:val=""/>
+      <w:lvlJc w:val="left"/>
+      <w:pPr>
+        <w:ind w:left="2160" w:hanging="360"/>
+      </w:pPr>
+      <w:rPr>
+        <w:rFonts w:ascii="Wingdings" w:hAnsi="Wingdings" w:hint="default"/>
+      </w:rPr>
+    </w:lvl>
+    <w:lvl w:ilvl="3" w:tplc="040C0001" w:tentative="1">
+      <w:start w:val="1"/>
+      <w:numFmt w:val="bullet"/>
+      <w:lvlText w:val=""/>
+      <w:lvlJc w:val="left"/>
+      <w:pPr>
+        <w:ind w:left="2880" w:hanging="360"/>
+      </w:pPr>
+      <w:rPr>
+        <w:rFonts w:ascii="Symbol" w:hAnsi="Symbol" w:hint="default"/>
+      </w:rPr>
+    </w:lvl>
+    <w:lvl w:ilvl="4" w:tplc="040C0003" w:tentative="1">
+      <w:start w:val="1"/>
+      <w:numFmt w:val="bullet"/>
+      <w:lvlText w:val="o"/>
+      <w:lvlJc w:val="left"/>
+      <w:pPr>
+        <w:ind w:left="3600" w:hanging="360"/>
+      </w:pPr>
+      <w:rPr>
+        <w:rFonts w:ascii="Courier New" w:hAnsi="Courier New" w:cs="Courier New" w:hint="default"/>
+      </w:rPr>
+    </w:lvl>
+    <w:lvl w:ilvl="5" w:tplc="040C0005" w:tentative="1">
+      <w:start w:val="1"/>
+      <w:numFmt w:val="bullet"/>
+      <w:lvlText w:val=""/>
+      <w:lvlJc w:val="left"/>
+      <w:pPr>
+        <w:ind w:left="4320" w:hanging="360"/>
+      </w:pPr>
+      <w:rPr>
+        <w:rFonts w:ascii="Wingdings" w:hAnsi="Wingdings" w:hint="default"/>
+      </w:rPr>
+    </w:lvl>
+    <w:lvl w:ilvl="6" w:tplc="040C0001" w:tentative="1">
+      <w:start w:val="1"/>
+      <w:numFmt w:val="bullet"/>
+      <w:lvlText w:val=""/>
+      <w:lvlJc w:val="left"/>
+      <w:pPr>
+        <w:ind w:left="5040" w:hanging="360"/>
+      </w:pPr>
+      <w:rPr>
+        <w:rFonts w:ascii="Symbol" w:hAnsi="Symbol" w:hint="default"/>
+      </w:rPr>
+    </w:lvl>
+    <w:lvl w:ilvl="7" w:tplc="040C0003" w:tentative="1">
+      <w:start w:val="1"/>
+      <w:numFmt w:val="bullet"/>
+      <w:lvlText w:val="o"/>
+      <w:lvlJc w:val="left"/>
+      <w:pPr>
+        <w:ind w:left="5760" w:hanging="360"/>
+      </w:pPr>
+      <w:rPr>
+        <w:rFonts w:ascii="Courier New" w:hAnsi="Courier New" w:cs="Courier New" w:hint="default"/>
+      </w:rPr>
+    </w:lvl>
+    <w:lvl w:ilvl="8" w:tplc="040C0005" w:tentative="1">
+      <w:start w:val="1"/>
+      <w:numFmt w:val="bullet"/>
+      <w:lvlText w:val=""/>
+      <w:lvlJc w:val="left"/>
+      <w:pPr>
+        <w:ind w:left="6480" w:hanging="360"/>
+      </w:pPr>
+      <w:rPr>
+        <w:rFonts w:ascii="Wingdings" w:hAnsi="Wingdings" w:hint="default"/>
+      </w:rPr>
+    </w:lvl>
+  </w:abstractNum>
+  <w:abstractNum w:abstractNumId="12">
     <w:nsid w:val="77AC5012"/>
     <w:multiLevelType w:val="hybridMultilevel"/>
     <w:tmpl w:val="6704A230"/>
@@ -1645,7 +2682,7 @@
       </w:rPr>
     </w:lvl>
   </w:abstractNum>
-  <w:abstractNum w:abstractNumId="8">
+  <w:abstractNum w:abstractNumId="13">
     <w:nsid w:val="7BDF76F8"/>
     <w:multiLevelType w:val="hybridMultilevel"/>
     <w:tmpl w:val="9C60796A"/>
@@ -1733,73 +2770,88 @@
     </w:lvl>
   </w:abstractNum>
   <w:num w:numId="1">
-    <w:abstractNumId w:val="0"/>
+    <w:abstractNumId w:val="1"/>
   </w:num>
   <w:num w:numId="2">
-    <w:abstractNumId w:val="1"/>
+    <w:abstractNumId w:val="2"/>
   </w:num>
   <w:num w:numId="3">
-    <w:abstractNumId w:val="7"/>
+    <w:abstractNumId w:val="12"/>
   </w:num>
   <w:num w:numId="4">
-    <w:abstractNumId w:val="2"/>
+    <w:abstractNumId w:val="4"/>
   </w:num>
   <w:num w:numId="5">
-    <w:abstractNumId w:val="2"/>
+    <w:abstractNumId w:val="4"/>
   </w:num>
   <w:num w:numId="6">
-    <w:abstractNumId w:val="6"/>
+    <w:abstractNumId w:val="10"/>
   </w:num>
   <w:num w:numId="7">
+    <w:abstractNumId w:val="8"/>
+  </w:num>
+  <w:num w:numId="8">
     <w:abstractNumId w:val="4"/>
   </w:num>
-  <w:num w:numId="8">
-    <w:abstractNumId w:val="2"/>
-  </w:num>
   <w:num w:numId="9">
-    <w:abstractNumId w:val="2"/>
+    <w:abstractNumId w:val="4"/>
   </w:num>
   <w:num w:numId="10">
-    <w:abstractNumId w:val="2"/>
+    <w:abstractNumId w:val="4"/>
   </w:num>
   <w:num w:numId="11">
-    <w:abstractNumId w:val="5"/>
+    <w:abstractNumId w:val="9"/>
   </w:num>
   <w:num w:numId="12">
-    <w:abstractNumId w:val="2"/>
+    <w:abstractNumId w:val="4"/>
   </w:num>
   <w:num w:numId="13">
-    <w:abstractNumId w:val="2"/>
+    <w:abstractNumId w:val="4"/>
   </w:num>
   <w:num w:numId="14">
-    <w:abstractNumId w:val="2"/>
+    <w:abstractNumId w:val="4"/>
   </w:num>
   <w:num w:numId="15">
-    <w:abstractNumId w:val="2"/>
+    <w:abstractNumId w:val="4"/>
   </w:num>
   <w:num w:numId="16">
-    <w:abstractNumId w:val="8"/>
+    <w:abstractNumId w:val="13"/>
   </w:num>
   <w:num w:numId="17">
-    <w:abstractNumId w:val="8"/>
+    <w:abstractNumId w:val="13"/>
     <w:lvlOverride w:ilvl="0">
       <w:startOverride w:val="1"/>
     </w:lvlOverride>
   </w:num>
   <w:num w:numId="18">
-    <w:abstractNumId w:val="8"/>
+    <w:abstractNumId w:val="13"/>
     <w:lvlOverride w:ilvl="0">
       <w:startOverride w:val="1"/>
     </w:lvlOverride>
   </w:num>
   <w:num w:numId="19">
+    <w:abstractNumId w:val="7"/>
+  </w:num>
+  <w:num w:numId="20">
     <w:abstractNumId w:val="3"/>
+  </w:num>
+  <w:num w:numId="21">
+    <w:abstractNumId w:val="5"/>
+  </w:num>
+  <w:num w:numId="22">
+    <w:abstractNumId w:val="0"/>
+  </w:num>
+  <w:num w:numId="23">
+    <w:abstractNumId w:val="11"/>
+  </w:num>
+  <w:num w:numId="24">
+    <w:abstractNumId w:val="6"/>
   </w:num>
 </w:numbering>
 </file>
 
 <file path=word/styles.xml><?xml version="1.0" encoding="utf-8"?>
-<w:styles xmlns:mc="http://schemas.openxmlformats.org/markup-compatibility/2006" xmlns:r="http://schemas.openxmlformats.org/officeDocument/2006/relationships" xmlns:w="http://schemas.openxmlformats.org/wordprocessingml/2006/main" xmlns:w14="http://schemas.microsoft.com/office/word/2010/wordml" xmlns:w15="http://schemas.microsoft.com/office/word/2012/wordml" mc:Ignorable="w14 w15">
+<w:styles xmlns:r="http://schemas.openxmlformats.org/officeDocument/2006/relationships" xmlns:w="http://schemas.openxmlformats.org/wordprocessingml/2006/main">
   <w:docDefaults>
     <w:rPrDefault>
       <w:rPr>
@@ -1815,378 +2867,144 @@
       </w:pPr>
     </w:pPrDefault>
   </w:docDefaults>
-  <w:latentStyles w:defLockedState="0" w:defUIPriority="99" w:defSemiHidden="0" w:defUnhideWhenUsed="0" w:defQFormat="0" w:count="371">
-    <w:lsdException w:name="Normal" w:uiPriority="0" w:qFormat="1"/>
-    <w:lsdException w:name="heading 1" w:uiPriority="9" w:qFormat="1"/>
-    <w:lsdException w:name="heading 2" w:semiHidden="1" w:uiPriority="9" w:unhideWhenUsed="1" w:qFormat="1"/>
-    <w:lsdException w:name="heading 3" w:semiHidden="1" w:uiPriority="9" w:unhideWhenUsed="1" w:qFormat="1"/>
-    <w:lsdException w:name="heading 4" w:semiHidden="1" w:uiPriority="9" w:unhideWhenUsed="1" w:qFormat="1"/>
-    <w:lsdException w:name="heading 5" w:semiHidden="1" w:uiPriority="9" w:unhideWhenUsed="1" w:qFormat="1"/>
-    <w:lsdException w:name="heading 6" w:semiHidden="1" w:uiPriority="9" w:unhideWhenUsed="1" w:qFormat="1"/>
-    <w:lsdException w:name="heading 7" w:semiHidden="1" w:uiPriority="9" w:unhideWhenUsed="1" w:qFormat="1"/>
-    <w:lsdException w:name="heading 8" w:semiHidden="1" w:uiPriority="9" w:unhideWhenUsed="1" w:qFormat="1"/>
-    <w:lsdException w:name="heading 9" w:semiHidden="1" w:uiPriority="9" w:unhideWhenUsed="1" w:qFormat="1"/>
-    <w:lsdException w:name="index 1" w:semiHidden="1" w:unhideWhenUsed="1"/>
-    <w:lsdException w:name="index 2" w:semiHidden="1" w:unhideWhenUsed="1"/>
-    <w:lsdException w:name="index 3" w:semiHidden="1" w:unhideWhenUsed="1"/>
-    <w:lsdException w:name="index 4" w:semiHidden="1" w:unhideWhenUsed="1"/>
-    <w:lsdException w:name="index 5" w:semiHidden="1" w:unhideWhenUsed="1"/>
-    <w:lsdException w:name="index 6" w:semiHidden="1" w:unhideWhenUsed="1"/>
-    <w:lsdException w:name="index 7" w:semiHidden="1" w:unhideWhenUsed="1"/>
-    <w:lsdException w:name="index 8" w:semiHidden="1" w:unhideWhenUsed="1"/>
-    <w:lsdException w:name="index 9" w:semiHidden="1" w:unhideWhenUsed="1"/>
-    <w:lsdException w:name="toc 1" w:semiHidden="1" w:uiPriority="39" w:unhideWhenUsed="1"/>
-    <w:lsdException w:name="toc 2" w:semiHidden="1" w:uiPriority="39" w:unhideWhenUsed="1"/>
-    <w:lsdException w:name="toc 3" w:semiHidden="1" w:uiPriority="39" w:unhideWhenUsed="1"/>
-    <w:lsdException w:name="toc 4" w:semiHidden="1" w:uiPriority="39" w:unhideWhenUsed="1"/>
-    <w:lsdException w:name="toc 5" w:semiHidden="1" w:uiPriority="39" w:unhideWhenUsed="1"/>
-    <w:lsdException w:name="toc 6" w:semiHidden="1" w:uiPriority="39" w:unhideWhenUsed="1"/>
-    <w:lsdException w:name="toc 7" w:semiHidden="1" w:uiPriority="39" w:unhideWhenUsed="1"/>
-    <w:lsdException w:name="toc 8" w:semiHidden="1" w:uiPriority="39" w:unhideWhenUsed="1"/>
-    <w:lsdException w:name="toc 9" w:semiHidden="1" w:uiPriority="39" w:unhideWhenUsed="1"/>
-    <w:lsdException w:name="Normal Indent" w:semiHidden="1" w:unhideWhenUsed="1"/>
-    <w:lsdException w:name="footnote text" w:semiHidden="1" w:unhideWhenUsed="1"/>
-    <w:lsdException w:name="annotation text" w:semiHidden="1" w:unhideWhenUsed="1"/>
-    <w:lsdException w:name="header" w:semiHidden="1" w:unhideWhenUsed="1"/>
-    <w:lsdException w:name="footer" w:semiHidden="1" w:unhideWhenUsed="1"/>
-    <w:lsdException w:name="index heading" w:semiHidden="1" w:unhideWhenUsed="1"/>
-    <w:lsdException w:name="caption" w:semiHidden="1" w:uiPriority="35" w:unhideWhenUsed="1" w:qFormat="1"/>
-    <w:lsdException w:name="table of figures" w:semiHidden="1" w:unhideWhenUsed="1"/>
-    <w:lsdException w:name="envelope address" w:semiHidden="1" w:unhideWhenUsed="1"/>
-    <w:lsdException w:name="envelope return" w:semiHidden="1" w:unhideWhenUsed="1"/>
-    <w:lsdException w:name="footnote reference" w:semiHidden="1" w:unhideWhenUsed="1"/>
-    <w:lsdException w:name="annotation reference" w:semiHidden="1" w:unhideWhenUsed="1"/>
-    <w:lsdException w:name="line number" w:semiHidden="1" w:unhideWhenUsed="1"/>
-    <w:lsdException w:name="page number" w:semiHidden="1" w:unhideWhenUsed="1"/>
-    <w:lsdException w:name="endnote reference" w:semiHidden="1" w:unhideWhenUsed="1"/>
-    <w:lsdException w:name="endnote text" w:semiHidden="1" w:unhideWhenUsed="1"/>
-    <w:lsdException w:name="table of authorities" w:semiHidden="1" w:unhideWhenUsed="1"/>
-    <w:lsdException w:name="macro" w:semiHidden="1" w:unhideWhenUsed="1"/>
-    <w:lsdException w:name="toa heading" w:semiHidden="1" w:unhideWhenUsed="1"/>
-    <w:lsdException w:name="List" w:semiHidden="1" w:unhideWhenUsed="1"/>
-    <w:lsdException w:name="List Bullet" w:semiHidden="1" w:unhideWhenUsed="1"/>
-    <w:lsdException w:name="List Number" w:semiHidden="1" w:unhideWhenUsed="1"/>
-    <w:lsdException w:name="List 2" w:semiHidden="1" w:unhideWhenUsed="1"/>
-    <w:lsdException w:name="List 3" w:semiHidden="1" w:unhideWhenUsed="1"/>
-    <w:lsdException w:name="List 4" w:semiHidden="1" w:unhideWhenUsed="1"/>
-    <w:lsdException w:name="List 5" w:semiHidden="1" w:unhideWhenUsed="1"/>
-    <w:lsdException w:name="List Bullet 2" w:semiHidden="1" w:unhideWhenUsed="1"/>
-    <w:lsdException w:name="List Bullet 3" w:semiHidden="1" w:unhideWhenUsed="1"/>
-    <w:lsdException w:name="List Bullet 4" w:semiHidden="1" w:unhideWhenUsed="1"/>
-    <w:lsdException w:name="List Bullet 5" w:semiHidden="1" w:unhideWhenUsed="1"/>
-    <w:lsdException w:name="List Number 2" w:semiHidden="1" w:unhideWhenUsed="1"/>
-    <w:lsdException w:name="List Number 3" w:semiHidden="1" w:unhideWhenUsed="1"/>
-    <w:lsdException w:name="List Number 4" w:semiHidden="1" w:unhideWhenUsed="1"/>
-    <w:lsdException w:name="List Number 5" w:semiHidden="1" w:unhideWhenUsed="1"/>
-    <w:lsdException w:name="Title" w:uiPriority="10" w:qFormat="1"/>
-    <w:lsdException w:name="Closing" w:semiHidden="1" w:unhideWhenUsed="1"/>
-    <w:lsdException w:name="Signature" w:semiHidden="1" w:unhideWhenUsed="1"/>
-    <w:lsdException w:name="Default Paragraph Font" w:semiHidden="1" w:uiPriority="1" w:unhideWhenUsed="1"/>
-    <w:lsdException w:name="Body Text" w:semiHidden="1" w:unhideWhenUsed="1"/>
-    <w:lsdException w:name="Body Text Indent" w:semiHidden="1" w:unhideWhenUsed="1"/>
-    <w:lsdException w:name="List Continue" w:semiHidden="1" w:unhideWhenUsed="1"/>
-    <w:lsdException w:name="List Continue 2" w:semiHidden="1" w:unhideWhenUsed="1"/>
-    <w:lsdException w:name="List Continue 3" w:semiHidden="1" w:unhideWhenUsed="1"/>
-    <w:lsdException w:name="List Continue 4" w:semiHidden="1" w:unhideWhenUsed="1"/>
-    <w:lsdException w:name="List Continue 5" w:semiHidden="1" w:unhideWhenUsed="1"/>
-    <w:lsdException w:name="Message Header" w:semiHidden="1" w:unhideWhenUsed="1"/>
-    <w:lsdException w:name="Subtitle" w:uiPriority="11" w:qFormat="1"/>
-    <w:lsdException w:name="Salutation" w:semiHidden="1" w:unhideWhenUsed="1"/>
-    <w:lsdException w:name="Date" w:semiHidden="1" w:unhideWhenUsed="1"/>
-    <w:lsdException w:name="Body Text First Indent" w:semiHidden="1" w:unhideWhenUsed="1"/>
-    <w:lsdException w:name="Body Text First Indent 2" w:semiHidden="1" w:unhideWhenUsed="1"/>
-    <w:lsdException w:name="Note Heading" w:semiHidden="1" w:unhideWhenUsed="1"/>
-    <w:lsdException w:name="Body Text 2" w:semiHidden="1" w:unhideWhenUsed="1"/>
-    <w:lsdException w:name="Body Text 3" w:semiHidden="1" w:unhideWhenUsed="1"/>
-    <w:lsdException w:name="Body Text Indent 2" w:semiHidden="1" w:unhideWhenUsed="1"/>
-    <w:lsdException w:name="Body Text Indent 3" w:semiHidden="1" w:unhideWhenUsed="1"/>
-    <w:lsdException w:name="Block Text" w:semiHidden="1" w:unhideWhenUsed="1"/>
-    <w:lsdException w:name="Hyperlink" w:semiHidden="1" w:unhideWhenUsed="1"/>
-    <w:lsdException w:name="FollowedHyperlink" w:semiHidden="1" w:unhideWhenUsed="1"/>
-    <w:lsdException w:name="Strong" w:uiPriority="22" w:qFormat="1"/>
-    <w:lsdException w:name="Emphasis" w:uiPriority="20" w:qFormat="1"/>
-    <w:lsdException w:name="Document Map" w:semiHidden="1" w:unhideWhenUsed="1"/>
-    <w:lsdException w:name="Plain Text" w:semiHidden="1" w:unhideWhenUsed="1"/>
-    <w:lsdException w:name="E-mail Signature" w:semiHidden="1" w:unhideWhenUsed="1"/>
-    <w:lsdException w:name="HTML Top of Form" w:semiHidden="1" w:unhideWhenUsed="1"/>
-    <w:lsdException w:name="HTML Bottom of Form" w:semiHidden="1" w:unhideWhenUsed="1"/>
-    <w:lsdException w:name="Normal (Web)" w:semiHidden="1" w:unhideWhenUsed="1"/>
-    <w:lsdException w:name="HTML Acronym" w:semiHidden="1" w:unhideWhenUsed="1"/>
-    <w:lsdException w:name="HTML Address" w:semiHidden="1" w:unhideWhenUsed="1"/>
-    <w:lsdException w:name="HTML Cite" w:semiHidden="1" w:unhideWhenUsed="1"/>
-    <w:lsdException w:name="HTML Code" w:semiHidden="1" w:unhideWhenUsed="1"/>
-    <w:lsdException w:name="HTML Definition" w:semiHidden="1" w:unhideWhenUsed="1"/>
-    <w:lsdException w:name="HTML Keyboard" w:semiHidden="1" w:unhideWhenUsed="1"/>
-    <w:lsdException w:name="HTML Preformatted" w:semiHidden="1" w:unhideWhenUsed="1"/>
-    <w:lsdException w:name="HTML Sample" w:semiHidden="1" w:unhideWhenUsed="1"/>
-    <w:lsdException w:name="HTML Typewriter" w:semiHidden="1" w:unhideWhenUsed="1"/>
-    <w:lsdException w:name="HTML Variable" w:semiHidden="1" w:unhideWhenUsed="1"/>
-    <w:lsdException w:name="Normal Table" w:semiHidden="1" w:unhideWhenUsed="1"/>
-    <w:lsdException w:name="annotation subject" w:semiHidden="1" w:unhideWhenUsed="1"/>
-    <w:lsdException w:name="No List" w:semiHidden="1" w:unhideWhenUsed="1"/>
-    <w:lsdException w:name="Outline List 1" w:semiHidden="1" w:unhideWhenUsed="1"/>
-    <w:lsdException w:name="Outline List 2" w:semiHidden="1" w:unhideWhenUsed="1"/>
-    <w:lsdException w:name="Outline List 3" w:semiHidden="1" w:unhideWhenUsed="1"/>
-    <w:lsdException w:name="Table Simple 1" w:semiHidden="1" w:unhideWhenUsed="1"/>
-    <w:lsdException w:name="Table Simple 2" w:semiHidden="1" w:unhideWhenUsed="1"/>
-    <w:lsdException w:name="Table Simple 3" w:semiHidden="1" w:unhideWhenUsed="1"/>
-    <w:lsdException w:name="Table Classic 1" w:semiHidden="1" w:unhideWhenUsed="1"/>
-    <w:lsdException w:name="Table Classic 2" w:semiHidden="1" w:unhideWhenUsed="1"/>
-    <w:lsdException w:name="Table Classic 3" w:semiHidden="1" w:unhideWhenUsed="1"/>
-    <w:lsdException w:name="Table Classic 4" w:semiHidden="1" w:unhideWhenUsed="1"/>
-    <w:lsdException w:name="Table Colorful 1" w:semiHidden="1" w:unhideWhenUsed="1"/>
-    <w:lsdException w:name="Table Colorful 2" w:semiHidden="1" w:unhideWhenUsed="1"/>
-    <w:lsdException w:name="Table Colorful 3" w:semiHidden="1" w:unhideWhenUsed="1"/>
-    <w:lsdException w:name="Table Columns 1" w:semiHidden="1" w:unhideWhenUsed="1"/>
-    <w:lsdException w:name="Table Columns 2" w:semiHidden="1" w:unhideWhenUsed="1"/>
-    <w:lsdException w:name="Table Columns 3" w:semiHidden="1" w:unhideWhenUsed="1"/>
-    <w:lsdException w:name="Table Columns 4" w:semiHidden="1" w:unhideWhenUsed="1"/>
-    <w:lsdException w:name="Table Columns 5" w:semiHidden="1" w:unhideWhenUsed="1"/>
-    <w:lsdException w:name="Table Grid 1" w:semiHidden="1" w:unhideWhenUsed="1"/>
-    <w:lsdException w:name="Table Grid 2" w:semiHidden="1" w:unhideWhenUsed="1"/>
-    <w:lsdException w:name="Table Grid 3" w:semiHidden="1" w:unhideWhenUsed="1"/>
-    <w:lsdException w:name="Table Grid 4" w:semiHidden="1" w:unhideWhenUsed="1"/>
-    <w:lsdException w:name="Table Grid 5" w:semiHidden="1" w:unhideWhenUsed="1"/>
-    <w:lsdException w:name="Table Grid 6" w:semiHidden="1" w:unhideWhenUsed="1"/>
-    <w:lsdException w:name="Table Grid 7" w:semiHidden="1" w:unhideWhenUsed="1"/>
-    <w:lsdException w:name="Table Grid 8" w:semiHidden="1" w:unhideWhenUsed="1"/>
-    <w:lsdException w:name="Table List 1" w:semiHidden="1" w:unhideWhenUsed="1"/>
-    <w:lsdException w:name="Table List 2" w:semiHidden="1" w:unhideWhenUsed="1"/>
-    <w:lsdException w:name="Table List 3" w:semiHidden="1" w:unhideWhenUsed="1"/>
-    <w:lsdException w:name="Table List 4" w:semiHidden="1" w:unhideWhenUsed="1"/>
-    <w:lsdException w:name="Table List 5" w:semiHidden="1" w:unhideWhenUsed="1"/>
-    <w:lsdException w:name="Table List 6" w:semiHidden="1" w:unhideWhenUsed="1"/>
-    <w:lsdException w:name="Table List 7" w:semiHidden="1" w:unhideWhenUsed="1"/>
-    <w:lsdException w:name="Table List 8" w:semiHidden="1" w:unhideWhenUsed="1"/>
-    <w:lsdException w:name="Table 3D effects 1" w:semiHidden="1" w:unhideWhenUsed="1"/>
-    <w:lsdException w:name="Table 3D effects 2" w:semiHidden="1" w:unhideWhenUsed="1"/>
-    <w:lsdException w:name="Table 3D effects 3" w:semiHidden="1" w:unhideWhenUsed="1"/>
-    <w:lsdException w:name="Table Contemporary" w:semiHidden="1" w:unhideWhenUsed="1"/>
-    <w:lsdException w:name="Table Elegant" w:semiHidden="1" w:unhideWhenUsed="1"/>
-    <w:lsdException w:name="Table Professional" w:semiHidden="1" w:unhideWhenUsed="1"/>
-    <w:lsdException w:name="Table Subtle 1" w:semiHidden="1" w:unhideWhenUsed="1"/>
-    <w:lsdException w:name="Table Subtle 2" w:semiHidden="1" w:unhideWhenUsed="1"/>
-    <w:lsdException w:name="Table Web 1" w:semiHidden="1" w:unhideWhenUsed="1"/>
-    <w:lsdException w:name="Table Web 2" w:semiHidden="1" w:unhideWhenUsed="1"/>
-    <w:lsdException w:name="Table Web 3" w:semiHidden="1" w:unhideWhenUsed="1"/>
-    <w:lsdException w:name="Balloon Text" w:semiHidden="1" w:unhideWhenUsed="1"/>
-    <w:lsdException w:name="Table Grid" w:uiPriority="59"/>
-    <w:lsdException w:name="Table Theme" w:semiHidden="1" w:unhideWhenUsed="1"/>
-    <w:lsdException w:name="Placeholder Text" w:semiHidden="1"/>
-    <w:lsdException w:name="No Spacing" w:uiPriority="1" w:qFormat="1"/>
-    <w:lsdException w:name="Light Shading" w:uiPriority="60"/>
-    <w:lsdException w:name="Light List" w:uiPriority="61"/>
-    <w:lsdException w:name="Light Grid" w:uiPriority="62"/>
-    <w:lsdException w:name="Medium Shading 1" w:uiPriority="63"/>
-    <w:lsdException w:name="Medium Shading 2" w:uiPriority="64"/>
-    <w:lsdException w:name="Medium List 1" w:uiPriority="65"/>
-    <w:lsdException w:name="Medium List 2" w:uiPriority="66"/>
-    <w:lsdException w:name="Medium Grid 1" w:uiPriority="67"/>
-    <w:lsdException w:name="Medium Grid 2" w:uiPriority="68"/>
-    <w:lsdException w:name="Medium Grid 3" w:uiPriority="69"/>
-    <w:lsdException w:name="Dark List" w:uiPriority="70"/>
-    <w:lsdException w:name="Colorful Shading" w:uiPriority="71"/>
-    <w:lsdException w:name="Colorful List" w:uiPriority="72"/>
-    <w:lsdException w:name="Colorful Grid" w:uiPriority="73"/>
-    <w:lsdException w:name="Light Shading Accent 1" w:uiPriority="60"/>
-    <w:lsdException w:name="Light List Accent 1" w:uiPriority="61"/>
-    <w:lsdException w:name="Light Grid Accent 1" w:uiPriority="62"/>
-    <w:lsdException w:name="Medium Shading 1 Accent 1" w:uiPriority="63"/>
-    <w:lsdException w:name="Medium Shading 2 Accent 1" w:uiPriority="64"/>
-    <w:lsdException w:name="Medium List 1 Accent 1" w:uiPriority="65"/>
-    <w:lsdException w:name="Revision" w:semiHidden="1"/>
-    <w:lsdException w:name="List Paragraph" w:uiPriority="34" w:qFormat="1"/>
-    <w:lsdException w:name="Quote" w:uiPriority="29" w:qFormat="1"/>
-    <w:lsdException w:name="Intense Quote" w:uiPriority="30" w:qFormat="1"/>
-    <w:lsdException w:name="Medium List 2 Accent 1" w:uiPriority="66"/>
-    <w:lsdException w:name="Medium Grid 1 Accent 1" w:uiPriority="67"/>
-    <w:lsdException w:name="Medium Grid 2 Accent 1" w:uiPriority="68"/>
-    <w:lsdException w:name="Medium Grid 3 Accent 1" w:uiPriority="69"/>
-    <w:lsdException w:name="Dark List Accent 1" w:uiPriority="70"/>
-    <w:lsdException w:name="Colorful Shading Accent 1" w:uiPriority="71"/>
-    <w:lsdException w:name="Colorful List Accent 1" w:uiPriority="72"/>
-    <w:lsdException w:name="Colorful Grid Accent 1" w:uiPriority="73"/>
-    <w:lsdException w:name="Light Shading Accent 2" w:uiPriority="60"/>
-    <w:lsdException w:name="Light List Accent 2" w:uiPriority="61"/>
-    <w:lsdException w:name="Light Grid Accent 2" w:uiPriority="62"/>
-    <w:lsdException w:name="Medium Shading 1 Accent 2" w:uiPriority="63"/>
-    <w:lsdException w:name="Medium Shading 2 Accent 2" w:uiPriority="64"/>
-    <w:lsdException w:name="Medium List 1 Accent 2" w:uiPriority="65"/>
-    <w:lsdException w:name="Medium List 2 Accent 2" w:uiPriority="66"/>
-    <w:lsdException w:name="Medium Grid 1 Accent 2" w:uiPriority="67"/>
-    <w:lsdException w:name="Medium Grid 2 Accent 2" w:uiPriority="68"/>
-    <w:lsdException w:name="Medium Grid 3 Accent 2" w:uiPriority="69"/>
-    <w:lsdException w:name="Dark List Accent 2" w:uiPriority="70"/>
-    <w:lsdException w:name="Colorful Shading Accent 2" w:uiPriority="71"/>
-    <w:lsdException w:name="Colorful List Accent 2" w:uiPriority="72"/>
-    <w:lsdException w:name="Colorful Grid Accent 2" w:uiPriority="73"/>
-    <w:lsdException w:name="Light Shading Accent 3" w:uiPriority="60"/>
-    <w:lsdException w:name="Light List Accent 3" w:uiPriority="61"/>
-    <w:lsdException w:name="Light Grid Accent 3" w:uiPriority="62"/>
-    <w:lsdException w:name="Medium Shading 1 Accent 3" w:uiPriority="63"/>
-    <w:lsdException w:name="Medium Shading 2 Accent 3" w:uiPriority="64"/>
-    <w:lsdException w:name="Medium List 1 Accent 3" w:uiPriority="65"/>
-    <w:lsdException w:name="Medium List 2 Accent 3" w:uiPriority="66"/>
-    <w:lsdException w:name="Medium Grid 1 Accent 3" w:uiPriority="67"/>
-    <w:lsdException w:name="Medium Grid 2 Accent 3" w:uiPriority="68"/>
-    <w:lsdException w:name="Medium Grid 3 Accent 3" w:uiPriority="69"/>
-    <w:lsdException w:name="Dark List Accent 3" w:uiPriority="70"/>
-    <w:lsdException w:name="Colorful Shading Accent 3" w:uiPriority="71"/>
-    <w:lsdException w:name="Colorful List Accent 3" w:uiPriority="72"/>
-    <w:lsdException w:name="Colorful Grid Accent 3" w:uiPriority="73"/>
-    <w:lsdException w:name="Light Shading Accent 4" w:uiPriority="60"/>
-    <w:lsdException w:name="Light List Accent 4" w:uiPriority="61"/>
-    <w:lsdException w:name="Light Grid Accent 4" w:uiPriority="62"/>
-    <w:lsdException w:name="Medium Shading 1 Accent 4" w:uiPriority="63"/>
-    <w:lsdException w:name="Medium Shading 2 Accent 4" w:uiPriority="64"/>
-    <w:lsdException w:name="Medium List 1 Accent 4" w:uiPriority="65"/>
-    <w:lsdException w:name="Medium List 2 Accent 4" w:uiPriority="66"/>
-    <w:lsdException w:name="Medium Grid 1 Accent 4" w:uiPriority="67"/>
-    <w:lsdException w:name="Medium Grid 2 Accent 4" w:uiPriority="68"/>
-    <w:lsdException w:name="Medium Grid 3 Accent 4" w:uiPriority="69"/>
-    <w:lsdException w:name="Dark List Accent 4" w:uiPriority="70"/>
-    <w:lsdException w:name="Colorful Shading Accent 4" w:uiPriority="71"/>
-    <w:lsdException w:name="Colorful List Accent 4" w:uiPriority="72"/>
-    <w:lsdException w:name="Colorful Grid Accent 4" w:uiPriority="73"/>
-    <w:lsdException w:name="Light Shading Accent 5" w:uiPriority="60"/>
-    <w:lsdException w:name="Light List Accent 5" w:uiPriority="61"/>
-    <w:lsdException w:name="Light Grid Accent 5" w:uiPriority="62"/>
-    <w:lsdException w:name="Medium Shading 1 Accent 5" w:uiPriority="63"/>
-    <w:lsdException w:name="Medium Shading 2 Accent 5" w:uiPriority="64"/>
-    <w:lsdException w:name="Medium List 1 Accent 5" w:uiPriority="65"/>
-    <w:lsdException w:name="Medium List 2 Accent 5" w:uiPriority="66"/>
-    <w:lsdException w:name="Medium Grid 1 Accent 5" w:uiPriority="67"/>
-    <w:lsdException w:name="Medium Grid 2 Accent 5" w:uiPriority="68"/>
-    <w:lsdException w:name="Medium Grid 3 Accent 5" w:uiPriority="69"/>
-    <w:lsdException w:name="Dark List Accent 5" w:uiPriority="70"/>
-    <w:lsdException w:name="Colorful Shading Accent 5" w:uiPriority="71"/>
-    <w:lsdException w:name="Colorful List Accent 5" w:uiPriority="72"/>
-    <w:lsdException w:name="Colorful Grid Accent 5" w:uiPriority="73"/>
-    <w:lsdException w:name="Light Shading Accent 6" w:uiPriority="60"/>
-    <w:lsdException w:name="Light List Accent 6" w:uiPriority="61"/>
-    <w:lsdException w:name="Light Grid Accent 6" w:uiPriority="62"/>
-    <w:lsdException w:name="Medium Shading 1 Accent 6" w:uiPriority="63"/>
-    <w:lsdException w:name="Medium Shading 2 Accent 6" w:uiPriority="64"/>
-    <w:lsdException w:name="Medium List 1 Accent 6" w:uiPriority="65"/>
-    <w:lsdException w:name="Medium List 2 Accent 6" w:uiPriority="66"/>
-    <w:lsdException w:name="Medium Grid 1 Accent 6" w:uiPriority="67"/>
-    <w:lsdException w:name="Medium Grid 2 Accent 6" w:uiPriority="68"/>
-    <w:lsdException w:name="Medium Grid 3 Accent 6" w:uiPriority="69"/>
-    <w:lsdException w:name="Dark List Accent 6" w:uiPriority="70"/>
-    <w:lsdException w:name="Colorful Shading Accent 6" w:uiPriority="71"/>
-    <w:lsdException w:name="Colorful List Accent 6" w:uiPriority="72"/>
-    <w:lsdException w:name="Colorful Grid Accent 6" w:uiPriority="73"/>
-    <w:lsdException w:name="Subtle Emphasis" w:uiPriority="19" w:qFormat="1"/>
-    <w:lsdException w:name="Intense Emphasis" w:uiPriority="21" w:qFormat="1"/>
-    <w:lsdException w:name="Subtle Reference" w:uiPriority="31" w:qFormat="1"/>
-    <w:lsdException w:name="Intense Reference" w:uiPriority="32" w:qFormat="1"/>
-    <w:lsdException w:name="Book Title" w:uiPriority="33" w:qFormat="1"/>
-    <w:lsdException w:name="Bibliography" w:semiHidden="1" w:uiPriority="37" w:unhideWhenUsed="1"/>
-    <w:lsdException w:name="TOC Heading" w:semiHidden="1" w:uiPriority="39" w:unhideWhenUsed="1" w:qFormat="1"/>
-    <w:lsdException w:name="Plain Table 1" w:uiPriority="41"/>
-    <w:lsdException w:name="Plain Table 2" w:uiPriority="42"/>
-    <w:lsdException w:name="Plain Table 3" w:uiPriority="43"/>
-    <w:lsdException w:name="Plain Table 4" w:uiPriority="44"/>
-    <w:lsdException w:name="Plain Table 5" w:uiPriority="45"/>
-    <w:lsdException w:name="Grid Table Light" w:uiPriority="40"/>
-    <w:lsdException w:name="Grid Table 1 Light" w:uiPriority="46"/>
-    <w:lsdException w:name="Grid Table 2" w:uiPriority="47"/>
-    <w:lsdException w:name="Grid Table 3" w:uiPriority="48"/>
-    <w:lsdException w:name="Grid Table 4" w:uiPriority="49"/>
-    <w:lsdException w:name="Grid Table 5 Dark" w:uiPriority="50"/>
-    <w:lsdException w:name="Grid Table 6 Colorful" w:uiPriority="51"/>
-    <w:lsdException w:name="Grid Table 7 Colorful" w:uiPriority="52"/>
-    <w:lsdException w:name="Grid Table 1 Light Accent 1" w:uiPriority="46"/>
-    <w:lsdException w:name="Grid Table 2 Accent 1" w:uiPriority="47"/>
-    <w:lsdException w:name="Grid Table 3 Accent 1" w:uiPriority="48"/>
-    <w:lsdException w:name="Grid Table 4 Accent 1" w:uiPriority="49"/>
-    <w:lsdException w:name="Grid Table 5 Dark Accent 1" w:uiPriority="50"/>
-    <w:lsdException w:name="Grid Table 6 Colorful Accent 1" w:uiPriority="51"/>
-    <w:lsdException w:name="Grid Table 7 Colorful Accent 1" w:uiPriority="52"/>
-    <w:lsdException w:name="Grid Table 1 Light Accent 2" w:uiPriority="46"/>
-    <w:lsdException w:name="Grid Table 2 Accent 2" w:uiPriority="47"/>
-    <w:lsdException w:name="Grid Table 3 Accent 2" w:uiPriority="48"/>
-    <w:lsdException w:name="Grid Table 4 Accent 2" w:uiPriority="49"/>
-    <w:lsdException w:name="Grid Table 5 Dark Accent 2" w:uiPriority="50"/>
-    <w:lsdException w:name="Grid Table 6 Colorful Accent 2" w:uiPriority="51"/>
-    <w:lsdException w:name="Grid Table 7 Colorful Accent 2" w:uiPriority="52"/>
-    <w:lsdException w:name="Grid Table 1 Light Accent 3" w:uiPriority="46"/>
-    <w:lsdException w:name="Grid Table 2 Accent 3" w:uiPriority="47"/>
-    <w:lsdException w:name="Grid Table 3 Accent 3" w:uiPriority="48"/>
-    <w:lsdException w:name="Grid Table 4 Accent 3" w:uiPriority="49"/>
-    <w:lsdException w:name="Grid Table 5 Dark Accent 3" w:uiPriority="50"/>
-    <w:lsdException w:name="Grid Table 6 Colorful Accent 3" w:uiPriority="51"/>
-    <w:lsdException w:name="Grid Table 7 Colorful Accent 3" w:uiPriority="52"/>
-    <w:lsdException w:name="Grid Table 1 Light Accent 4" w:uiPriority="46"/>
-    <w:lsdException w:name="Grid Table 2 Accent 4" w:uiPriority="47"/>
-    <w:lsdException w:name="Grid Table 3 Accent 4" w:uiPriority="48"/>
-    <w:lsdException w:name="Grid Table 4 Accent 4" w:uiPriority="49"/>
-    <w:lsdException w:name="Grid Table 5 Dark Accent 4" w:uiPriority="50"/>
-    <w:lsdException w:name="Grid Table 6 Colorful Accent 4" w:uiPriority="51"/>
-    <w:lsdException w:name="Grid Table 7 Colorful Accent 4" w:uiPriority="52"/>
-    <w:lsdException w:name="Grid Table 1 Light Accent 5" w:uiPriority="46"/>
-    <w:lsdException w:name="Grid Table 2 Accent 5" w:uiPriority="47"/>
-    <w:lsdException w:name="Grid Table 3 Accent 5" w:uiPriority="48"/>
-    <w:lsdException w:name="Grid Table 4 Accent 5" w:uiPriority="49"/>
-    <w:lsdException w:name="Grid Table 5 Dark Accent 5" w:uiPriority="50"/>
-    <w:lsdException w:name="Grid Table 6 Colorful Accent 5" w:uiPriority="51"/>
-    <w:lsdException w:name="Grid Table 7 Colorful Accent 5" w:uiPriority="52"/>
-    <w:lsdException w:name="Grid Table 1 Light Accent 6" w:uiPriority="46"/>
-    <w:lsdException w:name="Grid Table 2 Accent 6" w:uiPriority="47"/>
-    <w:lsdException w:name="Grid Table 3 Accent 6" w:uiPriority="48"/>
-    <w:lsdException w:name="Grid Table 4 Accent 6" w:uiPriority="49"/>
-    <w:lsdException w:name="Grid Table 5 Dark Accent 6" w:uiPriority="50"/>
-    <w:lsdException w:name="Grid Table 6 Colorful Accent 6" w:uiPriority="51"/>
-    <w:lsdException w:name="Grid Table 7 Colorful Accent 6" w:uiPriority="52"/>
-    <w:lsdException w:name="List Table 1 Light" w:uiPriority="46"/>
-    <w:lsdException w:name="List Table 2" w:uiPriority="47"/>
-    <w:lsdException w:name="List Table 3" w:uiPriority="48"/>
-    <w:lsdException w:name="List Table 4" w:uiPriority="49"/>
-    <w:lsdException w:name="List Table 5 Dark" w:uiPriority="50"/>
-    <w:lsdException w:name="List Table 6 Colorful" w:uiPriority="51"/>
-    <w:lsdException w:name="List Table 7 Colorful" w:uiPriority="52"/>
-    <w:lsdException w:name="List Table 1 Light Accent 1" w:uiPriority="46"/>
-    <w:lsdException w:name="List Table 2 Accent 1" w:uiPriority="47"/>
-    <w:lsdException w:name="List Table 3 Accent 1" w:uiPriority="48"/>
-    <w:lsdException w:name="List Table 4 Accent 1" w:uiPriority="49"/>
-    <w:lsdException w:name="List Table 5 Dark Accent 1" w:uiPriority="50"/>
-    <w:lsdException w:name="List Table 6 Colorful Accent 1" w:uiPriority="51"/>
-    <w:lsdException w:name="List Table 7 Colorful Accent 1" w:uiPriority="52"/>
-    <w:lsdException w:name="List Table 1 Light Accent 2" w:uiPriority="46"/>
-    <w:lsdException w:name="List Table 2 Accent 2" w:uiPriority="47"/>
-    <w:lsdException w:name="List Table 3 Accent 2" w:uiPriority="48"/>
-    <w:lsdException w:name="List Table 4 Accent 2" w:uiPriority="49"/>
-    <w:lsdException w:name="List Table 5 Dark Accent 2" w:uiPriority="50"/>
-    <w:lsdException w:name="List Table 6 Colorful Accent 2" w:uiPriority="51"/>
-    <w:lsdException w:name="List Table 7 Colorful Accent 2" w:uiPriority="52"/>
-    <w:lsdException w:name="List Table 1 Light Accent 3" w:uiPriority="46"/>
-    <w:lsdException w:name="List Table 2 Accent 3" w:uiPriority="47"/>
-    <w:lsdException w:name="List Table 3 Accent 3" w:uiPriority="48"/>
-    <w:lsdException w:name="List Table 4 Accent 3" w:uiPriority="49"/>
-    <w:lsdException w:name="List Table 5 Dark Accent 3" w:uiPriority="50"/>
-    <w:lsdException w:name="List Table 6 Colorful Accent 3" w:uiPriority="51"/>
-    <w:lsdException w:name="List Table 7 Colorful Accent 3" w:uiPriority="52"/>
-    <w:lsdException w:name="List Table 1 Light Accent 4" w:uiPriority="46"/>
-    <w:lsdException w:name="List Table 2 Accent 4" w:uiPriority="47"/>
-    <w:lsdException w:name="List Table 3 Accent 4" w:uiPriority="48"/>
-    <w:lsdException w:name="List Table 4 Accent 4" w:uiPriority="49"/>
-    <w:lsdException w:name="List Table 5 Dark Accent 4" w:uiPriority="50"/>
-    <w:lsdException w:name="List Table 6 Colorful Accent 4" w:uiPriority="51"/>
-    <w:lsdException w:name="List Table 7 Colorful Accent 4" w:uiPriority="52"/>
-    <w:lsdException w:name="List Table 1 Light Accent 5" w:uiPriority="46"/>
-    <w:lsdException w:name="List Table 2 Accent 5" w:uiPriority="47"/>
-    <w:lsdException w:name="List Table 3 Accent 5" w:uiPriority="48"/>
-    <w:lsdException w:name="List Table 4 Accent 5" w:uiPriority="49"/>
-    <w:lsdException w:name="List Table 5 Dark Accent 5" w:uiPriority="50"/>
-    <w:lsdException w:name="List Table 6 Colorful Accent 5" w:uiPriority="51"/>
-    <w:lsdException w:name="List Table 7 Colorful Accent 5" w:uiPriority="52"/>
-    <w:lsdException w:name="List Table 1 Light Accent 6" w:uiPriority="46"/>
-    <w:lsdException w:name="List Table 2 Accent 6" w:uiPriority="47"/>
-    <w:lsdException w:name="List Table 3 Accent 6" w:uiPriority="48"/>
-    <w:lsdException w:name="List Table 4 Accent 6" w:uiPriority="49"/>
-    <w:lsdException w:name="List Table 5 Dark Accent 6" w:uiPriority="50"/>
-    <w:lsdException w:name="List Table 6 Colorful Accent 6" w:uiPriority="51"/>
-    <w:lsdException w:name="List Table 7 Colorful Accent 6" w:uiPriority="52"/>
+  <w:latentStyles w:defLockedState="0" w:defUIPriority="99" w:defSemiHidden="1" w:defUnhideWhenUsed="1" w:defQFormat="0" w:count="267">
+    <w:lsdException w:name="Normal" w:semiHidden="0" w:uiPriority="0" w:unhideWhenUsed="0" w:qFormat="1"/>
+    <w:lsdException w:name="heading 1" w:semiHidden="0" w:uiPriority="9" w:unhideWhenUsed="0" w:qFormat="1"/>
+    <w:lsdException w:name="heading 2" w:uiPriority="9" w:qFormat="1"/>
+    <w:lsdException w:name="heading 3" w:uiPriority="9" w:qFormat="1"/>
+    <w:lsdException w:name="heading 4" w:uiPriority="9" w:qFormat="1"/>
+    <w:lsdException w:name="heading 5" w:uiPriority="9" w:qFormat="1"/>
+    <w:lsdException w:name="heading 6" w:uiPriority="9" w:qFormat="1"/>
+    <w:lsdException w:name="heading 7" w:uiPriority="9" w:qFormat="1"/>
+    <w:lsdException w:name="heading 8" w:uiPriority="9" w:qFormat="1"/>
+    <w:lsdException w:name="heading 9" w:uiPriority="9" w:qFormat="1"/>
+    <w:lsdException w:name="toc 1" w:uiPriority="39"/>
+    <w:lsdException w:name="toc 2" w:uiPriority="39"/>
+    <w:lsdException w:name="toc 3" w:uiPriority="39"/>
+    <w:lsdException w:name="toc 4" w:uiPriority="39"/>
+    <w:lsdException w:name="toc 5" w:uiPriority="39"/>
+    <w:lsdException w:name="toc 6" w:uiPriority="39"/>
+    <w:lsdException w:name="toc 7" w:uiPriority="39"/>
+    <w:lsdException w:name="toc 8" w:uiPriority="39"/>
+    <w:lsdException w:name="toc 9" w:uiPriority="39"/>
+    <w:lsdException w:name="caption" w:uiPriority="35" w:qFormat="1"/>
+    <w:lsdException w:name="Title" w:semiHidden="0" w:uiPriority="10" w:unhideWhenUsed="0" w:qFormat="1"/>
+    <w:lsdException w:name="Default Paragraph Font" w:uiPriority="1"/>
+    <w:lsdException w:name="Subtitle" w:semiHidden="0" w:uiPriority="11" w:unhideWhenUsed="0" w:qFormat="1"/>
+    <w:lsdException w:name="Strong" w:semiHidden="0" w:uiPriority="22" w:unhideWhenUsed="0" w:qFormat="1"/>
+    <w:lsdException w:name="Emphasis" w:semiHidden="0" w:uiPriority="20" w:unhideWhenUsed="0" w:qFormat="1"/>
+    <w:lsdException w:name="Table Grid" w:semiHidden="0" w:uiPriority="59" w:unhideWhenUsed="0"/>
+    <w:lsdException w:name="Placeholder Text" w:unhideWhenUsed="0"/>
+    <w:lsdException w:name="No Spacing" w:semiHidden="0" w:uiPriority="1" w:unhideWhenUsed="0" w:qFormat="1"/>
+    <w:lsdException w:name="Light Shading" w:semiHidden="0" w:uiPriority="60" w:unhideWhenUsed="0"/>
+    <w:lsdException w:name="Light List" w:semiHidden="0" w:uiPriority="61" w:unhideWhenUsed="0"/>
+    <w:lsdException w:name="Light Grid" w:semiHidden="0" w:uiPriority="62" w:unhideWhenUsed="0"/>
+    <w:lsdException w:name="Medium Shading 1" w:semiHidden="0" w:uiPriority="63" w:unhideWhenUsed="0"/>
+    <w:lsdException w:name="Medium Shading 2" w:semiHidden="0" w:uiPriority="64" w:unhideWhenUsed="0"/>
+    <w:lsdException w:name="Medium List 1" w:semiHidden="0" w:uiPriority="65" w:unhideWhenUsed="0"/>
+    <w:lsdException w:name="Medium List 2" w:semiHidden="0" w:uiPriority="66" w:unhideWhenUsed="0"/>
+    <w:lsdException w:name="Medium Grid 1" w:semiHidden="0" w:uiPriority="67" w:unhideWhenUsed="0"/>
+    <w:lsdException w:name="Medium Grid 2" w:semiHidden="0" w:uiPriority="68" w:unhideWhenUsed="0"/>
+    <w:lsdException w:name="Medium Grid 3" w:semiHidden="0" w:uiPriority="69" w:unhideWhenUsed="0"/>
+    <w:lsdException w:name="Dark List" w:semiHidden="0" w:uiPriority="70" w:unhideWhenUsed="0"/>
+    <w:lsdException w:name="Colorful Shading" w:semiHidden="0" w:uiPriority="71" w:unhideWhenUsed="0"/>
+    <w:lsdException w:name="Colorful List" w:semiHidden="0" w:uiPriority="72" w:unhideWhenUsed="0"/>
+    <w:lsdException w:name="Colorful Grid" w:semiHidden="0" w:uiPriority="73" w:unhideWhenUsed="0"/>
+    <w:lsdException w:name="Light Shading Accent 1" w:semiHidden="0" w:uiPriority="60" w:unhideWhenUsed="0"/>
+    <w:lsdException w:name="Light List Accent 1" w:semiHidden="0" w:uiPriority="61" w:unhideWhenUsed="0"/>
+    <w:lsdException w:name="Light Grid Accent 1" w:semiHidden="0" w:uiPriority="62" w:unhideWhenUsed="0"/>
+    <w:lsdException w:name="Medium Shading 1 Accent 1" w:semiHidden="0" w:uiPriority="63" w:unhideWhenUsed="0"/>
+    <w:lsdException w:name="Medium Shading 2 Accent 1" w:semiHidden="0" w:uiPriority="64" w:unhideWhenUsed="0"/>
+    <w:lsdException w:name="Medium List 1 Accent 1" w:semiHidden="0" w:uiPriority="65" w:unhideWhenUsed="0"/>
+    <w:lsdException w:name="Revision" w:unhideWhenUsed="0"/>
+    <w:lsdException w:name="List Paragraph" w:semiHidden="0" w:uiPriority="34" w:unhideWhenUsed="0" w:qFormat="1"/>
+    <w:lsdException w:name="Quote" w:semiHidden="0" w:uiPriority="29" w:unhideWhenUsed="0" w:qFormat="1"/>
+    <w:lsdException w:name="Intense Quote" w:semiHidden="0" w:uiPriority="30" w:unhideWhenUsed="0" w:qFormat="1"/>
+    <w:lsdException w:name="Medium List 2 Accent 1" w:semiHidden="0" w:uiPriority="66" w:unhideWhenUsed="0"/>
+    <w:lsdException w:name="Medium Grid 1 Accent 1" w:semiHidden="0" w:uiPriority="67" w:unhideWhenUsed="0"/>
+    <w:lsdException w:name="Medium Grid 2 Accent 1" w:semiHidden="0" w:uiPriority="68" w:unhideWhenUsed="0"/>
+    <w:lsdException w:name="Medium Grid 3 Accent 1" w:semiHidden="0" w:uiPriority="69" w:unhideWhenUsed="0"/>
+    <w:lsdException w:name="Dark List Accent 1" w:semiHidden="0" w:uiPriority="70" w:unhideWhenUsed="0"/>
+    <w:lsdException w:name="Colorful Shading Accent 1" w:semiHidden="0" w:uiPriority="71" w:unhideWhenUsed="0"/>
+    <w:lsdException w:name="Colorful List Accent 1" w:semiHidden="0" w:uiPriority="72" w:unhideWhenUsed="0"/>
+    <w:lsdException w:name="Colorful Grid Accent 1" w:semiHidden="0" w:uiPriority="73" w:unhideWhenUsed="0"/>
+    <w:lsdException w:name="Light Shading Accent 2" w:semiHidden="0" w:uiPriority="60" w:unhideWhenUsed="0"/>
+    <w:lsdException w:name="Light List Accent 2" w:semiHidden="0" w:uiPriority="61" w:unhideWhenUsed="0"/>
+    <w:lsdException w:name="Light Grid Accent 2" w:semiHidden="0" w:uiPriority="62" w:unhideWhenUsed="0"/>
+    <w:lsdException w:name="Medium Shading 1 Accent 2" w:semiHidden="0" w:uiPriority="63" w:unhideWhenUsed="0"/>
+    <w:lsdException w:name="Medium Shading 2 Accent 2" w:semiHidden="0" w:uiPriority="64" w:unhideWhenUsed="0"/>
+    <w:lsdException w:name="Medium List 1 Accent 2" w:semiHidden="0" w:uiPriority="65" w:unhideWhenUsed="0"/>
+    <w:lsdException w:name="Medium List 2 Accent 2" w:semiHidden="0" w:uiPriority="66" w:unhideWhenUsed="0"/>
+    <w:lsdException w:name="Medium Grid 1 Accent 2" w:semiHidden="0" w:uiPriority="67" w:unhideWhenUsed="0"/>
+    <w:lsdException w:name="Medium Grid 2 Accent 2" w:semiHidden="0" w:uiPriority="68" w:unhideWhenUsed="0"/>
+    <w:lsdException w:name="Medium Grid 3 Accent 2" w:semiHidden="0" w:uiPriority="69" w:unhideWhenUsed="0"/>
+    <w:lsdException w:name="Dark List Accent 2" w:semiHidden="0" w:uiPriority="70" w:unhideWhenUsed="0"/>
+    <w:lsdException w:name="Colorful Shading Accent 2" w:semiHidden="0" w:uiPriority="71" w:unhideWhenUsed="0"/>
+    <w:lsdException w:name="Colorful List Accent 2" w:semiHidden="0" w:uiPriority="72" w:unhideWhenUsed="0"/>
+    <w:lsdException w:name="Colorful Grid Accent 2" w:semiHidden="0" w:uiPriority="73" w:unhideWhenUsed="0"/>
+    <w:lsdException w:name="Light Shading Accent 3" w:semiHidden="0" w:uiPriority="60" w:unhideWhenUsed="0"/>
+    <w:lsdException w:name="Light List Accent 3" w:semiHidden="0" w:uiPriority="61" w:unhideWhenUsed="0"/>
+    <w:lsdException w:name="Light Grid Accent 3" w:semiHidden="0" w:uiPriority="62" w:unhideWhenUsed="0"/>
+    <w:lsdException w:name="Medium Shading 1 Accent 3" w:semiHidden="0" w:uiPriority="63" w:unhideWhenUsed="0"/>
+    <w:lsdException w:name="Medium Shading 2 Accent 3" w:semiHidden="0" w:uiPriority="64" w:unhideWhenUsed="0"/>
+    <w:lsdException w:name="Medium List 1 Accent 3" w:semiHidden="0" w:uiPriority="65" w:unhideWhenUsed="0"/>
+    <w:lsdException w:name="Medium List 2 Accent 3" w:semiHidden="0" w:uiPriority="66" w:unhideWhenUsed="0"/>
+    <w:lsdException w:name="Medium Grid 1 Accent 3" w:semiHidden="0" w:uiPriority="67" w:unhideWhenUsed="0"/>
+    <w:lsdException w:name="Medium Grid 2 Accent 3" w:semiHidden="0" w:uiPriority="68" w:unhideWhenUsed="0"/>
+    <w:lsdException w:name="Medium Grid 3 Accent 3" w:semiHidden="0" w:uiPriority="69" w:unhideWhenUsed="0"/>
+    <w:lsdException w:name="Dark List Accent 3" w:semiHidden="0" w:uiPriority="70" w:unhideWhenUsed="0"/>
+    <w:lsdException w:name="Colorful Shading Accent 3" w:semiHidden="0" w:uiPriority="71" w:unhideWhenUsed="0"/>
+    <w:lsdException w:name="Colorful List Accent 3" w:semiHidden="0" w:uiPriority="72" w:unhideWhenUsed="0"/>
+    <w:lsdException w:name="Colorful Grid Accent 3" w:semiHidden="0" w:uiPriority="73" w:unhideWhenUsed="0"/>
+    <w:lsdException w:name="Light Shading Accent 4" w:semiHidden="0" w:uiPriority="60" w:unhideWhenUsed="0"/>
+    <w:lsdException w:name="Light List Accent 4" w:semiHidden="0" w:uiPriority="61" w:unhideWhenUsed="0"/>
+    <w:lsdException w:name="Light Grid Accent 4" w:semiHidden="0" w:uiPriority="62" w:unhideWhenUsed="0"/>
+    <w:lsdException w:name="Medium Shading 1 Accent 4" w:semiHidden="0" w:uiPriority="63" w:unhideWhenUsed="0"/>
+    <w:lsdException w:name="Medium Shading 2 Accent 4" w:semiHidden="0" w:uiPriority="64" w:unhideWhenUsed="0"/>
+    <w:lsdException w:name="Medium List 1 Accent 4" w:semiHidden="0" w:uiPriority="65" w:unhideWhenUsed="0"/>
+    <w:lsdException w:name="Medium List 2 Accent 4" w:semiHidden="0" w:uiPriority="66" w:unhideWhenUsed="0"/>
+    <w:lsdException w:name="Medium Grid 1 Accent 4" w:semiHidden="0" w:uiPriority="67" w:unhideWhenUsed="0"/>
+    <w:lsdException w:name="Medium Grid 2 Accent 4" w:semiHidden="0" w:uiPriority="68" w:unhideWhenUsed="0"/>
+    <w:lsdException w:name="Medium Grid 3 Accent 4" w:semiHidden="0" w:uiPriority="69" w:unhideWhenUsed="0"/>
+    <w:lsdException w:name="Dark List Accent 4" w:semiHidden="0" w:uiPriority="70" w:unhideWhenUsed="0"/>
+    <w:lsdException w:name="Colorful Shading Accent 4" w:semiHidden="0" w:uiPriority="71" w:unhideWhenUsed="0"/>
+    <w:lsdException w:name="Colorful List Accent 4" w:semiHidden="0" w:uiPriority="72" w:unhideWhenUsed="0"/>
+    <w:lsdException w:name="Colorful Grid Accent 4" w:semiHidden="0" w:uiPriority="73" w:unhideWhenUsed="0"/>
+    <w:lsdException w:name="Light Shading Accent 5" w:semiHidden="0" w:uiPriority="60" w:unhideWhenUsed="0"/>
+    <w:lsdException w:name="Light List Accent 5" w:semiHidden="0" w:uiPriority="61" w:unhideWhenUsed="0"/>
+    <w:lsdException w:name="Light Grid Accent 5" w:semiHidden="0" w:uiPriority="62" w:unhideWhenUsed="0"/>
+    <w:lsdException w:name="Medium Shading 1 Accent 5" w:semiHidden="0" w:uiPriority="63" w:unhideWhenUsed="0"/>
+    <w:lsdException w:name="Medium Shading 2 Accent 5" w:semiHidden="0" w:uiPriority="64" w:unhideWhenUsed="0"/>
+    <w:lsdException w:name="Medium List 1 Accent 5" w:semiHidden="0" w:uiPriority="65" w:unhideWhenUsed="0"/>
+    <w:lsdException w:name="Medium List 2 Accent 5" w:semiHidden="0" w:uiPriority="66" w:unhideWhenUsed="0"/>
+    <w:lsdException w:name="Medium Grid 1 Accent 5" w:semiHidden="0" w:uiPriority="67" w:unhideWhenUsed="0"/>
+    <w:lsdException w:name="Medium Grid 2 Accent 5" w:semiHidden="0" w:uiPriority="68" w:unhideWhenUsed="0"/>
+    <w:lsdException w:name="Medium Grid 3 Accent 5" w:semiHidden="0" w:uiPriority="69" w:unhideWhenUsed="0"/>
+    <w:lsdException w:name="Dark List Accent 5" w:semiHidden="0" w:uiPriority="70" w:unhideWhenUsed="0"/>
+    <w:lsdException w:name="Colorful Shading Accent 5" w:semiHidden="0" w:uiPriority="71" w:unhideWhenUsed="0"/>
+    <w:lsdException w:name="Colorful List Accent 5" w:semiHidden="0" w:uiPriority="72" w:unhideWhenUsed="0"/>
+    <w:lsdException w:name="Colorful Grid Accent 5" w:semiHidden="0" w:uiPriority="73" w:unhideWhenUsed="0"/>
+    <w:lsdException w:name="Light Shading Accent 6" w:semiHidden="0" w:uiPriority="60" w:unhideWhenUsed="0"/>
+    <w:lsdException w:name="Light List Accent 6" w:semiHidden="0" w:uiPriority="61" w:unhideWhenUsed="0"/>
+    <w:lsdException w:name="Light Grid Accent 6" w:semiHidden="0" w:uiPriority="62" w:unhideWhenUsed="0"/>
+    <w:lsdException w:name="Medium Shading 1 Accent 6" w:semiHidden="0" w:uiPriority="63" w:unhideWhenUsed="0"/>
+    <w:lsdException w:name="Medium Shading 2 Accent 6" w:semiHidden="0" w:uiPriority="64" w:unhideWhenUsed="0"/>
+    <w:lsdException w:name="Medium List 1 Accent 6" w:semiHidden="0" w:uiPriority="65" w:unhideWhenUsed="0"/>
+    <w:lsdException w:name="Medium List 2 Accent 6" w:semiHidden="0" w:uiPriority="66" w:unhideWhenUsed="0"/>
+    <w:lsdException w:name="Medium Grid 1 Accent 6" w:semiHidden="0" w:uiPriority="67" w:unhideWhenUsed="0"/>
+    <w:lsdException w:name="Medium Grid 2 Accent 6" w:semiHidden="0" w:uiPriority="68" w:unhideWhenUsed="0"/>
+    <w:lsdException w:name="Medium Grid 3 Accent 6" w:semiHidden="0" w:uiPriority="69" w:unhideWhenUsed="0"/>
+    <w:lsdException w:name="Dark List Accent 6" w:semiHidden="0" w:uiPriority="70" w:unhideWhenUsed="0"/>
+    <w:lsdException w:name="Colorful Shading Accent 6" w:semiHidden="0" w:uiPriority="71" w:unhideWhenUsed="0"/>
+    <w:lsdException w:name="Colorful List Accent 6" w:semiHidden="0" w:uiPriority="72" w:unhideWhenUsed="0"/>
+    <w:lsdException w:name="Colorful Grid Accent 6" w:semiHidden="0" w:uiPriority="73" w:unhideWhenUsed="0"/>
+    <w:lsdException w:name="Subtle Emphasis" w:semiHidden="0" w:uiPriority="19" w:unhideWhenUsed="0" w:qFormat="1"/>
+    <w:lsdException w:name="Intense Emphasis" w:semiHidden="0" w:uiPriority="21" w:unhideWhenUsed="0" w:qFormat="1"/>
+    <w:lsdException w:name="Subtle Reference" w:semiHidden="0" w:uiPriority="31" w:unhideWhenUsed="0" w:qFormat="1"/>
+    <w:lsdException w:name="Intense Reference" w:semiHidden="0" w:uiPriority="32" w:unhideWhenUsed="0" w:qFormat="1"/>
+    <w:lsdException w:name="Book Title" w:semiHidden="0" w:uiPriority="33" w:unhideWhenUsed="0" w:qFormat="1"/>
+    <w:lsdException w:name="Bibliography" w:uiPriority="37"/>
+    <w:lsdException w:name="TOC Heading" w:uiPriority="39" w:qFormat="1"/>
   </w:latentStyles>
   <w:style w:type="paragraph" w:default="1" w:styleId="Normal">
     <w:name w:val="Normal"/>
@@ -2264,6 +3082,30 @@
       <w:szCs w:val="24"/>
     </w:rPr>
   </w:style>
+  <w:style w:type="paragraph" w:styleId="Titre4">
+    <w:name w:val="heading 4"/>
+    <w:basedOn w:val="Normal"/>
+    <w:next w:val="Normal"/>
+    <w:link w:val="Titre4Car"/>
+    <w:uiPriority w:val="9"/>
+    <w:unhideWhenUsed/>
+    <w:qFormat/>
+    <w:rsid w:val="00496E03"/>
+    <w:pPr>
+      <w:keepNext/>
+      <w:keepLines/>
+      <w:spacing w:before="200" w:after="0"/>
+      <w:outlineLvl w:val="3"/>
+    </w:pPr>
+    <w:rPr>
+      <w:rFonts w:asciiTheme="majorHAnsi" w:eastAsiaTheme="majorEastAsia" w:hAnsiTheme="majorHAnsi" w:cstheme="majorBidi"/>
+      <w:b/>
+      <w:bCs/>
+      <w:i/>
+      <w:iCs/>
+      <w:color w:val="4F81BD" w:themeColor="accent1"/>
+    </w:rPr>
+  </w:style>
   <w:style w:type="character" w:default="1" w:styleId="Policepardfaut">
     <w:name w:val="Default Paragraph Font"/>
     <w:uiPriority w:val="1"/>
@@ -2275,6 +3117,7 @@
     <w:uiPriority w:val="99"/>
     <w:semiHidden/>
     <w:unhideWhenUsed/>
+    <w:qFormat/>
     <w:tblPr>
       <w:tblInd w:w="0" w:type="dxa"/>
       <w:tblCellMar>
@@ -2697,8 +3540,8 @@
       <w:spacing w:after="0" w:line="240" w:lineRule="auto"/>
     </w:pPr>
   </w:style>
-  <w:style w:type="table" w:styleId="Trameclaire-Accent1">
-    <w:name w:val="Light Shading Accent 1"/>
+  <w:style w:type="table" w:customStyle="1" w:styleId="Trameclaire-Accent11">
+    <w:name w:val="Trame claire - Accent 11"/>
     <w:basedOn w:val="TableauNormal"/>
     <w:uiPriority w:val="60"/>
     <w:rsid w:val="00393D32"/>
@@ -2952,6 +3795,21 @@
       <w:color w:val="243F60" w:themeColor="accent1" w:themeShade="7F"/>
       <w:sz w:val="24"/>
       <w:szCs w:val="24"/>
+    </w:rPr>
+  </w:style>
+  <w:style w:type="character" w:customStyle="1" w:styleId="Titre4Car">
+    <w:name w:val="Titre 4 Car"/>
+    <w:basedOn w:val="Policepardfaut"/>
+    <w:link w:val="Titre4"/>
+    <w:uiPriority w:val="9"/>
+    <w:rsid w:val="00496E03"/>
+    <w:rPr>
+      <w:rFonts w:asciiTheme="majorHAnsi" w:eastAsiaTheme="majorEastAsia" w:hAnsiTheme="majorHAnsi" w:cstheme="majorBidi"/>
+      <w:b/>
+      <w:bCs/>
+      <w:i/>
+      <w:iCs/>
+      <w:color w:val="4F81BD" w:themeColor="accent1"/>
     </w:rPr>
   </w:style>
 </w:styles>
@@ -3238,4 +4096,16 @@
   <a:objectDefaults/>
   <a:extraClrSchemeLst/>
 </a:theme>
+</file>
+
+<file path=customXml/item1.xml><?xml version="1.0" encoding="utf-8"?>
+<b:Sources xmlns:b="http://schemas.openxmlformats.org/officeDocument/2006/bibliography" xmlns="http://schemas.openxmlformats.org/officeDocument/2006/bibliography" SelectedStyle="\APA.XSL" StyleName="APA"/>
+</file>
+
+<file path=customXml/itemProps1.xml><?xml version="1.0" encoding="utf-8"?>
+<ds:datastoreItem xmlns:ds="http://schemas.openxmlformats.org/officeDocument/2006/customXml" ds:itemID="{2714D66E-75BE-4755-8FBD-FF68B75E6262}">
+  <ds:schemaRefs>
+    <ds:schemaRef ds:uri="http://schemas.openxmlformats.org/officeDocument/2006/bibliography"/>
+  </ds:schemaRefs>
+</ds:datastoreItem>
 </file>
</xml_diff>

<commit_message>
Insertion du diagramme de slots/signaux Kiss
</commit_message>
<xml_diff>
--- a/Docs/Rendus/Rendu 2/Solutions à mettre en oeuvre.docx
+++ b/Docs/Rendus/Rendu 2/Solutions à mettre en oeuvre.docx
@@ -1,6 +1,6 @@
 
 <file path=word/document.xml><?xml version="1.0" encoding="utf-8"?>
-<w:document xmlns:ve="http://schemas.openxmlformats.org/markup-compatibility/2006" xmlns:o="urn:schemas-microsoft-com:office:office" xmlns:r="http://schemas.openxmlformats.org/officeDocument/2006/relationships" xmlns:m="http://schemas.openxmlformats.org/officeDocument/2006/math" xmlns:v="urn:schemas-microsoft-com:vml" xmlns:wp="http://schemas.openxmlformats.org/drawingml/2006/wordprocessingDrawing" xmlns:w10="urn:schemas-microsoft-com:office:word" xmlns:w="http://schemas.openxmlformats.org/wordprocessingml/2006/main" xmlns:wne="http://schemas.microsoft.com/office/word/2006/wordml">
+<w:document xmlns:wpc="http://schemas.microsoft.com/office/word/2010/wordprocessingCanvas" xmlns:mc="http://schemas.openxmlformats.org/markup-compatibility/2006" xmlns:o="urn:schemas-microsoft-com:office:office" xmlns:r="http://schemas.openxmlformats.org/officeDocument/2006/relationships" xmlns:m="http://schemas.openxmlformats.org/officeDocument/2006/math" xmlns:v="urn:schemas-microsoft-com:vml" xmlns:wp14="http://schemas.microsoft.com/office/word/2010/wordprocessingDrawing" xmlns:wp="http://schemas.openxmlformats.org/drawingml/2006/wordprocessingDrawing" xmlns:w10="urn:schemas-microsoft-com:office:word" xmlns:w="http://schemas.openxmlformats.org/wordprocessingml/2006/main" xmlns:w14="http://schemas.microsoft.com/office/word/2010/wordml" xmlns:w15="http://schemas.microsoft.com/office/word/2012/wordml" xmlns:wpg="http://schemas.microsoft.com/office/word/2010/wordprocessingGroup" xmlns:wpi="http://schemas.microsoft.com/office/word/2010/wordprocessingInk" xmlns:wne="http://schemas.microsoft.com/office/word/2006/wordml" xmlns:wps="http://schemas.microsoft.com/office/word/2010/wordprocessingShape" mc:Ignorable="w14 w15 wp14">
   <w:body>
     <w:p>
       <w:pPr>
@@ -31,11 +31,16 @@
       <w:r>
         <w:t xml:space="preserve"> Créer une application permettant de générer des fichiers </w:t>
       </w:r>
+      <w:proofErr w:type="spellStart"/>
       <w:r>
         <w:t>w</w:t>
       </w:r>
       <w:r>
-        <w:t>ave contena</w:t>
+        <w:t>ave</w:t>
+      </w:r>
+      <w:proofErr w:type="spellEnd"/>
+      <w:r>
+        <w:t xml:space="preserve"> contena</w:t>
       </w:r>
       <w:r>
         <w:t>nt des signaux simples (sinus, c</w:t>
@@ -100,7 +105,7 @@
                     <a:blip r:embed="rId8">
                       <a:extLst>
                         <a:ext uri="{28A0092B-C50C-407E-A947-70E740481C1C}">
-                          <a14:useLocalDpi xmlns:a14="http://schemas.microsoft.com/office/drawing/2010/main" xmlns:wps="http://schemas.microsoft.com/office/word/2010/wordprocessingShape" xmlns:wpi="http://schemas.microsoft.com/office/word/2010/wordprocessingInk" xmlns:wpg="http://schemas.microsoft.com/office/word/2010/wordprocessingGroup" xmlns:w15="http://schemas.microsoft.com/office/word/2012/wordml" xmlns:w14="http://schemas.microsoft.com/office/word/2010/wordml" xmlns:w="http://schemas.openxmlformats.org/wordprocessingml/2006/main" xmlns:w10="urn:schemas-microsoft-com:office:word" xmlns:wp14="http://schemas.microsoft.com/office/word/2010/wordprocessingDrawing" xmlns:v="urn:schemas-microsoft-com:vml" xmlns:o="urn:schemas-microsoft-com:office:office" xmlns:mc="http://schemas.openxmlformats.org/markup-compatibility/2006" xmlns:wpc="http://schemas.microsoft.com/office/word/2010/wordprocessingCanvas" xmlns="" val="0"/>
+                          <a14:useLocalDpi xmlns:a14="http://schemas.microsoft.com/office/drawing/2010/main" val="0"/>
                         </a:ext>
                       </a:extLst>
                     </a:blip>
@@ -120,7 +125,7 @@
                     </a:ln>
                     <a:extLst>
                       <a:ext uri="{53640926-AAD7-44D8-BBD7-CCE9431645EC}">
-                        <a14:shadowObscured xmlns:a14="http://schemas.microsoft.com/office/drawing/2010/main" xmlns:wps="http://schemas.microsoft.com/office/word/2010/wordprocessingShape" xmlns:wpi="http://schemas.microsoft.com/office/word/2010/wordprocessingInk" xmlns:wpg="http://schemas.microsoft.com/office/word/2010/wordprocessingGroup" xmlns:w15="http://schemas.microsoft.com/office/word/2012/wordml" xmlns:w14="http://schemas.microsoft.com/office/word/2010/wordml" xmlns:w="http://schemas.openxmlformats.org/wordprocessingml/2006/main" xmlns:w10="urn:schemas-microsoft-com:office:word" xmlns:wp14="http://schemas.microsoft.com/office/word/2010/wordprocessingDrawing" xmlns:v="urn:schemas-microsoft-com:vml" xmlns:o="urn:schemas-microsoft-com:office:office" xmlns:mc="http://schemas.openxmlformats.org/markup-compatibility/2006" xmlns:wpc="http://schemas.microsoft.com/office/word/2010/wordprocessingCanvas" xmlns=""/>
+                        <a14:shadowObscured xmlns:a14="http://schemas.microsoft.com/office/drawing/2010/main"/>
                       </a:ext>
                     </a:extLst>
                   </pic:spPr>
@@ -148,6 +153,11 @@
       </w:r>
     </w:p>
     <w:p/>
+    <w:p>
+      <w:r>
+        <w:t xml:space="preserve">Voir en annexe le diagramme des slots/signaux. </w:t>
+      </w:r>
+    </w:p>
     <w:p/>
     <w:p>
       <w:pPr>
@@ -172,7 +182,15 @@
     </w:p>
     <w:p>
       <w:r>
-        <w:t xml:space="preserve">Dans le projet, cinq classes ont été développées pour la partie « création des signaux ». La classe « GBF_Signal » est la classe mère. Elle contient tous les attributs et </w:t>
+        <w:t>Dans le projet, cinq classes ont été développées pour la partie « création des signaux ». La classe « </w:t>
+      </w:r>
+      <w:proofErr w:type="spellStart"/>
+      <w:r>
+        <w:t>GBF_Signal</w:t>
+      </w:r>
+      <w:proofErr w:type="spellEnd"/>
+      <w:r>
+        <w:t xml:space="preserve"> » est la classe mère. Elle contient tous les attributs et </w:t>
       </w:r>
       <w:r>
         <w:t>les méthodes liées</w:t>
@@ -189,8 +207,13 @@
           <w:numId w:val="19"/>
         </w:numPr>
       </w:pPr>
-      <w:r>
-        <w:t xml:space="preserve">M_Frequency : </w:t>
+      <w:proofErr w:type="spellStart"/>
+      <w:r>
+        <w:t>M_Frequency</w:t>
+      </w:r>
+      <w:proofErr w:type="spellEnd"/>
+      <w:r>
+        <w:t xml:space="preserve"> : </w:t>
       </w:r>
       <w:r>
         <w:t>Fréquence</w:t>
@@ -207,8 +230,13 @@
           <w:numId w:val="19"/>
         </w:numPr>
       </w:pPr>
-      <w:r>
-        <w:t>M_Offset : Composante continue du signal</w:t>
+      <w:proofErr w:type="spellStart"/>
+      <w:r>
+        <w:t>M_Offset</w:t>
+      </w:r>
+      <w:proofErr w:type="spellEnd"/>
+      <w:r>
+        <w:t> : Composante continue du signal</w:t>
       </w:r>
     </w:p>
     <w:p>
@@ -219,8 +247,13 @@
           <w:numId w:val="19"/>
         </w:numPr>
       </w:pPr>
-      <w:r>
-        <w:t xml:space="preserve">M_Amplitude : Amplitude </w:t>
+      <w:proofErr w:type="spellStart"/>
+      <w:r>
+        <w:t>M_Amplitude</w:t>
+      </w:r>
+      <w:proofErr w:type="spellEnd"/>
+      <w:r>
+        <w:t xml:space="preserve"> : Amplitude </w:t>
       </w:r>
       <w:r>
         <w:t>crête</w:t>
@@ -243,8 +276,13 @@
           <w:numId w:val="19"/>
         </w:numPr>
       </w:pPr>
-      <w:r>
-        <w:t>M_Waveform : Contient les points calculés du signal</w:t>
+      <w:proofErr w:type="spellStart"/>
+      <w:r>
+        <w:t>M_Waveform</w:t>
+      </w:r>
+      <w:proofErr w:type="spellEnd"/>
+      <w:r>
+        <w:t> : Contient les points calculés du signal</w:t>
       </w:r>
       <w:r>
         <w:t> </w:t>
@@ -258,18 +296,56 @@
           <w:numId w:val="19"/>
         </w:numPr>
       </w:pPr>
-      <w:r>
-        <w:t>M_Type : Contient un enum relatif au type de signal (1 : Carré, 2 : Sinus , 3 : Cosinus, 4 : triangle)</w:t>
-      </w:r>
-    </w:p>
-    <w:p>
-      <w:r>
-        <w:t>Des classes filles héritent des propriétés et des méthodes de la classe mère. Seule la classe carrée dispose d’un attribut supplémentaire M_DutyCycle de façon à  agir sur le rapport cyclique de ce signal en particulier.</w:t>
-      </w:r>
-    </w:p>
-    <w:p>
-      <w:r>
-        <w:t>Seulement une période est calculée pour chaque signal généré. Le motif sera ensuite répété en fonction du paramètre «  Temps du signal » lors de la génération du fichier Wave.</w:t>
+      <w:proofErr w:type="spellStart"/>
+      <w:r>
+        <w:t>M_Type</w:t>
+      </w:r>
+      <w:proofErr w:type="spellEnd"/>
+      <w:r>
+        <w:t xml:space="preserve"> : Contient un </w:t>
+      </w:r>
+      <w:proofErr w:type="spellStart"/>
+      <w:r>
+        <w:t>enum</w:t>
+      </w:r>
+      <w:proofErr w:type="spellEnd"/>
+      <w:r>
+        <w:t xml:space="preserve"> relatif au type de signal (1 : Carré, 2 : </w:t>
+      </w:r>
+      <w:proofErr w:type="gramStart"/>
+      <w:r>
+        <w:t>Sinus ,</w:t>
+      </w:r>
+      <w:proofErr w:type="gramEnd"/>
+      <w:r>
+        <w:t xml:space="preserve"> 3 : Cosinus, 4 : triangle)</w:t>
+      </w:r>
+    </w:p>
+    <w:p>
+      <w:r>
+        <w:t xml:space="preserve">Des classes filles héritent des propriétés et des méthodes de la classe mère. Seule la classe carrée dispose d’un attribut supplémentaire </w:t>
+      </w:r>
+      <w:proofErr w:type="spellStart"/>
+      <w:r>
+        <w:t>M_DutyCycle</w:t>
+      </w:r>
+      <w:proofErr w:type="spellEnd"/>
+      <w:r>
+        <w:t xml:space="preserve"> de façon à  agir sur le rapport cyclique de ce signal en particulier.</w:t>
+      </w:r>
+    </w:p>
+    <w:p>
+      <w:r>
+        <w:lastRenderedPageBreak/>
+        <w:t xml:space="preserve">Seulement une période est calculée pour chaque signal généré. Le motif sera ensuite répété en fonction du paramètre «  Temps du signal » lors de la génération du fichier </w:t>
+      </w:r>
+      <w:proofErr w:type="spellStart"/>
+      <w:r>
+        <w:t>Wave</w:t>
+      </w:r>
+      <w:proofErr w:type="spellEnd"/>
+      <w:r>
+        <w:t>.</w:t>
       </w:r>
     </w:p>
     <w:p>
@@ -281,7 +357,6 @@
         </w:numPr>
       </w:pPr>
       <w:r>
-        <w:lastRenderedPageBreak/>
         <w:t>Le signal triangle</w:t>
       </w:r>
     </w:p>
@@ -329,7 +404,7 @@
                     </a:ln>
                     <a:extLst>
                       <a:ext uri="{53640926-AAD7-44D8-BBD7-CCE9431645EC}">
-                        <a14:shadowObscured xmlns:a14="http://schemas.microsoft.com/office/drawing/2010/main" xmlns:wps="http://schemas.microsoft.com/office/word/2010/wordprocessingShape" xmlns:wpi="http://schemas.microsoft.com/office/word/2010/wordprocessingInk" xmlns:wpg="http://schemas.microsoft.com/office/word/2010/wordprocessingGroup" xmlns:w15="http://schemas.microsoft.com/office/word/2012/wordml" xmlns:w14="http://schemas.microsoft.com/office/word/2010/wordml" xmlns:w="http://schemas.openxmlformats.org/wordprocessingml/2006/main" xmlns:w10="urn:schemas-microsoft-com:office:word" xmlns:wp14="http://schemas.microsoft.com/office/word/2010/wordprocessingDrawing" xmlns:v="urn:schemas-microsoft-com:vml" xmlns:o="urn:schemas-microsoft-com:office:office" xmlns:mc="http://schemas.openxmlformats.org/markup-compatibility/2006" xmlns:wpc="http://schemas.microsoft.com/office/word/2010/wordprocessingCanvas" xmlns=""/>
+                        <a14:shadowObscured xmlns:a14="http://schemas.microsoft.com/office/drawing/2010/main"/>
                       </a:ext>
                     </a:extLst>
                   </pic:spPr>
@@ -396,7 +471,7 @@
                     </a:ln>
                     <a:extLst>
                       <a:ext uri="{53640926-AAD7-44D8-BBD7-CCE9431645EC}">
-                        <a14:shadowObscured xmlns:a14="http://schemas.microsoft.com/office/drawing/2010/main" xmlns:wps="http://schemas.microsoft.com/office/word/2010/wordprocessingShape" xmlns:wpi="http://schemas.microsoft.com/office/word/2010/wordprocessingInk" xmlns:wpg="http://schemas.microsoft.com/office/word/2010/wordprocessingGroup" xmlns:w15="http://schemas.microsoft.com/office/word/2012/wordml" xmlns:w14="http://schemas.microsoft.com/office/word/2010/wordml" xmlns:w="http://schemas.openxmlformats.org/wordprocessingml/2006/main" xmlns:w10="urn:schemas-microsoft-com:office:word" xmlns:wp14="http://schemas.microsoft.com/office/word/2010/wordprocessingDrawing" xmlns:v="urn:schemas-microsoft-com:vml" xmlns:o="urn:schemas-microsoft-com:office:office" xmlns:mc="http://schemas.openxmlformats.org/markup-compatibility/2006" xmlns:wpc="http://schemas.microsoft.com/office/word/2010/wordprocessingCanvas" xmlns=""/>
+                        <a14:shadowObscured xmlns:a14="http://schemas.microsoft.com/office/drawing/2010/main"/>
                       </a:ext>
                     </a:extLst>
                   </pic:spPr>
@@ -425,8 +500,6 @@
       <w:r>
         <w:t>Ci-dessous le code C++ commenté développé pour la fonction composition du cosinus. La fonction sinus a été développée sur le même modèle en remplaçant simplement le cos par un sinus.</w:t>
       </w:r>
-      <w:bookmarkStart w:id="0" w:name="_GoBack"/>
-      <w:bookmarkEnd w:id="0"/>
     </w:p>
     <w:p>
       <w:r>
@@ -467,7 +540,7 @@
                     </a:ln>
                     <a:extLst>
                       <a:ext uri="{53640926-AAD7-44D8-BBD7-CCE9431645EC}">
-                        <a14:shadowObscured xmlns:a14="http://schemas.microsoft.com/office/drawing/2010/main" xmlns:wps="http://schemas.microsoft.com/office/word/2010/wordprocessingShape" xmlns:wpi="http://schemas.microsoft.com/office/word/2010/wordprocessingInk" xmlns:wpg="http://schemas.microsoft.com/office/word/2010/wordprocessingGroup" xmlns:w15="http://schemas.microsoft.com/office/word/2012/wordml" xmlns:w14="http://schemas.microsoft.com/office/word/2010/wordml" xmlns:w="http://schemas.openxmlformats.org/wordprocessingml/2006/main" xmlns:w10="urn:schemas-microsoft-com:office:word" xmlns:wp14="http://schemas.microsoft.com/office/word/2010/wordprocessingDrawing" xmlns:v="urn:schemas-microsoft-com:vml" xmlns:o="urn:schemas-microsoft-com:office:office" xmlns:mc="http://schemas.openxmlformats.org/markup-compatibility/2006" xmlns:wpc="http://schemas.microsoft.com/office/word/2010/wordprocessingCanvas" xmlns=""/>
+                        <a14:shadowObscured xmlns:a14="http://schemas.microsoft.com/office/drawing/2010/main"/>
                       </a:ext>
                     </a:extLst>
                   </pic:spPr>
@@ -517,7 +590,15 @@
         <w:t xml:space="preserve"> </w:t>
       </w:r>
       <w:r>
-        <w:t>respecte le format standard Wave :</w:t>
+        <w:t xml:space="preserve">respecte le format standard </w:t>
+      </w:r>
+      <w:proofErr w:type="spellStart"/>
+      <w:r>
+        <w:t>Wave</w:t>
+      </w:r>
+      <w:proofErr w:type="spellEnd"/>
+      <w:r>
+        <w:t xml:space="preserve"> :</w:t>
       </w:r>
     </w:p>
     <w:p>
@@ -667,9 +748,11 @@
       <w:r>
         <w:t>"</w:t>
       </w:r>
+      <w:proofErr w:type="spellStart"/>
       <w:r>
         <w:t>GBF_Generator</w:t>
       </w:r>
+      <w:proofErr w:type="spellEnd"/>
       <w:r>
         <w:t>"</w:t>
       </w:r>
@@ -682,9 +765,11 @@
       <w:r>
         <w:t>"</w:t>
       </w:r>
+      <w:proofErr w:type="spellStart"/>
       <w:r>
         <w:t>GBF_Generator</w:t>
       </w:r>
+      <w:proofErr w:type="spellEnd"/>
       <w:r>
         <w:t>"</w:t>
       </w:r>
@@ -706,8 +791,13 @@
           <w:numId w:val="19"/>
         </w:numPr>
       </w:pPr>
-      <w:r>
-        <w:t xml:space="preserve">M_Name : </w:t>
+      <w:proofErr w:type="spellStart"/>
+      <w:r>
+        <w:t>M_Name</w:t>
+      </w:r>
+      <w:proofErr w:type="spellEnd"/>
+      <w:r>
+        <w:t xml:space="preserve"> : </w:t>
       </w:r>
       <w:r>
         <w:t>N</w:t>
@@ -724,8 +814,13 @@
           <w:numId w:val="19"/>
         </w:numPr>
       </w:pPr>
-      <w:r>
-        <w:t xml:space="preserve">M_Directory : </w:t>
+      <w:proofErr w:type="spellStart"/>
+      <w:r>
+        <w:t>M_Directory</w:t>
+      </w:r>
+      <w:proofErr w:type="spellEnd"/>
+      <w:r>
+        <w:t xml:space="preserve"> : </w:t>
       </w:r>
       <w:r>
         <w:t>R</w:t>
@@ -742,8 +837,13 @@
           <w:numId w:val="19"/>
         </w:numPr>
       </w:pPr>
-      <w:r>
-        <w:t xml:space="preserve">M_Time : </w:t>
+      <w:proofErr w:type="spellStart"/>
+      <w:r>
+        <w:t>M_Time</w:t>
+      </w:r>
+      <w:proofErr w:type="spellEnd"/>
+      <w:r>
+        <w:t xml:space="preserve"> : </w:t>
       </w:r>
       <w:r>
         <w:t>D</w:t>
@@ -754,7 +854,15 @@
     </w:p>
     <w:p>
       <w:r>
-        <w:t>Les caractéristiques suivantes du signal seront accessibles par l'intermédiaire de la classe  "GBF_Signal " :</w:t>
+        <w:t>Les caractéristiques suivantes du signal seront accessibles par l'intermédiaire de la classe  "</w:t>
+      </w:r>
+      <w:proofErr w:type="spellStart"/>
+      <w:r>
+        <w:t>GBF_Signal</w:t>
+      </w:r>
+      <w:proofErr w:type="spellEnd"/>
+      <w:r>
+        <w:t xml:space="preserve"> " :</w:t>
       </w:r>
     </w:p>
     <w:p>
@@ -765,8 +873,13 @@
           <w:numId w:val="19"/>
         </w:numPr>
       </w:pPr>
-      <w:r>
-        <w:t>M_Frequency : Fréquence en Hz du signal</w:t>
+      <w:proofErr w:type="spellStart"/>
+      <w:r>
+        <w:t>M_Frequency</w:t>
+      </w:r>
+      <w:proofErr w:type="spellEnd"/>
+      <w:r>
+        <w:t> : Fréquence en Hz du signal</w:t>
       </w:r>
     </w:p>
     <w:p>
@@ -777,22 +890,48 @@
           <w:numId w:val="19"/>
         </w:numPr>
       </w:pPr>
-      <w:r>
-        <w:t>M_Waveform : Contient les points calculés du signal </w:t>
-      </w:r>
-    </w:p>
-    <w:p>
-      <w:r>
-        <w:t xml:space="preserve">M_Frequency  nous permettra de calculer la période, et donc calculer le nombre de duplication nécessaire </w:t>
-      </w:r>
-      <w:r>
-        <w:t xml:space="preserve">de M_Waveform </w:t>
+      <w:proofErr w:type="spellStart"/>
+      <w:r>
+        <w:t>M_Waveform</w:t>
+      </w:r>
+      <w:proofErr w:type="spellEnd"/>
+      <w:r>
+        <w:t> : Contient les points calculés du signal </w:t>
+      </w:r>
+    </w:p>
+    <w:p>
+      <w:proofErr w:type="spellStart"/>
+      <w:r>
+        <w:t>M_Frequency</w:t>
+      </w:r>
+      <w:proofErr w:type="spellEnd"/>
+      <w:r>
+        <w:t xml:space="preserve">  nous permettra de calculer la période, et donc calculer le nombre de duplication nécessaire </w:t>
+      </w:r>
+      <w:r>
+        <w:t xml:space="preserve">de </w:t>
+      </w:r>
+      <w:proofErr w:type="spellStart"/>
+      <w:r>
+        <w:t>M_Waveform</w:t>
+      </w:r>
+      <w:proofErr w:type="spellEnd"/>
+      <w:r>
+        <w:t xml:space="preserve"> </w:t>
       </w:r>
       <w:r>
         <w:t>pour atteindre la durée d'enregistrement demandée.</w:t>
       </w:r>
       <w:r>
-        <w:t xml:space="preserve"> Le nombre de période nécessaire sera arrondie à l'entier </w:t>
+        <w:t xml:space="preserve"> Le nombre de période nécessaire sera </w:t>
+      </w:r>
+      <w:proofErr w:type="gramStart"/>
+      <w:r>
+        <w:t>arrondie</w:t>
+      </w:r>
+      <w:proofErr w:type="gramEnd"/>
+      <w:r>
+        <w:t xml:space="preserve"> à l'entier </w:t>
       </w:r>
       <w:r>
         <w:t>inférieur</w:t>
@@ -857,8 +996,13 @@
         <w:t>RIFF</w:t>
       </w:r>
       <w:r>
-        <w:t>" en héxa</w:t>
-      </w:r>
+        <w:t xml:space="preserve">" en </w:t>
+      </w:r>
+      <w:proofErr w:type="spellStart"/>
+      <w:r>
+        <w:t>héxa</w:t>
+      </w:r>
+      <w:proofErr w:type="spellEnd"/>
     </w:p>
     <w:p>
       <w:pPr>
@@ -884,8 +1028,13 @@
         <w:t>WAVE</w:t>
       </w:r>
       <w:r>
-        <w:t>" en héxa</w:t>
-      </w:r>
+        <w:t xml:space="preserve">" en </w:t>
+      </w:r>
+      <w:proofErr w:type="spellStart"/>
+      <w:r>
+        <w:t>héxa</w:t>
+      </w:r>
+      <w:proofErr w:type="spellEnd"/>
     </w:p>
     <w:p>
       <w:pPr>
@@ -898,9 +1047,11 @@
       <w:r>
         <w:t>Identifiant "</w:t>
       </w:r>
+      <w:proofErr w:type="spellStart"/>
       <w:r>
         <w:t>fmt</w:t>
       </w:r>
+      <w:proofErr w:type="spellEnd"/>
       <w:r>
         <w:t xml:space="preserve"> </w:t>
       </w:r>
@@ -974,17 +1125,93 @@
         </w:numPr>
       </w:pPr>
       <w:r>
-        <w:t>Constante "data" en héxa</w:t>
-      </w:r>
+        <w:t xml:space="preserve">Constante "data" en </w:t>
+      </w:r>
+      <w:proofErr w:type="spellStart"/>
+      <w:r>
+        <w:t>héxa</w:t>
+      </w:r>
+      <w:proofErr w:type="spellEnd"/>
     </w:p>
     <w:p/>
     <w:p/>
     <w:p/>
     <w:p/>
-    <w:p/>
+    <w:p>
+      <w:r>
+        <w:br w:type="page"/>
+      </w:r>
+    </w:p>
+    <w:p>
+      <w:pPr>
+        <w:pStyle w:val="Titre2"/>
+      </w:pPr>
+      <w:r>
+        <w:lastRenderedPageBreak/>
+        <w:t>Annexes</w:t>
+      </w:r>
+    </w:p>
+    <w:p>
+      <w:r>
+        <w:rPr>
+          <w:noProof/>
+          <w:lang w:eastAsia="fr-FR"/>
+        </w:rPr>
+        <w:drawing>
+          <wp:inline distT="0" distB="0" distL="0" distR="0" wp14:anchorId="6197F6C6" wp14:editId="1DE2E499">
+            <wp:extent cx="6645910" cy="7797800"/>
+            <wp:effectExtent l="0" t="0" r="0" b="0"/>
+            <wp:docPr id="3" name="Image 3"/>
+            <wp:cNvGraphicFramePr>
+              <a:graphicFrameLocks xmlns:a="http://schemas.openxmlformats.org/drawingml/2006/main" noChangeAspect="1"/>
+            </wp:cNvGraphicFramePr>
+            <a:graphic xmlns:a="http://schemas.openxmlformats.org/drawingml/2006/main">
+              <a:graphicData uri="http://schemas.openxmlformats.org/drawingml/2006/picture">
+                <pic:pic xmlns:pic="http://schemas.openxmlformats.org/drawingml/2006/picture">
+                  <pic:nvPicPr>
+                    <pic:cNvPr id="0" name="Picture 1"/>
+                    <pic:cNvPicPr>
+                      <a:picLocks noChangeAspect="1" noChangeArrowheads="1"/>
+                    </pic:cNvPicPr>
+                  </pic:nvPicPr>
+                  <pic:blipFill>
+                    <a:blip r:embed="rId13">
+                      <a:extLst>
+                        <a:ext uri="{28A0092B-C50C-407E-A947-70E740481C1C}">
+                          <a14:useLocalDpi xmlns:a14="http://schemas.microsoft.com/office/drawing/2010/main" val="0"/>
+                        </a:ext>
+                      </a:extLst>
+                    </a:blip>
+                    <a:srcRect/>
+                    <a:stretch>
+                      <a:fillRect/>
+                    </a:stretch>
+                  </pic:blipFill>
+                  <pic:spPr bwMode="auto">
+                    <a:xfrm>
+                      <a:off x="0" y="0"/>
+                      <a:ext cx="6645910" cy="7797800"/>
+                    </a:xfrm>
+                    <a:prstGeom prst="rect">
+                      <a:avLst/>
+                    </a:prstGeom>
+                    <a:noFill/>
+                    <a:ln>
+                      <a:noFill/>
+                    </a:ln>
+                  </pic:spPr>
+                </pic:pic>
+              </a:graphicData>
+            </a:graphic>
+          </wp:inline>
+        </w:drawing>
+      </w:r>
+      <w:bookmarkStart w:id="0" w:name="_GoBack"/>
+      <w:bookmarkEnd w:id="0"/>
+    </w:p>
     <w:sectPr>
-      <w:headerReference w:type="default" r:id="rId13"/>
-      <w:footerReference w:type="default" r:id="rId14"/>
+      <w:headerReference w:type="default" r:id="rId14"/>
+      <w:footerReference w:type="default" r:id="rId15"/>
       <w:pgSz w:w="11906" w:h="16838"/>
       <w:pgMar w:top="720" w:right="720" w:bottom="720" w:left="720" w:header="708" w:footer="708" w:gutter="0"/>
       <w:cols w:space="708"/>
@@ -995,8 +1222,8 @@
 </file>
 
 <file path=word/endnotes.xml><?xml version="1.0" encoding="utf-8"?>
-<w:endnotes xmlns:ve="http://schemas.openxmlformats.org/markup-compatibility/2006" xmlns:o="urn:schemas-microsoft-com:office:office" xmlns:r="http://schemas.openxmlformats.org/officeDocument/2006/relationships" xmlns:m="http://schemas.openxmlformats.org/officeDocument/2006/math" xmlns:v="urn:schemas-microsoft-com:vml" xmlns:wp="http://schemas.openxmlformats.org/drawingml/2006/wordprocessingDrawing" xmlns:w10="urn:schemas-microsoft-com:office:word" xmlns:w="http://schemas.openxmlformats.org/wordprocessingml/2006/main" xmlns:wne="http://schemas.microsoft.com/office/word/2006/wordml">
-  <w:endnote w:type="separator" w:id="0">
+<w:endnotes xmlns:wpc="http://schemas.microsoft.com/office/word/2010/wordprocessingCanvas" xmlns:mc="http://schemas.openxmlformats.org/markup-compatibility/2006" xmlns:o="urn:schemas-microsoft-com:office:office" xmlns:r="http://schemas.openxmlformats.org/officeDocument/2006/relationships" xmlns:m="http://schemas.openxmlformats.org/officeDocument/2006/math" xmlns:v="urn:schemas-microsoft-com:vml" xmlns:wp14="http://schemas.microsoft.com/office/word/2010/wordprocessingDrawing" xmlns:wp="http://schemas.openxmlformats.org/drawingml/2006/wordprocessingDrawing" xmlns:w10="urn:schemas-microsoft-com:office:word" xmlns:w="http://schemas.openxmlformats.org/wordprocessingml/2006/main" xmlns:w14="http://schemas.microsoft.com/office/word/2010/wordml" xmlns:w15="http://schemas.microsoft.com/office/word/2012/wordml" xmlns:wpg="http://schemas.microsoft.com/office/word/2010/wordprocessingGroup" xmlns:wpi="http://schemas.microsoft.com/office/word/2010/wordprocessingInk" xmlns:wne="http://schemas.microsoft.com/office/word/2006/wordml" xmlns:wps="http://schemas.microsoft.com/office/word/2010/wordprocessingShape" mc:Ignorable="w14 w15 wp14">
+  <w:endnote w:type="separator" w:id="-1">
     <w:p>
       <w:pPr>
         <w:spacing w:after="0" w:line="240" w:lineRule="auto"/>
@@ -1006,7 +1233,7 @@
       </w:r>
     </w:p>
   </w:endnote>
-  <w:endnote w:type="continuationSeparator" w:id="1">
+  <w:endnote w:type="continuationSeparator" w:id="0">
     <w:p>
       <w:pPr>
         <w:spacing w:after="0" w:line="240" w:lineRule="auto"/>
@@ -1020,7 +1247,7 @@
 </file>
 
 <file path=word/footer1.xml><?xml version="1.0" encoding="utf-8"?>
-<w:ftr xmlns:ve="http://schemas.openxmlformats.org/markup-compatibility/2006" xmlns:o="urn:schemas-microsoft-com:office:office" xmlns:r="http://schemas.openxmlformats.org/officeDocument/2006/relationships" xmlns:m="http://schemas.openxmlformats.org/officeDocument/2006/math" xmlns:v="urn:schemas-microsoft-com:vml" xmlns:wp="http://schemas.openxmlformats.org/drawingml/2006/wordprocessingDrawing" xmlns:w10="urn:schemas-microsoft-com:office:word" xmlns:w="http://schemas.openxmlformats.org/wordprocessingml/2006/main" xmlns:wne="http://schemas.microsoft.com/office/word/2006/wordml">
+<w:ftr xmlns:wpc="http://schemas.microsoft.com/office/word/2010/wordprocessingCanvas" xmlns:mc="http://schemas.openxmlformats.org/markup-compatibility/2006" xmlns:o="urn:schemas-microsoft-com:office:office" xmlns:r="http://schemas.openxmlformats.org/officeDocument/2006/relationships" xmlns:m="http://schemas.openxmlformats.org/officeDocument/2006/math" xmlns:v="urn:schemas-microsoft-com:vml" xmlns:wp14="http://schemas.microsoft.com/office/word/2010/wordprocessingDrawing" xmlns:wp="http://schemas.openxmlformats.org/drawingml/2006/wordprocessingDrawing" xmlns:w10="urn:schemas-microsoft-com:office:word" xmlns:w="http://schemas.openxmlformats.org/wordprocessingml/2006/main" xmlns:w14="http://schemas.microsoft.com/office/word/2010/wordml" xmlns:w15="http://schemas.microsoft.com/office/word/2012/wordml" xmlns:wpg="http://schemas.microsoft.com/office/word/2010/wordprocessingGroup" xmlns:wpi="http://schemas.microsoft.com/office/word/2010/wordprocessingInk" xmlns:wne="http://schemas.microsoft.com/office/word/2006/wordml" xmlns:wps="http://schemas.microsoft.com/office/word/2010/wordprocessingShape" mc:Ignorable="w14 w15 wp14">
   <w:sdt>
     <w:sdtPr>
       <w:id w:val="-1368752358"/>
@@ -1029,6 +1256,7 @@
         <w:docPartUnique/>
       </w:docPartObj>
     </w:sdtPr>
+    <w:sdtEndPr/>
     <w:sdtContent>
       <w:p>
         <w:pPr>
@@ -1052,7 +1280,7 @@
                 <v:h position="#0,topLeft" xrange="0,21600"/>
               </v:handles>
             </v:shapetype>
-            <v:shape id="AutoShape 1" o:spid="_x0000_s2049" type="#_x0000_t5" style="position:absolute;margin-left:2226pt;margin-top:0;width:167.4pt;height:161.8pt;z-index:251659264;visibility:visible;mso-position-horizontal:right;mso-position-horizontal-relative:page;mso-position-vertical:bottom;mso-position-vertical-relative:page" o:gfxdata="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" adj="21600" fillcolor="#d2eaf1" stroked="f">
+            <v:shape id="AutoShape 1" o:spid="_x0000_s2049" type="#_x0000_t5" style="position:absolute;margin-left:2342.2pt;margin-top:0;width:167.4pt;height:161.8pt;z-index:251659264;visibility:visible;mso-position-horizontal:right;mso-position-horizontal-relative:page;mso-position-vertical:bottom;mso-position-vertical-relative:page" o:gfxdata="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" adj="21600" fillcolor="#d2eaf1" stroked="f">
               <v:textbox style="mso-next-textbox:#AutoShape 1">
                 <w:txbxContent>
                   <w:p>
@@ -1085,7 +1313,7 @@
                         <w:sz w:val="72"/>
                         <w:szCs w:val="72"/>
                       </w:rPr>
-                      <w:t>2</w:t>
+                      <w:t>5</w:t>
                     </w:r>
                     <w:r>
                       <w:rPr>
@@ -1110,8 +1338,8 @@
 </file>
 
 <file path=word/footnotes.xml><?xml version="1.0" encoding="utf-8"?>
-<w:footnotes xmlns:ve="http://schemas.openxmlformats.org/markup-compatibility/2006" xmlns:o="urn:schemas-microsoft-com:office:office" xmlns:r="http://schemas.openxmlformats.org/officeDocument/2006/relationships" xmlns:m="http://schemas.openxmlformats.org/officeDocument/2006/math" xmlns:v="urn:schemas-microsoft-com:vml" xmlns:wp="http://schemas.openxmlformats.org/drawingml/2006/wordprocessingDrawing" xmlns:w10="urn:schemas-microsoft-com:office:word" xmlns:w="http://schemas.openxmlformats.org/wordprocessingml/2006/main" xmlns:wne="http://schemas.microsoft.com/office/word/2006/wordml">
-  <w:footnote w:type="separator" w:id="0">
+<w:footnotes xmlns:wpc="http://schemas.microsoft.com/office/word/2010/wordprocessingCanvas" xmlns:mc="http://schemas.openxmlformats.org/markup-compatibility/2006" xmlns:o="urn:schemas-microsoft-com:office:office" xmlns:r="http://schemas.openxmlformats.org/officeDocument/2006/relationships" xmlns:m="http://schemas.openxmlformats.org/officeDocument/2006/math" xmlns:v="urn:schemas-microsoft-com:vml" xmlns:wp14="http://schemas.microsoft.com/office/word/2010/wordprocessingDrawing" xmlns:wp="http://schemas.openxmlformats.org/drawingml/2006/wordprocessingDrawing" xmlns:w10="urn:schemas-microsoft-com:office:word" xmlns:w="http://schemas.openxmlformats.org/wordprocessingml/2006/main" xmlns:w14="http://schemas.microsoft.com/office/word/2010/wordml" xmlns:w15="http://schemas.microsoft.com/office/word/2012/wordml" xmlns:wpg="http://schemas.microsoft.com/office/word/2010/wordprocessingGroup" xmlns:wpi="http://schemas.microsoft.com/office/word/2010/wordprocessingInk" xmlns:wne="http://schemas.microsoft.com/office/word/2006/wordml" xmlns:wps="http://schemas.microsoft.com/office/word/2010/wordprocessingShape" mc:Ignorable="w14 w15 wp14">
+  <w:footnote w:type="separator" w:id="-1">
     <w:p>
       <w:pPr>
         <w:spacing w:after="0" w:line="240" w:lineRule="auto"/>
@@ -1121,7 +1349,7 @@
       </w:r>
     </w:p>
   </w:footnote>
-  <w:footnote w:type="continuationSeparator" w:id="1">
+  <w:footnote w:type="continuationSeparator" w:id="0">
     <w:p>
       <w:pPr>
         <w:spacing w:after="0" w:line="240" w:lineRule="auto"/>
@@ -1135,7 +1363,7 @@
 </file>
 
 <file path=word/header1.xml><?xml version="1.0" encoding="utf-8"?>
-<w:hdr xmlns:ve="http://schemas.openxmlformats.org/markup-compatibility/2006" xmlns:o="urn:schemas-microsoft-com:office:office" xmlns:r="http://schemas.openxmlformats.org/officeDocument/2006/relationships" xmlns:m="http://schemas.openxmlformats.org/officeDocument/2006/math" xmlns:v="urn:schemas-microsoft-com:vml" xmlns:wp="http://schemas.openxmlformats.org/drawingml/2006/wordprocessingDrawing" xmlns:w10="urn:schemas-microsoft-com:office:word" xmlns:w="http://schemas.openxmlformats.org/wordprocessingml/2006/main" xmlns:wne="http://schemas.microsoft.com/office/word/2006/wordml">
+<w:hdr xmlns:wpc="http://schemas.microsoft.com/office/word/2010/wordprocessingCanvas" xmlns:mc="http://schemas.openxmlformats.org/markup-compatibility/2006" xmlns:o="urn:schemas-microsoft-com:office:office" xmlns:r="http://schemas.openxmlformats.org/officeDocument/2006/relationships" xmlns:m="http://schemas.openxmlformats.org/officeDocument/2006/math" xmlns:v="urn:schemas-microsoft-com:vml" xmlns:wp14="http://schemas.microsoft.com/office/word/2010/wordprocessingDrawing" xmlns:wp="http://schemas.openxmlformats.org/drawingml/2006/wordprocessingDrawing" xmlns:w10="urn:schemas-microsoft-com:office:word" xmlns:w="http://schemas.openxmlformats.org/wordprocessingml/2006/main" xmlns:w14="http://schemas.microsoft.com/office/word/2010/wordml" xmlns:w15="http://schemas.microsoft.com/office/word/2012/wordml" xmlns:wpg="http://schemas.microsoft.com/office/word/2010/wordprocessingGroup" xmlns:wpi="http://schemas.microsoft.com/office/word/2010/wordprocessingInk" xmlns:wne="http://schemas.microsoft.com/office/word/2006/wordml" xmlns:wps="http://schemas.microsoft.com/office/word/2010/wordprocessingShape" mc:Ignorable="w14 w15 wp14">
   <w:p>
     <w:pPr>
       <w:pStyle w:val="En-tte"/>
@@ -1217,7 +1445,7 @@
 </file>
 
 <file path=word/numbering.xml><?xml version="1.0" encoding="utf-8"?>
-<w:numbering xmlns:ve="http://schemas.openxmlformats.org/markup-compatibility/2006" xmlns:o="urn:schemas-microsoft-com:office:office" xmlns:r="http://schemas.openxmlformats.org/officeDocument/2006/relationships" xmlns:m="http://schemas.openxmlformats.org/officeDocument/2006/math" xmlns:v="urn:schemas-microsoft-com:vml" xmlns:wp="http://schemas.openxmlformats.org/drawingml/2006/wordprocessingDrawing" xmlns:w10="urn:schemas-microsoft-com:office:word" xmlns:w="http://schemas.openxmlformats.org/wordprocessingml/2006/main" xmlns:wne="http://schemas.microsoft.com/office/word/2006/wordml">
+<w:numbering xmlns:wpc="http://schemas.microsoft.com/office/word/2010/wordprocessingCanvas" xmlns:mc="http://schemas.openxmlformats.org/markup-compatibility/2006" xmlns:o="urn:schemas-microsoft-com:office:office" xmlns:r="http://schemas.openxmlformats.org/officeDocument/2006/relationships" xmlns:m="http://schemas.openxmlformats.org/officeDocument/2006/math" xmlns:v="urn:schemas-microsoft-com:vml" xmlns:wp14="http://schemas.microsoft.com/office/word/2010/wordprocessingDrawing" xmlns:wp="http://schemas.openxmlformats.org/drawingml/2006/wordprocessingDrawing" xmlns:w10="urn:schemas-microsoft-com:office:word" xmlns:w="http://schemas.openxmlformats.org/wordprocessingml/2006/main" xmlns:w14="http://schemas.microsoft.com/office/word/2010/wordml" xmlns:w15="http://schemas.microsoft.com/office/word/2012/wordml" xmlns:wpg="http://schemas.microsoft.com/office/word/2010/wordprocessingGroup" xmlns:wpi="http://schemas.microsoft.com/office/word/2010/wordprocessingInk" xmlns:wne="http://schemas.microsoft.com/office/word/2006/wordml" xmlns:wps="http://schemas.microsoft.com/office/word/2010/wordprocessingShape" mc:Ignorable="w14 w15 wp14">
   <w:abstractNum w:abstractNumId="0">
     <w:nsid w:val="022A3408"/>
     <w:multiLevelType w:val="hybridMultilevel"/>
@@ -2851,7 +3079,7 @@
 </file>
 
 <file path=word/styles.xml><?xml version="1.0" encoding="utf-8"?>
-<w:styles xmlns:r="http://schemas.openxmlformats.org/officeDocument/2006/relationships" xmlns:w="http://schemas.openxmlformats.org/wordprocessingml/2006/main">
+<w:styles xmlns:mc="http://schemas.openxmlformats.org/markup-compatibility/2006" xmlns:r="http://schemas.openxmlformats.org/officeDocument/2006/relationships" xmlns:w="http://schemas.openxmlformats.org/wordprocessingml/2006/main" xmlns:w14="http://schemas.microsoft.com/office/word/2010/wordml" xmlns:w15="http://schemas.microsoft.com/office/word/2012/wordml" mc:Ignorable="w14 w15">
   <w:docDefaults>
     <w:rPrDefault>
       <w:rPr>
@@ -2867,144 +3095,378 @@
       </w:pPr>
     </w:pPrDefault>
   </w:docDefaults>
-  <w:latentStyles w:defLockedState="0" w:defUIPriority="99" w:defSemiHidden="1" w:defUnhideWhenUsed="1" w:defQFormat="0" w:count="267">
-    <w:lsdException w:name="Normal" w:semiHidden="0" w:uiPriority="0" w:unhideWhenUsed="0" w:qFormat="1"/>
-    <w:lsdException w:name="heading 1" w:semiHidden="0" w:uiPriority="9" w:unhideWhenUsed="0" w:qFormat="1"/>
-    <w:lsdException w:name="heading 2" w:uiPriority="9" w:qFormat="1"/>
-    <w:lsdException w:name="heading 3" w:uiPriority="9" w:qFormat="1"/>
-    <w:lsdException w:name="heading 4" w:uiPriority="9" w:qFormat="1"/>
-    <w:lsdException w:name="heading 5" w:uiPriority="9" w:qFormat="1"/>
-    <w:lsdException w:name="heading 6" w:uiPriority="9" w:qFormat="1"/>
-    <w:lsdException w:name="heading 7" w:uiPriority="9" w:qFormat="1"/>
-    <w:lsdException w:name="heading 8" w:uiPriority="9" w:qFormat="1"/>
-    <w:lsdException w:name="heading 9" w:uiPriority="9" w:qFormat="1"/>
-    <w:lsdException w:name="toc 1" w:uiPriority="39"/>
-    <w:lsdException w:name="toc 2" w:uiPriority="39"/>
-    <w:lsdException w:name="toc 3" w:uiPriority="39"/>
-    <w:lsdException w:name="toc 4" w:uiPriority="39"/>
-    <w:lsdException w:name="toc 5" w:uiPriority="39"/>
-    <w:lsdException w:name="toc 6" w:uiPriority="39"/>
-    <w:lsdException w:name="toc 7" w:uiPriority="39"/>
-    <w:lsdException w:name="toc 8" w:uiPriority="39"/>
-    <w:lsdException w:name="toc 9" w:uiPriority="39"/>
-    <w:lsdException w:name="caption" w:uiPriority="35" w:qFormat="1"/>
-    <w:lsdException w:name="Title" w:semiHidden="0" w:uiPriority="10" w:unhideWhenUsed="0" w:qFormat="1"/>
-    <w:lsdException w:name="Default Paragraph Font" w:uiPriority="1"/>
-    <w:lsdException w:name="Subtitle" w:semiHidden="0" w:uiPriority="11" w:unhideWhenUsed="0" w:qFormat="1"/>
-    <w:lsdException w:name="Strong" w:semiHidden="0" w:uiPriority="22" w:unhideWhenUsed="0" w:qFormat="1"/>
-    <w:lsdException w:name="Emphasis" w:semiHidden="0" w:uiPriority="20" w:unhideWhenUsed="0" w:qFormat="1"/>
-    <w:lsdException w:name="Table Grid" w:semiHidden="0" w:uiPriority="59" w:unhideWhenUsed="0"/>
-    <w:lsdException w:name="Placeholder Text" w:unhideWhenUsed="0"/>
-    <w:lsdException w:name="No Spacing" w:semiHidden="0" w:uiPriority="1" w:unhideWhenUsed="0" w:qFormat="1"/>
-    <w:lsdException w:name="Light Shading" w:semiHidden="0" w:uiPriority="60" w:unhideWhenUsed="0"/>
-    <w:lsdException w:name="Light List" w:semiHidden="0" w:uiPriority="61" w:unhideWhenUsed="0"/>
-    <w:lsdException w:name="Light Grid" w:semiHidden="0" w:uiPriority="62" w:unhideWhenUsed="0"/>
-    <w:lsdException w:name="Medium Shading 1" w:semiHidden="0" w:uiPriority="63" w:unhideWhenUsed="0"/>
-    <w:lsdException w:name="Medium Shading 2" w:semiHidden="0" w:uiPriority="64" w:unhideWhenUsed="0"/>
-    <w:lsdException w:name="Medium List 1" w:semiHidden="0" w:uiPriority="65" w:unhideWhenUsed="0"/>
-    <w:lsdException w:name="Medium List 2" w:semiHidden="0" w:uiPriority="66" w:unhideWhenUsed="0"/>
-    <w:lsdException w:name="Medium Grid 1" w:semiHidden="0" w:uiPriority="67" w:unhideWhenUsed="0"/>
-    <w:lsdException w:name="Medium Grid 2" w:semiHidden="0" w:uiPriority="68" w:unhideWhenUsed="0"/>
-    <w:lsdException w:name="Medium Grid 3" w:semiHidden="0" w:uiPriority="69" w:unhideWhenUsed="0"/>
-    <w:lsdException w:name="Dark List" w:semiHidden="0" w:uiPriority="70" w:unhideWhenUsed="0"/>
-    <w:lsdException w:name="Colorful Shading" w:semiHidden="0" w:uiPriority="71" w:unhideWhenUsed="0"/>
-    <w:lsdException w:name="Colorful List" w:semiHidden="0" w:uiPriority="72" w:unhideWhenUsed="0"/>
-    <w:lsdException w:name="Colorful Grid" w:semiHidden="0" w:uiPriority="73" w:unhideWhenUsed="0"/>
-    <w:lsdException w:name="Light Shading Accent 1" w:semiHidden="0" w:uiPriority="60" w:unhideWhenUsed="0"/>
-    <w:lsdException w:name="Light List Accent 1" w:semiHidden="0" w:uiPriority="61" w:unhideWhenUsed="0"/>
-    <w:lsdException w:name="Light Grid Accent 1" w:semiHidden="0" w:uiPriority="62" w:unhideWhenUsed="0"/>
-    <w:lsdException w:name="Medium Shading 1 Accent 1" w:semiHidden="0" w:uiPriority="63" w:unhideWhenUsed="0"/>
-    <w:lsdException w:name="Medium Shading 2 Accent 1" w:semiHidden="0" w:uiPriority="64" w:unhideWhenUsed="0"/>
-    <w:lsdException w:name="Medium List 1 Accent 1" w:semiHidden="0" w:uiPriority="65" w:unhideWhenUsed="0"/>
-    <w:lsdException w:name="Revision" w:unhideWhenUsed="0"/>
-    <w:lsdException w:name="List Paragraph" w:semiHidden="0" w:uiPriority="34" w:unhideWhenUsed="0" w:qFormat="1"/>
-    <w:lsdException w:name="Quote" w:semiHidden="0" w:uiPriority="29" w:unhideWhenUsed="0" w:qFormat="1"/>
-    <w:lsdException w:name="Intense Quote" w:semiHidden="0" w:uiPriority="30" w:unhideWhenUsed="0" w:qFormat="1"/>
-    <w:lsdException w:name="Medium List 2 Accent 1" w:semiHidden="0" w:uiPriority="66" w:unhideWhenUsed="0"/>
-    <w:lsdException w:name="Medium Grid 1 Accent 1" w:semiHidden="0" w:uiPriority="67" w:unhideWhenUsed="0"/>
-    <w:lsdException w:name="Medium Grid 2 Accent 1" w:semiHidden="0" w:uiPriority="68" w:unhideWhenUsed="0"/>
-    <w:lsdException w:name="Medium Grid 3 Accent 1" w:semiHidden="0" w:uiPriority="69" w:unhideWhenUsed="0"/>
-    <w:lsdException w:name="Dark List Accent 1" w:semiHidden="0" w:uiPriority="70" w:unhideWhenUsed="0"/>
-    <w:lsdException w:name="Colorful Shading Accent 1" w:semiHidden="0" w:uiPriority="71" w:unhideWhenUsed="0"/>
-    <w:lsdException w:name="Colorful List Accent 1" w:semiHidden="0" w:uiPriority="72" w:unhideWhenUsed="0"/>
-    <w:lsdException w:name="Colorful Grid Accent 1" w:semiHidden="0" w:uiPriority="73" w:unhideWhenUsed="0"/>
-    <w:lsdException w:name="Light Shading Accent 2" w:semiHidden="0" w:uiPriority="60" w:unhideWhenUsed="0"/>
-    <w:lsdException w:name="Light List Accent 2" w:semiHidden="0" w:uiPriority="61" w:unhideWhenUsed="0"/>
-    <w:lsdException w:name="Light Grid Accent 2" w:semiHidden="0" w:uiPriority="62" w:unhideWhenUsed="0"/>
-    <w:lsdException w:name="Medium Shading 1 Accent 2" w:semiHidden="0" w:uiPriority="63" w:unhideWhenUsed="0"/>
-    <w:lsdException w:name="Medium Shading 2 Accent 2" w:semiHidden="0" w:uiPriority="64" w:unhideWhenUsed="0"/>
-    <w:lsdException w:name="Medium List 1 Accent 2" w:semiHidden="0" w:uiPriority="65" w:unhideWhenUsed="0"/>
-    <w:lsdException w:name="Medium List 2 Accent 2" w:semiHidden="0" w:uiPriority="66" w:unhideWhenUsed="0"/>
-    <w:lsdException w:name="Medium Grid 1 Accent 2" w:semiHidden="0" w:uiPriority="67" w:unhideWhenUsed="0"/>
-    <w:lsdException w:name="Medium Grid 2 Accent 2" w:semiHidden="0" w:uiPriority="68" w:unhideWhenUsed="0"/>
-    <w:lsdException w:name="Medium Grid 3 Accent 2" w:semiHidden="0" w:uiPriority="69" w:unhideWhenUsed="0"/>
-    <w:lsdException w:name="Dark List Accent 2" w:semiHidden="0" w:uiPriority="70" w:unhideWhenUsed="0"/>
-    <w:lsdException w:name="Colorful Shading Accent 2" w:semiHidden="0" w:uiPriority="71" w:unhideWhenUsed="0"/>
-    <w:lsdException w:name="Colorful List Accent 2" w:semiHidden="0" w:uiPriority="72" w:unhideWhenUsed="0"/>
-    <w:lsdException w:name="Colorful Grid Accent 2" w:semiHidden="0" w:uiPriority="73" w:unhideWhenUsed="0"/>
-    <w:lsdException w:name="Light Shading Accent 3" w:semiHidden="0" w:uiPriority="60" w:unhideWhenUsed="0"/>
-    <w:lsdException w:name="Light List Accent 3" w:semiHidden="0" w:uiPriority="61" w:unhideWhenUsed="0"/>
-    <w:lsdException w:name="Light Grid Accent 3" w:semiHidden="0" w:uiPriority="62" w:unhideWhenUsed="0"/>
-    <w:lsdException w:name="Medium Shading 1 Accent 3" w:semiHidden="0" w:uiPriority="63" w:unhideWhenUsed="0"/>
-    <w:lsdException w:name="Medium Shading 2 Accent 3" w:semiHidden="0" w:uiPriority="64" w:unhideWhenUsed="0"/>
-    <w:lsdException w:name="Medium List 1 Accent 3" w:semiHidden="0" w:uiPriority="65" w:unhideWhenUsed="0"/>
-    <w:lsdException w:name="Medium List 2 Accent 3" w:semiHidden="0" w:uiPriority="66" w:unhideWhenUsed="0"/>
-    <w:lsdException w:name="Medium Grid 1 Accent 3" w:semiHidden="0" w:uiPriority="67" w:unhideWhenUsed="0"/>
-    <w:lsdException w:name="Medium Grid 2 Accent 3" w:semiHidden="0" w:uiPriority="68" w:unhideWhenUsed="0"/>
-    <w:lsdException w:name="Medium Grid 3 Accent 3" w:semiHidden="0" w:uiPriority="69" w:unhideWhenUsed="0"/>
-    <w:lsdException w:name="Dark List Accent 3" w:semiHidden="0" w:uiPriority="70" w:unhideWhenUsed="0"/>
-    <w:lsdException w:name="Colorful Shading Accent 3" w:semiHidden="0" w:uiPriority="71" w:unhideWhenUsed="0"/>
-    <w:lsdException w:name="Colorful List Accent 3" w:semiHidden="0" w:uiPriority="72" w:unhideWhenUsed="0"/>
-    <w:lsdException w:name="Colorful Grid Accent 3" w:semiHidden="0" w:uiPriority="73" w:unhideWhenUsed="0"/>
-    <w:lsdException w:name="Light Shading Accent 4" w:semiHidden="0" w:uiPriority="60" w:unhideWhenUsed="0"/>
-    <w:lsdException w:name="Light List Accent 4" w:semiHidden="0" w:uiPriority="61" w:unhideWhenUsed="0"/>
-    <w:lsdException w:name="Light Grid Accent 4" w:semiHidden="0" w:uiPriority="62" w:unhideWhenUsed="0"/>
-    <w:lsdException w:name="Medium Shading 1 Accent 4" w:semiHidden="0" w:uiPriority="63" w:unhideWhenUsed="0"/>
-    <w:lsdException w:name="Medium Shading 2 Accent 4" w:semiHidden="0" w:uiPriority="64" w:unhideWhenUsed="0"/>
-    <w:lsdException w:name="Medium List 1 Accent 4" w:semiHidden="0" w:uiPriority="65" w:unhideWhenUsed="0"/>
-    <w:lsdException w:name="Medium List 2 Accent 4" w:semiHidden="0" w:uiPriority="66" w:unhideWhenUsed="0"/>
-    <w:lsdException w:name="Medium Grid 1 Accent 4" w:semiHidden="0" w:uiPriority="67" w:unhideWhenUsed="0"/>
-    <w:lsdException w:name="Medium Grid 2 Accent 4" w:semiHidden="0" w:uiPriority="68" w:unhideWhenUsed="0"/>
-    <w:lsdException w:name="Medium Grid 3 Accent 4" w:semiHidden="0" w:uiPriority="69" w:unhideWhenUsed="0"/>
-    <w:lsdException w:name="Dark List Accent 4" w:semiHidden="0" w:uiPriority="70" w:unhideWhenUsed="0"/>
-    <w:lsdException w:name="Colorful Shading Accent 4" w:semiHidden="0" w:uiPriority="71" w:unhideWhenUsed="0"/>
-    <w:lsdException w:name="Colorful List Accent 4" w:semiHidden="0" w:uiPriority="72" w:unhideWhenUsed="0"/>
-    <w:lsdException w:name="Colorful Grid Accent 4" w:semiHidden="0" w:uiPriority="73" w:unhideWhenUsed="0"/>
-    <w:lsdException w:name="Light Shading Accent 5" w:semiHidden="0" w:uiPriority="60" w:unhideWhenUsed="0"/>
-    <w:lsdException w:name="Light List Accent 5" w:semiHidden="0" w:uiPriority="61" w:unhideWhenUsed="0"/>
-    <w:lsdException w:name="Light Grid Accent 5" w:semiHidden="0" w:uiPriority="62" w:unhideWhenUsed="0"/>
-    <w:lsdException w:name="Medium Shading 1 Accent 5" w:semiHidden="0" w:uiPriority="63" w:unhideWhenUsed="0"/>
-    <w:lsdException w:name="Medium Shading 2 Accent 5" w:semiHidden="0" w:uiPriority="64" w:unhideWhenUsed="0"/>
-    <w:lsdException w:name="Medium List 1 Accent 5" w:semiHidden="0" w:uiPriority="65" w:unhideWhenUsed="0"/>
-    <w:lsdException w:name="Medium List 2 Accent 5" w:semiHidden="0" w:uiPriority="66" w:unhideWhenUsed="0"/>
-    <w:lsdException w:name="Medium Grid 1 Accent 5" w:semiHidden="0" w:uiPriority="67" w:unhideWhenUsed="0"/>
-    <w:lsdException w:name="Medium Grid 2 Accent 5" w:semiHidden="0" w:uiPriority="68" w:unhideWhenUsed="0"/>
-    <w:lsdException w:name="Medium Grid 3 Accent 5" w:semiHidden="0" w:uiPriority="69" w:unhideWhenUsed="0"/>
-    <w:lsdException w:name="Dark List Accent 5" w:semiHidden="0" w:uiPriority="70" w:unhideWhenUsed="0"/>
-    <w:lsdException w:name="Colorful Shading Accent 5" w:semiHidden="0" w:uiPriority="71" w:unhideWhenUsed="0"/>
-    <w:lsdException w:name="Colorful List Accent 5" w:semiHidden="0" w:uiPriority="72" w:unhideWhenUsed="0"/>
-    <w:lsdException w:name="Colorful Grid Accent 5" w:semiHidden="0" w:uiPriority="73" w:unhideWhenUsed="0"/>
-    <w:lsdException w:name="Light Shading Accent 6" w:semiHidden="0" w:uiPriority="60" w:unhideWhenUsed="0"/>
-    <w:lsdException w:name="Light List Accent 6" w:semiHidden="0" w:uiPriority="61" w:unhideWhenUsed="0"/>
-    <w:lsdException w:name="Light Grid Accent 6" w:semiHidden="0" w:uiPriority="62" w:unhideWhenUsed="0"/>
-    <w:lsdException w:name="Medium Shading 1 Accent 6" w:semiHidden="0" w:uiPriority="63" w:unhideWhenUsed="0"/>
-    <w:lsdException w:name="Medium Shading 2 Accent 6" w:semiHidden="0" w:uiPriority="64" w:unhideWhenUsed="0"/>
-    <w:lsdException w:name="Medium List 1 Accent 6" w:semiHidden="0" w:uiPriority="65" w:unhideWhenUsed="0"/>
-    <w:lsdException w:name="Medium List 2 Accent 6" w:semiHidden="0" w:uiPriority="66" w:unhideWhenUsed="0"/>
-    <w:lsdException w:name="Medium Grid 1 Accent 6" w:semiHidden="0" w:uiPriority="67" w:unhideWhenUsed="0"/>
-    <w:lsdException w:name="Medium Grid 2 Accent 6" w:semiHidden="0" w:uiPriority="68" w:unhideWhenUsed="0"/>
-    <w:lsdException w:name="Medium Grid 3 Accent 6" w:semiHidden="0" w:uiPriority="69" w:unhideWhenUsed="0"/>
-    <w:lsdException w:name="Dark List Accent 6" w:semiHidden="0" w:uiPriority="70" w:unhideWhenUsed="0"/>
-    <w:lsdException w:name="Colorful Shading Accent 6" w:semiHidden="0" w:uiPriority="71" w:unhideWhenUsed="0"/>
-    <w:lsdException w:name="Colorful List Accent 6" w:semiHidden="0" w:uiPriority="72" w:unhideWhenUsed="0"/>
-    <w:lsdException w:name="Colorful Grid Accent 6" w:semiHidden="0" w:uiPriority="73" w:unhideWhenUsed="0"/>
-    <w:lsdException w:name="Subtle Emphasis" w:semiHidden="0" w:uiPriority="19" w:unhideWhenUsed="0" w:qFormat="1"/>
-    <w:lsdException w:name="Intense Emphasis" w:semiHidden="0" w:uiPriority="21" w:unhideWhenUsed="0" w:qFormat="1"/>
-    <w:lsdException w:name="Subtle Reference" w:semiHidden="0" w:uiPriority="31" w:unhideWhenUsed="0" w:qFormat="1"/>
-    <w:lsdException w:name="Intense Reference" w:semiHidden="0" w:uiPriority="32" w:unhideWhenUsed="0" w:qFormat="1"/>
-    <w:lsdException w:name="Book Title" w:semiHidden="0" w:uiPriority="33" w:unhideWhenUsed="0" w:qFormat="1"/>
-    <w:lsdException w:name="Bibliography" w:uiPriority="37"/>
-    <w:lsdException w:name="TOC Heading" w:uiPriority="39" w:qFormat="1"/>
+  <w:latentStyles w:defLockedState="0" w:defUIPriority="99" w:defSemiHidden="0" w:defUnhideWhenUsed="0" w:defQFormat="0" w:count="371">
+    <w:lsdException w:name="Normal" w:uiPriority="0" w:qFormat="1"/>
+    <w:lsdException w:name="heading 1" w:uiPriority="9" w:qFormat="1"/>
+    <w:lsdException w:name="heading 2" w:semiHidden="1" w:uiPriority="9" w:unhideWhenUsed="1" w:qFormat="1"/>
+    <w:lsdException w:name="heading 3" w:semiHidden="1" w:uiPriority="9" w:unhideWhenUsed="1" w:qFormat="1"/>
+    <w:lsdException w:name="heading 4" w:semiHidden="1" w:uiPriority="9" w:unhideWhenUsed="1" w:qFormat="1"/>
+    <w:lsdException w:name="heading 5" w:semiHidden="1" w:uiPriority="9" w:unhideWhenUsed="1" w:qFormat="1"/>
+    <w:lsdException w:name="heading 6" w:semiHidden="1" w:uiPriority="9" w:unhideWhenUsed="1" w:qFormat="1"/>
+    <w:lsdException w:name="heading 7" w:semiHidden="1" w:uiPriority="9" w:unhideWhenUsed="1" w:qFormat="1"/>
+    <w:lsdException w:name="heading 8" w:semiHidden="1" w:uiPriority="9" w:unhideWhenUsed="1" w:qFormat="1"/>
+    <w:lsdException w:name="heading 9" w:semiHidden="1" w:uiPriority="9" w:unhideWhenUsed="1" w:qFormat="1"/>
+    <w:lsdException w:name="index 1" w:semiHidden="1" w:unhideWhenUsed="1"/>
+    <w:lsdException w:name="index 2" w:semiHidden="1" w:unhideWhenUsed="1"/>
+    <w:lsdException w:name="index 3" w:semiHidden="1" w:unhideWhenUsed="1"/>
+    <w:lsdException w:name="index 4" w:semiHidden="1" w:unhideWhenUsed="1"/>
+    <w:lsdException w:name="index 5" w:semiHidden="1" w:unhideWhenUsed="1"/>
+    <w:lsdException w:name="index 6" w:semiHidden="1" w:unhideWhenUsed="1"/>
+    <w:lsdException w:name="index 7" w:semiHidden="1" w:unhideWhenUsed="1"/>
+    <w:lsdException w:name="index 8" w:semiHidden="1" w:unhideWhenUsed="1"/>
+    <w:lsdException w:name="index 9" w:semiHidden="1" w:unhideWhenUsed="1"/>
+    <w:lsdException w:name="toc 1" w:semiHidden="1" w:uiPriority="39" w:unhideWhenUsed="1"/>
+    <w:lsdException w:name="toc 2" w:semiHidden="1" w:uiPriority="39" w:unhideWhenUsed="1"/>
+    <w:lsdException w:name="toc 3" w:semiHidden="1" w:uiPriority="39" w:unhideWhenUsed="1"/>
+    <w:lsdException w:name="toc 4" w:semiHidden="1" w:uiPriority="39" w:unhideWhenUsed="1"/>
+    <w:lsdException w:name="toc 5" w:semiHidden="1" w:uiPriority="39" w:unhideWhenUsed="1"/>
+    <w:lsdException w:name="toc 6" w:semiHidden="1" w:uiPriority="39" w:unhideWhenUsed="1"/>
+    <w:lsdException w:name="toc 7" w:semiHidden="1" w:uiPriority="39" w:unhideWhenUsed="1"/>
+    <w:lsdException w:name="toc 8" w:semiHidden="1" w:uiPriority="39" w:unhideWhenUsed="1"/>
+    <w:lsdException w:name="toc 9" w:semiHidden="1" w:uiPriority="39" w:unhideWhenUsed="1"/>
+    <w:lsdException w:name="Normal Indent" w:semiHidden="1" w:unhideWhenUsed="1"/>
+    <w:lsdException w:name="footnote text" w:semiHidden="1" w:unhideWhenUsed="1"/>
+    <w:lsdException w:name="annotation text" w:semiHidden="1" w:unhideWhenUsed="1"/>
+    <w:lsdException w:name="header" w:semiHidden="1" w:unhideWhenUsed="1"/>
+    <w:lsdException w:name="footer" w:semiHidden="1" w:unhideWhenUsed="1"/>
+    <w:lsdException w:name="index heading" w:semiHidden="1" w:unhideWhenUsed="1"/>
+    <w:lsdException w:name="caption" w:semiHidden="1" w:uiPriority="35" w:unhideWhenUsed="1" w:qFormat="1"/>
+    <w:lsdException w:name="table of figures" w:semiHidden="1" w:unhideWhenUsed="1"/>
+    <w:lsdException w:name="envelope address" w:semiHidden="1" w:unhideWhenUsed="1"/>
+    <w:lsdException w:name="envelope return" w:semiHidden="1" w:unhideWhenUsed="1"/>
+    <w:lsdException w:name="footnote reference" w:semiHidden="1" w:unhideWhenUsed="1"/>
+    <w:lsdException w:name="annotation reference" w:semiHidden="1" w:unhideWhenUsed="1"/>
+    <w:lsdException w:name="line number" w:semiHidden="1" w:unhideWhenUsed="1"/>
+    <w:lsdException w:name="page number" w:semiHidden="1" w:unhideWhenUsed="1"/>
+    <w:lsdException w:name="endnote reference" w:semiHidden="1" w:unhideWhenUsed="1"/>
+    <w:lsdException w:name="endnote text" w:semiHidden="1" w:unhideWhenUsed="1"/>
+    <w:lsdException w:name="table of authorities" w:semiHidden="1" w:unhideWhenUsed="1"/>
+    <w:lsdException w:name="macro" w:semiHidden="1" w:unhideWhenUsed="1"/>
+    <w:lsdException w:name="toa heading" w:semiHidden="1" w:unhideWhenUsed="1"/>
+    <w:lsdException w:name="List" w:semiHidden="1" w:unhideWhenUsed="1"/>
+    <w:lsdException w:name="List Bullet" w:semiHidden="1" w:unhideWhenUsed="1"/>
+    <w:lsdException w:name="List Number" w:semiHidden="1" w:unhideWhenUsed="1"/>
+    <w:lsdException w:name="List 2" w:semiHidden="1" w:unhideWhenUsed="1"/>
+    <w:lsdException w:name="List 3" w:semiHidden="1" w:unhideWhenUsed="1"/>
+    <w:lsdException w:name="List 4" w:semiHidden="1" w:unhideWhenUsed="1"/>
+    <w:lsdException w:name="List 5" w:semiHidden="1" w:unhideWhenUsed="1"/>
+    <w:lsdException w:name="List Bullet 2" w:semiHidden="1" w:unhideWhenUsed="1"/>
+    <w:lsdException w:name="List Bullet 3" w:semiHidden="1" w:unhideWhenUsed="1"/>
+    <w:lsdException w:name="List Bullet 4" w:semiHidden="1" w:unhideWhenUsed="1"/>
+    <w:lsdException w:name="List Bullet 5" w:semiHidden="1" w:unhideWhenUsed="1"/>
+    <w:lsdException w:name="List Number 2" w:semiHidden="1" w:unhideWhenUsed="1"/>
+    <w:lsdException w:name="List Number 3" w:semiHidden="1" w:unhideWhenUsed="1"/>
+    <w:lsdException w:name="List Number 4" w:semiHidden="1" w:unhideWhenUsed="1"/>
+    <w:lsdException w:name="List Number 5" w:semiHidden="1" w:unhideWhenUsed="1"/>
+    <w:lsdException w:name="Title" w:uiPriority="10" w:qFormat="1"/>
+    <w:lsdException w:name="Closing" w:semiHidden="1" w:unhideWhenUsed="1"/>
+    <w:lsdException w:name="Signature" w:semiHidden="1" w:unhideWhenUsed="1"/>
+    <w:lsdException w:name="Default Paragraph Font" w:semiHidden="1" w:uiPriority="1" w:unhideWhenUsed="1"/>
+    <w:lsdException w:name="Body Text" w:semiHidden="1" w:unhideWhenUsed="1"/>
+    <w:lsdException w:name="Body Text Indent" w:semiHidden="1" w:unhideWhenUsed="1"/>
+    <w:lsdException w:name="List Continue" w:semiHidden="1" w:unhideWhenUsed="1"/>
+    <w:lsdException w:name="List Continue 2" w:semiHidden="1" w:unhideWhenUsed="1"/>
+    <w:lsdException w:name="List Continue 3" w:semiHidden="1" w:unhideWhenUsed="1"/>
+    <w:lsdException w:name="List Continue 4" w:semiHidden="1" w:unhideWhenUsed="1"/>
+    <w:lsdException w:name="List Continue 5" w:semiHidden="1" w:unhideWhenUsed="1"/>
+    <w:lsdException w:name="Message Header" w:semiHidden="1" w:unhideWhenUsed="1"/>
+    <w:lsdException w:name="Subtitle" w:uiPriority="11" w:qFormat="1"/>
+    <w:lsdException w:name="Salutation" w:semiHidden="1" w:unhideWhenUsed="1"/>
+    <w:lsdException w:name="Date" w:semiHidden="1" w:unhideWhenUsed="1"/>
+    <w:lsdException w:name="Body Text First Indent" w:semiHidden="1" w:unhideWhenUsed="1"/>
+    <w:lsdException w:name="Body Text First Indent 2" w:semiHidden="1" w:unhideWhenUsed="1"/>
+    <w:lsdException w:name="Note Heading" w:semiHidden="1" w:unhideWhenUsed="1"/>
+    <w:lsdException w:name="Body Text 2" w:semiHidden="1" w:unhideWhenUsed="1"/>
+    <w:lsdException w:name="Body Text 3" w:semiHidden="1" w:unhideWhenUsed="1"/>
+    <w:lsdException w:name="Body Text Indent 2" w:semiHidden="1" w:unhideWhenUsed="1"/>
+    <w:lsdException w:name="Body Text Indent 3" w:semiHidden="1" w:unhideWhenUsed="1"/>
+    <w:lsdException w:name="Block Text" w:semiHidden="1" w:unhideWhenUsed="1"/>
+    <w:lsdException w:name="Hyperlink" w:semiHidden="1" w:unhideWhenUsed="1"/>
+    <w:lsdException w:name="FollowedHyperlink" w:semiHidden="1" w:unhideWhenUsed="1"/>
+    <w:lsdException w:name="Strong" w:uiPriority="22" w:qFormat="1"/>
+    <w:lsdException w:name="Emphasis" w:uiPriority="20" w:qFormat="1"/>
+    <w:lsdException w:name="Document Map" w:semiHidden="1" w:unhideWhenUsed="1"/>
+    <w:lsdException w:name="Plain Text" w:semiHidden="1" w:unhideWhenUsed="1"/>
+    <w:lsdException w:name="E-mail Signature" w:semiHidden="1" w:unhideWhenUsed="1"/>
+    <w:lsdException w:name="HTML Top of Form" w:semiHidden="1" w:unhideWhenUsed="1"/>
+    <w:lsdException w:name="HTML Bottom of Form" w:semiHidden="1" w:unhideWhenUsed="1"/>
+    <w:lsdException w:name="Normal (Web)" w:semiHidden="1" w:unhideWhenUsed="1"/>
+    <w:lsdException w:name="HTML Acronym" w:semiHidden="1" w:unhideWhenUsed="1"/>
+    <w:lsdException w:name="HTML Address" w:semiHidden="1" w:unhideWhenUsed="1"/>
+    <w:lsdException w:name="HTML Cite" w:semiHidden="1" w:unhideWhenUsed="1"/>
+    <w:lsdException w:name="HTML Code" w:semiHidden="1" w:unhideWhenUsed="1"/>
+    <w:lsdException w:name="HTML Definition" w:semiHidden="1" w:unhideWhenUsed="1"/>
+    <w:lsdException w:name="HTML Keyboard" w:semiHidden="1" w:unhideWhenUsed="1"/>
+    <w:lsdException w:name="HTML Preformatted" w:semiHidden="1" w:unhideWhenUsed="1"/>
+    <w:lsdException w:name="HTML Sample" w:semiHidden="1" w:unhideWhenUsed="1"/>
+    <w:lsdException w:name="HTML Typewriter" w:semiHidden="1" w:unhideWhenUsed="1"/>
+    <w:lsdException w:name="HTML Variable" w:semiHidden="1" w:unhideWhenUsed="1"/>
+    <w:lsdException w:name="Normal Table" w:semiHidden="1" w:unhideWhenUsed="1"/>
+    <w:lsdException w:name="annotation subject" w:semiHidden="1" w:unhideWhenUsed="1"/>
+    <w:lsdException w:name="No List" w:semiHidden="1" w:unhideWhenUsed="1"/>
+    <w:lsdException w:name="Outline List 1" w:semiHidden="1" w:unhideWhenUsed="1"/>
+    <w:lsdException w:name="Outline List 2" w:semiHidden="1" w:unhideWhenUsed="1"/>
+    <w:lsdException w:name="Outline List 3" w:semiHidden="1" w:unhideWhenUsed="1"/>
+    <w:lsdException w:name="Table Simple 1" w:semiHidden="1" w:unhideWhenUsed="1"/>
+    <w:lsdException w:name="Table Simple 2" w:semiHidden="1" w:unhideWhenUsed="1"/>
+    <w:lsdException w:name="Table Simple 3" w:semiHidden="1" w:unhideWhenUsed="1"/>
+    <w:lsdException w:name="Table Classic 1" w:semiHidden="1" w:unhideWhenUsed="1"/>
+    <w:lsdException w:name="Table Classic 2" w:semiHidden="1" w:unhideWhenUsed="1"/>
+    <w:lsdException w:name="Table Classic 3" w:semiHidden="1" w:unhideWhenUsed="1"/>
+    <w:lsdException w:name="Table Classic 4" w:semiHidden="1" w:unhideWhenUsed="1"/>
+    <w:lsdException w:name="Table Colorful 1" w:semiHidden="1" w:unhideWhenUsed="1"/>
+    <w:lsdException w:name="Table Colorful 2" w:semiHidden="1" w:unhideWhenUsed="1"/>
+    <w:lsdException w:name="Table Colorful 3" w:semiHidden="1" w:unhideWhenUsed="1"/>
+    <w:lsdException w:name="Table Columns 1" w:semiHidden="1" w:unhideWhenUsed="1"/>
+    <w:lsdException w:name="Table Columns 2" w:semiHidden="1" w:unhideWhenUsed="1"/>
+    <w:lsdException w:name="Table Columns 3" w:semiHidden="1" w:unhideWhenUsed="1"/>
+    <w:lsdException w:name="Table Columns 4" w:semiHidden="1" w:unhideWhenUsed="1"/>
+    <w:lsdException w:name="Table Columns 5" w:semiHidden="1" w:unhideWhenUsed="1"/>
+    <w:lsdException w:name="Table Grid 1" w:semiHidden="1" w:unhideWhenUsed="1"/>
+    <w:lsdException w:name="Table Grid 2" w:semiHidden="1" w:unhideWhenUsed="1"/>
+    <w:lsdException w:name="Table Grid 3" w:semiHidden="1" w:unhideWhenUsed="1"/>
+    <w:lsdException w:name="Table Grid 4" w:semiHidden="1" w:unhideWhenUsed="1"/>
+    <w:lsdException w:name="Table Grid 5" w:semiHidden="1" w:unhideWhenUsed="1"/>
+    <w:lsdException w:name="Table Grid 6" w:semiHidden="1" w:unhideWhenUsed="1"/>
+    <w:lsdException w:name="Table Grid 7" w:semiHidden="1" w:unhideWhenUsed="1"/>
+    <w:lsdException w:name="Table Grid 8" w:semiHidden="1" w:unhideWhenUsed="1"/>
+    <w:lsdException w:name="Table List 1" w:semiHidden="1" w:unhideWhenUsed="1"/>
+    <w:lsdException w:name="Table List 2" w:semiHidden="1" w:unhideWhenUsed="1"/>
+    <w:lsdException w:name="Table List 3" w:semiHidden="1" w:unhideWhenUsed="1"/>
+    <w:lsdException w:name="Table List 4" w:semiHidden="1" w:unhideWhenUsed="1"/>
+    <w:lsdException w:name="Table List 5" w:semiHidden="1" w:unhideWhenUsed="1"/>
+    <w:lsdException w:name="Table List 6" w:semiHidden="1" w:unhideWhenUsed="1"/>
+    <w:lsdException w:name="Table List 7" w:semiHidden="1" w:unhideWhenUsed="1"/>
+    <w:lsdException w:name="Table List 8" w:semiHidden="1" w:unhideWhenUsed="1"/>
+    <w:lsdException w:name="Table 3D effects 1" w:semiHidden="1" w:unhideWhenUsed="1"/>
+    <w:lsdException w:name="Table 3D effects 2" w:semiHidden="1" w:unhideWhenUsed="1"/>
+    <w:lsdException w:name="Table 3D effects 3" w:semiHidden="1" w:unhideWhenUsed="1"/>
+    <w:lsdException w:name="Table Contemporary" w:semiHidden="1" w:unhideWhenUsed="1"/>
+    <w:lsdException w:name="Table Elegant" w:semiHidden="1" w:unhideWhenUsed="1"/>
+    <w:lsdException w:name="Table Professional" w:semiHidden="1" w:unhideWhenUsed="1"/>
+    <w:lsdException w:name="Table Subtle 1" w:semiHidden="1" w:unhideWhenUsed="1"/>
+    <w:lsdException w:name="Table Subtle 2" w:semiHidden="1" w:unhideWhenUsed="1"/>
+    <w:lsdException w:name="Table Web 1" w:semiHidden="1" w:unhideWhenUsed="1"/>
+    <w:lsdException w:name="Table Web 2" w:semiHidden="1" w:unhideWhenUsed="1"/>
+    <w:lsdException w:name="Table Web 3" w:semiHidden="1" w:unhideWhenUsed="1"/>
+    <w:lsdException w:name="Balloon Text" w:semiHidden="1" w:unhideWhenUsed="1"/>
+    <w:lsdException w:name="Table Grid" w:uiPriority="59"/>
+    <w:lsdException w:name="Table Theme" w:semiHidden="1" w:unhideWhenUsed="1"/>
+    <w:lsdException w:name="Placeholder Text" w:semiHidden="1"/>
+    <w:lsdException w:name="No Spacing" w:uiPriority="1" w:qFormat="1"/>
+    <w:lsdException w:name="Light Shading" w:uiPriority="60"/>
+    <w:lsdException w:name="Light List" w:uiPriority="61"/>
+    <w:lsdException w:name="Light Grid" w:uiPriority="62"/>
+    <w:lsdException w:name="Medium Shading 1" w:uiPriority="63"/>
+    <w:lsdException w:name="Medium Shading 2" w:uiPriority="64"/>
+    <w:lsdException w:name="Medium List 1" w:uiPriority="65"/>
+    <w:lsdException w:name="Medium List 2" w:uiPriority="66"/>
+    <w:lsdException w:name="Medium Grid 1" w:uiPriority="67"/>
+    <w:lsdException w:name="Medium Grid 2" w:uiPriority="68"/>
+    <w:lsdException w:name="Medium Grid 3" w:uiPriority="69"/>
+    <w:lsdException w:name="Dark List" w:uiPriority="70"/>
+    <w:lsdException w:name="Colorful Shading" w:uiPriority="71"/>
+    <w:lsdException w:name="Colorful List" w:uiPriority="72"/>
+    <w:lsdException w:name="Colorful Grid" w:uiPriority="73"/>
+    <w:lsdException w:name="Light Shading Accent 1" w:uiPriority="60"/>
+    <w:lsdException w:name="Light List Accent 1" w:uiPriority="61"/>
+    <w:lsdException w:name="Light Grid Accent 1" w:uiPriority="62"/>
+    <w:lsdException w:name="Medium Shading 1 Accent 1" w:uiPriority="63"/>
+    <w:lsdException w:name="Medium Shading 2 Accent 1" w:uiPriority="64"/>
+    <w:lsdException w:name="Medium List 1 Accent 1" w:uiPriority="65"/>
+    <w:lsdException w:name="Revision" w:semiHidden="1"/>
+    <w:lsdException w:name="List Paragraph" w:uiPriority="34" w:qFormat="1"/>
+    <w:lsdException w:name="Quote" w:uiPriority="29" w:qFormat="1"/>
+    <w:lsdException w:name="Intense Quote" w:uiPriority="30" w:qFormat="1"/>
+    <w:lsdException w:name="Medium List 2 Accent 1" w:uiPriority="66"/>
+    <w:lsdException w:name="Medium Grid 1 Accent 1" w:uiPriority="67"/>
+    <w:lsdException w:name="Medium Grid 2 Accent 1" w:uiPriority="68"/>
+    <w:lsdException w:name="Medium Grid 3 Accent 1" w:uiPriority="69"/>
+    <w:lsdException w:name="Dark List Accent 1" w:uiPriority="70"/>
+    <w:lsdException w:name="Colorful Shading Accent 1" w:uiPriority="71"/>
+    <w:lsdException w:name="Colorful List Accent 1" w:uiPriority="72"/>
+    <w:lsdException w:name="Colorful Grid Accent 1" w:uiPriority="73"/>
+    <w:lsdException w:name="Light Shading Accent 2" w:uiPriority="60"/>
+    <w:lsdException w:name="Light List Accent 2" w:uiPriority="61"/>
+    <w:lsdException w:name="Light Grid Accent 2" w:uiPriority="62"/>
+    <w:lsdException w:name="Medium Shading 1 Accent 2" w:uiPriority="63"/>
+    <w:lsdException w:name="Medium Shading 2 Accent 2" w:uiPriority="64"/>
+    <w:lsdException w:name="Medium List 1 Accent 2" w:uiPriority="65"/>
+    <w:lsdException w:name="Medium List 2 Accent 2" w:uiPriority="66"/>
+    <w:lsdException w:name="Medium Grid 1 Accent 2" w:uiPriority="67"/>
+    <w:lsdException w:name="Medium Grid 2 Accent 2" w:uiPriority="68"/>
+    <w:lsdException w:name="Medium Grid 3 Accent 2" w:uiPriority="69"/>
+    <w:lsdException w:name="Dark List Accent 2" w:uiPriority="70"/>
+    <w:lsdException w:name="Colorful Shading Accent 2" w:uiPriority="71"/>
+    <w:lsdException w:name="Colorful List Accent 2" w:uiPriority="72"/>
+    <w:lsdException w:name="Colorful Grid Accent 2" w:uiPriority="73"/>
+    <w:lsdException w:name="Light Shading Accent 3" w:uiPriority="60"/>
+    <w:lsdException w:name="Light List Accent 3" w:uiPriority="61"/>
+    <w:lsdException w:name="Light Grid Accent 3" w:uiPriority="62"/>
+    <w:lsdException w:name="Medium Shading 1 Accent 3" w:uiPriority="63"/>
+    <w:lsdException w:name="Medium Shading 2 Accent 3" w:uiPriority="64"/>
+    <w:lsdException w:name="Medium List 1 Accent 3" w:uiPriority="65"/>
+    <w:lsdException w:name="Medium List 2 Accent 3" w:uiPriority="66"/>
+    <w:lsdException w:name="Medium Grid 1 Accent 3" w:uiPriority="67"/>
+    <w:lsdException w:name="Medium Grid 2 Accent 3" w:uiPriority="68"/>
+    <w:lsdException w:name="Medium Grid 3 Accent 3" w:uiPriority="69"/>
+    <w:lsdException w:name="Dark List Accent 3" w:uiPriority="70"/>
+    <w:lsdException w:name="Colorful Shading Accent 3" w:uiPriority="71"/>
+    <w:lsdException w:name="Colorful List Accent 3" w:uiPriority="72"/>
+    <w:lsdException w:name="Colorful Grid Accent 3" w:uiPriority="73"/>
+    <w:lsdException w:name="Light Shading Accent 4" w:uiPriority="60"/>
+    <w:lsdException w:name="Light List Accent 4" w:uiPriority="61"/>
+    <w:lsdException w:name="Light Grid Accent 4" w:uiPriority="62"/>
+    <w:lsdException w:name="Medium Shading 1 Accent 4" w:uiPriority="63"/>
+    <w:lsdException w:name="Medium Shading 2 Accent 4" w:uiPriority="64"/>
+    <w:lsdException w:name="Medium List 1 Accent 4" w:uiPriority="65"/>
+    <w:lsdException w:name="Medium List 2 Accent 4" w:uiPriority="66"/>
+    <w:lsdException w:name="Medium Grid 1 Accent 4" w:uiPriority="67"/>
+    <w:lsdException w:name="Medium Grid 2 Accent 4" w:uiPriority="68"/>
+    <w:lsdException w:name="Medium Grid 3 Accent 4" w:uiPriority="69"/>
+    <w:lsdException w:name="Dark List Accent 4" w:uiPriority="70"/>
+    <w:lsdException w:name="Colorful Shading Accent 4" w:uiPriority="71"/>
+    <w:lsdException w:name="Colorful List Accent 4" w:uiPriority="72"/>
+    <w:lsdException w:name="Colorful Grid Accent 4" w:uiPriority="73"/>
+    <w:lsdException w:name="Light Shading Accent 5" w:uiPriority="60"/>
+    <w:lsdException w:name="Light List Accent 5" w:uiPriority="61"/>
+    <w:lsdException w:name="Light Grid Accent 5" w:uiPriority="62"/>
+    <w:lsdException w:name="Medium Shading 1 Accent 5" w:uiPriority="63"/>
+    <w:lsdException w:name="Medium Shading 2 Accent 5" w:uiPriority="64"/>
+    <w:lsdException w:name="Medium List 1 Accent 5" w:uiPriority="65"/>
+    <w:lsdException w:name="Medium List 2 Accent 5" w:uiPriority="66"/>
+    <w:lsdException w:name="Medium Grid 1 Accent 5" w:uiPriority="67"/>
+    <w:lsdException w:name="Medium Grid 2 Accent 5" w:uiPriority="68"/>
+    <w:lsdException w:name="Medium Grid 3 Accent 5" w:uiPriority="69"/>
+    <w:lsdException w:name="Dark List Accent 5" w:uiPriority="70"/>
+    <w:lsdException w:name="Colorful Shading Accent 5" w:uiPriority="71"/>
+    <w:lsdException w:name="Colorful List Accent 5" w:uiPriority="72"/>
+    <w:lsdException w:name="Colorful Grid Accent 5" w:uiPriority="73"/>
+    <w:lsdException w:name="Light Shading Accent 6" w:uiPriority="60"/>
+    <w:lsdException w:name="Light List Accent 6" w:uiPriority="61"/>
+    <w:lsdException w:name="Light Grid Accent 6" w:uiPriority="62"/>
+    <w:lsdException w:name="Medium Shading 1 Accent 6" w:uiPriority="63"/>
+    <w:lsdException w:name="Medium Shading 2 Accent 6" w:uiPriority="64"/>
+    <w:lsdException w:name="Medium List 1 Accent 6" w:uiPriority="65"/>
+    <w:lsdException w:name="Medium List 2 Accent 6" w:uiPriority="66"/>
+    <w:lsdException w:name="Medium Grid 1 Accent 6" w:uiPriority="67"/>
+    <w:lsdException w:name="Medium Grid 2 Accent 6" w:uiPriority="68"/>
+    <w:lsdException w:name="Medium Grid 3 Accent 6" w:uiPriority="69"/>
+    <w:lsdException w:name="Dark List Accent 6" w:uiPriority="70"/>
+    <w:lsdException w:name="Colorful Shading Accent 6" w:uiPriority="71"/>
+    <w:lsdException w:name="Colorful List Accent 6" w:uiPriority="72"/>
+    <w:lsdException w:name="Colorful Grid Accent 6" w:uiPriority="73"/>
+    <w:lsdException w:name="Subtle Emphasis" w:uiPriority="19" w:qFormat="1"/>
+    <w:lsdException w:name="Intense Emphasis" w:uiPriority="21" w:qFormat="1"/>
+    <w:lsdException w:name="Subtle Reference" w:uiPriority="31" w:qFormat="1"/>
+    <w:lsdException w:name="Intense Reference" w:uiPriority="32" w:qFormat="1"/>
+    <w:lsdException w:name="Book Title" w:uiPriority="33" w:qFormat="1"/>
+    <w:lsdException w:name="Bibliography" w:semiHidden="1" w:uiPriority="37" w:unhideWhenUsed="1"/>
+    <w:lsdException w:name="TOC Heading" w:semiHidden="1" w:uiPriority="39" w:unhideWhenUsed="1" w:qFormat="1"/>
+    <w:lsdException w:name="Plain Table 1" w:uiPriority="41"/>
+    <w:lsdException w:name="Plain Table 2" w:uiPriority="42"/>
+    <w:lsdException w:name="Plain Table 3" w:uiPriority="43"/>
+    <w:lsdException w:name="Plain Table 4" w:uiPriority="44"/>
+    <w:lsdException w:name="Plain Table 5" w:uiPriority="45"/>
+    <w:lsdException w:name="Grid Table Light" w:uiPriority="40"/>
+    <w:lsdException w:name="Grid Table 1 Light" w:uiPriority="46"/>
+    <w:lsdException w:name="Grid Table 2" w:uiPriority="47"/>
+    <w:lsdException w:name="Grid Table 3" w:uiPriority="48"/>
+    <w:lsdException w:name="Grid Table 4" w:uiPriority="49"/>
+    <w:lsdException w:name="Grid Table 5 Dark" w:uiPriority="50"/>
+    <w:lsdException w:name="Grid Table 6 Colorful" w:uiPriority="51"/>
+    <w:lsdException w:name="Grid Table 7 Colorful" w:uiPriority="52"/>
+    <w:lsdException w:name="Grid Table 1 Light Accent 1" w:uiPriority="46"/>
+    <w:lsdException w:name="Grid Table 2 Accent 1" w:uiPriority="47"/>
+    <w:lsdException w:name="Grid Table 3 Accent 1" w:uiPriority="48"/>
+    <w:lsdException w:name="Grid Table 4 Accent 1" w:uiPriority="49"/>
+    <w:lsdException w:name="Grid Table 5 Dark Accent 1" w:uiPriority="50"/>
+    <w:lsdException w:name="Grid Table 6 Colorful Accent 1" w:uiPriority="51"/>
+    <w:lsdException w:name="Grid Table 7 Colorful Accent 1" w:uiPriority="52"/>
+    <w:lsdException w:name="Grid Table 1 Light Accent 2" w:uiPriority="46"/>
+    <w:lsdException w:name="Grid Table 2 Accent 2" w:uiPriority="47"/>
+    <w:lsdException w:name="Grid Table 3 Accent 2" w:uiPriority="48"/>
+    <w:lsdException w:name="Grid Table 4 Accent 2" w:uiPriority="49"/>
+    <w:lsdException w:name="Grid Table 5 Dark Accent 2" w:uiPriority="50"/>
+    <w:lsdException w:name="Grid Table 6 Colorful Accent 2" w:uiPriority="51"/>
+    <w:lsdException w:name="Grid Table 7 Colorful Accent 2" w:uiPriority="52"/>
+    <w:lsdException w:name="Grid Table 1 Light Accent 3" w:uiPriority="46"/>
+    <w:lsdException w:name="Grid Table 2 Accent 3" w:uiPriority="47"/>
+    <w:lsdException w:name="Grid Table 3 Accent 3" w:uiPriority="48"/>
+    <w:lsdException w:name="Grid Table 4 Accent 3" w:uiPriority="49"/>
+    <w:lsdException w:name="Grid Table 5 Dark Accent 3" w:uiPriority="50"/>
+    <w:lsdException w:name="Grid Table 6 Colorful Accent 3" w:uiPriority="51"/>
+    <w:lsdException w:name="Grid Table 7 Colorful Accent 3" w:uiPriority="52"/>
+    <w:lsdException w:name="Grid Table 1 Light Accent 4" w:uiPriority="46"/>
+    <w:lsdException w:name="Grid Table 2 Accent 4" w:uiPriority="47"/>
+    <w:lsdException w:name="Grid Table 3 Accent 4" w:uiPriority="48"/>
+    <w:lsdException w:name="Grid Table 4 Accent 4" w:uiPriority="49"/>
+    <w:lsdException w:name="Grid Table 5 Dark Accent 4" w:uiPriority="50"/>
+    <w:lsdException w:name="Grid Table 6 Colorful Accent 4" w:uiPriority="51"/>
+    <w:lsdException w:name="Grid Table 7 Colorful Accent 4" w:uiPriority="52"/>
+    <w:lsdException w:name="Grid Table 1 Light Accent 5" w:uiPriority="46"/>
+    <w:lsdException w:name="Grid Table 2 Accent 5" w:uiPriority="47"/>
+    <w:lsdException w:name="Grid Table 3 Accent 5" w:uiPriority="48"/>
+    <w:lsdException w:name="Grid Table 4 Accent 5" w:uiPriority="49"/>
+    <w:lsdException w:name="Grid Table 5 Dark Accent 5" w:uiPriority="50"/>
+    <w:lsdException w:name="Grid Table 6 Colorful Accent 5" w:uiPriority="51"/>
+    <w:lsdException w:name="Grid Table 7 Colorful Accent 5" w:uiPriority="52"/>
+    <w:lsdException w:name="Grid Table 1 Light Accent 6" w:uiPriority="46"/>
+    <w:lsdException w:name="Grid Table 2 Accent 6" w:uiPriority="47"/>
+    <w:lsdException w:name="Grid Table 3 Accent 6" w:uiPriority="48"/>
+    <w:lsdException w:name="Grid Table 4 Accent 6" w:uiPriority="49"/>
+    <w:lsdException w:name="Grid Table 5 Dark Accent 6" w:uiPriority="50"/>
+    <w:lsdException w:name="Grid Table 6 Colorful Accent 6" w:uiPriority="51"/>
+    <w:lsdException w:name="Grid Table 7 Colorful Accent 6" w:uiPriority="52"/>
+    <w:lsdException w:name="List Table 1 Light" w:uiPriority="46"/>
+    <w:lsdException w:name="List Table 2" w:uiPriority="47"/>
+    <w:lsdException w:name="List Table 3" w:uiPriority="48"/>
+    <w:lsdException w:name="List Table 4" w:uiPriority="49"/>
+    <w:lsdException w:name="List Table 5 Dark" w:uiPriority="50"/>
+    <w:lsdException w:name="List Table 6 Colorful" w:uiPriority="51"/>
+    <w:lsdException w:name="List Table 7 Colorful" w:uiPriority="52"/>
+    <w:lsdException w:name="List Table 1 Light Accent 1" w:uiPriority="46"/>
+    <w:lsdException w:name="List Table 2 Accent 1" w:uiPriority="47"/>
+    <w:lsdException w:name="List Table 3 Accent 1" w:uiPriority="48"/>
+    <w:lsdException w:name="List Table 4 Accent 1" w:uiPriority="49"/>
+    <w:lsdException w:name="List Table 5 Dark Accent 1" w:uiPriority="50"/>
+    <w:lsdException w:name="List Table 6 Colorful Accent 1" w:uiPriority="51"/>
+    <w:lsdException w:name="List Table 7 Colorful Accent 1" w:uiPriority="52"/>
+    <w:lsdException w:name="List Table 1 Light Accent 2" w:uiPriority="46"/>
+    <w:lsdException w:name="List Table 2 Accent 2" w:uiPriority="47"/>
+    <w:lsdException w:name="List Table 3 Accent 2" w:uiPriority="48"/>
+    <w:lsdException w:name="List Table 4 Accent 2" w:uiPriority="49"/>
+    <w:lsdException w:name="List Table 5 Dark Accent 2" w:uiPriority="50"/>
+    <w:lsdException w:name="List Table 6 Colorful Accent 2" w:uiPriority="51"/>
+    <w:lsdException w:name="List Table 7 Colorful Accent 2" w:uiPriority="52"/>
+    <w:lsdException w:name="List Table 1 Light Accent 3" w:uiPriority="46"/>
+    <w:lsdException w:name="List Table 2 Accent 3" w:uiPriority="47"/>
+    <w:lsdException w:name="List Table 3 Accent 3" w:uiPriority="48"/>
+    <w:lsdException w:name="List Table 4 Accent 3" w:uiPriority="49"/>
+    <w:lsdException w:name="List Table 5 Dark Accent 3" w:uiPriority="50"/>
+    <w:lsdException w:name="List Table 6 Colorful Accent 3" w:uiPriority="51"/>
+    <w:lsdException w:name="List Table 7 Colorful Accent 3" w:uiPriority="52"/>
+    <w:lsdException w:name="List Table 1 Light Accent 4" w:uiPriority="46"/>
+    <w:lsdException w:name="List Table 2 Accent 4" w:uiPriority="47"/>
+    <w:lsdException w:name="List Table 3 Accent 4" w:uiPriority="48"/>
+    <w:lsdException w:name="List Table 4 Accent 4" w:uiPriority="49"/>
+    <w:lsdException w:name="List Table 5 Dark Accent 4" w:uiPriority="50"/>
+    <w:lsdException w:name="List Table 6 Colorful Accent 4" w:uiPriority="51"/>
+    <w:lsdException w:name="List Table 7 Colorful Accent 4" w:uiPriority="52"/>
+    <w:lsdException w:name="List Table 1 Light Accent 5" w:uiPriority="46"/>
+    <w:lsdException w:name="List Table 2 Accent 5" w:uiPriority="47"/>
+    <w:lsdException w:name="List Table 3 Accent 5" w:uiPriority="48"/>
+    <w:lsdException w:name="List Table 4 Accent 5" w:uiPriority="49"/>
+    <w:lsdException w:name="List Table 5 Dark Accent 5" w:uiPriority="50"/>
+    <w:lsdException w:name="List Table 6 Colorful Accent 5" w:uiPriority="51"/>
+    <w:lsdException w:name="List Table 7 Colorful Accent 5" w:uiPriority="52"/>
+    <w:lsdException w:name="List Table 1 Light Accent 6" w:uiPriority="46"/>
+    <w:lsdException w:name="List Table 2 Accent 6" w:uiPriority="47"/>
+    <w:lsdException w:name="List Table 3 Accent 6" w:uiPriority="48"/>
+    <w:lsdException w:name="List Table 4 Accent 6" w:uiPriority="49"/>
+    <w:lsdException w:name="List Table 5 Dark Accent 6" w:uiPriority="50"/>
+    <w:lsdException w:name="List Table 6 Colorful Accent 6" w:uiPriority="51"/>
+    <w:lsdException w:name="List Table 7 Colorful Accent 6" w:uiPriority="52"/>
   </w:latentStyles>
   <w:style w:type="paragraph" w:default="1" w:styleId="Normal">
     <w:name w:val="Normal"/>
@@ -3117,7 +3579,6 @@
     <w:uiPriority w:val="99"/>
     <w:semiHidden/>
     <w:unhideWhenUsed/>
-    <w:qFormat/>
     <w:tblPr>
       <w:tblInd w:w="0" w:type="dxa"/>
       <w:tblCellMar>
@@ -4103,7 +4564,7 @@
 </file>
 
 <file path=customXml/itemProps1.xml><?xml version="1.0" encoding="utf-8"?>
-<ds:datastoreItem xmlns:ds="http://schemas.openxmlformats.org/officeDocument/2006/customXml" ds:itemID="{2714D66E-75BE-4755-8FBD-FF68B75E6262}">
+<ds:datastoreItem xmlns:ds="http://schemas.openxmlformats.org/officeDocument/2006/customXml" ds:itemID="{841624D3-A4E3-410B-BB49-25BD6E9FB75A}">
   <ds:schemaRefs>
     <ds:schemaRef ds:uri="http://schemas.openxmlformats.org/officeDocument/2006/bibliography"/>
   </ds:schemaRefs>

</xml_diff>

<commit_message>
Mise en page rendu 2
</commit_message>
<xml_diff>
--- a/Docs/Rendus/Rendu 2/Solutions à mettre en oeuvre.docx
+++ b/Docs/Rendus/Rendu 2/Solutions à mettre en oeuvre.docx
@@ -1,6 +1,6 @@
 
 <file path=word/document.xml><?xml version="1.0" encoding="utf-8"?>
-<w:document xmlns:wpc="http://schemas.microsoft.com/office/word/2010/wordprocessingCanvas" xmlns:mc="http://schemas.openxmlformats.org/markup-compatibility/2006" xmlns:o="urn:schemas-microsoft-com:office:office" xmlns:r="http://schemas.openxmlformats.org/officeDocument/2006/relationships" xmlns:m="http://schemas.openxmlformats.org/officeDocument/2006/math" xmlns:v="urn:schemas-microsoft-com:vml" xmlns:wp14="http://schemas.microsoft.com/office/word/2010/wordprocessingDrawing" xmlns:wp="http://schemas.openxmlformats.org/drawingml/2006/wordprocessingDrawing" xmlns:w10="urn:schemas-microsoft-com:office:word" xmlns:w="http://schemas.openxmlformats.org/wordprocessingml/2006/main" xmlns:w14="http://schemas.microsoft.com/office/word/2010/wordml" xmlns:w15="http://schemas.microsoft.com/office/word/2012/wordml" xmlns:wpg="http://schemas.microsoft.com/office/word/2010/wordprocessingGroup" xmlns:wpi="http://schemas.microsoft.com/office/word/2010/wordprocessingInk" xmlns:wne="http://schemas.microsoft.com/office/word/2006/wordml" xmlns:wps="http://schemas.microsoft.com/office/word/2010/wordprocessingShape" mc:Ignorable="w14 w15 wp14">
+<w:document xmlns:ve="http://schemas.openxmlformats.org/markup-compatibility/2006" xmlns:o="urn:schemas-microsoft-com:office:office" xmlns:r="http://schemas.openxmlformats.org/officeDocument/2006/relationships" xmlns:m="http://schemas.openxmlformats.org/officeDocument/2006/math" xmlns:v="urn:schemas-microsoft-com:vml" xmlns:wp="http://schemas.openxmlformats.org/drawingml/2006/wordprocessingDrawing" xmlns:w10="urn:schemas-microsoft-com:office:word" xmlns:w="http://schemas.openxmlformats.org/wordprocessingml/2006/main" xmlns:wne="http://schemas.microsoft.com/office/word/2006/wordml">
   <w:body>
     <w:p>
       <w:pPr>
@@ -15,7 +15,21 @@
           <w:sz w:val="28"/>
           <w:szCs w:val="28"/>
         </w:rPr>
-        <w:t>Solution à mettre en œuvre</w:t>
+        <w:t>Solution</w:t>
+      </w:r>
+      <w:r>
+        <w:rPr>
+          <w:sz w:val="28"/>
+          <w:szCs w:val="28"/>
+        </w:rPr>
+        <w:t>s</w:t>
+      </w:r>
+      <w:r>
+        <w:rPr>
+          <w:sz w:val="28"/>
+          <w:szCs w:val="28"/>
+        </w:rPr>
+        <w:t xml:space="preserve"> à mettre en œuvre</w:t>
       </w:r>
     </w:p>
     <w:p>
@@ -31,16 +45,11 @@
       <w:r>
         <w:t xml:space="preserve"> Créer une application permettant de générer des fichiers </w:t>
       </w:r>
-      <w:proofErr w:type="spellStart"/>
-      <w:r>
-        <w:t>w</w:t>
-      </w:r>
-      <w:r>
-        <w:t>ave</w:t>
-      </w:r>
-      <w:proofErr w:type="spellEnd"/>
-      <w:r>
-        <w:t xml:space="preserve"> contena</w:t>
+      <w:r>
+        <w:t>W</w:t>
+      </w:r>
+      <w:r>
+        <w:t>ave contena</w:t>
       </w:r>
       <w:r>
         <w:t>nt des signaux simples (sinus, c</w:t>
@@ -53,6 +62,9 @@
       </w:r>
       <w:r>
         <w:t>riangle)</w:t>
+      </w:r>
+      <w:r>
+        <w:t>.</w:t>
       </w:r>
     </w:p>
     <w:p>
@@ -105,7 +117,7 @@
                     <a:blip r:embed="rId8">
                       <a:extLst>
                         <a:ext uri="{28A0092B-C50C-407E-A947-70E740481C1C}">
-                          <a14:useLocalDpi xmlns:a14="http://schemas.microsoft.com/office/drawing/2010/main" val="0"/>
+                          <a14:useLocalDpi xmlns:a14="http://schemas.microsoft.com/office/drawing/2010/main" xmlns:wps="http://schemas.microsoft.com/office/word/2010/wordprocessingShape" xmlns:wpi="http://schemas.microsoft.com/office/word/2010/wordprocessingInk" xmlns:wpg="http://schemas.microsoft.com/office/word/2010/wordprocessingGroup" xmlns:w15="http://schemas.microsoft.com/office/word/2012/wordml" xmlns:w14="http://schemas.microsoft.com/office/word/2010/wordml" xmlns:w="http://schemas.openxmlformats.org/wordprocessingml/2006/main" xmlns:w10="urn:schemas-microsoft-com:office:word" xmlns:wp14="http://schemas.microsoft.com/office/word/2010/wordprocessingDrawing" xmlns:v="urn:schemas-microsoft-com:vml" xmlns:o="urn:schemas-microsoft-com:office:office" xmlns:mc="http://schemas.openxmlformats.org/markup-compatibility/2006" xmlns:wpc="http://schemas.microsoft.com/office/word/2010/wordprocessingCanvas" xmlns="" val="0"/>
                         </a:ext>
                       </a:extLst>
                     </a:blip>
@@ -125,7 +137,7 @@
                     </a:ln>
                     <a:extLst>
                       <a:ext uri="{53640926-AAD7-44D8-BBD7-CCE9431645EC}">
-                        <a14:shadowObscured xmlns:a14="http://schemas.microsoft.com/office/drawing/2010/main"/>
+                        <a14:shadowObscured xmlns:a14="http://schemas.microsoft.com/office/drawing/2010/main" xmlns:wps="http://schemas.microsoft.com/office/word/2010/wordprocessingShape" xmlns:wpi="http://schemas.microsoft.com/office/word/2010/wordprocessingInk" xmlns:wpg="http://schemas.microsoft.com/office/word/2010/wordprocessingGroup" xmlns:w15="http://schemas.microsoft.com/office/word/2012/wordml" xmlns:w14="http://schemas.microsoft.com/office/word/2010/wordml" xmlns:w="http://schemas.openxmlformats.org/wordprocessingml/2006/main" xmlns:w10="urn:schemas-microsoft-com:office:word" xmlns:wp14="http://schemas.microsoft.com/office/word/2010/wordprocessingDrawing" xmlns:v="urn:schemas-microsoft-com:vml" xmlns:o="urn:schemas-microsoft-com:office:office" xmlns:mc="http://schemas.openxmlformats.org/markup-compatibility/2006" xmlns:wpc="http://schemas.microsoft.com/office/word/2010/wordprocessingCanvas" xmlns=""/>
                       </a:ext>
                     </a:extLst>
                   </pic:spPr>
@@ -152,8 +164,15 @@
         <w:t>Explications des relations de l’IHM</w:t>
       </w:r>
     </w:p>
-    <w:p/>
-    <w:p>
+    <w:p>
+      <w:pPr>
+        <w:spacing w:after="0"/>
+      </w:pPr>
+    </w:p>
+    <w:p>
+      <w:pPr>
+        <w:spacing w:after="0"/>
+      </w:pPr>
       <w:r>
         <w:t xml:space="preserve">Voir en annexe le diagramme des slots/signaux. </w:t>
       </w:r>
@@ -182,15 +201,7 @@
     </w:p>
     <w:p>
       <w:r>
-        <w:t>Dans le projet, cinq classes ont été développées pour la partie « création des signaux ». La classe « </w:t>
-      </w:r>
-      <w:proofErr w:type="spellStart"/>
-      <w:r>
-        <w:t>GBF_Signal</w:t>
-      </w:r>
-      <w:proofErr w:type="spellEnd"/>
-      <w:r>
-        <w:t xml:space="preserve"> » est la classe mère. Elle contient tous les attributs et </w:t>
+        <w:t xml:space="preserve">Dans le projet, cinq classes ont été développées pour la partie « création des signaux ». La classe « GBF_Signal » est la classe mère. Elle contient tous les attributs et </w:t>
       </w:r>
       <w:r>
         <w:t>les méthodes liées</w:t>
@@ -207,13 +218,11 @@
           <w:numId w:val="19"/>
         </w:numPr>
       </w:pPr>
-      <w:proofErr w:type="spellStart"/>
-      <w:r>
-        <w:t>M_Frequency</w:t>
-      </w:r>
-      <w:proofErr w:type="spellEnd"/>
-      <w:r>
-        <w:t xml:space="preserve"> : </w:t>
+      <w:r>
+        <w:t>m</w:t>
+      </w:r>
+      <w:r>
+        <w:t xml:space="preserve">_Frequency : </w:t>
       </w:r>
       <w:r>
         <w:t>Fréquence</w:t>
@@ -230,13 +239,11 @@
           <w:numId w:val="19"/>
         </w:numPr>
       </w:pPr>
-      <w:proofErr w:type="spellStart"/>
-      <w:r>
-        <w:t>M_Offset</w:t>
-      </w:r>
-      <w:proofErr w:type="spellEnd"/>
-      <w:r>
-        <w:t> : Composante continue du signal</w:t>
+      <w:r>
+        <w:t>m</w:t>
+      </w:r>
+      <w:r>
+        <w:t>_Offset : Composante continue du signal</w:t>
       </w:r>
     </w:p>
     <w:p>
@@ -247,13 +254,11 @@
           <w:numId w:val="19"/>
         </w:numPr>
       </w:pPr>
-      <w:proofErr w:type="spellStart"/>
-      <w:r>
-        <w:t>M_Amplitude</w:t>
-      </w:r>
-      <w:proofErr w:type="spellEnd"/>
-      <w:r>
-        <w:t xml:space="preserve"> : Amplitude </w:t>
+      <w:r>
+        <w:t>m</w:t>
+      </w:r>
+      <w:r>
+        <w:t xml:space="preserve">_Amplitude : Amplitude </w:t>
       </w:r>
       <w:r>
         <w:t>crête</w:t>
@@ -276,13 +281,11 @@
           <w:numId w:val="19"/>
         </w:numPr>
       </w:pPr>
-      <w:proofErr w:type="spellStart"/>
-      <w:r>
-        <w:t>M_Waveform</w:t>
-      </w:r>
-      <w:proofErr w:type="spellEnd"/>
-      <w:r>
-        <w:t> : Contient les points calculés du signal</w:t>
+      <w:r>
+        <w:t>m</w:t>
+      </w:r>
+      <w:r>
+        <w:t>_Waveform : Contient les points calculés du signal</w:t>
       </w:r>
       <w:r>
         <w:t> </w:t>
@@ -296,56 +299,27 @@
           <w:numId w:val="19"/>
         </w:numPr>
       </w:pPr>
-      <w:proofErr w:type="spellStart"/>
-      <w:r>
-        <w:t>M_Type</w:t>
-      </w:r>
-      <w:proofErr w:type="spellEnd"/>
-      <w:r>
-        <w:t xml:space="preserve"> : Contient un </w:t>
-      </w:r>
-      <w:proofErr w:type="spellStart"/>
-      <w:r>
-        <w:t>enum</w:t>
-      </w:r>
-      <w:proofErr w:type="spellEnd"/>
-      <w:r>
-        <w:t xml:space="preserve"> relatif au type de signal (1 : Carré, 2 : </w:t>
-      </w:r>
-      <w:proofErr w:type="gramStart"/>
-      <w:r>
-        <w:t>Sinus ,</w:t>
-      </w:r>
-      <w:proofErr w:type="gramEnd"/>
-      <w:r>
-        <w:t xml:space="preserve"> 3 : Cosinus, 4 : triangle)</w:t>
+      <w:r>
+        <w:t>m</w:t>
+      </w:r>
+      <w:r>
+        <w:t>_Type : Contient un enum relatif au type de signal (1 : Carré, 2 : Sinus , 3 : Cosinus, 4 : triangle)</w:t>
       </w:r>
     </w:p>
     <w:p>
       <w:r>
         <w:t xml:space="preserve">Des classes filles héritent des propriétés et des méthodes de la classe mère. Seule la classe carrée dispose d’un attribut supplémentaire </w:t>
       </w:r>
-      <w:proofErr w:type="spellStart"/>
-      <w:r>
-        <w:t>M_DutyCycle</w:t>
-      </w:r>
-      <w:proofErr w:type="spellEnd"/>
-      <w:r>
-        <w:t xml:space="preserve"> de façon à  agir sur le rapport cyclique de ce signal en particulier.</w:t>
-      </w:r>
-    </w:p>
-    <w:p>
-      <w:r>
-        <w:lastRenderedPageBreak/>
-        <w:t xml:space="preserve">Seulement une période est calculée pour chaque signal généré. Le motif sera ensuite répété en fonction du paramètre «  Temps du signal » lors de la génération du fichier </w:t>
-      </w:r>
-      <w:proofErr w:type="spellStart"/>
-      <w:r>
-        <w:t>Wave</w:t>
-      </w:r>
-      <w:proofErr w:type="spellEnd"/>
-      <w:r>
-        <w:t>.</w:t>
+      <w:r>
+        <w:t>m</w:t>
+      </w:r>
+      <w:r>
+        <w:t>_DutyCycle de façon à  agir sur le rapport cyclique de ce signal en particulier.</w:t>
+      </w:r>
+    </w:p>
+    <w:p>
+      <w:r>
+        <w:t>Seulement une période est calculée pour chaque signal généré. Le motif sera ensuite répété en fonction du paramètre «  Temps du signal » lors de la génération du fichier Wave.</w:t>
       </w:r>
     </w:p>
     <w:p>
@@ -357,8 +331,14 @@
         </w:numPr>
       </w:pPr>
       <w:r>
+        <w:lastRenderedPageBreak/>
         <w:t>Le signal triangle</w:t>
       </w:r>
+    </w:p>
+    <w:p>
+      <w:pPr>
+        <w:spacing w:after="0"/>
+      </w:pPr>
     </w:p>
     <w:p>
       <w:r>
@@ -404,7 +384,7 @@
                     </a:ln>
                     <a:extLst>
                       <a:ext uri="{53640926-AAD7-44D8-BBD7-CCE9431645EC}">
-                        <a14:shadowObscured xmlns:a14="http://schemas.microsoft.com/office/drawing/2010/main"/>
+                        <a14:shadowObscured xmlns:a14="http://schemas.microsoft.com/office/drawing/2010/main" xmlns:wps="http://schemas.microsoft.com/office/word/2010/wordprocessingShape" xmlns:wpi="http://schemas.microsoft.com/office/word/2010/wordprocessingInk" xmlns:wpg="http://schemas.microsoft.com/office/word/2010/wordprocessingGroup" xmlns:w15="http://schemas.microsoft.com/office/word/2012/wordml" xmlns:w14="http://schemas.microsoft.com/office/word/2010/wordml" xmlns:w="http://schemas.openxmlformats.org/wordprocessingml/2006/main" xmlns:w10="urn:schemas-microsoft-com:office:word" xmlns:wp14="http://schemas.microsoft.com/office/word/2010/wordprocessingDrawing" xmlns:v="urn:schemas-microsoft-com:vml" xmlns:o="urn:schemas-microsoft-com:office:office" xmlns:mc="http://schemas.openxmlformats.org/markup-compatibility/2006" xmlns:wpc="http://schemas.microsoft.com/office/word/2010/wordprocessingCanvas" xmlns=""/>
                       </a:ext>
                     </a:extLst>
                   </pic:spPr>
@@ -426,6 +406,11 @@
       <w:r>
         <w:t>Le signal carré</w:t>
       </w:r>
+    </w:p>
+    <w:p>
+      <w:pPr>
+        <w:spacing w:after="0"/>
+      </w:pPr>
     </w:p>
     <w:p>
       <w:r>
@@ -471,7 +456,7 @@
                     </a:ln>
                     <a:extLst>
                       <a:ext uri="{53640926-AAD7-44D8-BBD7-CCE9431645EC}">
-                        <a14:shadowObscured xmlns:a14="http://schemas.microsoft.com/office/drawing/2010/main"/>
+                        <a14:shadowObscured xmlns:a14="http://schemas.microsoft.com/office/drawing/2010/main" xmlns:wps="http://schemas.microsoft.com/office/word/2010/wordprocessingShape" xmlns:wpi="http://schemas.microsoft.com/office/word/2010/wordprocessingInk" xmlns:wpg="http://schemas.microsoft.com/office/word/2010/wordprocessingGroup" xmlns:w15="http://schemas.microsoft.com/office/word/2012/wordml" xmlns:w14="http://schemas.microsoft.com/office/word/2010/wordml" xmlns:w="http://schemas.openxmlformats.org/wordprocessingml/2006/main" xmlns:w10="urn:schemas-microsoft-com:office:word" xmlns:wp14="http://schemas.microsoft.com/office/word/2010/wordprocessingDrawing" xmlns:v="urn:schemas-microsoft-com:vml" xmlns:o="urn:schemas-microsoft-com:office:office" xmlns:mc="http://schemas.openxmlformats.org/markup-compatibility/2006" xmlns:wpc="http://schemas.microsoft.com/office/word/2010/wordprocessingCanvas" xmlns=""/>
                       </a:ext>
                     </a:extLst>
                   </pic:spPr>
@@ -495,6 +480,11 @@
         <w:lastRenderedPageBreak/>
         <w:t>Le signal sinus et cosinus</w:t>
       </w:r>
+    </w:p>
+    <w:p>
+      <w:pPr>
+        <w:spacing w:after="0"/>
+      </w:pPr>
     </w:p>
     <w:p>
       <w:r>
@@ -540,7 +530,7 @@
                     </a:ln>
                     <a:extLst>
                       <a:ext uri="{53640926-AAD7-44D8-BBD7-CCE9431645EC}">
-                        <a14:shadowObscured xmlns:a14="http://schemas.microsoft.com/office/drawing/2010/main"/>
+                        <a14:shadowObscured xmlns:a14="http://schemas.microsoft.com/office/drawing/2010/main" xmlns:wps="http://schemas.microsoft.com/office/word/2010/wordprocessingShape" xmlns:wpi="http://schemas.microsoft.com/office/word/2010/wordprocessingInk" xmlns:wpg="http://schemas.microsoft.com/office/word/2010/wordprocessingGroup" xmlns:w15="http://schemas.microsoft.com/office/word/2012/wordml" xmlns:w14="http://schemas.microsoft.com/office/word/2010/wordml" xmlns:w="http://schemas.openxmlformats.org/wordprocessingml/2006/main" xmlns:w10="urn:schemas-microsoft-com:office:word" xmlns:wp14="http://schemas.microsoft.com/office/word/2010/wordprocessingDrawing" xmlns:v="urn:schemas-microsoft-com:vml" xmlns:o="urn:schemas-microsoft-com:office:office" xmlns:mc="http://schemas.openxmlformats.org/markup-compatibility/2006" xmlns:wpc="http://schemas.microsoft.com/office/word/2010/wordprocessingCanvas" xmlns=""/>
                       </a:ext>
                     </a:extLst>
                   </pic:spPr>
@@ -557,7 +547,10 @@
         <w:jc w:val="both"/>
       </w:pPr>
       <w:r>
-        <w:t>L’exportation du signal généré en fichier WAV</w:t>
+        <w:t xml:space="preserve">L’exportation du signal généré en fichier </w:t>
+      </w:r>
+      <w:r>
+        <w:t>Wave</w:t>
       </w:r>
     </w:p>
     <w:p>
@@ -575,7 +568,11 @@
         <w:t>œuvre</w:t>
       </w:r>
     </w:p>
-    <w:p/>
+    <w:p>
+      <w:pPr>
+        <w:spacing w:after="0"/>
+      </w:pPr>
+    </w:p>
     <w:p>
       <w:r>
         <w:t xml:space="preserve">Le </w:t>
@@ -590,15 +587,7 @@
         <w:t xml:space="preserve"> </w:t>
       </w:r>
       <w:r>
-        <w:t xml:space="preserve">respecte le format standard </w:t>
-      </w:r>
-      <w:proofErr w:type="spellStart"/>
-      <w:r>
-        <w:t>Wave</w:t>
-      </w:r>
-      <w:proofErr w:type="spellEnd"/>
-      <w:r>
-        <w:t xml:space="preserve"> :</w:t>
+        <w:t>respecte le format standard Wave :</w:t>
       </w:r>
     </w:p>
     <w:p>
@@ -609,8 +598,8 @@
         </w:rPr>
         <w:drawing>
           <wp:inline distT="0" distB="0" distL="0" distR="0">
-            <wp:extent cx="6645024" cy="2530549"/>
-            <wp:effectExtent l="19050" t="0" r="3426" b="0"/>
+            <wp:extent cx="6645275" cy="3000375"/>
+            <wp:effectExtent l="19050" t="0" r="3175" b="0"/>
             <wp:docPr id="5" name="Image 1"/>
             <wp:cNvGraphicFramePr>
               <a:graphicFrameLocks xmlns:a="http://schemas.openxmlformats.org/drawingml/2006/main" noChangeAspect="1"/>
@@ -634,7 +623,7 @@
                   <pic:spPr bwMode="auto">
                     <a:xfrm>
                       <a:off x="0" y="0"/>
-                      <a:ext cx="6645910" cy="2530886"/>
+                      <a:ext cx="6645910" cy="3000662"/>
                     </a:xfrm>
                     <a:prstGeom prst="rect">
                       <a:avLst/>
@@ -698,7 +687,6 @@
         <w:t>Un bloc de données</w:t>
       </w:r>
     </w:p>
-    <w:p/>
     <w:p>
       <w:pPr>
         <w:rPr>
@@ -708,9 +696,6 @@
           <w:szCs w:val="24"/>
         </w:rPr>
       </w:pPr>
-      <w:r>
-        <w:br w:type="page"/>
-      </w:r>
     </w:p>
     <w:p>
       <w:pPr>
@@ -725,7 +710,11 @@
         <w:t>La solution choisie</w:t>
       </w:r>
     </w:p>
-    <w:p/>
+    <w:p>
+      <w:pPr>
+        <w:spacing w:after="0"/>
+      </w:pPr>
+    </w:p>
     <w:p>
       <w:r>
         <w:t xml:space="preserve">Lors de l'appui sur le bouton "Enregistrer", </w:t>
@@ -743,16 +732,17 @@
         <w:t>Export</w:t>
       </w:r>
       <w:r>
+        <w:t>WAV</w:t>
+      </w:r>
+      <w:r>
         <w:t xml:space="preserve">" de la classe </w:t>
       </w:r>
       <w:r>
         <w:t>"</w:t>
       </w:r>
-      <w:proofErr w:type="spellStart"/>
       <w:r>
         <w:t>GBF_Generator</w:t>
       </w:r>
-      <w:proofErr w:type="spellEnd"/>
       <w:r>
         <w:t>"</w:t>
       </w:r>
@@ -765,19 +755,14 @@
       <w:r>
         <w:t>"</w:t>
       </w:r>
-      <w:proofErr w:type="spellStart"/>
       <w:r>
         <w:t>GBF_Generator</w:t>
       </w:r>
-      <w:proofErr w:type="spellEnd"/>
       <w:r>
         <w:t>"</w:t>
       </w:r>
       <w:r>
         <w:t xml:space="preserve"> mis à jour par l'IHM</w:t>
-      </w:r>
-      <w:r>
-        <w:t xml:space="preserve"> </w:t>
       </w:r>
       <w:r>
         <w:t>:</w:t>
@@ -791,13 +776,11 @@
           <w:numId w:val="19"/>
         </w:numPr>
       </w:pPr>
-      <w:proofErr w:type="spellStart"/>
-      <w:r>
-        <w:t>M_Name</w:t>
-      </w:r>
-      <w:proofErr w:type="spellEnd"/>
-      <w:r>
-        <w:t xml:space="preserve"> : </w:t>
+      <w:r>
+        <w:t>m</w:t>
+      </w:r>
+      <w:r>
+        <w:t xml:space="preserve">_Name : </w:t>
       </w:r>
       <w:r>
         <w:t>N</w:t>
@@ -814,13 +797,11 @@
           <w:numId w:val="19"/>
         </w:numPr>
       </w:pPr>
-      <w:proofErr w:type="spellStart"/>
-      <w:r>
-        <w:t>M_Directory</w:t>
-      </w:r>
-      <w:proofErr w:type="spellEnd"/>
-      <w:r>
-        <w:t xml:space="preserve"> : </w:t>
+      <w:r>
+        <w:t>m</w:t>
+      </w:r>
+      <w:r>
+        <w:t xml:space="preserve">_Directory : </w:t>
       </w:r>
       <w:r>
         <w:t>R</w:t>
@@ -837,13 +818,11 @@
           <w:numId w:val="19"/>
         </w:numPr>
       </w:pPr>
-      <w:proofErr w:type="spellStart"/>
-      <w:r>
-        <w:t>M_Time</w:t>
-      </w:r>
-      <w:proofErr w:type="spellEnd"/>
-      <w:r>
-        <w:t xml:space="preserve"> : </w:t>
+      <w:r>
+        <w:t>m</w:t>
+      </w:r>
+      <w:r>
+        <w:t xml:space="preserve">_Time : </w:t>
       </w:r>
       <w:r>
         <w:t>D</w:t>
@@ -854,15 +833,7 @@
     </w:p>
     <w:p>
       <w:r>
-        <w:t>Les caractéristiques suivantes du signal seront accessibles par l'intermédiaire de la classe  "</w:t>
-      </w:r>
-      <w:proofErr w:type="spellStart"/>
-      <w:r>
-        <w:t>GBF_Signal</w:t>
-      </w:r>
-      <w:proofErr w:type="spellEnd"/>
-      <w:r>
-        <w:t xml:space="preserve"> " :</w:t>
+        <w:t>Les caractéristiques suivantes du signal seront accessibles par l'intermédiaire de la classe  "GBF_Signal " :</w:t>
       </w:r>
     </w:p>
     <w:p>
@@ -873,13 +844,11 @@
           <w:numId w:val="19"/>
         </w:numPr>
       </w:pPr>
-      <w:proofErr w:type="spellStart"/>
-      <w:r>
-        <w:t>M_Frequency</w:t>
-      </w:r>
-      <w:proofErr w:type="spellEnd"/>
-      <w:r>
-        <w:t> : Fréquence en Hz du signal</w:t>
+      <w:r>
+        <w:t>m</w:t>
+      </w:r>
+      <w:r>
+        <w:t>_Frequency : Fréquence en Hz du signal</w:t>
       </w:r>
     </w:p>
     <w:p>
@@ -890,32 +859,29 @@
           <w:numId w:val="19"/>
         </w:numPr>
       </w:pPr>
-      <w:proofErr w:type="spellStart"/>
-      <w:r>
-        <w:t>M_Waveform</w:t>
-      </w:r>
-      <w:proofErr w:type="spellEnd"/>
-      <w:r>
-        <w:t> : Contient les points calculés du signal </w:t>
-      </w:r>
-    </w:p>
-    <w:p>
-      <w:proofErr w:type="spellStart"/>
-      <w:r>
-        <w:t>M_Frequency</w:t>
-      </w:r>
-      <w:proofErr w:type="spellEnd"/>
-      <w:r>
-        <w:t xml:space="preserve">  nous permettra de calculer la période, et donc calculer le nombre de duplication nécessaire </w:t>
+      <w:r>
+        <w:t>m</w:t>
+      </w:r>
+      <w:r>
+        <w:t>_Waveform : Contient les points calculés du signal </w:t>
+      </w:r>
+    </w:p>
+    <w:p>
+      <w:r>
+        <w:t>m</w:t>
+      </w:r>
+      <w:r>
+        <w:t xml:space="preserve">_Frequency  nous permettra de calculer la période, et donc calculer le nombre de duplication nécessaire </w:t>
       </w:r>
       <w:r>
         <w:t xml:space="preserve">de </w:t>
       </w:r>
-      <w:proofErr w:type="spellStart"/>
-      <w:r>
-        <w:t>M_Waveform</w:t>
-      </w:r>
-      <w:proofErr w:type="spellEnd"/>
+      <w:r>
+        <w:t>m</w:t>
+      </w:r>
+      <w:r>
+        <w:t>_Waveform</w:t>
+      </w:r>
       <w:r>
         <w:t xml:space="preserve"> </w:t>
       </w:r>
@@ -923,15 +889,7 @@
         <w:t>pour atteindre la durée d'enregistrement demandée.</w:t>
       </w:r>
       <w:r>
-        <w:t xml:space="preserve"> Le nombre de période nécessaire sera </w:t>
-      </w:r>
-      <w:proofErr w:type="gramStart"/>
-      <w:r>
-        <w:t>arrondie</w:t>
-      </w:r>
-      <w:proofErr w:type="gramEnd"/>
-      <w:r>
-        <w:t xml:space="preserve"> à l'entier </w:t>
+        <w:t xml:space="preserve"> Le nombre de période nécessaire sera arrondie à l'entier </w:t>
       </w:r>
       <w:r>
         <w:t>inférieur</w:t>
@@ -940,9 +898,6 @@
         <w:t xml:space="preserve"> pour simplifier le code.</w:t>
       </w:r>
       <w:r>
-        <w:t xml:space="preserve"> </w:t>
-      </w:r>
-      <w:r>
         <w:t xml:space="preserve">Lorsque les données du signal seront copiées, nous pourrons calculer la taille exacte du fichier et renseigner le champ correspondant dans l'entête.  </w:t>
       </w:r>
     </w:p>
@@ -957,13 +912,7 @@
         <w:t xml:space="preserve">s </w:t>
       </w:r>
       <w:r>
-        <w:t>champs</w:t>
-      </w:r>
-      <w:r>
-        <w:t xml:space="preserve"> </w:t>
-      </w:r>
-      <w:r>
-        <w:t>de l'en-tête seront f</w:t>
+        <w:t>champsde l'en-tête seront f</w:t>
       </w:r>
       <w:r>
         <w:t>ix</w:t>
@@ -996,13 +945,8 @@
         <w:t>RIFF</w:t>
       </w:r>
       <w:r>
-        <w:t xml:space="preserve">" en </w:t>
-      </w:r>
-      <w:proofErr w:type="spellStart"/>
-      <w:r>
-        <w:t>héxa</w:t>
-      </w:r>
-      <w:proofErr w:type="spellEnd"/>
+        <w:t>" en héxa</w:t>
+      </w:r>
     </w:p>
     <w:p>
       <w:pPr>
@@ -1028,13 +972,8 @@
         <w:t>WAVE</w:t>
       </w:r>
       <w:r>
-        <w:t xml:space="preserve">" en </w:t>
-      </w:r>
-      <w:proofErr w:type="spellStart"/>
-      <w:r>
-        <w:t>héxa</w:t>
-      </w:r>
-      <w:proofErr w:type="spellEnd"/>
+        <w:t>" en héxa</w:t>
+      </w:r>
     </w:p>
     <w:p>
       <w:pPr>
@@ -1047,13 +986,8 @@
       <w:r>
         <w:t>Identifiant "</w:t>
       </w:r>
-      <w:proofErr w:type="spellStart"/>
       <w:r>
         <w:t>fmt</w:t>
-      </w:r>
-      <w:proofErr w:type="spellEnd"/>
-      <w:r>
-        <w:t xml:space="preserve"> </w:t>
       </w:r>
       <w:r>
         <w:t>"</w:t>
@@ -1125,13 +1059,8 @@
         </w:numPr>
       </w:pPr>
       <w:r>
-        <w:t xml:space="preserve">Constante "data" en </w:t>
-      </w:r>
-      <w:proofErr w:type="spellStart"/>
-      <w:r>
-        <w:t>héxa</w:t>
-      </w:r>
-      <w:proofErr w:type="spellEnd"/>
+        <w:t>Constante "data" en héxa</w:t>
+      </w:r>
     </w:p>
     <w:p/>
     <w:p/>
@@ -1158,7 +1087,7 @@
           <w:lang w:eastAsia="fr-FR"/>
         </w:rPr>
         <w:drawing>
-          <wp:inline distT="0" distB="0" distL="0" distR="0" wp14:anchorId="6197F6C6" wp14:editId="1DE2E499">
+          <wp:inline distT="0" distB="0" distL="0" distR="0">
             <wp:extent cx="6645910" cy="7797800"/>
             <wp:effectExtent l="0" t="0" r="0" b="0"/>
             <wp:docPr id="3" name="Image 3"/>
@@ -1178,7 +1107,7 @@
                     <a:blip r:embed="rId13">
                       <a:extLst>
                         <a:ext uri="{28A0092B-C50C-407E-A947-70E740481C1C}">
-                          <a14:useLocalDpi xmlns:a14="http://schemas.microsoft.com/office/drawing/2010/main" val="0"/>
+                          <a14:useLocalDpi xmlns:a14="http://schemas.microsoft.com/office/drawing/2010/main" xmlns:wps="http://schemas.microsoft.com/office/word/2010/wordprocessingShape" xmlns:wpi="http://schemas.microsoft.com/office/word/2010/wordprocessingInk" xmlns:wpg="http://schemas.microsoft.com/office/word/2010/wordprocessingGroup" xmlns:w15="http://schemas.microsoft.com/office/word/2012/wordml" xmlns:w14="http://schemas.microsoft.com/office/word/2010/wordml" xmlns:w="http://schemas.openxmlformats.org/wordprocessingml/2006/main" xmlns:w10="urn:schemas-microsoft-com:office:word" xmlns:wp14="http://schemas.microsoft.com/office/word/2010/wordprocessingDrawing" xmlns:v="urn:schemas-microsoft-com:vml" xmlns:o="urn:schemas-microsoft-com:office:office" xmlns:mc="http://schemas.openxmlformats.org/markup-compatibility/2006" xmlns:wpc="http://schemas.microsoft.com/office/word/2010/wordprocessingCanvas" xmlns="" val="0"/>
                         </a:ext>
                       </a:extLst>
                     </a:blip>
@@ -1222,8 +1151,8 @@
 </file>
 
 <file path=word/endnotes.xml><?xml version="1.0" encoding="utf-8"?>
-<w:endnotes xmlns:wpc="http://schemas.microsoft.com/office/word/2010/wordprocessingCanvas" xmlns:mc="http://schemas.openxmlformats.org/markup-compatibility/2006" xmlns:o="urn:schemas-microsoft-com:office:office" xmlns:r="http://schemas.openxmlformats.org/officeDocument/2006/relationships" xmlns:m="http://schemas.openxmlformats.org/officeDocument/2006/math" xmlns:v="urn:schemas-microsoft-com:vml" xmlns:wp14="http://schemas.microsoft.com/office/word/2010/wordprocessingDrawing" xmlns:wp="http://schemas.openxmlformats.org/drawingml/2006/wordprocessingDrawing" xmlns:w10="urn:schemas-microsoft-com:office:word" xmlns:w="http://schemas.openxmlformats.org/wordprocessingml/2006/main" xmlns:w14="http://schemas.microsoft.com/office/word/2010/wordml" xmlns:w15="http://schemas.microsoft.com/office/word/2012/wordml" xmlns:wpg="http://schemas.microsoft.com/office/word/2010/wordprocessingGroup" xmlns:wpi="http://schemas.microsoft.com/office/word/2010/wordprocessingInk" xmlns:wne="http://schemas.microsoft.com/office/word/2006/wordml" xmlns:wps="http://schemas.microsoft.com/office/word/2010/wordprocessingShape" mc:Ignorable="w14 w15 wp14">
-  <w:endnote w:type="separator" w:id="-1">
+<w:endnotes xmlns:ve="http://schemas.openxmlformats.org/markup-compatibility/2006" xmlns:o="urn:schemas-microsoft-com:office:office" xmlns:r="http://schemas.openxmlformats.org/officeDocument/2006/relationships" xmlns:m="http://schemas.openxmlformats.org/officeDocument/2006/math" xmlns:v="urn:schemas-microsoft-com:vml" xmlns:wp="http://schemas.openxmlformats.org/drawingml/2006/wordprocessingDrawing" xmlns:w10="urn:schemas-microsoft-com:office:word" xmlns:w="http://schemas.openxmlformats.org/wordprocessingml/2006/main" xmlns:wne="http://schemas.microsoft.com/office/word/2006/wordml">
+  <w:endnote w:type="separator" w:id="0">
     <w:p>
       <w:pPr>
         <w:spacing w:after="0" w:line="240" w:lineRule="auto"/>
@@ -1233,7 +1162,7 @@
       </w:r>
     </w:p>
   </w:endnote>
-  <w:endnote w:type="continuationSeparator" w:id="0">
+  <w:endnote w:type="continuationSeparator" w:id="1">
     <w:p>
       <w:pPr>
         <w:spacing w:after="0" w:line="240" w:lineRule="auto"/>
@@ -1247,7 +1176,7 @@
 </file>
 
 <file path=word/footer1.xml><?xml version="1.0" encoding="utf-8"?>
-<w:ftr xmlns:wpc="http://schemas.microsoft.com/office/word/2010/wordprocessingCanvas" xmlns:mc="http://schemas.openxmlformats.org/markup-compatibility/2006" xmlns:o="urn:schemas-microsoft-com:office:office" xmlns:r="http://schemas.openxmlformats.org/officeDocument/2006/relationships" xmlns:m="http://schemas.openxmlformats.org/officeDocument/2006/math" xmlns:v="urn:schemas-microsoft-com:vml" xmlns:wp14="http://schemas.microsoft.com/office/word/2010/wordprocessingDrawing" xmlns:wp="http://schemas.openxmlformats.org/drawingml/2006/wordprocessingDrawing" xmlns:w10="urn:schemas-microsoft-com:office:word" xmlns:w="http://schemas.openxmlformats.org/wordprocessingml/2006/main" xmlns:w14="http://schemas.microsoft.com/office/word/2010/wordml" xmlns:w15="http://schemas.microsoft.com/office/word/2012/wordml" xmlns:wpg="http://schemas.microsoft.com/office/word/2010/wordprocessingGroup" xmlns:wpi="http://schemas.microsoft.com/office/word/2010/wordprocessingInk" xmlns:wne="http://schemas.microsoft.com/office/word/2006/wordml" xmlns:wps="http://schemas.microsoft.com/office/word/2010/wordprocessingShape" mc:Ignorable="w14 w15 wp14">
+<w:ftr xmlns:ve="http://schemas.openxmlformats.org/markup-compatibility/2006" xmlns:o="urn:schemas-microsoft-com:office:office" xmlns:r="http://schemas.openxmlformats.org/officeDocument/2006/relationships" xmlns:m="http://schemas.openxmlformats.org/officeDocument/2006/math" xmlns:v="urn:schemas-microsoft-com:vml" xmlns:wp="http://schemas.openxmlformats.org/drawingml/2006/wordprocessingDrawing" xmlns:w10="urn:schemas-microsoft-com:office:word" xmlns:w="http://schemas.openxmlformats.org/wordprocessingml/2006/main" xmlns:wne="http://schemas.microsoft.com/office/word/2006/wordml">
   <w:sdt>
     <w:sdtPr>
       <w:id w:val="-1368752358"/>
@@ -1256,7 +1185,6 @@
         <w:docPartUnique/>
       </w:docPartObj>
     </w:sdtPr>
-    <w:sdtEndPr/>
     <w:sdtContent>
       <w:p>
         <w:pPr>
@@ -1280,7 +1208,7 @@
                 <v:h position="#0,topLeft" xrange="0,21600"/>
               </v:handles>
             </v:shapetype>
-            <v:shape id="AutoShape 1" o:spid="_x0000_s2049" type="#_x0000_t5" style="position:absolute;margin-left:2342.2pt;margin-top:0;width:167.4pt;height:161.8pt;z-index:251659264;visibility:visible;mso-position-horizontal:right;mso-position-horizontal-relative:page;mso-position-vertical:bottom;mso-position-vertical-relative:page" o:gfxdata="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" adj="21600" fillcolor="#d2eaf1" stroked="f">
+            <v:shape id="AutoShape 1" o:spid="_x0000_s2049" type="#_x0000_t5" style="position:absolute;margin-left:2469.6pt;margin-top:0;width:167.4pt;height:161.8pt;z-index:251659264;visibility:visible;mso-position-horizontal:right;mso-position-horizontal-relative:page;mso-position-vertical:bottom;mso-position-vertical-relative:page" o:gfxdata="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" adj="21600" fillcolor="#d2eaf1" stroked="f">
               <v:textbox style="mso-next-textbox:#AutoShape 1">
                 <w:txbxContent>
                   <w:p>
@@ -1313,7 +1241,7 @@
                         <w:sz w:val="72"/>
                         <w:szCs w:val="72"/>
                       </w:rPr>
-                      <w:t>5</w:t>
+                      <w:t>4</w:t>
                     </w:r>
                     <w:r>
                       <w:rPr>
@@ -1338,8 +1266,8 @@
 </file>
 
 <file path=word/footnotes.xml><?xml version="1.0" encoding="utf-8"?>
-<w:footnotes xmlns:wpc="http://schemas.microsoft.com/office/word/2010/wordprocessingCanvas" xmlns:mc="http://schemas.openxmlformats.org/markup-compatibility/2006" xmlns:o="urn:schemas-microsoft-com:office:office" xmlns:r="http://schemas.openxmlformats.org/officeDocument/2006/relationships" xmlns:m="http://schemas.openxmlformats.org/officeDocument/2006/math" xmlns:v="urn:schemas-microsoft-com:vml" xmlns:wp14="http://schemas.microsoft.com/office/word/2010/wordprocessingDrawing" xmlns:wp="http://schemas.openxmlformats.org/drawingml/2006/wordprocessingDrawing" xmlns:w10="urn:schemas-microsoft-com:office:word" xmlns:w="http://schemas.openxmlformats.org/wordprocessingml/2006/main" xmlns:w14="http://schemas.microsoft.com/office/word/2010/wordml" xmlns:w15="http://schemas.microsoft.com/office/word/2012/wordml" xmlns:wpg="http://schemas.microsoft.com/office/word/2010/wordprocessingGroup" xmlns:wpi="http://schemas.microsoft.com/office/word/2010/wordprocessingInk" xmlns:wne="http://schemas.microsoft.com/office/word/2006/wordml" xmlns:wps="http://schemas.microsoft.com/office/word/2010/wordprocessingShape" mc:Ignorable="w14 w15 wp14">
-  <w:footnote w:type="separator" w:id="-1">
+<w:footnotes xmlns:ve="http://schemas.openxmlformats.org/markup-compatibility/2006" xmlns:o="urn:schemas-microsoft-com:office:office" xmlns:r="http://schemas.openxmlformats.org/officeDocument/2006/relationships" xmlns:m="http://schemas.openxmlformats.org/officeDocument/2006/math" xmlns:v="urn:schemas-microsoft-com:vml" xmlns:wp="http://schemas.openxmlformats.org/drawingml/2006/wordprocessingDrawing" xmlns:w10="urn:schemas-microsoft-com:office:word" xmlns:w="http://schemas.openxmlformats.org/wordprocessingml/2006/main" xmlns:wne="http://schemas.microsoft.com/office/word/2006/wordml">
+  <w:footnote w:type="separator" w:id="0">
     <w:p>
       <w:pPr>
         <w:spacing w:after="0" w:line="240" w:lineRule="auto"/>
@@ -1349,7 +1277,7 @@
       </w:r>
     </w:p>
   </w:footnote>
-  <w:footnote w:type="continuationSeparator" w:id="0">
+  <w:footnote w:type="continuationSeparator" w:id="1">
     <w:p>
       <w:pPr>
         <w:spacing w:after="0" w:line="240" w:lineRule="auto"/>
@@ -1363,7 +1291,7 @@
 </file>
 
 <file path=word/header1.xml><?xml version="1.0" encoding="utf-8"?>
-<w:hdr xmlns:wpc="http://schemas.microsoft.com/office/word/2010/wordprocessingCanvas" xmlns:mc="http://schemas.openxmlformats.org/markup-compatibility/2006" xmlns:o="urn:schemas-microsoft-com:office:office" xmlns:r="http://schemas.openxmlformats.org/officeDocument/2006/relationships" xmlns:m="http://schemas.openxmlformats.org/officeDocument/2006/math" xmlns:v="urn:schemas-microsoft-com:vml" xmlns:wp14="http://schemas.microsoft.com/office/word/2010/wordprocessingDrawing" xmlns:wp="http://schemas.openxmlformats.org/drawingml/2006/wordprocessingDrawing" xmlns:w10="urn:schemas-microsoft-com:office:word" xmlns:w="http://schemas.openxmlformats.org/wordprocessingml/2006/main" xmlns:w14="http://schemas.microsoft.com/office/word/2010/wordml" xmlns:w15="http://schemas.microsoft.com/office/word/2012/wordml" xmlns:wpg="http://schemas.microsoft.com/office/word/2010/wordprocessingGroup" xmlns:wpi="http://schemas.microsoft.com/office/word/2010/wordprocessingInk" xmlns:wne="http://schemas.microsoft.com/office/word/2006/wordml" xmlns:wps="http://schemas.microsoft.com/office/word/2010/wordprocessingShape" mc:Ignorable="w14 w15 wp14">
+<w:hdr xmlns:ve="http://schemas.openxmlformats.org/markup-compatibility/2006" xmlns:o="urn:schemas-microsoft-com:office:office" xmlns:r="http://schemas.openxmlformats.org/officeDocument/2006/relationships" xmlns:m="http://schemas.openxmlformats.org/officeDocument/2006/math" xmlns:v="urn:schemas-microsoft-com:vml" xmlns:wp="http://schemas.openxmlformats.org/drawingml/2006/wordprocessingDrawing" xmlns:w10="urn:schemas-microsoft-com:office:word" xmlns:w="http://schemas.openxmlformats.org/wordprocessingml/2006/main" xmlns:wne="http://schemas.microsoft.com/office/word/2006/wordml">
   <w:p>
     <w:pPr>
       <w:pStyle w:val="En-tte"/>
@@ -1445,7 +1373,7 @@
 </file>
 
 <file path=word/numbering.xml><?xml version="1.0" encoding="utf-8"?>
-<w:numbering xmlns:wpc="http://schemas.microsoft.com/office/word/2010/wordprocessingCanvas" xmlns:mc="http://schemas.openxmlformats.org/markup-compatibility/2006" xmlns:o="urn:schemas-microsoft-com:office:office" xmlns:r="http://schemas.openxmlformats.org/officeDocument/2006/relationships" xmlns:m="http://schemas.openxmlformats.org/officeDocument/2006/math" xmlns:v="urn:schemas-microsoft-com:vml" xmlns:wp14="http://schemas.microsoft.com/office/word/2010/wordprocessingDrawing" xmlns:wp="http://schemas.openxmlformats.org/drawingml/2006/wordprocessingDrawing" xmlns:w10="urn:schemas-microsoft-com:office:word" xmlns:w="http://schemas.openxmlformats.org/wordprocessingml/2006/main" xmlns:w14="http://schemas.microsoft.com/office/word/2010/wordml" xmlns:w15="http://schemas.microsoft.com/office/word/2012/wordml" xmlns:wpg="http://schemas.microsoft.com/office/word/2010/wordprocessingGroup" xmlns:wpi="http://schemas.microsoft.com/office/word/2010/wordprocessingInk" xmlns:wne="http://schemas.microsoft.com/office/word/2006/wordml" xmlns:wps="http://schemas.microsoft.com/office/word/2010/wordprocessingShape" mc:Ignorable="w14 w15 wp14">
+<w:numbering xmlns:ve="http://schemas.openxmlformats.org/markup-compatibility/2006" xmlns:o="urn:schemas-microsoft-com:office:office" xmlns:r="http://schemas.openxmlformats.org/officeDocument/2006/relationships" xmlns:m="http://schemas.openxmlformats.org/officeDocument/2006/math" xmlns:v="urn:schemas-microsoft-com:vml" xmlns:wp="http://schemas.openxmlformats.org/drawingml/2006/wordprocessingDrawing" xmlns:w10="urn:schemas-microsoft-com:office:word" xmlns:w="http://schemas.openxmlformats.org/wordprocessingml/2006/main" xmlns:wne="http://schemas.microsoft.com/office/word/2006/wordml">
   <w:abstractNum w:abstractNumId="0">
     <w:nsid w:val="022A3408"/>
     <w:multiLevelType w:val="hybridMultilevel"/>
@@ -3079,7 +3007,7 @@
 </file>
 
 <file path=word/styles.xml><?xml version="1.0" encoding="utf-8"?>
-<w:styles xmlns:mc="http://schemas.openxmlformats.org/markup-compatibility/2006" xmlns:r="http://schemas.openxmlformats.org/officeDocument/2006/relationships" xmlns:w="http://schemas.openxmlformats.org/wordprocessingml/2006/main" xmlns:w14="http://schemas.microsoft.com/office/word/2010/wordml" xmlns:w15="http://schemas.microsoft.com/office/word/2012/wordml" mc:Ignorable="w14 w15">
+<w:styles xmlns:r="http://schemas.openxmlformats.org/officeDocument/2006/relationships" xmlns:w="http://schemas.openxmlformats.org/wordprocessingml/2006/main">
   <w:docDefaults>
     <w:rPrDefault>
       <w:rPr>
@@ -3095,378 +3023,144 @@
       </w:pPr>
     </w:pPrDefault>
   </w:docDefaults>
-  <w:latentStyles w:defLockedState="0" w:defUIPriority="99" w:defSemiHidden="0" w:defUnhideWhenUsed="0" w:defQFormat="0" w:count="371">
-    <w:lsdException w:name="Normal" w:uiPriority="0" w:qFormat="1"/>
-    <w:lsdException w:name="heading 1" w:uiPriority="9" w:qFormat="1"/>
-    <w:lsdException w:name="heading 2" w:semiHidden="1" w:uiPriority="9" w:unhideWhenUsed="1" w:qFormat="1"/>
-    <w:lsdException w:name="heading 3" w:semiHidden="1" w:uiPriority="9" w:unhideWhenUsed="1" w:qFormat="1"/>
-    <w:lsdException w:name="heading 4" w:semiHidden="1" w:uiPriority="9" w:unhideWhenUsed="1" w:qFormat="1"/>
-    <w:lsdException w:name="heading 5" w:semiHidden="1" w:uiPriority="9" w:unhideWhenUsed="1" w:qFormat="1"/>
-    <w:lsdException w:name="heading 6" w:semiHidden="1" w:uiPriority="9" w:unhideWhenUsed="1" w:qFormat="1"/>
-    <w:lsdException w:name="heading 7" w:semiHidden="1" w:uiPriority="9" w:unhideWhenUsed="1" w:qFormat="1"/>
-    <w:lsdException w:name="heading 8" w:semiHidden="1" w:uiPriority="9" w:unhideWhenUsed="1" w:qFormat="1"/>
-    <w:lsdException w:name="heading 9" w:semiHidden="1" w:uiPriority="9" w:unhideWhenUsed="1" w:qFormat="1"/>
-    <w:lsdException w:name="index 1" w:semiHidden="1" w:unhideWhenUsed="1"/>
-    <w:lsdException w:name="index 2" w:semiHidden="1" w:unhideWhenUsed="1"/>
-    <w:lsdException w:name="index 3" w:semiHidden="1" w:unhideWhenUsed="1"/>
-    <w:lsdException w:name="index 4" w:semiHidden="1" w:unhideWhenUsed="1"/>
-    <w:lsdException w:name="index 5" w:semiHidden="1" w:unhideWhenUsed="1"/>
-    <w:lsdException w:name="index 6" w:semiHidden="1" w:unhideWhenUsed="1"/>
-    <w:lsdException w:name="index 7" w:semiHidden="1" w:unhideWhenUsed="1"/>
-    <w:lsdException w:name="index 8" w:semiHidden="1" w:unhideWhenUsed="1"/>
-    <w:lsdException w:name="index 9" w:semiHidden="1" w:unhideWhenUsed="1"/>
-    <w:lsdException w:name="toc 1" w:semiHidden="1" w:uiPriority="39" w:unhideWhenUsed="1"/>
-    <w:lsdException w:name="toc 2" w:semiHidden="1" w:uiPriority="39" w:unhideWhenUsed="1"/>
-    <w:lsdException w:name="toc 3" w:semiHidden="1" w:uiPriority="39" w:unhideWhenUsed="1"/>
-    <w:lsdException w:name="toc 4" w:semiHidden="1" w:uiPriority="39" w:unhideWhenUsed="1"/>
-    <w:lsdException w:name="toc 5" w:semiHidden="1" w:uiPriority="39" w:unhideWhenUsed="1"/>
-    <w:lsdException w:name="toc 6" w:semiHidden="1" w:uiPriority="39" w:unhideWhenUsed="1"/>
-    <w:lsdException w:name="toc 7" w:semiHidden="1" w:uiPriority="39" w:unhideWhenUsed="1"/>
-    <w:lsdException w:name="toc 8" w:semiHidden="1" w:uiPriority="39" w:unhideWhenUsed="1"/>
-    <w:lsdException w:name="toc 9" w:semiHidden="1" w:uiPriority="39" w:unhideWhenUsed="1"/>
-    <w:lsdException w:name="Normal Indent" w:semiHidden="1" w:unhideWhenUsed="1"/>
-    <w:lsdException w:name="footnote text" w:semiHidden="1" w:unhideWhenUsed="1"/>
-    <w:lsdException w:name="annotation text" w:semiHidden="1" w:unhideWhenUsed="1"/>
-    <w:lsdException w:name="header" w:semiHidden="1" w:unhideWhenUsed="1"/>
-    <w:lsdException w:name="footer" w:semiHidden="1" w:unhideWhenUsed="1"/>
-    <w:lsdException w:name="index heading" w:semiHidden="1" w:unhideWhenUsed="1"/>
-    <w:lsdException w:name="caption" w:semiHidden="1" w:uiPriority="35" w:unhideWhenUsed="1" w:qFormat="1"/>
-    <w:lsdException w:name="table of figures" w:semiHidden="1" w:unhideWhenUsed="1"/>
-    <w:lsdException w:name="envelope address" w:semiHidden="1" w:unhideWhenUsed="1"/>
-    <w:lsdException w:name="envelope return" w:semiHidden="1" w:unhideWhenUsed="1"/>
-    <w:lsdException w:name="footnote reference" w:semiHidden="1" w:unhideWhenUsed="1"/>
-    <w:lsdException w:name="annotation reference" w:semiHidden="1" w:unhideWhenUsed="1"/>
-    <w:lsdException w:name="line number" w:semiHidden="1" w:unhideWhenUsed="1"/>
-    <w:lsdException w:name="page number" w:semiHidden="1" w:unhideWhenUsed="1"/>
-    <w:lsdException w:name="endnote reference" w:semiHidden="1" w:unhideWhenUsed="1"/>
-    <w:lsdException w:name="endnote text" w:semiHidden="1" w:unhideWhenUsed="1"/>
-    <w:lsdException w:name="table of authorities" w:semiHidden="1" w:unhideWhenUsed="1"/>
-    <w:lsdException w:name="macro" w:semiHidden="1" w:unhideWhenUsed="1"/>
-    <w:lsdException w:name="toa heading" w:semiHidden="1" w:unhideWhenUsed="1"/>
-    <w:lsdException w:name="List" w:semiHidden="1" w:unhideWhenUsed="1"/>
-    <w:lsdException w:name="List Bullet" w:semiHidden="1" w:unhideWhenUsed="1"/>
-    <w:lsdException w:name="List Number" w:semiHidden="1" w:unhideWhenUsed="1"/>
-    <w:lsdException w:name="List 2" w:semiHidden="1" w:unhideWhenUsed="1"/>
-    <w:lsdException w:name="List 3" w:semiHidden="1" w:unhideWhenUsed="1"/>
-    <w:lsdException w:name="List 4" w:semiHidden="1" w:unhideWhenUsed="1"/>
-    <w:lsdException w:name="List 5" w:semiHidden="1" w:unhideWhenUsed="1"/>
-    <w:lsdException w:name="List Bullet 2" w:semiHidden="1" w:unhideWhenUsed="1"/>
-    <w:lsdException w:name="List Bullet 3" w:semiHidden="1" w:unhideWhenUsed="1"/>
-    <w:lsdException w:name="List Bullet 4" w:semiHidden="1" w:unhideWhenUsed="1"/>
-    <w:lsdException w:name="List Bullet 5" w:semiHidden="1" w:unhideWhenUsed="1"/>
-    <w:lsdException w:name="List Number 2" w:semiHidden="1" w:unhideWhenUsed="1"/>
-    <w:lsdException w:name="List Number 3" w:semiHidden="1" w:unhideWhenUsed="1"/>
-    <w:lsdException w:name="List Number 4" w:semiHidden="1" w:unhideWhenUsed="1"/>
-    <w:lsdException w:name="List Number 5" w:semiHidden="1" w:unhideWhenUsed="1"/>
-    <w:lsdException w:name="Title" w:uiPriority="10" w:qFormat="1"/>
-    <w:lsdException w:name="Closing" w:semiHidden="1" w:unhideWhenUsed="1"/>
-    <w:lsdException w:name="Signature" w:semiHidden="1" w:unhideWhenUsed="1"/>
-    <w:lsdException w:name="Default Paragraph Font" w:semiHidden="1" w:uiPriority="1" w:unhideWhenUsed="1"/>
-    <w:lsdException w:name="Body Text" w:semiHidden="1" w:unhideWhenUsed="1"/>
-    <w:lsdException w:name="Body Text Indent" w:semiHidden="1" w:unhideWhenUsed="1"/>
-    <w:lsdException w:name="List Continue" w:semiHidden="1" w:unhideWhenUsed="1"/>
-    <w:lsdException w:name="List Continue 2" w:semiHidden="1" w:unhideWhenUsed="1"/>
-    <w:lsdException w:name="List Continue 3" w:semiHidden="1" w:unhideWhenUsed="1"/>
-    <w:lsdException w:name="List Continue 4" w:semiHidden="1" w:unhideWhenUsed="1"/>
-    <w:lsdException w:name="List Continue 5" w:semiHidden="1" w:unhideWhenUsed="1"/>
-    <w:lsdException w:name="Message Header" w:semiHidden="1" w:unhideWhenUsed="1"/>
-    <w:lsdException w:name="Subtitle" w:uiPriority="11" w:qFormat="1"/>
-    <w:lsdException w:name="Salutation" w:semiHidden="1" w:unhideWhenUsed="1"/>
-    <w:lsdException w:name="Date" w:semiHidden="1" w:unhideWhenUsed="1"/>
-    <w:lsdException w:name="Body Text First Indent" w:semiHidden="1" w:unhideWhenUsed="1"/>
-    <w:lsdException w:name="Body Text First Indent 2" w:semiHidden="1" w:unhideWhenUsed="1"/>
-    <w:lsdException w:name="Note Heading" w:semiHidden="1" w:unhideWhenUsed="1"/>
-    <w:lsdException w:name="Body Text 2" w:semiHidden="1" w:unhideWhenUsed="1"/>
-    <w:lsdException w:name="Body Text 3" w:semiHidden="1" w:unhideWhenUsed="1"/>
-    <w:lsdException w:name="Body Text Indent 2" w:semiHidden="1" w:unhideWhenUsed="1"/>
-    <w:lsdException w:name="Body Text Indent 3" w:semiHidden="1" w:unhideWhenUsed="1"/>
-    <w:lsdException w:name="Block Text" w:semiHidden="1" w:unhideWhenUsed="1"/>
-    <w:lsdException w:name="Hyperlink" w:semiHidden="1" w:unhideWhenUsed="1"/>
-    <w:lsdException w:name="FollowedHyperlink" w:semiHidden="1" w:unhideWhenUsed="1"/>
-    <w:lsdException w:name="Strong" w:uiPriority="22" w:qFormat="1"/>
-    <w:lsdException w:name="Emphasis" w:uiPriority="20" w:qFormat="1"/>
-    <w:lsdException w:name="Document Map" w:semiHidden="1" w:unhideWhenUsed="1"/>
-    <w:lsdException w:name="Plain Text" w:semiHidden="1" w:unhideWhenUsed="1"/>
-    <w:lsdException w:name="E-mail Signature" w:semiHidden="1" w:unhideWhenUsed="1"/>
-    <w:lsdException w:name="HTML Top of Form" w:semiHidden="1" w:unhideWhenUsed="1"/>
-    <w:lsdException w:name="HTML Bottom of Form" w:semiHidden="1" w:unhideWhenUsed="1"/>
-    <w:lsdException w:name="Normal (Web)" w:semiHidden="1" w:unhideWhenUsed="1"/>
-    <w:lsdException w:name="HTML Acronym" w:semiHidden="1" w:unhideWhenUsed="1"/>
-    <w:lsdException w:name="HTML Address" w:semiHidden="1" w:unhideWhenUsed="1"/>
-    <w:lsdException w:name="HTML Cite" w:semiHidden="1" w:unhideWhenUsed="1"/>
-    <w:lsdException w:name="HTML Code" w:semiHidden="1" w:unhideWhenUsed="1"/>
-    <w:lsdException w:name="HTML Definition" w:semiHidden="1" w:unhideWhenUsed="1"/>
-    <w:lsdException w:name="HTML Keyboard" w:semiHidden="1" w:unhideWhenUsed="1"/>
-    <w:lsdException w:name="HTML Preformatted" w:semiHidden="1" w:unhideWhenUsed="1"/>
-    <w:lsdException w:name="HTML Sample" w:semiHidden="1" w:unhideWhenUsed="1"/>
-    <w:lsdException w:name="HTML Typewriter" w:semiHidden="1" w:unhideWhenUsed="1"/>
-    <w:lsdException w:name="HTML Variable" w:semiHidden="1" w:unhideWhenUsed="1"/>
-    <w:lsdException w:name="Normal Table" w:semiHidden="1" w:unhideWhenUsed="1"/>
-    <w:lsdException w:name="annotation subject" w:semiHidden="1" w:unhideWhenUsed="1"/>
-    <w:lsdException w:name="No List" w:semiHidden="1" w:unhideWhenUsed="1"/>
-    <w:lsdException w:name="Outline List 1" w:semiHidden="1" w:unhideWhenUsed="1"/>
-    <w:lsdException w:name="Outline List 2" w:semiHidden="1" w:unhideWhenUsed="1"/>
-    <w:lsdException w:name="Outline List 3" w:semiHidden="1" w:unhideWhenUsed="1"/>
-    <w:lsdException w:name="Table Simple 1" w:semiHidden="1" w:unhideWhenUsed="1"/>
-    <w:lsdException w:name="Table Simple 2" w:semiHidden="1" w:unhideWhenUsed="1"/>
-    <w:lsdException w:name="Table Simple 3" w:semiHidden="1" w:unhideWhenUsed="1"/>
-    <w:lsdException w:name="Table Classic 1" w:semiHidden="1" w:unhideWhenUsed="1"/>
-    <w:lsdException w:name="Table Classic 2" w:semiHidden="1" w:unhideWhenUsed="1"/>
-    <w:lsdException w:name="Table Classic 3" w:semiHidden="1" w:unhideWhenUsed="1"/>
-    <w:lsdException w:name="Table Classic 4" w:semiHidden="1" w:unhideWhenUsed="1"/>
-    <w:lsdException w:name="Table Colorful 1" w:semiHidden="1" w:unhideWhenUsed="1"/>
-    <w:lsdException w:name="Table Colorful 2" w:semiHidden="1" w:unhideWhenUsed="1"/>
-    <w:lsdException w:name="Table Colorful 3" w:semiHidden="1" w:unhideWhenUsed="1"/>
-    <w:lsdException w:name="Table Columns 1" w:semiHidden="1" w:unhideWhenUsed="1"/>
-    <w:lsdException w:name="Table Columns 2" w:semiHidden="1" w:unhideWhenUsed="1"/>
-    <w:lsdException w:name="Table Columns 3" w:semiHidden="1" w:unhideWhenUsed="1"/>
-    <w:lsdException w:name="Table Columns 4" w:semiHidden="1" w:unhideWhenUsed="1"/>
-    <w:lsdException w:name="Table Columns 5" w:semiHidden="1" w:unhideWhenUsed="1"/>
-    <w:lsdException w:name="Table Grid 1" w:semiHidden="1" w:unhideWhenUsed="1"/>
-    <w:lsdException w:name="Table Grid 2" w:semiHidden="1" w:unhideWhenUsed="1"/>
-    <w:lsdException w:name="Table Grid 3" w:semiHidden="1" w:unhideWhenUsed="1"/>
-    <w:lsdException w:name="Table Grid 4" w:semiHidden="1" w:unhideWhenUsed="1"/>
-    <w:lsdException w:name="Table Grid 5" w:semiHidden="1" w:unhideWhenUsed="1"/>
-    <w:lsdException w:name="Table Grid 6" w:semiHidden="1" w:unhideWhenUsed="1"/>
-    <w:lsdException w:name="Table Grid 7" w:semiHidden="1" w:unhideWhenUsed="1"/>
-    <w:lsdException w:name="Table Grid 8" w:semiHidden="1" w:unhideWhenUsed="1"/>
-    <w:lsdException w:name="Table List 1" w:semiHidden="1" w:unhideWhenUsed="1"/>
-    <w:lsdException w:name="Table List 2" w:semiHidden="1" w:unhideWhenUsed="1"/>
-    <w:lsdException w:name="Table List 3" w:semiHidden="1" w:unhideWhenUsed="1"/>
-    <w:lsdException w:name="Table List 4" w:semiHidden="1" w:unhideWhenUsed="1"/>
-    <w:lsdException w:name="Table List 5" w:semiHidden="1" w:unhideWhenUsed="1"/>
-    <w:lsdException w:name="Table List 6" w:semiHidden="1" w:unhideWhenUsed="1"/>
-    <w:lsdException w:name="Table List 7" w:semiHidden="1" w:unhideWhenUsed="1"/>
-    <w:lsdException w:name="Table List 8" w:semiHidden="1" w:unhideWhenUsed="1"/>
-    <w:lsdException w:name="Table 3D effects 1" w:semiHidden="1" w:unhideWhenUsed="1"/>
-    <w:lsdException w:name="Table 3D effects 2" w:semiHidden="1" w:unhideWhenUsed="1"/>
-    <w:lsdException w:name="Table 3D effects 3" w:semiHidden="1" w:unhideWhenUsed="1"/>
-    <w:lsdException w:name="Table Contemporary" w:semiHidden="1" w:unhideWhenUsed="1"/>
-    <w:lsdException w:name="Table Elegant" w:semiHidden="1" w:unhideWhenUsed="1"/>
-    <w:lsdException w:name="Table Professional" w:semiHidden="1" w:unhideWhenUsed="1"/>
-    <w:lsdException w:name="Table Subtle 1" w:semiHidden="1" w:unhideWhenUsed="1"/>
-    <w:lsdException w:name="Table Subtle 2" w:semiHidden="1" w:unhideWhenUsed="1"/>
-    <w:lsdException w:name="Table Web 1" w:semiHidden="1" w:unhideWhenUsed="1"/>
-    <w:lsdException w:name="Table Web 2" w:semiHidden="1" w:unhideWhenUsed="1"/>
-    <w:lsdException w:name="Table Web 3" w:semiHidden="1" w:unhideWhenUsed="1"/>
-    <w:lsdException w:name="Balloon Text" w:semiHidden="1" w:unhideWhenUsed="1"/>
-    <w:lsdException w:name="Table Grid" w:uiPriority="59"/>
-    <w:lsdException w:name="Table Theme" w:semiHidden="1" w:unhideWhenUsed="1"/>
-    <w:lsdException w:name="Placeholder Text" w:semiHidden="1"/>
-    <w:lsdException w:name="No Spacing" w:uiPriority="1" w:qFormat="1"/>
-    <w:lsdException w:name="Light Shading" w:uiPriority="60"/>
-    <w:lsdException w:name="Light List" w:uiPriority="61"/>
-    <w:lsdException w:name="Light Grid" w:uiPriority="62"/>
-    <w:lsdException w:name="Medium Shading 1" w:uiPriority="63"/>
-    <w:lsdException w:name="Medium Shading 2" w:uiPriority="64"/>
-    <w:lsdException w:name="Medium List 1" w:uiPriority="65"/>
-    <w:lsdException w:name="Medium List 2" w:uiPriority="66"/>
-    <w:lsdException w:name="Medium Grid 1" w:uiPriority="67"/>
-    <w:lsdException w:name="Medium Grid 2" w:uiPriority="68"/>
-    <w:lsdException w:name="Medium Grid 3" w:uiPriority="69"/>
-    <w:lsdException w:name="Dark List" w:uiPriority="70"/>
-    <w:lsdException w:name="Colorful Shading" w:uiPriority="71"/>
-    <w:lsdException w:name="Colorful List" w:uiPriority="72"/>
-    <w:lsdException w:name="Colorful Grid" w:uiPriority="73"/>
-    <w:lsdException w:name="Light Shading Accent 1" w:uiPriority="60"/>
-    <w:lsdException w:name="Light List Accent 1" w:uiPriority="61"/>
-    <w:lsdException w:name="Light Grid Accent 1" w:uiPriority="62"/>
-    <w:lsdException w:name="Medium Shading 1 Accent 1" w:uiPriority="63"/>
-    <w:lsdException w:name="Medium Shading 2 Accent 1" w:uiPriority="64"/>
-    <w:lsdException w:name="Medium List 1 Accent 1" w:uiPriority="65"/>
-    <w:lsdException w:name="Revision" w:semiHidden="1"/>
-    <w:lsdException w:name="List Paragraph" w:uiPriority="34" w:qFormat="1"/>
-    <w:lsdException w:name="Quote" w:uiPriority="29" w:qFormat="1"/>
-    <w:lsdException w:name="Intense Quote" w:uiPriority="30" w:qFormat="1"/>
-    <w:lsdException w:name="Medium List 2 Accent 1" w:uiPriority="66"/>
-    <w:lsdException w:name="Medium Grid 1 Accent 1" w:uiPriority="67"/>
-    <w:lsdException w:name="Medium Grid 2 Accent 1" w:uiPriority="68"/>
-    <w:lsdException w:name="Medium Grid 3 Accent 1" w:uiPriority="69"/>
-    <w:lsdException w:name="Dark List Accent 1" w:uiPriority="70"/>
-    <w:lsdException w:name="Colorful Shading Accent 1" w:uiPriority="71"/>
-    <w:lsdException w:name="Colorful List Accent 1" w:uiPriority="72"/>
-    <w:lsdException w:name="Colorful Grid Accent 1" w:uiPriority="73"/>
-    <w:lsdException w:name="Light Shading Accent 2" w:uiPriority="60"/>
-    <w:lsdException w:name="Light List Accent 2" w:uiPriority="61"/>
-    <w:lsdException w:name="Light Grid Accent 2" w:uiPriority="62"/>
-    <w:lsdException w:name="Medium Shading 1 Accent 2" w:uiPriority="63"/>
-    <w:lsdException w:name="Medium Shading 2 Accent 2" w:uiPriority="64"/>
-    <w:lsdException w:name="Medium List 1 Accent 2" w:uiPriority="65"/>
-    <w:lsdException w:name="Medium List 2 Accent 2" w:uiPriority="66"/>
-    <w:lsdException w:name="Medium Grid 1 Accent 2" w:uiPriority="67"/>
-    <w:lsdException w:name="Medium Grid 2 Accent 2" w:uiPriority="68"/>
-    <w:lsdException w:name="Medium Grid 3 Accent 2" w:uiPriority="69"/>
-    <w:lsdException w:name="Dark List Accent 2" w:uiPriority="70"/>
-    <w:lsdException w:name="Colorful Shading Accent 2" w:uiPriority="71"/>
-    <w:lsdException w:name="Colorful List Accent 2" w:uiPriority="72"/>
-    <w:lsdException w:name="Colorful Grid Accent 2" w:uiPriority="73"/>
-    <w:lsdException w:name="Light Shading Accent 3" w:uiPriority="60"/>
-    <w:lsdException w:name="Light List Accent 3" w:uiPriority="61"/>
-    <w:lsdException w:name="Light Grid Accent 3" w:uiPriority="62"/>
-    <w:lsdException w:name="Medium Shading 1 Accent 3" w:uiPriority="63"/>
-    <w:lsdException w:name="Medium Shading 2 Accent 3" w:uiPriority="64"/>
-    <w:lsdException w:name="Medium List 1 Accent 3" w:uiPriority="65"/>
-    <w:lsdException w:name="Medium List 2 Accent 3" w:uiPriority="66"/>
-    <w:lsdException w:name="Medium Grid 1 Accent 3" w:uiPriority="67"/>
-    <w:lsdException w:name="Medium Grid 2 Accent 3" w:uiPriority="68"/>
-    <w:lsdException w:name="Medium Grid 3 Accent 3" w:uiPriority="69"/>
-    <w:lsdException w:name="Dark List Accent 3" w:uiPriority="70"/>
-    <w:lsdException w:name="Colorful Shading Accent 3" w:uiPriority="71"/>
-    <w:lsdException w:name="Colorful List Accent 3" w:uiPriority="72"/>
-    <w:lsdException w:name="Colorful Grid Accent 3" w:uiPriority="73"/>
-    <w:lsdException w:name="Light Shading Accent 4" w:uiPriority="60"/>
-    <w:lsdException w:name="Light List Accent 4" w:uiPriority="61"/>
-    <w:lsdException w:name="Light Grid Accent 4" w:uiPriority="62"/>
-    <w:lsdException w:name="Medium Shading 1 Accent 4" w:uiPriority="63"/>
-    <w:lsdException w:name="Medium Shading 2 Accent 4" w:uiPriority="64"/>
-    <w:lsdException w:name="Medium List 1 Accent 4" w:uiPriority="65"/>
-    <w:lsdException w:name="Medium List 2 Accent 4" w:uiPriority="66"/>
-    <w:lsdException w:name="Medium Grid 1 Accent 4" w:uiPriority="67"/>
-    <w:lsdException w:name="Medium Grid 2 Accent 4" w:uiPriority="68"/>
-    <w:lsdException w:name="Medium Grid 3 Accent 4" w:uiPriority="69"/>
-    <w:lsdException w:name="Dark List Accent 4" w:uiPriority="70"/>
-    <w:lsdException w:name="Colorful Shading Accent 4" w:uiPriority="71"/>
-    <w:lsdException w:name="Colorful List Accent 4" w:uiPriority="72"/>
-    <w:lsdException w:name="Colorful Grid Accent 4" w:uiPriority="73"/>
-    <w:lsdException w:name="Light Shading Accent 5" w:uiPriority="60"/>
-    <w:lsdException w:name="Light List Accent 5" w:uiPriority="61"/>
-    <w:lsdException w:name="Light Grid Accent 5" w:uiPriority="62"/>
-    <w:lsdException w:name="Medium Shading 1 Accent 5" w:uiPriority="63"/>
-    <w:lsdException w:name="Medium Shading 2 Accent 5" w:uiPriority="64"/>
-    <w:lsdException w:name="Medium List 1 Accent 5" w:uiPriority="65"/>
-    <w:lsdException w:name="Medium List 2 Accent 5" w:uiPriority="66"/>
-    <w:lsdException w:name="Medium Grid 1 Accent 5" w:uiPriority="67"/>
-    <w:lsdException w:name="Medium Grid 2 Accent 5" w:uiPriority="68"/>
-    <w:lsdException w:name="Medium Grid 3 Accent 5" w:uiPriority="69"/>
-    <w:lsdException w:name="Dark List Accent 5" w:uiPriority="70"/>
-    <w:lsdException w:name="Colorful Shading Accent 5" w:uiPriority="71"/>
-    <w:lsdException w:name="Colorful List Accent 5" w:uiPriority="72"/>
-    <w:lsdException w:name="Colorful Grid Accent 5" w:uiPriority="73"/>
-    <w:lsdException w:name="Light Shading Accent 6" w:uiPriority="60"/>
-    <w:lsdException w:name="Light List Accent 6" w:uiPriority="61"/>
-    <w:lsdException w:name="Light Grid Accent 6" w:uiPriority="62"/>
-    <w:lsdException w:name="Medium Shading 1 Accent 6" w:uiPriority="63"/>
-    <w:lsdException w:name="Medium Shading 2 Accent 6" w:uiPriority="64"/>
-    <w:lsdException w:name="Medium List 1 Accent 6" w:uiPriority="65"/>
-    <w:lsdException w:name="Medium List 2 Accent 6" w:uiPriority="66"/>
-    <w:lsdException w:name="Medium Grid 1 Accent 6" w:uiPriority="67"/>
-    <w:lsdException w:name="Medium Grid 2 Accent 6" w:uiPriority="68"/>
-    <w:lsdException w:name="Medium Grid 3 Accent 6" w:uiPriority="69"/>
-    <w:lsdException w:name="Dark List Accent 6" w:uiPriority="70"/>
-    <w:lsdException w:name="Colorful Shading Accent 6" w:uiPriority="71"/>
-    <w:lsdException w:name="Colorful List Accent 6" w:uiPriority="72"/>
-    <w:lsdException w:name="Colorful Grid Accent 6" w:uiPriority="73"/>
-    <w:lsdException w:name="Subtle Emphasis" w:uiPriority="19" w:qFormat="1"/>
-    <w:lsdException w:name="Intense Emphasis" w:uiPriority="21" w:qFormat="1"/>
-    <w:lsdException w:name="Subtle Reference" w:uiPriority="31" w:qFormat="1"/>
-    <w:lsdException w:name="Intense Reference" w:uiPriority="32" w:qFormat="1"/>
-    <w:lsdException w:name="Book Title" w:uiPriority="33" w:qFormat="1"/>
-    <w:lsdException w:name="Bibliography" w:semiHidden="1" w:uiPriority="37" w:unhideWhenUsed="1"/>
-    <w:lsdException w:name="TOC Heading" w:semiHidden="1" w:uiPriority="39" w:unhideWhenUsed="1" w:qFormat="1"/>
-    <w:lsdException w:name="Plain Table 1" w:uiPriority="41"/>
-    <w:lsdException w:name="Plain Table 2" w:uiPriority="42"/>
-    <w:lsdException w:name="Plain Table 3" w:uiPriority="43"/>
-    <w:lsdException w:name="Plain Table 4" w:uiPriority="44"/>
-    <w:lsdException w:name="Plain Table 5" w:uiPriority="45"/>
-    <w:lsdException w:name="Grid Table Light" w:uiPriority="40"/>
-    <w:lsdException w:name="Grid Table 1 Light" w:uiPriority="46"/>
-    <w:lsdException w:name="Grid Table 2" w:uiPriority="47"/>
-    <w:lsdException w:name="Grid Table 3" w:uiPriority="48"/>
-    <w:lsdException w:name="Grid Table 4" w:uiPriority="49"/>
-    <w:lsdException w:name="Grid Table 5 Dark" w:uiPriority="50"/>
-    <w:lsdException w:name="Grid Table 6 Colorful" w:uiPriority="51"/>
-    <w:lsdException w:name="Grid Table 7 Colorful" w:uiPriority="52"/>
-    <w:lsdException w:name="Grid Table 1 Light Accent 1" w:uiPriority="46"/>
-    <w:lsdException w:name="Grid Table 2 Accent 1" w:uiPriority="47"/>
-    <w:lsdException w:name="Grid Table 3 Accent 1" w:uiPriority="48"/>
-    <w:lsdException w:name="Grid Table 4 Accent 1" w:uiPriority="49"/>
-    <w:lsdException w:name="Grid Table 5 Dark Accent 1" w:uiPriority="50"/>
-    <w:lsdException w:name="Grid Table 6 Colorful Accent 1" w:uiPriority="51"/>
-    <w:lsdException w:name="Grid Table 7 Colorful Accent 1" w:uiPriority="52"/>
-    <w:lsdException w:name="Grid Table 1 Light Accent 2" w:uiPriority="46"/>
-    <w:lsdException w:name="Grid Table 2 Accent 2" w:uiPriority="47"/>
-    <w:lsdException w:name="Grid Table 3 Accent 2" w:uiPriority="48"/>
-    <w:lsdException w:name="Grid Table 4 Accent 2" w:uiPriority="49"/>
-    <w:lsdException w:name="Grid Table 5 Dark Accent 2" w:uiPriority="50"/>
-    <w:lsdException w:name="Grid Table 6 Colorful Accent 2" w:uiPriority="51"/>
-    <w:lsdException w:name="Grid Table 7 Colorful Accent 2" w:uiPriority="52"/>
-    <w:lsdException w:name="Grid Table 1 Light Accent 3" w:uiPriority="46"/>
-    <w:lsdException w:name="Grid Table 2 Accent 3" w:uiPriority="47"/>
-    <w:lsdException w:name="Grid Table 3 Accent 3" w:uiPriority="48"/>
-    <w:lsdException w:name="Grid Table 4 Accent 3" w:uiPriority="49"/>
-    <w:lsdException w:name="Grid Table 5 Dark Accent 3" w:uiPriority="50"/>
-    <w:lsdException w:name="Grid Table 6 Colorful Accent 3" w:uiPriority="51"/>
-    <w:lsdException w:name="Grid Table 7 Colorful Accent 3" w:uiPriority="52"/>
-    <w:lsdException w:name="Grid Table 1 Light Accent 4" w:uiPriority="46"/>
-    <w:lsdException w:name="Grid Table 2 Accent 4" w:uiPriority="47"/>
-    <w:lsdException w:name="Grid Table 3 Accent 4" w:uiPriority="48"/>
-    <w:lsdException w:name="Grid Table 4 Accent 4" w:uiPriority="49"/>
-    <w:lsdException w:name="Grid Table 5 Dark Accent 4" w:uiPriority="50"/>
-    <w:lsdException w:name="Grid Table 6 Colorful Accent 4" w:uiPriority="51"/>
-    <w:lsdException w:name="Grid Table 7 Colorful Accent 4" w:uiPriority="52"/>
-    <w:lsdException w:name="Grid Table 1 Light Accent 5" w:uiPriority="46"/>
-    <w:lsdException w:name="Grid Table 2 Accent 5" w:uiPriority="47"/>
-    <w:lsdException w:name="Grid Table 3 Accent 5" w:uiPriority="48"/>
-    <w:lsdException w:name="Grid Table 4 Accent 5" w:uiPriority="49"/>
-    <w:lsdException w:name="Grid Table 5 Dark Accent 5" w:uiPriority="50"/>
-    <w:lsdException w:name="Grid Table 6 Colorful Accent 5" w:uiPriority="51"/>
-    <w:lsdException w:name="Grid Table 7 Colorful Accent 5" w:uiPriority="52"/>
-    <w:lsdException w:name="Grid Table 1 Light Accent 6" w:uiPriority="46"/>
-    <w:lsdException w:name="Grid Table 2 Accent 6" w:uiPriority="47"/>
-    <w:lsdException w:name="Grid Table 3 Accent 6" w:uiPriority="48"/>
-    <w:lsdException w:name="Grid Table 4 Accent 6" w:uiPriority="49"/>
-    <w:lsdException w:name="Grid Table 5 Dark Accent 6" w:uiPriority="50"/>
-    <w:lsdException w:name="Grid Table 6 Colorful Accent 6" w:uiPriority="51"/>
-    <w:lsdException w:name="Grid Table 7 Colorful Accent 6" w:uiPriority="52"/>
-    <w:lsdException w:name="List Table 1 Light" w:uiPriority="46"/>
-    <w:lsdException w:name="List Table 2" w:uiPriority="47"/>
-    <w:lsdException w:name="List Table 3" w:uiPriority="48"/>
-    <w:lsdException w:name="List Table 4" w:uiPriority="49"/>
-    <w:lsdException w:name="List Table 5 Dark" w:uiPriority="50"/>
-    <w:lsdException w:name="List Table 6 Colorful" w:uiPriority="51"/>
-    <w:lsdException w:name="List Table 7 Colorful" w:uiPriority="52"/>
-    <w:lsdException w:name="List Table 1 Light Accent 1" w:uiPriority="46"/>
-    <w:lsdException w:name="List Table 2 Accent 1" w:uiPriority="47"/>
-    <w:lsdException w:name="List Table 3 Accent 1" w:uiPriority="48"/>
-    <w:lsdException w:name="List Table 4 Accent 1" w:uiPriority="49"/>
-    <w:lsdException w:name="List Table 5 Dark Accent 1" w:uiPriority="50"/>
-    <w:lsdException w:name="List Table 6 Colorful Accent 1" w:uiPriority="51"/>
-    <w:lsdException w:name="List Table 7 Colorful Accent 1" w:uiPriority="52"/>
-    <w:lsdException w:name="List Table 1 Light Accent 2" w:uiPriority="46"/>
-    <w:lsdException w:name="List Table 2 Accent 2" w:uiPriority="47"/>
-    <w:lsdException w:name="List Table 3 Accent 2" w:uiPriority="48"/>
-    <w:lsdException w:name="List Table 4 Accent 2" w:uiPriority="49"/>
-    <w:lsdException w:name="List Table 5 Dark Accent 2" w:uiPriority="50"/>
-    <w:lsdException w:name="List Table 6 Colorful Accent 2" w:uiPriority="51"/>
-    <w:lsdException w:name="List Table 7 Colorful Accent 2" w:uiPriority="52"/>
-    <w:lsdException w:name="List Table 1 Light Accent 3" w:uiPriority="46"/>
-    <w:lsdException w:name="List Table 2 Accent 3" w:uiPriority="47"/>
-    <w:lsdException w:name="List Table 3 Accent 3" w:uiPriority="48"/>
-    <w:lsdException w:name="List Table 4 Accent 3" w:uiPriority="49"/>
-    <w:lsdException w:name="List Table 5 Dark Accent 3" w:uiPriority="50"/>
-    <w:lsdException w:name="List Table 6 Colorful Accent 3" w:uiPriority="51"/>
-    <w:lsdException w:name="List Table 7 Colorful Accent 3" w:uiPriority="52"/>
-    <w:lsdException w:name="List Table 1 Light Accent 4" w:uiPriority="46"/>
-    <w:lsdException w:name="List Table 2 Accent 4" w:uiPriority="47"/>
-    <w:lsdException w:name="List Table 3 Accent 4" w:uiPriority="48"/>
-    <w:lsdException w:name="List Table 4 Accent 4" w:uiPriority="49"/>
-    <w:lsdException w:name="List Table 5 Dark Accent 4" w:uiPriority="50"/>
-    <w:lsdException w:name="List Table 6 Colorful Accent 4" w:uiPriority="51"/>
-    <w:lsdException w:name="List Table 7 Colorful Accent 4" w:uiPriority="52"/>
-    <w:lsdException w:name="List Table 1 Light Accent 5" w:uiPriority="46"/>
-    <w:lsdException w:name="List Table 2 Accent 5" w:uiPriority="47"/>
-    <w:lsdException w:name="List Table 3 Accent 5" w:uiPriority="48"/>
-    <w:lsdException w:name="List Table 4 Accent 5" w:uiPriority="49"/>
-    <w:lsdException w:name="List Table 5 Dark Accent 5" w:uiPriority="50"/>
-    <w:lsdException w:name="List Table 6 Colorful Accent 5" w:uiPriority="51"/>
-    <w:lsdException w:name="List Table 7 Colorful Accent 5" w:uiPriority="52"/>
-    <w:lsdException w:name="List Table 1 Light Accent 6" w:uiPriority="46"/>
-    <w:lsdException w:name="List Table 2 Accent 6" w:uiPriority="47"/>
-    <w:lsdException w:name="List Table 3 Accent 6" w:uiPriority="48"/>
-    <w:lsdException w:name="List Table 4 Accent 6" w:uiPriority="49"/>
-    <w:lsdException w:name="List Table 5 Dark Accent 6" w:uiPriority="50"/>
-    <w:lsdException w:name="List Table 6 Colorful Accent 6" w:uiPriority="51"/>
-    <w:lsdException w:name="List Table 7 Colorful Accent 6" w:uiPriority="52"/>
+  <w:latentStyles w:defLockedState="0" w:defUIPriority="99" w:defSemiHidden="1" w:defUnhideWhenUsed="1" w:defQFormat="0" w:count="267">
+    <w:lsdException w:name="Normal" w:semiHidden="0" w:uiPriority="0" w:unhideWhenUsed="0" w:qFormat="1"/>
+    <w:lsdException w:name="heading 1" w:semiHidden="0" w:uiPriority="9" w:unhideWhenUsed="0" w:qFormat="1"/>
+    <w:lsdException w:name="heading 2" w:uiPriority="9" w:qFormat="1"/>
+    <w:lsdException w:name="heading 3" w:uiPriority="9" w:qFormat="1"/>
+    <w:lsdException w:name="heading 4" w:uiPriority="9" w:qFormat="1"/>
+    <w:lsdException w:name="heading 5" w:uiPriority="9" w:qFormat="1"/>
+    <w:lsdException w:name="heading 6" w:uiPriority="9" w:qFormat="1"/>
+    <w:lsdException w:name="heading 7" w:uiPriority="9" w:qFormat="1"/>
+    <w:lsdException w:name="heading 8" w:uiPriority="9" w:qFormat="1"/>
+    <w:lsdException w:name="heading 9" w:uiPriority="9" w:qFormat="1"/>
+    <w:lsdException w:name="toc 1" w:uiPriority="39"/>
+    <w:lsdException w:name="toc 2" w:uiPriority="39"/>
+    <w:lsdException w:name="toc 3" w:uiPriority="39"/>
+    <w:lsdException w:name="toc 4" w:uiPriority="39"/>
+    <w:lsdException w:name="toc 5" w:uiPriority="39"/>
+    <w:lsdException w:name="toc 6" w:uiPriority="39"/>
+    <w:lsdException w:name="toc 7" w:uiPriority="39"/>
+    <w:lsdException w:name="toc 8" w:uiPriority="39"/>
+    <w:lsdException w:name="toc 9" w:uiPriority="39"/>
+    <w:lsdException w:name="caption" w:uiPriority="35" w:qFormat="1"/>
+    <w:lsdException w:name="Title" w:semiHidden="0" w:uiPriority="10" w:unhideWhenUsed="0" w:qFormat="1"/>
+    <w:lsdException w:name="Default Paragraph Font" w:uiPriority="1"/>
+    <w:lsdException w:name="Subtitle" w:semiHidden="0" w:uiPriority="11" w:unhideWhenUsed="0" w:qFormat="1"/>
+    <w:lsdException w:name="Strong" w:semiHidden="0" w:uiPriority="22" w:unhideWhenUsed="0" w:qFormat="1"/>
+    <w:lsdException w:name="Emphasis" w:semiHidden="0" w:uiPriority="20" w:unhideWhenUsed="0" w:qFormat="1"/>
+    <w:lsdException w:name="Table Grid" w:semiHidden="0" w:uiPriority="59" w:unhideWhenUsed="0"/>
+    <w:lsdException w:name="Placeholder Text" w:unhideWhenUsed="0"/>
+    <w:lsdException w:name="No Spacing" w:semiHidden="0" w:uiPriority="1" w:unhideWhenUsed="0" w:qFormat="1"/>
+    <w:lsdException w:name="Light Shading" w:semiHidden="0" w:uiPriority="60" w:unhideWhenUsed="0"/>
+    <w:lsdException w:name="Light List" w:semiHidden="0" w:uiPriority="61" w:unhideWhenUsed="0"/>
+    <w:lsdException w:name="Light Grid" w:semiHidden="0" w:uiPriority="62" w:unhideWhenUsed="0"/>
+    <w:lsdException w:name="Medium Shading 1" w:semiHidden="0" w:uiPriority="63" w:unhideWhenUsed="0"/>
+    <w:lsdException w:name="Medium Shading 2" w:semiHidden="0" w:uiPriority="64" w:unhideWhenUsed="0"/>
+    <w:lsdException w:name="Medium List 1" w:semiHidden="0" w:uiPriority="65" w:unhideWhenUsed="0"/>
+    <w:lsdException w:name="Medium List 2" w:semiHidden="0" w:uiPriority="66" w:unhideWhenUsed="0"/>
+    <w:lsdException w:name="Medium Grid 1" w:semiHidden="0" w:uiPriority="67" w:unhideWhenUsed="0"/>
+    <w:lsdException w:name="Medium Grid 2" w:semiHidden="0" w:uiPriority="68" w:unhideWhenUsed="0"/>
+    <w:lsdException w:name="Medium Grid 3" w:semiHidden="0" w:uiPriority="69" w:unhideWhenUsed="0"/>
+    <w:lsdException w:name="Dark List" w:semiHidden="0" w:uiPriority="70" w:unhideWhenUsed="0"/>
+    <w:lsdException w:name="Colorful Shading" w:semiHidden="0" w:uiPriority="71" w:unhideWhenUsed="0"/>
+    <w:lsdException w:name="Colorful List" w:semiHidden="0" w:uiPriority="72" w:unhideWhenUsed="0"/>
+    <w:lsdException w:name="Colorful Grid" w:semiHidden="0" w:uiPriority="73" w:unhideWhenUsed="0"/>
+    <w:lsdException w:name="Light Shading Accent 1" w:semiHidden="0" w:uiPriority="60" w:unhideWhenUsed="0"/>
+    <w:lsdException w:name="Light List Accent 1" w:semiHidden="0" w:uiPriority="61" w:unhideWhenUsed="0"/>
+    <w:lsdException w:name="Light Grid Accent 1" w:semiHidden="0" w:uiPriority="62" w:unhideWhenUsed="0"/>
+    <w:lsdException w:name="Medium Shading 1 Accent 1" w:semiHidden="0" w:uiPriority="63" w:unhideWhenUsed="0"/>
+    <w:lsdException w:name="Medium Shading 2 Accent 1" w:semiHidden="0" w:uiPriority="64" w:unhideWhenUsed="0"/>
+    <w:lsdException w:name="Medium List 1 Accent 1" w:semiHidden="0" w:uiPriority="65" w:unhideWhenUsed="0"/>
+    <w:lsdException w:name="Revision" w:unhideWhenUsed="0"/>
+    <w:lsdException w:name="List Paragraph" w:semiHidden="0" w:uiPriority="34" w:unhideWhenUsed="0" w:qFormat="1"/>
+    <w:lsdException w:name="Quote" w:semiHidden="0" w:uiPriority="29" w:unhideWhenUsed="0" w:qFormat="1"/>
+    <w:lsdException w:name="Intense Quote" w:semiHidden="0" w:uiPriority="30" w:unhideWhenUsed="0" w:qFormat="1"/>
+    <w:lsdException w:name="Medium List 2 Accent 1" w:semiHidden="0" w:uiPriority="66" w:unhideWhenUsed="0"/>
+    <w:lsdException w:name="Medium Grid 1 Accent 1" w:semiHidden="0" w:uiPriority="67" w:unhideWhenUsed="0"/>
+    <w:lsdException w:name="Medium Grid 2 Accent 1" w:semiHidden="0" w:uiPriority="68" w:unhideWhenUsed="0"/>
+    <w:lsdException w:name="Medium Grid 3 Accent 1" w:semiHidden="0" w:uiPriority="69" w:unhideWhenUsed="0"/>
+    <w:lsdException w:name="Dark List Accent 1" w:semiHidden="0" w:uiPriority="70" w:unhideWhenUsed="0"/>
+    <w:lsdException w:name="Colorful Shading Accent 1" w:semiHidden="0" w:uiPriority="71" w:unhideWhenUsed="0"/>
+    <w:lsdException w:name="Colorful List Accent 1" w:semiHidden="0" w:uiPriority="72" w:unhideWhenUsed="0"/>
+    <w:lsdException w:name="Colorful Grid Accent 1" w:semiHidden="0" w:uiPriority="73" w:unhideWhenUsed="0"/>
+    <w:lsdException w:name="Light Shading Accent 2" w:semiHidden="0" w:uiPriority="60" w:unhideWhenUsed="0"/>
+    <w:lsdException w:name="Light List Accent 2" w:semiHidden="0" w:uiPriority="61" w:unhideWhenUsed="0"/>
+    <w:lsdException w:name="Light Grid Accent 2" w:semiHidden="0" w:uiPriority="62" w:unhideWhenUsed="0"/>
+    <w:lsdException w:name="Medium Shading 1 Accent 2" w:semiHidden="0" w:uiPriority="63" w:unhideWhenUsed="0"/>
+    <w:lsdException w:name="Medium Shading 2 Accent 2" w:semiHidden="0" w:uiPriority="64" w:unhideWhenUsed="0"/>
+    <w:lsdException w:name="Medium List 1 Accent 2" w:semiHidden="0" w:uiPriority="65" w:unhideWhenUsed="0"/>
+    <w:lsdException w:name="Medium List 2 Accent 2" w:semiHidden="0" w:uiPriority="66" w:unhideWhenUsed="0"/>
+    <w:lsdException w:name="Medium Grid 1 Accent 2" w:semiHidden="0" w:uiPriority="67" w:unhideWhenUsed="0"/>
+    <w:lsdException w:name="Medium Grid 2 Accent 2" w:semiHidden="0" w:uiPriority="68" w:unhideWhenUsed="0"/>
+    <w:lsdException w:name="Medium Grid 3 Accent 2" w:semiHidden="0" w:uiPriority="69" w:unhideWhenUsed="0"/>
+    <w:lsdException w:name="Dark List Accent 2" w:semiHidden="0" w:uiPriority="70" w:unhideWhenUsed="0"/>
+    <w:lsdException w:name="Colorful Shading Accent 2" w:semiHidden="0" w:uiPriority="71" w:unhideWhenUsed="0"/>
+    <w:lsdException w:name="Colorful List Accent 2" w:semiHidden="0" w:uiPriority="72" w:unhideWhenUsed="0"/>
+    <w:lsdException w:name="Colorful Grid Accent 2" w:semiHidden="0" w:uiPriority="73" w:unhideWhenUsed="0"/>
+    <w:lsdException w:name="Light Shading Accent 3" w:semiHidden="0" w:uiPriority="60" w:unhideWhenUsed="0"/>
+    <w:lsdException w:name="Light List Accent 3" w:semiHidden="0" w:uiPriority="61" w:unhideWhenUsed="0"/>
+    <w:lsdException w:name="Light Grid Accent 3" w:semiHidden="0" w:uiPriority="62" w:unhideWhenUsed="0"/>
+    <w:lsdException w:name="Medium Shading 1 Accent 3" w:semiHidden="0" w:uiPriority="63" w:unhideWhenUsed="0"/>
+    <w:lsdException w:name="Medium Shading 2 Accent 3" w:semiHidden="0" w:uiPriority="64" w:unhideWhenUsed="0"/>
+    <w:lsdException w:name="Medium List 1 Accent 3" w:semiHidden="0" w:uiPriority="65" w:unhideWhenUsed="0"/>
+    <w:lsdException w:name="Medium List 2 Accent 3" w:semiHidden="0" w:uiPriority="66" w:unhideWhenUsed="0"/>
+    <w:lsdException w:name="Medium Grid 1 Accent 3" w:semiHidden="0" w:uiPriority="67" w:unhideWhenUsed="0"/>
+    <w:lsdException w:name="Medium Grid 2 Accent 3" w:semiHidden="0" w:uiPriority="68" w:unhideWhenUsed="0"/>
+    <w:lsdException w:name="Medium Grid 3 Accent 3" w:semiHidden="0" w:uiPriority="69" w:unhideWhenUsed="0"/>
+    <w:lsdException w:name="Dark List Accent 3" w:semiHidden="0" w:uiPriority="70" w:unhideWhenUsed="0"/>
+    <w:lsdException w:name="Colorful Shading Accent 3" w:semiHidden="0" w:uiPriority="71" w:unhideWhenUsed="0"/>
+    <w:lsdException w:name="Colorful List Accent 3" w:semiHidden="0" w:uiPriority="72" w:unhideWhenUsed="0"/>
+    <w:lsdException w:name="Colorful Grid Accent 3" w:semiHidden="0" w:uiPriority="73" w:unhideWhenUsed="0"/>
+    <w:lsdException w:name="Light Shading Accent 4" w:semiHidden="0" w:uiPriority="60" w:unhideWhenUsed="0"/>
+    <w:lsdException w:name="Light List Accent 4" w:semiHidden="0" w:uiPriority="61" w:unhideWhenUsed="0"/>
+    <w:lsdException w:name="Light Grid Accent 4" w:semiHidden="0" w:uiPriority="62" w:unhideWhenUsed="0"/>
+    <w:lsdException w:name="Medium Shading 1 Accent 4" w:semiHidden="0" w:uiPriority="63" w:unhideWhenUsed="0"/>
+    <w:lsdException w:name="Medium Shading 2 Accent 4" w:semiHidden="0" w:uiPriority="64" w:unhideWhenUsed="0"/>
+    <w:lsdException w:name="Medium List 1 Accent 4" w:semiHidden="0" w:uiPriority="65" w:unhideWhenUsed="0"/>
+    <w:lsdException w:name="Medium List 2 Accent 4" w:semiHidden="0" w:uiPriority="66" w:unhideWhenUsed="0"/>
+    <w:lsdException w:name="Medium Grid 1 Accent 4" w:semiHidden="0" w:uiPriority="67" w:unhideWhenUsed="0"/>
+    <w:lsdException w:name="Medium Grid 2 Accent 4" w:semiHidden="0" w:uiPriority="68" w:unhideWhenUsed="0"/>
+    <w:lsdException w:name="Medium Grid 3 Accent 4" w:semiHidden="0" w:uiPriority="69" w:unhideWhenUsed="0"/>
+    <w:lsdException w:name="Dark List Accent 4" w:semiHidden="0" w:uiPriority="70" w:unhideWhenUsed="0"/>
+    <w:lsdException w:name="Colorful Shading Accent 4" w:semiHidden="0" w:uiPriority="71" w:unhideWhenUsed="0"/>
+    <w:lsdException w:name="Colorful List Accent 4" w:semiHidden="0" w:uiPriority="72" w:unhideWhenUsed="0"/>
+    <w:lsdException w:name="Colorful Grid Accent 4" w:semiHidden="0" w:uiPriority="73" w:unhideWhenUsed="0"/>
+    <w:lsdException w:name="Light Shading Accent 5" w:semiHidden="0" w:uiPriority="60" w:unhideWhenUsed="0"/>
+    <w:lsdException w:name="Light List Accent 5" w:semiHidden="0" w:uiPriority="61" w:unhideWhenUsed="0"/>
+    <w:lsdException w:name="Light Grid Accent 5" w:semiHidden="0" w:uiPriority="62" w:unhideWhenUsed="0"/>
+    <w:lsdException w:name="Medium Shading 1 Accent 5" w:semiHidden="0" w:uiPriority="63" w:unhideWhenUsed="0"/>
+    <w:lsdException w:name="Medium Shading 2 Accent 5" w:semiHidden="0" w:uiPriority="64" w:unhideWhenUsed="0"/>
+    <w:lsdException w:name="Medium List 1 Accent 5" w:semiHidden="0" w:uiPriority="65" w:unhideWhenUsed="0"/>
+    <w:lsdException w:name="Medium List 2 Accent 5" w:semiHidden="0" w:uiPriority="66" w:unhideWhenUsed="0"/>
+    <w:lsdException w:name="Medium Grid 1 Accent 5" w:semiHidden="0" w:uiPriority="67" w:unhideWhenUsed="0"/>
+    <w:lsdException w:name="Medium Grid 2 Accent 5" w:semiHidden="0" w:uiPriority="68" w:unhideWhenUsed="0"/>
+    <w:lsdException w:name="Medium Grid 3 Accent 5" w:semiHidden="0" w:uiPriority="69" w:unhideWhenUsed="0"/>
+    <w:lsdException w:name="Dark List Accent 5" w:semiHidden="0" w:uiPriority="70" w:unhideWhenUsed="0"/>
+    <w:lsdException w:name="Colorful Shading Accent 5" w:semiHidden="0" w:uiPriority="71" w:unhideWhenUsed="0"/>
+    <w:lsdException w:name="Colorful List Accent 5" w:semiHidden="0" w:uiPriority="72" w:unhideWhenUsed="0"/>
+    <w:lsdException w:name="Colorful Grid Accent 5" w:semiHidden="0" w:uiPriority="73" w:unhideWhenUsed="0"/>
+    <w:lsdException w:name="Light Shading Accent 6" w:semiHidden="0" w:uiPriority="60" w:unhideWhenUsed="0"/>
+    <w:lsdException w:name="Light List Accent 6" w:semiHidden="0" w:uiPriority="61" w:unhideWhenUsed="0"/>
+    <w:lsdException w:name="Light Grid Accent 6" w:semiHidden="0" w:uiPriority="62" w:unhideWhenUsed="0"/>
+    <w:lsdException w:name="Medium Shading 1 Accent 6" w:semiHidden="0" w:uiPriority="63" w:unhideWhenUsed="0"/>
+    <w:lsdException w:name="Medium Shading 2 Accent 6" w:semiHidden="0" w:uiPriority="64" w:unhideWhenUsed="0"/>
+    <w:lsdException w:name="Medium List 1 Accent 6" w:semiHidden="0" w:uiPriority="65" w:unhideWhenUsed="0"/>
+    <w:lsdException w:name="Medium List 2 Accent 6" w:semiHidden="0" w:uiPriority="66" w:unhideWhenUsed="0"/>
+    <w:lsdException w:name="Medium Grid 1 Accent 6" w:semiHidden="0" w:uiPriority="67" w:unhideWhenUsed="0"/>
+    <w:lsdException w:name="Medium Grid 2 Accent 6" w:semiHidden="0" w:uiPriority="68" w:unhideWhenUsed="0"/>
+    <w:lsdException w:name="Medium Grid 3 Accent 6" w:semiHidden="0" w:uiPriority="69" w:unhideWhenUsed="0"/>
+    <w:lsdException w:name="Dark List Accent 6" w:semiHidden="0" w:uiPriority="70" w:unhideWhenUsed="0"/>
+    <w:lsdException w:name="Colorful Shading Accent 6" w:semiHidden="0" w:uiPriority="71" w:unhideWhenUsed="0"/>
+    <w:lsdException w:name="Colorful List Accent 6" w:semiHidden="0" w:uiPriority="72" w:unhideWhenUsed="0"/>
+    <w:lsdException w:name="Colorful Grid Accent 6" w:semiHidden="0" w:uiPriority="73" w:unhideWhenUsed="0"/>
+    <w:lsdException w:name="Subtle Emphasis" w:semiHidden="0" w:uiPriority="19" w:unhideWhenUsed="0" w:qFormat="1"/>
+    <w:lsdException w:name="Intense Emphasis" w:semiHidden="0" w:uiPriority="21" w:unhideWhenUsed="0" w:qFormat="1"/>
+    <w:lsdException w:name="Subtle Reference" w:semiHidden="0" w:uiPriority="31" w:unhideWhenUsed="0" w:qFormat="1"/>
+    <w:lsdException w:name="Intense Reference" w:semiHidden="0" w:uiPriority="32" w:unhideWhenUsed="0" w:qFormat="1"/>
+    <w:lsdException w:name="Book Title" w:semiHidden="0" w:uiPriority="33" w:unhideWhenUsed="0" w:qFormat="1"/>
+    <w:lsdException w:name="Bibliography" w:uiPriority="37"/>
+    <w:lsdException w:name="TOC Heading" w:uiPriority="39" w:qFormat="1"/>
   </w:latentStyles>
   <w:style w:type="paragraph" w:default="1" w:styleId="Normal">
     <w:name w:val="Normal"/>
@@ -3579,6 +3273,7 @@
     <w:uiPriority w:val="99"/>
     <w:semiHidden/>
     <w:unhideWhenUsed/>
+    <w:qFormat/>
     <w:tblPr>
       <w:tblInd w:w="0" w:type="dxa"/>
       <w:tblCellMar>

</xml_diff>